<commit_message>
+ re-scaled deviation to degree + discussion
</commit_message>
<xml_diff>
--- a/YET_CEHR.docx
+++ b/YET_CEHR.docx
@@ -606,7 +606,7 @@
       </w:r>
     </w:p>
     <w:bookmarkEnd w:id="26"/>
-    <w:bookmarkStart w:id="34" w:name="Xd94aef94aed34b770a8a5ac0b00aebe3dee881f"/>
+    <w:bookmarkStart w:id="33" w:name="Xd94aef94aed34b770a8a5ac0b00aebe3dee881f"/>
     <w:p>
       <w:pPr>
         <w:pStyle w:val="Heading2"/>
@@ -629,18 +629,9 @@
         <w:t xml:space="preserve">In the experiment participants were asked to follow a target, while the QuadBright algorithm tracked their eye positions. Accuracy was measured by calculating the angular accuracy of the predicted positions.</w:t>
       </w:r>
     </w:p>
-    <w:bookmarkStart w:id="33" w:name="design-and-sample"/>
-    <w:p>
-      <w:pPr>
-        <w:pStyle w:val="Heading3"/>
-      </w:pPr>
-      <w:r>
-        <w:t xml:space="preserve">Design and Sample</w:t>
-      </w:r>
-    </w:p>
-    <w:p>
-      <w:pPr>
-        <w:pStyle w:val="FirstParagraph"/>
+    <w:p>
+      <w:pPr>
+        <w:pStyle w:val="BodyText"/>
       </w:pPr>
       <w:r>
         <w:t xml:space="preserve">The first study was conducted to evaluate the accuracy of the QuadBright algorithm. The algorithm was tested on a set of 36 participants, who were asked to find and focus an orange target on a white background, moving in a random pattern between 24 positions.</w:t>
@@ -2060,14 +2051,58 @@
       </w:r>
     </w:p>
     <w:bookmarkEnd w:id="33"/>
+    <w:bookmarkStart w:id="38" w:name="X739e7a8d01a3a8db6358f3cf49c7af788e1739a"/>
+    <w:p>
+      <w:pPr>
+        <w:pStyle w:val="Heading2"/>
+      </w:pPr>
+      <w:r>
+        <w:t xml:space="preserve">Study 2: Human glance perception with QuadBright information</w:t>
+      </w:r>
+    </w:p>
+    <w:p>
+      <w:pPr>
+        <w:pStyle w:val="FirstParagraph"/>
+      </w:pPr>
+      <w:r>
+        <w:t xml:space="preserve">The first study established that a simple machine learning algorithm can estimate eye positions with a reasonable accuracy from highly degraded images. The Quadbright algorithm is therefore a viable candidate model for human glance perception. The second study was conducted to test this possibility by assessing human glance reading performance on images degraded by the Quadbright method.</w:t>
+      </w:r>
+    </w:p>
+    <w:bookmarkStart w:id="34" w:name="experimental-design"/>
+    <w:p>
+      <w:pPr>
+        <w:pStyle w:val="Heading3"/>
+      </w:pPr>
+      <w:r>
+        <w:t xml:space="preserve">Experimental design</w:t>
+      </w:r>
+    </w:p>
+    <w:p>
+      <w:pPr>
+        <w:pStyle w:val="FirstParagraph"/>
+      </w:pPr>
+      <w:r>
+        <w:t xml:space="preserve">In this experiment, participants see a frontal face glancing at the hours positions on a clock face (Fig X a) and are asked to read the correct hour position. For the experimental condition, eye regions were reduced to four pixel according to the QuadBright method (Fig X b). To test the robustness, exposure times were varied in five steps (1000, 600, 400, 140 and 70 milliseconds).</w:t>
+      </w:r>
+    </w:p>
     <w:bookmarkEnd w:id="34"/>
-    <w:bookmarkStart w:id="42" w:name="X739e7a8d01a3a8db6358f3cf49c7af788e1739a"/>
-    <w:p>
-      <w:pPr>
-        <w:pStyle w:val="Heading2"/>
-      </w:pPr>
-      <w:r>
-        <w:t xml:space="preserve">Study 2: Human glance perception with QuadBright information</w:t>
+    <w:bookmarkStart w:id="35" w:name="sample"/>
+    <w:p>
+      <w:pPr>
+        <w:pStyle w:val="Heading3"/>
+      </w:pPr>
+      <w:r>
+        <w:t xml:space="preserve">Sample</w:t>
+      </w:r>
+    </w:p>
+    <w:bookmarkEnd w:id="35"/>
+    <w:bookmarkStart w:id="36" w:name="data-analysis"/>
+    <w:p>
+      <w:pPr>
+        <w:pStyle w:val="Heading3"/>
+      </w:pPr>
+      <w:r>
+        <w:t xml:space="preserve">Data analysis</w:t>
       </w:r>
     </w:p>
     <w:p>
@@ -2075,16 +2110,1258 @@
         <w:pStyle w:val="FirstParagraph"/>
       </w:pPr>
       <w:r>
-        <w:t xml:space="preserve">The first study established that a simple machine learning algorithm can estimate eye positions with a reasonable accuracy from highly degraded images. The Quadbright algorithm is therefore a viable candidate model for human glance perception. The second study was conducted to test this possibility by assessing human glance reading performance on images degraded by the Quadbright method.</w:t>
-      </w:r>
-    </w:p>
-    <w:bookmarkStart w:id="35" w:name="experimental-design"/>
+        <w:t xml:space="preserve">The outcome variable is the number of deviations between true and reported hour positions, resulting in a count variable.</w:t>
+      </w:r>
+      <w:r>
+        <w:t xml:space="preserve"> </w:t>
+      </w:r>
+      <w:r>
+        <w:t xml:space="preserve">A two-factorial linear term with conditional effects of exposure time and QuadBright degradation was used for population-level (fixed effects), as well as on Stimulus and Participant level (random effects). To account for over-dispersion, a negative-binomial outcome distribution with logarithm link function was tried first, but the extremely large reciprocal dispersion parameter suggested that the data is not over-dispersed and the final model was therefore fitted using a the Poisson family.</w:t>
+      </w:r>
+    </w:p>
+    <w:bookmarkEnd w:id="36"/>
+    <w:bookmarkStart w:id="37" w:name="results-1"/>
     <w:p>
       <w:pPr>
         <w:pStyle w:val="Heading3"/>
       </w:pPr>
       <w:r>
-        <w:t xml:space="preserve">Experimental design</w:t>
+        <w:t xml:space="preserve">Results</w:t>
+      </w:r>
+    </w:p>
+    <w:p>
+      <w:pPr>
+        <w:pStyle w:val="SourceCode"/>
+      </w:pPr>
+      <w:r>
+        <w:rPr>
+          <w:rStyle w:val="FunctionTok"/>
+        </w:rPr>
+        <w:t xml:space="preserve">library</w:t>
+      </w:r>
+      <w:r>
+        <w:rPr>
+          <w:rStyle w:val="NormalTok"/>
+        </w:rPr>
+        <w:t xml:space="preserve">(tidyverse)</w:t>
+      </w:r>
+      <w:r>
+        <w:br/>
+      </w:r>
+      <w:r>
+        <w:rPr>
+          <w:rStyle w:val="FunctionTok"/>
+        </w:rPr>
+        <w:t xml:space="preserve">library</w:t>
+      </w:r>
+      <w:r>
+        <w:rPr>
+          <w:rStyle w:val="NormalTok"/>
+        </w:rPr>
+        <w:t xml:space="preserve">(rstanarm)</w:t>
+      </w:r>
+      <w:r>
+        <w:br/>
+      </w:r>
+      <w:r>
+        <w:rPr>
+          <w:rStyle w:val="FunctionTok"/>
+        </w:rPr>
+        <w:t xml:space="preserve">library</w:t>
+      </w:r>
+      <w:r>
+        <w:rPr>
+          <w:rStyle w:val="NormalTok"/>
+        </w:rPr>
+        <w:t xml:space="preserve">(tidyverse)</w:t>
+      </w:r>
+      <w:r>
+        <w:br/>
+      </w:r>
+      <w:r>
+        <w:br/>
+      </w:r>
+      <w:r>
+        <w:rPr>
+          <w:rStyle w:val="FunctionTok"/>
+        </w:rPr>
+        <w:t xml:space="preserve">options</w:t>
+      </w:r>
+      <w:r>
+        <w:rPr>
+          <w:rStyle w:val="NormalTok"/>
+        </w:rPr>
+        <w:t xml:space="preserve">(</w:t>
+      </w:r>
+      <w:r>
+        <w:rPr>
+          <w:rStyle w:val="AttributeTok"/>
+        </w:rPr>
+        <w:t xml:space="preserve">mc.cores =</w:t>
+      </w:r>
+      <w:r>
+        <w:rPr>
+          <w:rStyle w:val="NormalTok"/>
+        </w:rPr>
+        <w:t xml:space="preserve"> </w:t>
+      </w:r>
+      <w:r>
+        <w:rPr>
+          <w:rStyle w:val="DecValTok"/>
+        </w:rPr>
+        <w:t xml:space="preserve">8</w:t>
+      </w:r>
+      <w:r>
+        <w:rPr>
+          <w:rStyle w:val="NormalTok"/>
+        </w:rPr>
+        <w:t xml:space="preserve">)</w:t>
+      </w:r>
+      <w:r>
+        <w:br/>
+      </w:r>
+      <w:r>
+        <w:br/>
+      </w:r>
+      <w:r>
+        <w:rPr>
+          <w:rStyle w:val="NormalTok"/>
+        </w:rPr>
+        <w:t xml:space="preserve">JGJH </w:t>
+      </w:r>
+      <w:r>
+        <w:rPr>
+          <w:rStyle w:val="OtherTok"/>
+        </w:rPr>
+        <w:t xml:space="preserve">&lt;-</w:t>
+      </w:r>
+      <w:r>
+        <w:rPr>
+          <w:rStyle w:val="NormalTok"/>
+        </w:rPr>
+        <w:t xml:space="preserve"> </w:t>
+      </w:r>
+      <w:r>
+        <w:br/>
+      </w:r>
+      <w:r>
+        <w:rPr>
+          <w:rStyle w:val="NormalTok"/>
+        </w:rPr>
+        <w:t xml:space="preserve">  readxl</w:t>
+      </w:r>
+      <w:r>
+        <w:rPr>
+          <w:rStyle w:val="SpecialCharTok"/>
+        </w:rPr>
+        <w:t xml:space="preserve">::</w:t>
+      </w:r>
+      <w:r>
+        <w:rPr>
+          <w:rStyle w:val="FunctionTok"/>
+        </w:rPr>
+        <w:t xml:space="preserve">read_excel</w:t>
+      </w:r>
+      <w:r>
+        <w:rPr>
+          <w:rStyle w:val="NormalTok"/>
+        </w:rPr>
+        <w:t xml:space="preserve">(</w:t>
+      </w:r>
+      <w:r>
+        <w:rPr>
+          <w:rStyle w:val="StringTok"/>
+        </w:rPr>
+        <w:t xml:space="preserve">"JGJH/JGJH.xlsx"</w:t>
+      </w:r>
+      <w:r>
+        <w:rPr>
+          <w:rStyle w:val="NormalTok"/>
+        </w:rPr>
+        <w:t xml:space="preserve">) </w:t>
+      </w:r>
+      <w:r>
+        <w:rPr>
+          <w:rStyle w:val="SpecialCharTok"/>
+        </w:rPr>
+        <w:t xml:space="preserve">|&gt;</w:t>
+      </w:r>
+      <w:r>
+        <w:rPr>
+          <w:rStyle w:val="NormalTok"/>
+        </w:rPr>
+        <w:t xml:space="preserve"> </w:t>
+      </w:r>
+      <w:r>
+        <w:br/>
+      </w:r>
+      <w:r>
+        <w:rPr>
+          <w:rStyle w:val="NormalTok"/>
+        </w:rPr>
+        <w:t xml:space="preserve">  </w:t>
+      </w:r>
+      <w:r>
+        <w:rPr>
+          <w:rStyle w:val="FunctionTok"/>
+        </w:rPr>
+        <w:t xml:space="preserve">mutate</w:t>
+      </w:r>
+      <w:r>
+        <w:rPr>
+          <w:rStyle w:val="NormalTok"/>
+        </w:rPr>
+        <w:t xml:space="preserve">(</w:t>
+      </w:r>
+      <w:r>
+        <w:rPr>
+          <w:rStyle w:val="AttributeTok"/>
+        </w:rPr>
+        <w:t xml:space="preserve">Obs =</w:t>
+      </w:r>
+      <w:r>
+        <w:rPr>
+          <w:rStyle w:val="NormalTok"/>
+        </w:rPr>
+        <w:t xml:space="preserve"> </w:t>
+      </w:r>
+      <w:r>
+        <w:rPr>
+          <w:rStyle w:val="FunctionTok"/>
+        </w:rPr>
+        <w:t xml:space="preserve">row_number</w:t>
+      </w:r>
+      <w:r>
+        <w:rPr>
+          <w:rStyle w:val="NormalTok"/>
+        </w:rPr>
+        <w:t xml:space="preserve">(),</w:t>
+      </w:r>
+      <w:r>
+        <w:br/>
+      </w:r>
+      <w:r>
+        <w:rPr>
+          <w:rStyle w:val="NormalTok"/>
+        </w:rPr>
+        <w:t xml:space="preserve">         </w:t>
+      </w:r>
+      <w:r>
+        <w:rPr>
+          <w:rStyle w:val="AttributeTok"/>
+        </w:rPr>
+        <w:t xml:space="preserve">Part =</w:t>
+      </w:r>
+      <w:r>
+        <w:rPr>
+          <w:rStyle w:val="NormalTok"/>
+        </w:rPr>
+        <w:t xml:space="preserve"> </w:t>
+      </w:r>
+      <w:r>
+        <w:rPr>
+          <w:rStyle w:val="FunctionTok"/>
+        </w:rPr>
+        <w:t xml:space="preserve">as.factor</w:t>
+      </w:r>
+      <w:r>
+        <w:rPr>
+          <w:rStyle w:val="NormalTok"/>
+        </w:rPr>
+        <w:t xml:space="preserve">(participant_number),</w:t>
+      </w:r>
+      <w:r>
+        <w:br/>
+      </w:r>
+      <w:r>
+        <w:rPr>
+          <w:rStyle w:val="NormalTok"/>
+        </w:rPr>
+        <w:t xml:space="preserve">         </w:t>
+      </w:r>
+      <w:r>
+        <w:rPr>
+          <w:rStyle w:val="AttributeTok"/>
+        </w:rPr>
+        <w:t xml:space="preserve">Exposure =</w:t>
+      </w:r>
+      <w:r>
+        <w:rPr>
+          <w:rStyle w:val="NormalTok"/>
+        </w:rPr>
+        <w:t xml:space="preserve"> </w:t>
+      </w:r>
+      <w:r>
+        <w:rPr>
+          <w:rStyle w:val="FunctionTok"/>
+        </w:rPr>
+        <w:t xml:space="preserve">fct_rev</w:t>
+      </w:r>
+      <w:r>
+        <w:rPr>
+          <w:rStyle w:val="NormalTok"/>
+        </w:rPr>
+        <w:t xml:space="preserve">(</w:t>
+      </w:r>
+      <w:r>
+        <w:rPr>
+          <w:rStyle w:val="FunctionTok"/>
+        </w:rPr>
+        <w:t xml:space="preserve">as.factor</w:t>
+      </w:r>
+      <w:r>
+        <w:rPr>
+          <w:rStyle w:val="NormalTok"/>
+        </w:rPr>
+        <w:t xml:space="preserve">(presentation_time_ms)),</w:t>
+      </w:r>
+      <w:r>
+        <w:br/>
+      </w:r>
+      <w:r>
+        <w:rPr>
+          <w:rStyle w:val="NormalTok"/>
+        </w:rPr>
+        <w:t xml:space="preserve">         </w:t>
+      </w:r>
+      <w:r>
+        <w:rPr>
+          <w:rStyle w:val="AttributeTok"/>
+        </w:rPr>
+        <w:t xml:space="preserve">Stim =</w:t>
+      </w:r>
+      <w:r>
+        <w:rPr>
+          <w:rStyle w:val="NormalTok"/>
+        </w:rPr>
+        <w:t xml:space="preserve"> </w:t>
+      </w:r>
+      <w:r>
+        <w:rPr>
+          <w:rStyle w:val="FunctionTok"/>
+        </w:rPr>
+        <w:t xml:space="preserve">as.factor</w:t>
+      </w:r>
+      <w:r>
+        <w:rPr>
+          <w:rStyle w:val="NormalTok"/>
+        </w:rPr>
+        <w:t xml:space="preserve">(stimulus)) </w:t>
+      </w:r>
+      <w:r>
+        <w:rPr>
+          <w:rStyle w:val="SpecialCharTok"/>
+        </w:rPr>
+        <w:t xml:space="preserve">|&gt;</w:t>
+      </w:r>
+      <w:r>
+        <w:br/>
+      </w:r>
+      <w:r>
+        <w:rPr>
+          <w:rStyle w:val="NormalTok"/>
+        </w:rPr>
+        <w:t xml:space="preserve">  </w:t>
+      </w:r>
+      <w:r>
+        <w:rPr>
+          <w:rStyle w:val="FunctionTok"/>
+        </w:rPr>
+        <w:t xml:space="preserve">select</w:t>
+      </w:r>
+      <w:r>
+        <w:rPr>
+          <w:rStyle w:val="NormalTok"/>
+        </w:rPr>
+        <w:t xml:space="preserve">(Obs, Part, Stim, </w:t>
+      </w:r>
+      <w:r>
+        <w:rPr>
+          <w:rStyle w:val="AttributeTok"/>
+        </w:rPr>
+        <w:t xml:space="preserve">Condition =</w:t>
+      </w:r>
+      <w:r>
+        <w:rPr>
+          <w:rStyle w:val="NormalTok"/>
+        </w:rPr>
+        <w:t xml:space="preserve"> condition, Exposure, deviation)</w:t>
+      </w:r>
+      <w:r>
+        <w:br/>
+      </w:r>
+      <w:r>
+        <w:br/>
+      </w:r>
+      <w:r>
+        <w:rPr>
+          <w:rStyle w:val="NormalTok"/>
+        </w:rPr>
+        <w:t xml:space="preserve">M_1 </w:t>
+      </w:r>
+      <w:r>
+        <w:rPr>
+          <w:rStyle w:val="OtherTok"/>
+        </w:rPr>
+        <w:t xml:space="preserve">&lt;-</w:t>
+      </w:r>
+      <w:r>
+        <w:rPr>
+          <w:rStyle w:val="NormalTok"/>
+        </w:rPr>
+        <w:t xml:space="preserve"> </w:t>
+      </w:r>
+      <w:r>
+        <w:rPr>
+          <w:rStyle w:val="FunctionTok"/>
+        </w:rPr>
+        <w:t xml:space="preserve">stan_glmer</w:t>
+      </w:r>
+      <w:r>
+        <w:rPr>
+          <w:rStyle w:val="NormalTok"/>
+        </w:rPr>
+        <w:t xml:space="preserve">(deviation </w:t>
+      </w:r>
+      <w:r>
+        <w:rPr>
+          <w:rStyle w:val="SpecialCharTok"/>
+        </w:rPr>
+        <w:t xml:space="preserve">~</w:t>
+      </w:r>
+      <w:r>
+        <w:rPr>
+          <w:rStyle w:val="NormalTok"/>
+        </w:rPr>
+        <w:t xml:space="preserve"> Condition </w:t>
+      </w:r>
+      <w:r>
+        <w:rPr>
+          <w:rStyle w:val="SpecialCharTok"/>
+        </w:rPr>
+        <w:t xml:space="preserve">*</w:t>
+      </w:r>
+      <w:r>
+        <w:rPr>
+          <w:rStyle w:val="NormalTok"/>
+        </w:rPr>
+        <w:t xml:space="preserve"> Exposure </w:t>
+      </w:r>
+      <w:r>
+        <w:rPr>
+          <w:rStyle w:val="SpecialCharTok"/>
+        </w:rPr>
+        <w:t xml:space="preserve">+</w:t>
+      </w:r>
+      <w:r>
+        <w:rPr>
+          <w:rStyle w:val="NormalTok"/>
+        </w:rPr>
+        <w:t xml:space="preserve"> (</w:t>
+      </w:r>
+      <w:r>
+        <w:rPr>
+          <w:rStyle w:val="DecValTok"/>
+        </w:rPr>
+        <w:t xml:space="preserve">1</w:t>
+      </w:r>
+      <w:r>
+        <w:rPr>
+          <w:rStyle w:val="NormalTok"/>
+        </w:rPr>
+        <w:t xml:space="preserve"> </w:t>
+      </w:r>
+      <w:r>
+        <w:rPr>
+          <w:rStyle w:val="SpecialCharTok"/>
+        </w:rPr>
+        <w:t xml:space="preserve">|</w:t>
+      </w:r>
+      <w:r>
+        <w:rPr>
+          <w:rStyle w:val="NormalTok"/>
+        </w:rPr>
+        <w:t xml:space="preserve"> Part), </w:t>
+      </w:r>
+      <w:r>
+        <w:rPr>
+          <w:rStyle w:val="AttributeTok"/>
+        </w:rPr>
+        <w:t xml:space="preserve">family =</w:t>
+      </w:r>
+      <w:r>
+        <w:rPr>
+          <w:rStyle w:val="NormalTok"/>
+        </w:rPr>
+        <w:t xml:space="preserve"> poisson, </w:t>
+      </w:r>
+      <w:r>
+        <w:rPr>
+          <w:rStyle w:val="AttributeTok"/>
+        </w:rPr>
+        <w:t xml:space="preserve">data =</w:t>
+      </w:r>
+      <w:r>
+        <w:rPr>
+          <w:rStyle w:val="NormalTok"/>
+        </w:rPr>
+        <w:t xml:space="preserve"> JGJH)</w:t>
+      </w:r>
+      <w:r>
+        <w:br/>
+      </w:r>
+      <w:r>
+        <w:rPr>
+          <w:rStyle w:val="NormalTok"/>
+        </w:rPr>
+        <w:t xml:space="preserve">M_2 </w:t>
+      </w:r>
+      <w:r>
+        <w:rPr>
+          <w:rStyle w:val="OtherTok"/>
+        </w:rPr>
+        <w:t xml:space="preserve">&lt;-</w:t>
+      </w:r>
+      <w:r>
+        <w:rPr>
+          <w:rStyle w:val="NormalTok"/>
+        </w:rPr>
+        <w:t xml:space="preserve"> </w:t>
+      </w:r>
+      <w:r>
+        <w:rPr>
+          <w:rStyle w:val="FunctionTok"/>
+        </w:rPr>
+        <w:t xml:space="preserve">stan_glmer</w:t>
+      </w:r>
+      <w:r>
+        <w:rPr>
+          <w:rStyle w:val="NormalTok"/>
+        </w:rPr>
+        <w:t xml:space="preserve">(deviation </w:t>
+      </w:r>
+      <w:r>
+        <w:rPr>
+          <w:rStyle w:val="SpecialCharTok"/>
+        </w:rPr>
+        <w:t xml:space="preserve">~</w:t>
+      </w:r>
+      <w:r>
+        <w:rPr>
+          <w:rStyle w:val="NormalTok"/>
+        </w:rPr>
+        <w:t xml:space="preserve"> Condition </w:t>
+      </w:r>
+      <w:r>
+        <w:rPr>
+          <w:rStyle w:val="SpecialCharTok"/>
+        </w:rPr>
+        <w:t xml:space="preserve">*</w:t>
+      </w:r>
+      <w:r>
+        <w:rPr>
+          <w:rStyle w:val="NormalTok"/>
+        </w:rPr>
+        <w:t xml:space="preserve"> Exposure </w:t>
+      </w:r>
+      <w:r>
+        <w:rPr>
+          <w:rStyle w:val="SpecialCharTok"/>
+        </w:rPr>
+        <w:t xml:space="preserve">+</w:t>
+      </w:r>
+      <w:r>
+        <w:rPr>
+          <w:rStyle w:val="NormalTok"/>
+        </w:rPr>
+        <w:t xml:space="preserve"> (Condition </w:t>
+      </w:r>
+      <w:r>
+        <w:rPr>
+          <w:rStyle w:val="SpecialCharTok"/>
+        </w:rPr>
+        <w:t xml:space="preserve">|</w:t>
+      </w:r>
+      <w:r>
+        <w:rPr>
+          <w:rStyle w:val="NormalTok"/>
+        </w:rPr>
+        <w:t xml:space="preserve"> Part), </w:t>
+      </w:r>
+      <w:r>
+        <w:rPr>
+          <w:rStyle w:val="AttributeTok"/>
+        </w:rPr>
+        <w:t xml:space="preserve">family =</w:t>
+      </w:r>
+      <w:r>
+        <w:rPr>
+          <w:rStyle w:val="NormalTok"/>
+        </w:rPr>
+        <w:t xml:space="preserve"> poisson, </w:t>
+      </w:r>
+      <w:r>
+        <w:rPr>
+          <w:rStyle w:val="AttributeTok"/>
+        </w:rPr>
+        <w:t xml:space="preserve">data =</w:t>
+      </w:r>
+      <w:r>
+        <w:rPr>
+          <w:rStyle w:val="NormalTok"/>
+        </w:rPr>
+        <w:t xml:space="preserve"> JGJH)</w:t>
+      </w:r>
+      <w:r>
+        <w:br/>
+      </w:r>
+      <w:r>
+        <w:br/>
+      </w:r>
+      <w:r>
+        <w:rPr>
+          <w:rStyle w:val="NormalTok"/>
+        </w:rPr>
+        <w:t xml:space="preserve">M_4 </w:t>
+      </w:r>
+      <w:r>
+        <w:rPr>
+          <w:rStyle w:val="OtherTok"/>
+        </w:rPr>
+        <w:t xml:space="preserve">&lt;-</w:t>
+      </w:r>
+      <w:r>
+        <w:rPr>
+          <w:rStyle w:val="NormalTok"/>
+        </w:rPr>
+        <w:t xml:space="preserve"> </w:t>
+      </w:r>
+      <w:r>
+        <w:rPr>
+          <w:rStyle w:val="FunctionTok"/>
+        </w:rPr>
+        <w:t xml:space="preserve">stan_glmer</w:t>
+      </w:r>
+      <w:r>
+        <w:rPr>
+          <w:rStyle w:val="NormalTok"/>
+        </w:rPr>
+        <w:t xml:space="preserve">(deviation </w:t>
+      </w:r>
+      <w:r>
+        <w:rPr>
+          <w:rStyle w:val="SpecialCharTok"/>
+        </w:rPr>
+        <w:t xml:space="preserve">~</w:t>
+      </w:r>
+      <w:r>
+        <w:rPr>
+          <w:rStyle w:val="NormalTok"/>
+        </w:rPr>
+        <w:t xml:space="preserve"> Condition </w:t>
+      </w:r>
+      <w:r>
+        <w:rPr>
+          <w:rStyle w:val="SpecialCharTok"/>
+        </w:rPr>
+        <w:t xml:space="preserve">*</w:t>
+      </w:r>
+      <w:r>
+        <w:rPr>
+          <w:rStyle w:val="NormalTok"/>
+        </w:rPr>
+        <w:t xml:space="preserve"> Exposure </w:t>
+      </w:r>
+      <w:r>
+        <w:rPr>
+          <w:rStyle w:val="SpecialCharTok"/>
+        </w:rPr>
+        <w:t xml:space="preserve">+</w:t>
+      </w:r>
+      <w:r>
+        <w:rPr>
+          <w:rStyle w:val="NormalTok"/>
+        </w:rPr>
+        <w:t xml:space="preserve"> </w:t>
+      </w:r>
+      <w:r>
+        <w:br/>
+      </w:r>
+      <w:r>
+        <w:rPr>
+          <w:rStyle w:val="NormalTok"/>
+        </w:rPr>
+        <w:t xml:space="preserve">                    (Condition </w:t>
+      </w:r>
+      <w:r>
+        <w:rPr>
+          <w:rStyle w:val="SpecialCharTok"/>
+        </w:rPr>
+        <w:t xml:space="preserve">*</w:t>
+      </w:r>
+      <w:r>
+        <w:rPr>
+          <w:rStyle w:val="NormalTok"/>
+        </w:rPr>
+        <w:t xml:space="preserve"> Exposure </w:t>
+      </w:r>
+      <w:r>
+        <w:rPr>
+          <w:rStyle w:val="SpecialCharTok"/>
+        </w:rPr>
+        <w:t xml:space="preserve">|</w:t>
+      </w:r>
+      <w:r>
+        <w:rPr>
+          <w:rStyle w:val="NormalTok"/>
+        </w:rPr>
+        <w:t xml:space="preserve"> Part)  </w:t>
+      </w:r>
+      <w:r>
+        <w:rPr>
+          <w:rStyle w:val="SpecialCharTok"/>
+        </w:rPr>
+        <w:t xml:space="preserve">+</w:t>
+      </w:r>
+      <w:r>
+        <w:br/>
+      </w:r>
+      <w:r>
+        <w:rPr>
+          <w:rStyle w:val="NormalTok"/>
+        </w:rPr>
+        <w:t xml:space="preserve">                    (Condition </w:t>
+      </w:r>
+      <w:r>
+        <w:rPr>
+          <w:rStyle w:val="SpecialCharTok"/>
+        </w:rPr>
+        <w:t xml:space="preserve">*</w:t>
+      </w:r>
+      <w:r>
+        <w:rPr>
+          <w:rStyle w:val="NormalTok"/>
+        </w:rPr>
+        <w:t xml:space="preserve"> Exposure </w:t>
+      </w:r>
+      <w:r>
+        <w:rPr>
+          <w:rStyle w:val="SpecialCharTok"/>
+        </w:rPr>
+        <w:t xml:space="preserve">|</w:t>
+      </w:r>
+      <w:r>
+        <w:rPr>
+          <w:rStyle w:val="NormalTok"/>
+        </w:rPr>
+        <w:t xml:space="preserve"> Stim), </w:t>
+      </w:r>
+      <w:r>
+        <w:br/>
+      </w:r>
+      <w:r>
+        <w:rPr>
+          <w:rStyle w:val="NormalTok"/>
+        </w:rPr>
+        <w:t xml:space="preserve">                  </w:t>
+      </w:r>
+      <w:r>
+        <w:rPr>
+          <w:rStyle w:val="AttributeTok"/>
+        </w:rPr>
+        <w:t xml:space="preserve">family =</w:t>
+      </w:r>
+      <w:r>
+        <w:rPr>
+          <w:rStyle w:val="NormalTok"/>
+        </w:rPr>
+        <w:t xml:space="preserve"> </w:t>
+      </w:r>
+      <w:r>
+        <w:rPr>
+          <w:rStyle w:val="FunctionTok"/>
+        </w:rPr>
+        <w:t xml:space="preserve">poisson</w:t>
+      </w:r>
+      <w:r>
+        <w:rPr>
+          <w:rStyle w:val="NormalTok"/>
+        </w:rPr>
+        <w:t xml:space="preserve">(), </w:t>
+      </w:r>
+      <w:r>
+        <w:rPr>
+          <w:rStyle w:val="AttributeTok"/>
+        </w:rPr>
+        <w:t xml:space="preserve">data =</w:t>
+      </w:r>
+      <w:r>
+        <w:rPr>
+          <w:rStyle w:val="NormalTok"/>
+        </w:rPr>
+        <w:t xml:space="preserve"> JGJH,</w:t>
+      </w:r>
+      <w:r>
+        <w:br/>
+      </w:r>
+      <w:r>
+        <w:rPr>
+          <w:rStyle w:val="NormalTok"/>
+        </w:rPr>
+        <w:t xml:space="preserve">                  </w:t>
+      </w:r>
+      <w:r>
+        <w:rPr>
+          <w:rStyle w:val="AttributeTok"/>
+        </w:rPr>
+        <w:t xml:space="preserve">chains =</w:t>
+      </w:r>
+      <w:r>
+        <w:rPr>
+          <w:rStyle w:val="NormalTok"/>
+        </w:rPr>
+        <w:t xml:space="preserve"> </w:t>
+      </w:r>
+      <w:r>
+        <w:rPr>
+          <w:rStyle w:val="DecValTok"/>
+        </w:rPr>
+        <w:t xml:space="preserve">8</w:t>
+      </w:r>
+      <w:r>
+        <w:rPr>
+          <w:rStyle w:val="NormalTok"/>
+        </w:rPr>
+        <w:t xml:space="preserve">)</w:t>
+      </w:r>
+      <w:r>
+        <w:br/>
+      </w:r>
+      <w:r>
+        <w:br/>
+      </w:r>
+      <w:r>
+        <w:rPr>
+          <w:rStyle w:val="FunctionTok"/>
+        </w:rPr>
+        <w:t xml:space="preserve">save</w:t>
+      </w:r>
+      <w:r>
+        <w:rPr>
+          <w:rStyle w:val="NormalTok"/>
+        </w:rPr>
+        <w:t xml:space="preserve">(JGJH, M_1, M_2, M_4, </w:t>
+      </w:r>
+      <w:r>
+        <w:rPr>
+          <w:rStyle w:val="AttributeTok"/>
+        </w:rPr>
+        <w:t xml:space="preserve">file =</w:t>
+      </w:r>
+      <w:r>
+        <w:rPr>
+          <w:rStyle w:val="NormalTok"/>
+        </w:rPr>
+        <w:t xml:space="preserve"> </w:t>
+      </w:r>
+      <w:r>
+        <w:rPr>
+          <w:rStyle w:val="StringTok"/>
+        </w:rPr>
+        <w:t xml:space="preserve">"Models.Rda"</w:t>
+      </w:r>
+      <w:r>
+        <w:rPr>
+          <w:rStyle w:val="NormalTok"/>
+        </w:rPr>
+        <w:t xml:space="preserve">)</w:t>
+      </w:r>
+    </w:p>
+    <w:p>
+      <w:pPr>
+        <w:pStyle w:val="SourceCode"/>
+      </w:pPr>
+      <w:r>
+        <w:rPr>
+          <w:rStyle w:val="FunctionTok"/>
+        </w:rPr>
+        <w:t xml:space="preserve">library</w:t>
+      </w:r>
+      <w:r>
+        <w:rPr>
+          <w:rStyle w:val="NormalTok"/>
+        </w:rPr>
+        <w:t xml:space="preserve">(bayr)</w:t>
+      </w:r>
+    </w:p>
+    <w:p>
+      <w:pPr>
+        <w:pStyle w:val="SourceCode"/>
+      </w:pPr>
+      <w:r>
+        <w:br/>
+      </w:r>
+      <w:r>
+        <w:rPr>
+          <w:rStyle w:val="VerbatimChar"/>
+        </w:rPr>
+        <w:t xml:space="preserve">Attache Paket: 'bayr'</w:t>
+      </w:r>
+    </w:p>
+    <w:p>
+      <w:pPr>
+        <w:pStyle w:val="SourceCode"/>
+      </w:pPr>
+      <w:r>
+        <w:rPr>
+          <w:rStyle w:val="VerbatimChar"/>
+        </w:rPr>
+        <w:t xml:space="preserve">Das folgende Objekt ist maskiert 'package:tidyr':</w:t>
+      </w:r>
+      <w:r>
+        <w:br/>
+      </w:r>
+      <w:r>
+        <w:br/>
+      </w:r>
+      <w:r>
+        <w:rPr>
+          <w:rStyle w:val="VerbatimChar"/>
+        </w:rPr>
+        <w:t xml:space="preserve">    expand_grid</w:t>
+      </w:r>
+    </w:p>
+    <w:p>
+      <w:pPr>
+        <w:pStyle w:val="SourceCode"/>
+      </w:pPr>
+      <w:r>
+        <w:rPr>
+          <w:rStyle w:val="FunctionTok"/>
+        </w:rPr>
+        <w:t xml:space="preserve">load</w:t>
+      </w:r>
+      <w:r>
+        <w:rPr>
+          <w:rStyle w:val="NormalTok"/>
+        </w:rPr>
+        <w:t xml:space="preserve">(</w:t>
+      </w:r>
+      <w:r>
+        <w:rPr>
+          <w:rStyle w:val="StringTok"/>
+        </w:rPr>
+        <w:t xml:space="preserve">"Models.Rda"</w:t>
+      </w:r>
+      <w:r>
+        <w:rPr>
+          <w:rStyle w:val="NormalTok"/>
+        </w:rPr>
+        <w:t xml:space="preserve">)</w:t>
+      </w:r>
+    </w:p>
+    <w:p>
+      <w:pPr>
+        <w:pStyle w:val="SourceCode"/>
+      </w:pPr>
+      <w:r>
+        <w:rPr>
+          <w:rStyle w:val="VerbatimChar"/>
+        </w:rPr>
+        <w:t xml:space="preserve">Registered S3 methods overwritten by 'rstanarm':</w:t>
+      </w:r>
+      <w:r>
+        <w:br/>
+      </w:r>
+      <w:r>
+        <w:rPr>
+          <w:rStyle w:val="VerbatimChar"/>
+        </w:rPr>
+        <w:t xml:space="preserve">  method          from</w:t>
+      </w:r>
+      <w:r>
+        <w:br/>
+      </w:r>
+      <w:r>
+        <w:rPr>
+          <w:rStyle w:val="VerbatimChar"/>
+        </w:rPr>
+        <w:t xml:space="preserve">  coef.stanreg    bayr</w:t>
+      </w:r>
+      <w:r>
+        <w:br/>
+      </w:r>
+      <w:r>
+        <w:rPr>
+          <w:rStyle w:val="VerbatimChar"/>
+        </w:rPr>
+        <w:t xml:space="preserve">  predict.stanreg bayr</w:t>
+      </w:r>
+    </w:p>
+    <w:p>
+      <w:pPr>
+        <w:pStyle w:val="SourceCode"/>
+      </w:pPr>
+      <w:r>
+        <w:rPr>
+          <w:rStyle w:val="NormalTok"/>
+        </w:rPr>
+        <w:t xml:space="preserve">P_4 </w:t>
+      </w:r>
+      <w:r>
+        <w:rPr>
+          <w:rStyle w:val="OtherTok"/>
+        </w:rPr>
+        <w:t xml:space="preserve">&lt;-</w:t>
+      </w:r>
+      <w:r>
+        <w:rPr>
+          <w:rStyle w:val="NormalTok"/>
+        </w:rPr>
+        <w:t xml:space="preserve"> </w:t>
+      </w:r>
+      <w:r>
+        <w:br/>
+      </w:r>
+      <w:r>
+        <w:rPr>
+          <w:rStyle w:val="NormalTok"/>
+        </w:rPr>
+        <w:t xml:space="preserve">  </w:t>
+      </w:r>
+      <w:r>
+        <w:rPr>
+          <w:rStyle w:val="FunctionTok"/>
+        </w:rPr>
+        <w:t xml:space="preserve">posterior</w:t>
+      </w:r>
+      <w:r>
+        <w:rPr>
+          <w:rStyle w:val="NormalTok"/>
+        </w:rPr>
+        <w:t xml:space="preserve">(M_4, </w:t>
+      </w:r>
+      <w:r>
+        <w:rPr>
+          <w:rStyle w:val="AttributeTok"/>
+        </w:rPr>
+        <w:t xml:space="preserve">thin =</w:t>
+      </w:r>
+      <w:r>
+        <w:rPr>
+          <w:rStyle w:val="NormalTok"/>
+        </w:rPr>
+        <w:t xml:space="preserve"> </w:t>
+      </w:r>
+      <w:r>
+        <w:rPr>
+          <w:rStyle w:val="DecValTok"/>
+        </w:rPr>
+        <w:t xml:space="preserve">5</w:t>
+      </w:r>
+      <w:r>
+        <w:rPr>
+          <w:rStyle w:val="NormalTok"/>
+        </w:rPr>
+        <w:t xml:space="preserve">) </w:t>
+      </w:r>
+      <w:r>
+        <w:rPr>
+          <w:rStyle w:val="SpecialCharTok"/>
+        </w:rPr>
+        <w:t xml:space="preserve">|&gt;</w:t>
+      </w:r>
+      <w:r>
+        <w:rPr>
+          <w:rStyle w:val="NormalTok"/>
+        </w:rPr>
+        <w:t xml:space="preserve"> </w:t>
+      </w:r>
+      <w:r>
+        <w:br/>
+      </w:r>
+      <w:r>
+        <w:rPr>
+          <w:rStyle w:val="NormalTok"/>
+        </w:rPr>
+        <w:t xml:space="preserve">  </w:t>
+      </w:r>
+      <w:r>
+        <w:rPr>
+          <w:rStyle w:val="FunctionTok"/>
+        </w:rPr>
+        <w:t xml:space="preserve">mutate</w:t>
+      </w:r>
+      <w:r>
+        <w:rPr>
+          <w:rStyle w:val="NormalTok"/>
+        </w:rPr>
+        <w:t xml:space="preserve">(</w:t>
+      </w:r>
+      <w:r>
+        <w:rPr>
+          <w:rStyle w:val="AttributeTok"/>
+        </w:rPr>
+        <w:t xml:space="preserve">value =</w:t>
+      </w:r>
+      <w:r>
+        <w:rPr>
+          <w:rStyle w:val="NormalTok"/>
+        </w:rPr>
+        <w:t xml:space="preserve"> </w:t>
+      </w:r>
+      <w:r>
+        <w:rPr>
+          <w:rStyle w:val="FunctionTok"/>
+        </w:rPr>
+        <w:t xml:space="preserve">if_else</w:t>
+      </w:r>
+      <w:r>
+        <w:rPr>
+          <w:rStyle w:val="NormalTok"/>
+        </w:rPr>
+        <w:t xml:space="preserve">(type </w:t>
+      </w:r>
+      <w:r>
+        <w:rPr>
+          <w:rStyle w:val="SpecialCharTok"/>
+        </w:rPr>
+        <w:t xml:space="preserve">%in%</w:t>
+      </w:r>
+      <w:r>
+        <w:rPr>
+          <w:rStyle w:val="NormalTok"/>
+        </w:rPr>
+        <w:t xml:space="preserve"> </w:t>
+      </w:r>
+      <w:r>
+        <w:rPr>
+          <w:rStyle w:val="FunctionTok"/>
+        </w:rPr>
+        <w:t xml:space="preserve">c</w:t>
+      </w:r>
+      <w:r>
+        <w:rPr>
+          <w:rStyle w:val="NormalTok"/>
+        </w:rPr>
+        <w:t xml:space="preserve">(</w:t>
+      </w:r>
+      <w:r>
+        <w:rPr>
+          <w:rStyle w:val="StringTok"/>
+        </w:rPr>
+        <w:t xml:space="preserve">"fixef"</w:t>
+      </w:r>
+      <w:r>
+        <w:rPr>
+          <w:rStyle w:val="NormalTok"/>
+        </w:rPr>
+        <w:t xml:space="preserve">, </w:t>
+      </w:r>
+      <w:r>
+        <w:rPr>
+          <w:rStyle w:val="StringTok"/>
+        </w:rPr>
+        <w:t xml:space="preserve">"ranef"</w:t>
+      </w:r>
+      <w:r>
+        <w:rPr>
+          <w:rStyle w:val="NormalTok"/>
+        </w:rPr>
+        <w:t xml:space="preserve">), </w:t>
+      </w:r>
+      <w:r>
+        <w:rPr>
+          <w:rStyle w:val="FunctionTok"/>
+        </w:rPr>
+        <w:t xml:space="preserve">exp</w:t>
+      </w:r>
+      <w:r>
+        <w:rPr>
+          <w:rStyle w:val="NormalTok"/>
+        </w:rPr>
+        <w:t xml:space="preserve">(value), value),</w:t>
+      </w:r>
+      <w:r>
+        <w:br/>
+      </w:r>
+      <w:r>
+        <w:rPr>
+          <w:rStyle w:val="NormalTok"/>
+        </w:rPr>
+        <w:t xml:space="preserve">         </w:t>
+      </w:r>
+      <w:r>
+        <w:rPr>
+          <w:rStyle w:val="AttributeTok"/>
+        </w:rPr>
+        <w:t xml:space="preserve">value =</w:t>
+      </w:r>
+      <w:r>
+        <w:rPr>
+          <w:rStyle w:val="NormalTok"/>
+        </w:rPr>
+        <w:t xml:space="preserve"> </w:t>
+      </w:r>
+      <w:r>
+        <w:rPr>
+          <w:rStyle w:val="FunctionTok"/>
+        </w:rPr>
+        <w:t xml:space="preserve">if_else</w:t>
+      </w:r>
+      <w:r>
+        <w:rPr>
+          <w:rStyle w:val="NormalTok"/>
+        </w:rPr>
+        <w:t xml:space="preserve">(fixef </w:t>
+      </w:r>
+      <w:r>
+        <w:rPr>
+          <w:rStyle w:val="SpecialCharTok"/>
+        </w:rPr>
+        <w:t xml:space="preserve">==</w:t>
+      </w:r>
+      <w:r>
+        <w:rPr>
+          <w:rStyle w:val="NormalTok"/>
+        </w:rPr>
+        <w:t xml:space="preserve"> </w:t>
+      </w:r>
+      <w:r>
+        <w:rPr>
+          <w:rStyle w:val="StringTok"/>
+        </w:rPr>
+        <w:t xml:space="preserve">"Intercept"</w:t>
+      </w:r>
+      <w:r>
+        <w:rPr>
+          <w:rStyle w:val="NormalTok"/>
+        </w:rPr>
+        <w:t xml:space="preserve">, value </w:t>
+      </w:r>
+      <w:r>
+        <w:rPr>
+          <w:rStyle w:val="SpecialCharTok"/>
+        </w:rPr>
+        <w:t xml:space="preserve">*</w:t>
+      </w:r>
+      <w:r>
+        <w:rPr>
+          <w:rStyle w:val="NormalTok"/>
+        </w:rPr>
+        <w:t xml:space="preserve"> </w:t>
+      </w:r>
+      <w:r>
+        <w:rPr>
+          <w:rStyle w:val="DecValTok"/>
+        </w:rPr>
+        <w:t xml:space="preserve">30</w:t>
+      </w:r>
+      <w:r>
+        <w:rPr>
+          <w:rStyle w:val="NormalTok"/>
+        </w:rPr>
+        <w:t xml:space="preserve">, value))</w:t>
       </w:r>
     </w:p>
     <w:p>
@@ -2092,1668 +3369,31 @@
         <w:pStyle w:val="FirstParagraph"/>
       </w:pPr>
       <w:r>
-        <w:t xml:space="preserve">In this experiment, participants see a frontal face glancing at the hours positions on a clock face (Fig X a) and are asked to read the correct hour position. For the experimental condition, eye regions were reduced to four pixel according to the QuadBright method (Fig X b). To test the robustness, exposure times were varied in five steps (1000, 600, 400, 140 and 70 milliseconds).</w:t>
-      </w:r>
-    </w:p>
-    <w:bookmarkEnd w:id="35"/>
-    <w:bookmarkStart w:id="36" w:name="sample"/>
-    <w:p>
-      <w:pPr>
-        <w:pStyle w:val="Heading3"/>
-      </w:pPr>
-      <w:r>
-        <w:t xml:space="preserve">Sample</w:t>
-      </w:r>
-    </w:p>
-    <w:bookmarkEnd w:id="36"/>
-    <w:bookmarkStart w:id="37" w:name="data-analysis"/>
-    <w:p>
-      <w:pPr>
-        <w:pStyle w:val="Heading3"/>
-      </w:pPr>
-      <w:r>
-        <w:t xml:space="preserve">Data analysis</w:t>
-      </w:r>
-    </w:p>
-    <w:p>
-      <w:pPr>
-        <w:pStyle w:val="FirstParagraph"/>
-      </w:pPr>
-      <w:r>
-        <w:t xml:space="preserve">The outcome variable is the number of deviations between true and reported hour positions, resulting in a count variable.</w:t>
-      </w:r>
-      <w:r>
-        <w:t xml:space="preserve"> </w:t>
-      </w:r>
-      <w:r>
-        <w:t xml:space="preserve">A two-factorial linear term with conditional effects of exposure time and QuadBright degradation was used for population-level (fixed effects), as well as on Stimulus and Participant level (random effects). To account for over-dispersion, a negative-binomial outcome distribution with logarithm link function was tried first, but the extremely large reciprocal dispersion parameter suggested that the data is not over-dispersed and the final model was therefore fitted using a the Poisson family.</w:t>
-      </w:r>
-    </w:p>
-    <w:bookmarkEnd w:id="37"/>
-    <w:bookmarkStart w:id="41" w:name="results-1"/>
-    <w:p>
-      <w:pPr>
-        <w:pStyle w:val="Heading3"/>
-      </w:pPr>
-      <w:r>
-        <w:t xml:space="preserve">Results</w:t>
-      </w:r>
-    </w:p>
-    <w:p>
-      <w:pPr>
-        <w:pStyle w:val="SourceCode"/>
-      </w:pPr>
-      <w:r>
-        <w:rPr>
-          <w:rStyle w:val="FunctionTok"/>
-        </w:rPr>
-        <w:t xml:space="preserve">library</w:t>
-      </w:r>
-      <w:r>
-        <w:rPr>
-          <w:rStyle w:val="NormalTok"/>
-        </w:rPr>
-        <w:t xml:space="preserve">(tidyverse)</w:t>
-      </w:r>
-      <w:r>
-        <w:br/>
-      </w:r>
-      <w:r>
-        <w:rPr>
-          <w:rStyle w:val="FunctionTok"/>
-        </w:rPr>
-        <w:t xml:space="preserve">library</w:t>
-      </w:r>
-      <w:r>
-        <w:rPr>
-          <w:rStyle w:val="NormalTok"/>
-        </w:rPr>
-        <w:t xml:space="preserve">(rstanarm)</w:t>
-      </w:r>
-      <w:r>
-        <w:br/>
-      </w:r>
-      <w:r>
-        <w:rPr>
-          <w:rStyle w:val="FunctionTok"/>
-        </w:rPr>
-        <w:t xml:space="preserve">library</w:t>
-      </w:r>
-      <w:r>
-        <w:rPr>
-          <w:rStyle w:val="NormalTok"/>
-        </w:rPr>
-        <w:t xml:space="preserve">(tidyverse)</w:t>
-      </w:r>
-      <w:r>
-        <w:br/>
-      </w:r>
-      <w:r>
-        <w:br/>
-      </w:r>
-      <w:r>
-        <w:rPr>
-          <w:rStyle w:val="FunctionTok"/>
-        </w:rPr>
-        <w:t xml:space="preserve">options</w:t>
-      </w:r>
-      <w:r>
-        <w:rPr>
-          <w:rStyle w:val="NormalTok"/>
-        </w:rPr>
-        <w:t xml:space="preserve">(</w:t>
-      </w:r>
-      <w:r>
-        <w:rPr>
-          <w:rStyle w:val="AttributeTok"/>
-        </w:rPr>
-        <w:t xml:space="preserve">mc.cores =</w:t>
-      </w:r>
-      <w:r>
-        <w:rPr>
-          <w:rStyle w:val="NormalTok"/>
-        </w:rPr>
-        <w:t xml:space="preserve"> </w:t>
-      </w:r>
-      <w:r>
-        <w:rPr>
-          <w:rStyle w:val="DecValTok"/>
-        </w:rPr>
-        <w:t xml:space="preserve">8</w:t>
-      </w:r>
-      <w:r>
-        <w:rPr>
-          <w:rStyle w:val="NormalTok"/>
-        </w:rPr>
-        <w:t xml:space="preserve">)</w:t>
-      </w:r>
-      <w:r>
-        <w:br/>
-      </w:r>
-      <w:r>
-        <w:br/>
-      </w:r>
-      <w:r>
-        <w:rPr>
-          <w:rStyle w:val="NormalTok"/>
-        </w:rPr>
-        <w:t xml:space="preserve">JGJH </w:t>
-      </w:r>
-      <w:r>
-        <w:rPr>
-          <w:rStyle w:val="OtherTok"/>
-        </w:rPr>
-        <w:t xml:space="preserve">&lt;-</w:t>
-      </w:r>
-      <w:r>
-        <w:rPr>
-          <w:rStyle w:val="NormalTok"/>
-        </w:rPr>
-        <w:t xml:space="preserve"> </w:t>
-      </w:r>
-      <w:r>
-        <w:br/>
-      </w:r>
-      <w:r>
-        <w:rPr>
-          <w:rStyle w:val="NormalTok"/>
-        </w:rPr>
-        <w:t xml:space="preserve">  readxl</w:t>
-      </w:r>
-      <w:r>
-        <w:rPr>
-          <w:rStyle w:val="SpecialCharTok"/>
-        </w:rPr>
-        <w:t xml:space="preserve">::</w:t>
-      </w:r>
-      <w:r>
-        <w:rPr>
-          <w:rStyle w:val="FunctionTok"/>
-        </w:rPr>
-        <w:t xml:space="preserve">read_excel</w:t>
-      </w:r>
-      <w:r>
-        <w:rPr>
-          <w:rStyle w:val="NormalTok"/>
-        </w:rPr>
-        <w:t xml:space="preserve">(</w:t>
-      </w:r>
-      <w:r>
-        <w:rPr>
-          <w:rStyle w:val="StringTok"/>
-        </w:rPr>
-        <w:t xml:space="preserve">"JGJH/JGJH.xlsx"</w:t>
-      </w:r>
-      <w:r>
-        <w:rPr>
-          <w:rStyle w:val="NormalTok"/>
-        </w:rPr>
-        <w:t xml:space="preserve">) </w:t>
-      </w:r>
-      <w:r>
-        <w:rPr>
-          <w:rStyle w:val="SpecialCharTok"/>
-        </w:rPr>
-        <w:t xml:space="preserve">|&gt;</w:t>
-      </w:r>
-      <w:r>
-        <w:rPr>
-          <w:rStyle w:val="NormalTok"/>
-        </w:rPr>
-        <w:t xml:space="preserve"> </w:t>
-      </w:r>
-      <w:r>
-        <w:br/>
-      </w:r>
-      <w:r>
-        <w:rPr>
-          <w:rStyle w:val="NormalTok"/>
-        </w:rPr>
-        <w:t xml:space="preserve">  </w:t>
-      </w:r>
-      <w:r>
-        <w:rPr>
-          <w:rStyle w:val="FunctionTok"/>
-        </w:rPr>
-        <w:t xml:space="preserve">mutate</w:t>
-      </w:r>
-      <w:r>
-        <w:rPr>
-          <w:rStyle w:val="NormalTok"/>
-        </w:rPr>
-        <w:t xml:space="preserve">(</w:t>
-      </w:r>
-      <w:r>
-        <w:rPr>
-          <w:rStyle w:val="AttributeTok"/>
-        </w:rPr>
-        <w:t xml:space="preserve">Obs =</w:t>
-      </w:r>
-      <w:r>
-        <w:rPr>
-          <w:rStyle w:val="NormalTok"/>
-        </w:rPr>
-        <w:t xml:space="preserve"> </w:t>
-      </w:r>
-      <w:r>
-        <w:rPr>
-          <w:rStyle w:val="FunctionTok"/>
-        </w:rPr>
-        <w:t xml:space="preserve">row_number</w:t>
-      </w:r>
-      <w:r>
-        <w:rPr>
-          <w:rStyle w:val="NormalTok"/>
-        </w:rPr>
-        <w:t xml:space="preserve">(),</w:t>
-      </w:r>
-      <w:r>
-        <w:br/>
-      </w:r>
-      <w:r>
-        <w:rPr>
-          <w:rStyle w:val="NormalTok"/>
-        </w:rPr>
-        <w:t xml:space="preserve">         </w:t>
-      </w:r>
-      <w:r>
-        <w:rPr>
-          <w:rStyle w:val="AttributeTok"/>
-        </w:rPr>
-        <w:t xml:space="preserve">Part =</w:t>
-      </w:r>
-      <w:r>
-        <w:rPr>
-          <w:rStyle w:val="NormalTok"/>
-        </w:rPr>
-        <w:t xml:space="preserve"> </w:t>
-      </w:r>
-      <w:r>
-        <w:rPr>
-          <w:rStyle w:val="FunctionTok"/>
-        </w:rPr>
-        <w:t xml:space="preserve">as.factor</w:t>
-      </w:r>
-      <w:r>
-        <w:rPr>
-          <w:rStyle w:val="NormalTok"/>
-        </w:rPr>
-        <w:t xml:space="preserve">(participant_number),</w:t>
-      </w:r>
-      <w:r>
-        <w:br/>
-      </w:r>
-      <w:r>
-        <w:rPr>
-          <w:rStyle w:val="NormalTok"/>
-        </w:rPr>
-        <w:t xml:space="preserve">         </w:t>
-      </w:r>
-      <w:r>
-        <w:rPr>
-          <w:rStyle w:val="AttributeTok"/>
-        </w:rPr>
-        <w:t xml:space="preserve">Exposure =</w:t>
-      </w:r>
-      <w:r>
-        <w:rPr>
-          <w:rStyle w:val="NormalTok"/>
-        </w:rPr>
-        <w:t xml:space="preserve"> </w:t>
-      </w:r>
-      <w:r>
-        <w:rPr>
-          <w:rStyle w:val="FunctionTok"/>
-        </w:rPr>
-        <w:t xml:space="preserve">fct_rev</w:t>
-      </w:r>
-      <w:r>
-        <w:rPr>
-          <w:rStyle w:val="NormalTok"/>
-        </w:rPr>
-        <w:t xml:space="preserve">(</w:t>
-      </w:r>
-      <w:r>
-        <w:rPr>
-          <w:rStyle w:val="FunctionTok"/>
-        </w:rPr>
-        <w:t xml:space="preserve">as.factor</w:t>
-      </w:r>
-      <w:r>
-        <w:rPr>
-          <w:rStyle w:val="NormalTok"/>
-        </w:rPr>
-        <w:t xml:space="preserve">(presentation_time_ms)),</w:t>
-      </w:r>
-      <w:r>
-        <w:br/>
-      </w:r>
-      <w:r>
-        <w:rPr>
-          <w:rStyle w:val="NormalTok"/>
-        </w:rPr>
-        <w:t xml:space="preserve">         </w:t>
-      </w:r>
-      <w:r>
-        <w:rPr>
-          <w:rStyle w:val="AttributeTok"/>
-        </w:rPr>
-        <w:t xml:space="preserve">Stim =</w:t>
-      </w:r>
-      <w:r>
-        <w:rPr>
-          <w:rStyle w:val="NormalTok"/>
-        </w:rPr>
-        <w:t xml:space="preserve"> </w:t>
-      </w:r>
-      <w:r>
-        <w:rPr>
-          <w:rStyle w:val="FunctionTok"/>
-        </w:rPr>
-        <w:t xml:space="preserve">as.factor</w:t>
-      </w:r>
-      <w:r>
-        <w:rPr>
-          <w:rStyle w:val="NormalTok"/>
-        </w:rPr>
-        <w:t xml:space="preserve">(stimulus)) </w:t>
-      </w:r>
-      <w:r>
-        <w:rPr>
-          <w:rStyle w:val="SpecialCharTok"/>
-        </w:rPr>
-        <w:t xml:space="preserve">|&gt;</w:t>
-      </w:r>
-      <w:r>
-        <w:br/>
-      </w:r>
-      <w:r>
-        <w:rPr>
-          <w:rStyle w:val="NormalTok"/>
-        </w:rPr>
-        <w:t xml:space="preserve">  </w:t>
-      </w:r>
-      <w:r>
-        <w:rPr>
-          <w:rStyle w:val="FunctionTok"/>
-        </w:rPr>
-        <w:t xml:space="preserve">select</w:t>
-      </w:r>
-      <w:r>
-        <w:rPr>
-          <w:rStyle w:val="NormalTok"/>
-        </w:rPr>
-        <w:t xml:space="preserve">(Obs, Part, Stim, </w:t>
-      </w:r>
-      <w:r>
-        <w:rPr>
-          <w:rStyle w:val="AttributeTok"/>
-        </w:rPr>
-        <w:t xml:space="preserve">Condition =</w:t>
-      </w:r>
-      <w:r>
-        <w:rPr>
-          <w:rStyle w:val="NormalTok"/>
-        </w:rPr>
-        <w:t xml:space="preserve"> condition, Exposure, deviation)</w:t>
-      </w:r>
-      <w:r>
-        <w:br/>
-      </w:r>
-      <w:r>
-        <w:br/>
-      </w:r>
-      <w:r>
-        <w:rPr>
-          <w:rStyle w:val="NormalTok"/>
-        </w:rPr>
-        <w:t xml:space="preserve">M_1 </w:t>
-      </w:r>
-      <w:r>
-        <w:rPr>
-          <w:rStyle w:val="OtherTok"/>
-        </w:rPr>
-        <w:t xml:space="preserve">&lt;-</w:t>
-      </w:r>
-      <w:r>
-        <w:rPr>
-          <w:rStyle w:val="NormalTok"/>
-        </w:rPr>
-        <w:t xml:space="preserve"> </w:t>
-      </w:r>
-      <w:r>
-        <w:rPr>
-          <w:rStyle w:val="FunctionTok"/>
-        </w:rPr>
-        <w:t xml:space="preserve">stan_glmer</w:t>
-      </w:r>
-      <w:r>
-        <w:rPr>
-          <w:rStyle w:val="NormalTok"/>
-        </w:rPr>
-        <w:t xml:space="preserve">(deviation </w:t>
-      </w:r>
-      <w:r>
-        <w:rPr>
-          <w:rStyle w:val="SpecialCharTok"/>
-        </w:rPr>
-        <w:t xml:space="preserve">~</w:t>
-      </w:r>
-      <w:r>
-        <w:rPr>
-          <w:rStyle w:val="NormalTok"/>
-        </w:rPr>
-        <w:t xml:space="preserve"> Condition </w:t>
-      </w:r>
-      <w:r>
-        <w:rPr>
-          <w:rStyle w:val="SpecialCharTok"/>
-        </w:rPr>
-        <w:t xml:space="preserve">*</w:t>
-      </w:r>
-      <w:r>
-        <w:rPr>
-          <w:rStyle w:val="NormalTok"/>
-        </w:rPr>
-        <w:t xml:space="preserve"> Exposure </w:t>
-      </w:r>
-      <w:r>
-        <w:rPr>
-          <w:rStyle w:val="SpecialCharTok"/>
-        </w:rPr>
-        <w:t xml:space="preserve">+</w:t>
-      </w:r>
-      <w:r>
-        <w:rPr>
-          <w:rStyle w:val="NormalTok"/>
-        </w:rPr>
-        <w:t xml:space="preserve"> (</w:t>
-      </w:r>
-      <w:r>
-        <w:rPr>
-          <w:rStyle w:val="DecValTok"/>
-        </w:rPr>
-        <w:t xml:space="preserve">1</w:t>
-      </w:r>
-      <w:r>
-        <w:rPr>
-          <w:rStyle w:val="NormalTok"/>
-        </w:rPr>
-        <w:t xml:space="preserve"> </w:t>
-      </w:r>
-      <w:r>
-        <w:rPr>
-          <w:rStyle w:val="SpecialCharTok"/>
-        </w:rPr>
-        <w:t xml:space="preserve">|</w:t>
-      </w:r>
-      <w:r>
-        <w:rPr>
-          <w:rStyle w:val="NormalTok"/>
-        </w:rPr>
-        <w:t xml:space="preserve"> Part), </w:t>
-      </w:r>
-      <w:r>
-        <w:rPr>
-          <w:rStyle w:val="AttributeTok"/>
-        </w:rPr>
-        <w:t xml:space="preserve">family =</w:t>
-      </w:r>
-      <w:r>
-        <w:rPr>
-          <w:rStyle w:val="NormalTok"/>
-        </w:rPr>
-        <w:t xml:space="preserve"> poisson, </w:t>
-      </w:r>
-      <w:r>
-        <w:rPr>
-          <w:rStyle w:val="AttributeTok"/>
-        </w:rPr>
-        <w:t xml:space="preserve">data =</w:t>
-      </w:r>
-      <w:r>
-        <w:rPr>
-          <w:rStyle w:val="NormalTok"/>
-        </w:rPr>
-        <w:t xml:space="preserve"> JGJH)</w:t>
-      </w:r>
-      <w:r>
-        <w:br/>
-      </w:r>
-      <w:r>
-        <w:rPr>
-          <w:rStyle w:val="NormalTok"/>
-        </w:rPr>
-        <w:t xml:space="preserve">M_2 </w:t>
-      </w:r>
-      <w:r>
-        <w:rPr>
-          <w:rStyle w:val="OtherTok"/>
-        </w:rPr>
-        <w:t xml:space="preserve">&lt;-</w:t>
-      </w:r>
-      <w:r>
-        <w:rPr>
-          <w:rStyle w:val="NormalTok"/>
-        </w:rPr>
-        <w:t xml:space="preserve"> </w:t>
-      </w:r>
-      <w:r>
-        <w:rPr>
-          <w:rStyle w:val="FunctionTok"/>
-        </w:rPr>
-        <w:t xml:space="preserve">stan_glmer</w:t>
-      </w:r>
-      <w:r>
-        <w:rPr>
-          <w:rStyle w:val="NormalTok"/>
-        </w:rPr>
-        <w:t xml:space="preserve">(deviation </w:t>
-      </w:r>
-      <w:r>
-        <w:rPr>
-          <w:rStyle w:val="SpecialCharTok"/>
-        </w:rPr>
-        <w:t xml:space="preserve">~</w:t>
-      </w:r>
-      <w:r>
-        <w:rPr>
-          <w:rStyle w:val="NormalTok"/>
-        </w:rPr>
-        <w:t xml:space="preserve"> Condition </w:t>
-      </w:r>
-      <w:r>
-        <w:rPr>
-          <w:rStyle w:val="SpecialCharTok"/>
-        </w:rPr>
-        <w:t xml:space="preserve">*</w:t>
-      </w:r>
-      <w:r>
-        <w:rPr>
-          <w:rStyle w:val="NormalTok"/>
-        </w:rPr>
-        <w:t xml:space="preserve"> Exposure </w:t>
-      </w:r>
-      <w:r>
-        <w:rPr>
-          <w:rStyle w:val="SpecialCharTok"/>
-        </w:rPr>
-        <w:t xml:space="preserve">+</w:t>
-      </w:r>
-      <w:r>
-        <w:rPr>
-          <w:rStyle w:val="NormalTok"/>
-        </w:rPr>
-        <w:t xml:space="preserve"> (Condition </w:t>
-      </w:r>
-      <w:r>
-        <w:rPr>
-          <w:rStyle w:val="SpecialCharTok"/>
-        </w:rPr>
-        <w:t xml:space="preserve">|</w:t>
-      </w:r>
-      <w:r>
-        <w:rPr>
-          <w:rStyle w:val="NormalTok"/>
-        </w:rPr>
-        <w:t xml:space="preserve"> Part), </w:t>
-      </w:r>
-      <w:r>
-        <w:rPr>
-          <w:rStyle w:val="AttributeTok"/>
-        </w:rPr>
-        <w:t xml:space="preserve">family =</w:t>
-      </w:r>
-      <w:r>
-        <w:rPr>
-          <w:rStyle w:val="NormalTok"/>
-        </w:rPr>
-        <w:t xml:space="preserve"> poisson, </w:t>
-      </w:r>
-      <w:r>
-        <w:rPr>
-          <w:rStyle w:val="AttributeTok"/>
-        </w:rPr>
-        <w:t xml:space="preserve">data =</w:t>
-      </w:r>
-      <w:r>
-        <w:rPr>
-          <w:rStyle w:val="NormalTok"/>
-        </w:rPr>
-        <w:t xml:space="preserve"> JGJH)</w:t>
-      </w:r>
-      <w:r>
-        <w:br/>
-      </w:r>
-      <w:r>
-        <w:br/>
-      </w:r>
-      <w:r>
-        <w:rPr>
-          <w:rStyle w:val="NormalTok"/>
-        </w:rPr>
-        <w:t xml:space="preserve">M_4 </w:t>
-      </w:r>
-      <w:r>
-        <w:rPr>
-          <w:rStyle w:val="OtherTok"/>
-        </w:rPr>
-        <w:t xml:space="preserve">&lt;-</w:t>
-      </w:r>
-      <w:r>
-        <w:rPr>
-          <w:rStyle w:val="NormalTok"/>
-        </w:rPr>
-        <w:t xml:space="preserve"> </w:t>
-      </w:r>
-      <w:r>
-        <w:rPr>
-          <w:rStyle w:val="FunctionTok"/>
-        </w:rPr>
-        <w:t xml:space="preserve">stan_glmer</w:t>
-      </w:r>
-      <w:r>
-        <w:rPr>
-          <w:rStyle w:val="NormalTok"/>
-        </w:rPr>
-        <w:t xml:space="preserve">(deviation </w:t>
-      </w:r>
-      <w:r>
-        <w:rPr>
-          <w:rStyle w:val="SpecialCharTok"/>
-        </w:rPr>
-        <w:t xml:space="preserve">~</w:t>
-      </w:r>
-      <w:r>
-        <w:rPr>
-          <w:rStyle w:val="NormalTok"/>
-        </w:rPr>
-        <w:t xml:space="preserve"> Condition </w:t>
-      </w:r>
-      <w:r>
-        <w:rPr>
-          <w:rStyle w:val="SpecialCharTok"/>
-        </w:rPr>
-        <w:t xml:space="preserve">*</w:t>
-      </w:r>
-      <w:r>
-        <w:rPr>
-          <w:rStyle w:val="NormalTok"/>
-        </w:rPr>
-        <w:t xml:space="preserve"> Exposure </w:t>
-      </w:r>
-      <w:r>
-        <w:rPr>
-          <w:rStyle w:val="SpecialCharTok"/>
-        </w:rPr>
-        <w:t xml:space="preserve">+</w:t>
-      </w:r>
-      <w:r>
-        <w:rPr>
-          <w:rStyle w:val="NormalTok"/>
-        </w:rPr>
-        <w:t xml:space="preserve"> </w:t>
-      </w:r>
-      <w:r>
-        <w:br/>
-      </w:r>
-      <w:r>
-        <w:rPr>
-          <w:rStyle w:val="NormalTok"/>
-        </w:rPr>
-        <w:t xml:space="preserve">                    (Condition </w:t>
-      </w:r>
-      <w:r>
-        <w:rPr>
-          <w:rStyle w:val="SpecialCharTok"/>
-        </w:rPr>
-        <w:t xml:space="preserve">*</w:t>
-      </w:r>
-      <w:r>
-        <w:rPr>
-          <w:rStyle w:val="NormalTok"/>
-        </w:rPr>
-        <w:t xml:space="preserve"> Exposure </w:t>
-      </w:r>
-      <w:r>
-        <w:rPr>
-          <w:rStyle w:val="SpecialCharTok"/>
-        </w:rPr>
-        <w:t xml:space="preserve">|</w:t>
-      </w:r>
-      <w:r>
-        <w:rPr>
-          <w:rStyle w:val="NormalTok"/>
-        </w:rPr>
-        <w:t xml:space="preserve"> Part)  </w:t>
-      </w:r>
-      <w:r>
-        <w:rPr>
-          <w:rStyle w:val="SpecialCharTok"/>
-        </w:rPr>
-        <w:t xml:space="preserve">+</w:t>
-      </w:r>
-      <w:r>
-        <w:br/>
-      </w:r>
-      <w:r>
-        <w:rPr>
-          <w:rStyle w:val="NormalTok"/>
-        </w:rPr>
-        <w:t xml:space="preserve">                    (Condition </w:t>
-      </w:r>
-      <w:r>
-        <w:rPr>
-          <w:rStyle w:val="SpecialCharTok"/>
-        </w:rPr>
-        <w:t xml:space="preserve">*</w:t>
-      </w:r>
-      <w:r>
-        <w:rPr>
-          <w:rStyle w:val="NormalTok"/>
-        </w:rPr>
-        <w:t xml:space="preserve"> Exposure </w:t>
-      </w:r>
-      <w:r>
-        <w:rPr>
-          <w:rStyle w:val="SpecialCharTok"/>
-        </w:rPr>
-        <w:t xml:space="preserve">|</w:t>
-      </w:r>
-      <w:r>
-        <w:rPr>
-          <w:rStyle w:val="NormalTok"/>
-        </w:rPr>
-        <w:t xml:space="preserve"> Stim), </w:t>
-      </w:r>
-      <w:r>
-        <w:br/>
-      </w:r>
-      <w:r>
-        <w:rPr>
-          <w:rStyle w:val="NormalTok"/>
-        </w:rPr>
-        <w:t xml:space="preserve">                  </w:t>
-      </w:r>
-      <w:r>
-        <w:rPr>
-          <w:rStyle w:val="AttributeTok"/>
-        </w:rPr>
-        <w:t xml:space="preserve">family =</w:t>
-      </w:r>
-      <w:r>
-        <w:rPr>
-          <w:rStyle w:val="NormalTok"/>
-        </w:rPr>
-        <w:t xml:space="preserve"> </w:t>
-      </w:r>
-      <w:r>
-        <w:rPr>
-          <w:rStyle w:val="FunctionTok"/>
-        </w:rPr>
-        <w:t xml:space="preserve">poisson</w:t>
-      </w:r>
-      <w:r>
-        <w:rPr>
-          <w:rStyle w:val="NormalTok"/>
-        </w:rPr>
-        <w:t xml:space="preserve">(), </w:t>
-      </w:r>
-      <w:r>
-        <w:rPr>
-          <w:rStyle w:val="AttributeTok"/>
-        </w:rPr>
-        <w:t xml:space="preserve">data =</w:t>
-      </w:r>
-      <w:r>
-        <w:rPr>
-          <w:rStyle w:val="NormalTok"/>
-        </w:rPr>
-        <w:t xml:space="preserve"> JGJH,</w:t>
-      </w:r>
-      <w:r>
-        <w:br/>
-      </w:r>
-      <w:r>
-        <w:rPr>
-          <w:rStyle w:val="NormalTok"/>
-        </w:rPr>
-        <w:t xml:space="preserve">                  </w:t>
-      </w:r>
-      <w:r>
-        <w:rPr>
-          <w:rStyle w:val="AttributeTok"/>
-        </w:rPr>
-        <w:t xml:space="preserve">chains =</w:t>
-      </w:r>
-      <w:r>
-        <w:rPr>
-          <w:rStyle w:val="NormalTok"/>
-        </w:rPr>
-        <w:t xml:space="preserve"> </w:t>
-      </w:r>
-      <w:r>
-        <w:rPr>
-          <w:rStyle w:val="DecValTok"/>
-        </w:rPr>
-        <w:t xml:space="preserve">8</w:t>
-      </w:r>
-      <w:r>
-        <w:rPr>
-          <w:rStyle w:val="NormalTok"/>
-        </w:rPr>
-        <w:t xml:space="preserve">)</w:t>
-      </w:r>
-      <w:r>
-        <w:br/>
-      </w:r>
-      <w:r>
-        <w:br/>
-      </w:r>
-      <w:r>
-        <w:rPr>
-          <w:rStyle w:val="FunctionTok"/>
-        </w:rPr>
-        <w:t xml:space="preserve">save</w:t>
-      </w:r>
-      <w:r>
-        <w:rPr>
-          <w:rStyle w:val="NormalTok"/>
-        </w:rPr>
-        <w:t xml:space="preserve">(JGJH, M_1, M_2, M_4, </w:t>
-      </w:r>
-      <w:r>
-        <w:rPr>
-          <w:rStyle w:val="AttributeTok"/>
-        </w:rPr>
-        <w:t xml:space="preserve">file =</w:t>
-      </w:r>
-      <w:r>
-        <w:rPr>
-          <w:rStyle w:val="NormalTok"/>
-        </w:rPr>
-        <w:t xml:space="preserve"> </w:t>
-      </w:r>
-      <w:r>
-        <w:rPr>
-          <w:rStyle w:val="StringTok"/>
-        </w:rPr>
-        <w:t xml:space="preserve">"Models.Rda"</w:t>
-      </w:r>
-      <w:r>
-        <w:rPr>
-          <w:rStyle w:val="NormalTok"/>
-        </w:rPr>
-        <w:t xml:space="preserve">)</w:t>
-      </w:r>
-    </w:p>
-    <w:p>
-      <w:pPr>
-        <w:pStyle w:val="SourceCode"/>
-      </w:pPr>
-      <w:r>
-        <w:rPr>
-          <w:rStyle w:val="FunctionTok"/>
-        </w:rPr>
-        <w:t xml:space="preserve">library</w:t>
-      </w:r>
-      <w:r>
-        <w:rPr>
-          <w:rStyle w:val="NormalTok"/>
-        </w:rPr>
-        <w:t xml:space="preserve">(bayr)</w:t>
-      </w:r>
-    </w:p>
-    <w:p>
-      <w:pPr>
-        <w:pStyle w:val="SourceCode"/>
-      </w:pPr>
-      <w:r>
-        <w:br/>
-      </w:r>
-      <w:r>
-        <w:rPr>
-          <w:rStyle w:val="VerbatimChar"/>
-        </w:rPr>
-        <w:t xml:space="preserve">Attache Paket: 'bayr'</w:t>
-      </w:r>
-    </w:p>
-    <w:p>
-      <w:pPr>
-        <w:pStyle w:val="SourceCode"/>
-      </w:pPr>
-      <w:r>
-        <w:rPr>
-          <w:rStyle w:val="VerbatimChar"/>
-        </w:rPr>
-        <w:t xml:space="preserve">Das folgende Objekt ist maskiert 'package:tidyr':</w:t>
-      </w:r>
-      <w:r>
-        <w:br/>
-      </w:r>
-      <w:r>
-        <w:br/>
-      </w:r>
-      <w:r>
-        <w:rPr>
-          <w:rStyle w:val="VerbatimChar"/>
-        </w:rPr>
-        <w:t xml:space="preserve">    expand_grid</w:t>
-      </w:r>
-    </w:p>
-    <w:p>
-      <w:pPr>
-        <w:pStyle w:val="SourceCode"/>
-      </w:pPr>
-      <w:r>
-        <w:rPr>
-          <w:rStyle w:val="FunctionTok"/>
-        </w:rPr>
-        <w:t xml:space="preserve">load</w:t>
-      </w:r>
-      <w:r>
-        <w:rPr>
-          <w:rStyle w:val="NormalTok"/>
-        </w:rPr>
-        <w:t xml:space="preserve">(</w:t>
-      </w:r>
-      <w:r>
-        <w:rPr>
-          <w:rStyle w:val="StringTok"/>
-        </w:rPr>
-        <w:t xml:space="preserve">"Models.Rda"</w:t>
-      </w:r>
-      <w:r>
-        <w:rPr>
-          <w:rStyle w:val="NormalTok"/>
-        </w:rPr>
-        <w:t xml:space="preserve">)</w:t>
-      </w:r>
-    </w:p>
-    <w:p>
-      <w:pPr>
-        <w:pStyle w:val="SourceCode"/>
-      </w:pPr>
-      <w:r>
-        <w:rPr>
-          <w:rStyle w:val="VerbatimChar"/>
-        </w:rPr>
-        <w:t xml:space="preserve">Registered S3 methods overwritten by 'rstanarm':</w:t>
-      </w:r>
-      <w:r>
-        <w:br/>
-      </w:r>
-      <w:r>
-        <w:rPr>
-          <w:rStyle w:val="VerbatimChar"/>
-        </w:rPr>
-        <w:t xml:space="preserve">  method          from</w:t>
-      </w:r>
-      <w:r>
-        <w:br/>
-      </w:r>
-      <w:r>
-        <w:rPr>
-          <w:rStyle w:val="VerbatimChar"/>
-        </w:rPr>
-        <w:t xml:space="preserve">  coef.stanreg    bayr</w:t>
-      </w:r>
-      <w:r>
-        <w:br/>
-      </w:r>
-      <w:r>
-        <w:rPr>
-          <w:rStyle w:val="VerbatimChar"/>
-        </w:rPr>
-        <w:t xml:space="preserve">  predict.stanreg bayr</w:t>
-      </w:r>
-    </w:p>
-    <w:p>
-      <w:pPr>
-        <w:pStyle w:val="SourceCode"/>
-      </w:pPr>
-      <w:r>
-        <w:rPr>
-          <w:rStyle w:val="NormalTok"/>
-        </w:rPr>
-        <w:t xml:space="preserve">P_4 </w:t>
-      </w:r>
-      <w:r>
-        <w:rPr>
-          <w:rStyle w:val="OtherTok"/>
-        </w:rPr>
-        <w:t xml:space="preserve">&lt;-</w:t>
-      </w:r>
-      <w:r>
-        <w:rPr>
-          <w:rStyle w:val="NormalTok"/>
-        </w:rPr>
-        <w:t xml:space="preserve"> </w:t>
-      </w:r>
-      <w:r>
-        <w:rPr>
-          <w:rStyle w:val="FunctionTok"/>
-        </w:rPr>
-        <w:t xml:space="preserve">posterior</w:t>
-      </w:r>
-      <w:r>
-        <w:rPr>
-          <w:rStyle w:val="NormalTok"/>
-        </w:rPr>
-        <w:t xml:space="preserve">(M_4)</w:t>
-      </w:r>
-      <w:r>
-        <w:br/>
-      </w:r>
-      <w:r>
-        <w:br/>
-      </w:r>
-      <w:r>
-        <w:rPr>
-          <w:rStyle w:val="FunctionTok"/>
-        </w:rPr>
-        <w:t xml:space="preserve">fixef</w:t>
-      </w:r>
-      <w:r>
-        <w:rPr>
-          <w:rStyle w:val="NormalTok"/>
-        </w:rPr>
-        <w:t xml:space="preserve">(P_4, </w:t>
-      </w:r>
-      <w:r>
-        <w:rPr>
-          <w:rStyle w:val="AttributeTok"/>
-        </w:rPr>
-        <w:t xml:space="preserve">mean.func =</w:t>
-      </w:r>
-      <w:r>
-        <w:rPr>
-          <w:rStyle w:val="NormalTok"/>
-        </w:rPr>
-        <w:t xml:space="preserve"> exp)</w:t>
-      </w:r>
-    </w:p>
-    <w:p>
-      <w:pPr>
-        <w:pStyle w:val="TableCaption"/>
-      </w:pPr>
-      <w:r>
-        <w:t xml:space="preserve">Coefficient estimates with 95% credibility limits</w:t>
-      </w:r>
-    </w:p>
-    <w:tbl>
-      <w:tblPr>
-        <w:tblStyle w:val="Table"/>
-        <w:tblW w:type="auto" w:w="0"/>
-        <w:tblLook w:firstRow="1" w:lastRow="0" w:firstColumn="0" w:lastColumn="0" w:noHBand="0" w:noVBand="0" w:val="0020"/>
-        <w:tblCaption w:val="Coefficient estimates with 95% credibility limits"/>
-      </w:tblPr>
-      <w:tblGrid>
-        <w:gridCol w:w="1980"/>
-        <w:gridCol w:w="1980"/>
-        <w:gridCol w:w="1980"/>
-        <w:gridCol w:w="1980"/>
-      </w:tblGrid>
-      <w:tr>
-        <w:trPr>
-          <w:tblHeader w:val="on"/>
-        </w:trPr>
-        <w:tc>
-          <w:tcPr/>
-          <w:p>
-            <w:pPr>
-              <w:pStyle w:val="Compact"/>
-              <w:jc w:val="left"/>
-            </w:pPr>
-            <w:r>
-              <w:t xml:space="preserve">fixef</w:t>
-            </w:r>
-          </w:p>
-        </w:tc>
-        <w:tc>
-          <w:tcPr/>
-          <w:p>
-            <w:pPr>
-              <w:pStyle w:val="Compact"/>
-              <w:jc w:val="right"/>
-            </w:pPr>
-            <w:r>
-              <w:t xml:space="preserve">center</w:t>
-            </w:r>
-          </w:p>
-        </w:tc>
-        <w:tc>
-          <w:tcPr/>
-          <w:p>
-            <w:pPr>
-              <w:pStyle w:val="Compact"/>
-              <w:jc w:val="right"/>
-            </w:pPr>
-            <w:r>
-              <w:t xml:space="preserve">lower</w:t>
-            </w:r>
-          </w:p>
-        </w:tc>
-        <w:tc>
-          <w:tcPr/>
-          <w:p>
-            <w:pPr>
-              <w:pStyle w:val="Compact"/>
-              <w:jc w:val="right"/>
-            </w:pPr>
-            <w:r>
-              <w:t xml:space="preserve">upper</w:t>
-            </w:r>
-          </w:p>
-        </w:tc>
-      </w:tr>
-      <w:tr>
-        <w:tc>
-          <w:tcPr/>
-          <w:p>
-            <w:pPr>
-              <w:pStyle w:val="Compact"/>
-              <w:jc w:val="left"/>
-            </w:pPr>
-            <w:r>
-              <w:t xml:space="preserve">Intercept</w:t>
-            </w:r>
-          </w:p>
-        </w:tc>
-        <w:tc>
-          <w:tcPr/>
-          <w:p>
-            <w:pPr>
-              <w:pStyle w:val="Compact"/>
-              <w:jc w:val="right"/>
-            </w:pPr>
-            <w:r>
-              <w:t xml:space="preserve">0.4424860</w:t>
-            </w:r>
-          </w:p>
-        </w:tc>
-        <w:tc>
-          <w:tcPr/>
-          <w:p>
-            <w:pPr>
-              <w:pStyle w:val="Compact"/>
-              <w:jc w:val="right"/>
-            </w:pPr>
-            <w:r>
-              <w:t xml:space="preserve">0.3460194</w:t>
-            </w:r>
-          </w:p>
-        </w:tc>
-        <w:tc>
-          <w:tcPr/>
-          <w:p>
-            <w:pPr>
-              <w:pStyle w:val="Compact"/>
-              <w:jc w:val="right"/>
-            </w:pPr>
-            <w:r>
-              <w:t xml:space="preserve">0.5647079</w:t>
-            </w:r>
-          </w:p>
-        </w:tc>
-      </w:tr>
-      <w:tr>
-        <w:tc>
-          <w:tcPr/>
-          <w:p>
-            <w:pPr>
-              <w:pStyle w:val="Compact"/>
-              <w:jc w:val="left"/>
-            </w:pPr>
-            <w:r>
-              <w:t xml:space="preserve">Conditionexperimental</w:t>
-            </w:r>
-          </w:p>
-        </w:tc>
-        <w:tc>
-          <w:tcPr/>
-          <w:p>
-            <w:pPr>
-              <w:pStyle w:val="Compact"/>
-              <w:jc w:val="right"/>
-            </w:pPr>
-            <w:r>
-              <w:t xml:space="preserve">1.7041363</w:t>
-            </w:r>
-          </w:p>
-        </w:tc>
-        <w:tc>
-          <w:tcPr/>
-          <w:p>
-            <w:pPr>
-              <w:pStyle w:val="Compact"/>
-              <w:jc w:val="right"/>
-            </w:pPr>
-            <w:r>
-              <w:t xml:space="preserve">1.3728592</w:t>
-            </w:r>
-          </w:p>
-        </w:tc>
-        <w:tc>
-          <w:tcPr/>
-          <w:p>
-            <w:pPr>
-              <w:pStyle w:val="Compact"/>
-              <w:jc w:val="right"/>
-            </w:pPr>
-            <w:r>
-              <w:t xml:space="preserve">2.1120868</w:t>
-            </w:r>
-          </w:p>
-        </w:tc>
-      </w:tr>
-      <w:tr>
-        <w:tc>
-          <w:tcPr/>
-          <w:p>
-            <w:pPr>
-              <w:pStyle w:val="Compact"/>
-              <w:jc w:val="left"/>
-            </w:pPr>
-            <w:r>
-              <w:t xml:space="preserve">Exposure600</w:t>
-            </w:r>
-          </w:p>
-        </w:tc>
-        <w:tc>
-          <w:tcPr/>
-          <w:p>
-            <w:pPr>
-              <w:pStyle w:val="Compact"/>
-              <w:jc w:val="right"/>
-            </w:pPr>
-            <w:r>
-              <w:t xml:space="preserve">1.0579857</w:t>
-            </w:r>
-          </w:p>
-        </w:tc>
-        <w:tc>
-          <w:tcPr/>
-          <w:p>
-            <w:pPr>
-              <w:pStyle w:val="Compact"/>
-              <w:jc w:val="right"/>
-            </w:pPr>
-            <w:r>
-              <w:t xml:space="preserve">0.9374004</w:t>
-            </w:r>
-          </w:p>
-        </w:tc>
-        <w:tc>
-          <w:tcPr/>
-          <w:p>
-            <w:pPr>
-              <w:pStyle w:val="Compact"/>
-              <w:jc w:val="right"/>
-            </w:pPr>
-            <w:r>
-              <w:t xml:space="preserve">1.1900106</w:t>
-            </w:r>
-          </w:p>
-        </w:tc>
-      </w:tr>
-      <w:tr>
-        <w:tc>
-          <w:tcPr/>
-          <w:p>
-            <w:pPr>
-              <w:pStyle w:val="Compact"/>
-              <w:jc w:val="left"/>
-            </w:pPr>
-            <w:r>
-              <w:t xml:space="preserve">Exposure400</w:t>
-            </w:r>
-          </w:p>
-        </w:tc>
-        <w:tc>
-          <w:tcPr/>
-          <w:p>
-            <w:pPr>
-              <w:pStyle w:val="Compact"/>
-              <w:jc w:val="right"/>
-            </w:pPr>
-            <w:r>
-              <w:t xml:space="preserve">1.0684335</w:t>
-            </w:r>
-          </w:p>
-        </w:tc>
-        <w:tc>
-          <w:tcPr/>
-          <w:p>
-            <w:pPr>
-              <w:pStyle w:val="Compact"/>
-              <w:jc w:val="right"/>
-            </w:pPr>
-            <w:r>
-              <w:t xml:space="preserve">0.9552273</w:t>
-            </w:r>
-          </w:p>
-        </w:tc>
-        <w:tc>
-          <w:tcPr/>
-          <w:p>
-            <w:pPr>
-              <w:pStyle w:val="Compact"/>
-              <w:jc w:val="right"/>
-            </w:pPr>
-            <w:r>
-              <w:t xml:space="preserve">1.1961431</w:t>
-            </w:r>
-          </w:p>
-        </w:tc>
-      </w:tr>
-      <w:tr>
-        <w:tc>
-          <w:tcPr/>
-          <w:p>
-            <w:pPr>
-              <w:pStyle w:val="Compact"/>
-              <w:jc w:val="left"/>
-            </w:pPr>
-            <w:r>
-              <w:t xml:space="preserve">Exposure140</w:t>
-            </w:r>
-          </w:p>
-        </w:tc>
-        <w:tc>
-          <w:tcPr/>
-          <w:p>
-            <w:pPr>
-              <w:pStyle w:val="Compact"/>
-              <w:jc w:val="right"/>
-            </w:pPr>
-            <w:r>
-              <w:t xml:space="preserve">1.1851395</w:t>
-            </w:r>
-          </w:p>
-        </w:tc>
-        <w:tc>
-          <w:tcPr/>
-          <w:p>
-            <w:pPr>
-              <w:pStyle w:val="Compact"/>
-              <w:jc w:val="right"/>
-            </w:pPr>
-            <w:r>
-              <w:t xml:space="preserve">1.0532591</w:t>
-            </w:r>
-          </w:p>
-        </w:tc>
-        <w:tc>
-          <w:tcPr/>
-          <w:p>
-            <w:pPr>
-              <w:pStyle w:val="Compact"/>
-              <w:jc w:val="right"/>
-            </w:pPr>
-            <w:r>
-              <w:t xml:space="preserve">1.3410690</w:t>
-            </w:r>
-          </w:p>
-        </w:tc>
-      </w:tr>
-      <w:tr>
-        <w:tc>
-          <w:tcPr/>
-          <w:p>
-            <w:pPr>
-              <w:pStyle w:val="Compact"/>
-              <w:jc w:val="left"/>
-            </w:pPr>
-            <w:r>
-              <w:t xml:space="preserve">Exposure70</w:t>
-            </w:r>
-          </w:p>
-        </w:tc>
-        <w:tc>
-          <w:tcPr/>
-          <w:p>
-            <w:pPr>
-              <w:pStyle w:val="Compact"/>
-              <w:jc w:val="right"/>
-            </w:pPr>
-            <w:r>
-              <w:t xml:space="preserve">1.1902880</w:t>
-            </w:r>
-          </w:p>
-        </w:tc>
-        <w:tc>
-          <w:tcPr/>
-          <w:p>
-            <w:pPr>
-              <w:pStyle w:val="Compact"/>
-              <w:jc w:val="right"/>
-            </w:pPr>
-            <w:r>
-              <w:t xml:space="preserve">1.0467255</w:t>
-            </w:r>
-          </w:p>
-        </w:tc>
-        <w:tc>
-          <w:tcPr/>
-          <w:p>
-            <w:pPr>
-              <w:pStyle w:val="Compact"/>
-              <w:jc w:val="right"/>
-            </w:pPr>
-            <w:r>
-              <w:t xml:space="preserve">1.3540393</w:t>
-            </w:r>
-          </w:p>
-        </w:tc>
-      </w:tr>
-      <w:tr>
-        <w:tc>
-          <w:tcPr/>
-          <w:p>
-            <w:pPr>
-              <w:pStyle w:val="Compact"/>
-              <w:jc w:val="left"/>
-            </w:pPr>
-            <w:r>
-              <w:t xml:space="preserve">Conditionexperimental:Exposure600</w:t>
-            </w:r>
-          </w:p>
-        </w:tc>
-        <w:tc>
-          <w:tcPr/>
-          <w:p>
-            <w:pPr>
-              <w:pStyle w:val="Compact"/>
-              <w:jc w:val="right"/>
-            </w:pPr>
-            <w:r>
-              <w:t xml:space="preserve">1.0302354</w:t>
-            </w:r>
-          </w:p>
-        </w:tc>
-        <w:tc>
-          <w:tcPr/>
-          <w:p>
-            <w:pPr>
-              <w:pStyle w:val="Compact"/>
-              <w:jc w:val="right"/>
-            </w:pPr>
-            <w:r>
-              <w:t xml:space="preserve">0.8892028</w:t>
-            </w:r>
-          </w:p>
-        </w:tc>
-        <w:tc>
-          <w:tcPr/>
-          <w:p>
-            <w:pPr>
-              <w:pStyle w:val="Compact"/>
-              <w:jc w:val="right"/>
-            </w:pPr>
-            <w:r>
-              <w:t xml:space="preserve">1.1943268</w:t>
-            </w:r>
-          </w:p>
-        </w:tc>
-      </w:tr>
-      <w:tr>
-        <w:tc>
-          <w:tcPr/>
-          <w:p>
-            <w:pPr>
-              <w:pStyle w:val="Compact"/>
-              <w:jc w:val="left"/>
-            </w:pPr>
-            <w:r>
-              <w:t xml:space="preserve">Conditionexperimental:Exposure400</w:t>
-            </w:r>
-          </w:p>
-        </w:tc>
-        <w:tc>
-          <w:tcPr/>
-          <w:p>
-            <w:pPr>
-              <w:pStyle w:val="Compact"/>
-              <w:jc w:val="right"/>
-            </w:pPr>
-            <w:r>
-              <w:t xml:space="preserve">0.9988315</w:t>
-            </w:r>
-          </w:p>
-        </w:tc>
-        <w:tc>
-          <w:tcPr/>
-          <w:p>
-            <w:pPr>
-              <w:pStyle w:val="Compact"/>
-              <w:jc w:val="right"/>
-            </w:pPr>
-            <w:r>
-              <w:t xml:space="preserve">0.8698722</w:t>
-            </w:r>
-          </w:p>
-        </w:tc>
-        <w:tc>
-          <w:tcPr/>
-          <w:p>
-            <w:pPr>
-              <w:pStyle w:val="Compact"/>
-              <w:jc w:val="right"/>
-            </w:pPr>
-            <w:r>
-              <w:t xml:space="preserve">1.1506501</w:t>
-            </w:r>
-          </w:p>
-        </w:tc>
-      </w:tr>
-      <w:tr>
-        <w:tc>
-          <w:tcPr/>
-          <w:p>
-            <w:pPr>
-              <w:pStyle w:val="Compact"/>
-              <w:jc w:val="left"/>
-            </w:pPr>
-            <w:r>
-              <w:t xml:space="preserve">Conditionexperimental:Exposure140</w:t>
-            </w:r>
-          </w:p>
-        </w:tc>
-        <w:tc>
-          <w:tcPr/>
-          <w:p>
-            <w:pPr>
-              <w:pStyle w:val="Compact"/>
-              <w:jc w:val="right"/>
-            </w:pPr>
-            <w:r>
-              <w:t xml:space="preserve">0.9812205</w:t>
-            </w:r>
-          </w:p>
-        </w:tc>
-        <w:tc>
-          <w:tcPr/>
-          <w:p>
-            <w:pPr>
-              <w:pStyle w:val="Compact"/>
-              <w:jc w:val="right"/>
-            </w:pPr>
-            <w:r>
-              <w:t xml:space="preserve">0.8530003</w:t>
-            </w:r>
-          </w:p>
-        </w:tc>
-        <w:tc>
-          <w:tcPr/>
-          <w:p>
-            <w:pPr>
-              <w:pStyle w:val="Compact"/>
-              <w:jc w:val="right"/>
-            </w:pPr>
-            <w:r>
-              <w:t xml:space="preserve">1.1358372</w:t>
-            </w:r>
-          </w:p>
-        </w:tc>
-      </w:tr>
-      <w:tr>
-        <w:tc>
-          <w:tcPr/>
-          <w:p>
-            <w:pPr>
-              <w:pStyle w:val="Compact"/>
-              <w:jc w:val="left"/>
-            </w:pPr>
-            <w:r>
-              <w:t xml:space="preserve">Conditionexperimental:Exposure70</w:t>
-            </w:r>
-          </w:p>
-        </w:tc>
-        <w:tc>
-          <w:tcPr/>
-          <w:p>
-            <w:pPr>
-              <w:pStyle w:val="Compact"/>
-              <w:jc w:val="right"/>
-            </w:pPr>
-            <w:r>
-              <w:t xml:space="preserve">1.2869747</w:t>
-            </w:r>
-          </w:p>
-        </w:tc>
-        <w:tc>
-          <w:tcPr/>
-          <w:p>
-            <w:pPr>
-              <w:pStyle w:val="Compact"/>
-              <w:jc w:val="right"/>
-            </w:pPr>
-            <w:r>
-              <w:t xml:space="preserve">1.0856856</w:t>
-            </w:r>
-          </w:p>
-        </w:tc>
-        <w:tc>
-          <w:tcPr/>
-          <w:p>
-            <w:pPr>
-              <w:pStyle w:val="Compact"/>
-              <w:jc w:val="right"/>
-            </w:pPr>
-            <w:r>
-              <w:t xml:space="preserve">1.5275861</w:t>
-            </w:r>
-          </w:p>
-        </w:tc>
-      </w:tr>
-    </w:tbl>
+        <w:t xml:space="preserve">The model uses treatment effects coding with Intercept being the baseline (original image, 1000ms). Table X shows population-level coefficients transformed to degrees of deviation, with multiplicative treatment effects. With original images and 1000ms exposure, average deviation is around 13 degree, albeit with some uncertainty. There is quite some variation in participants, and even more so in stimuli.</w:t>
+      </w:r>
+    </w:p>
     <w:p>
       <w:pPr>
         <w:pStyle w:val="BodyText"/>
       </w:pPr>
       <w:r>
-        <w:t xml:space="preserve">The model uses treatment effects coding with Intercept being the baseline (original image, 1000ms). Table X shows population-level coefficients transformed to the original scale, which makes them multiplicative. In the baseline condition, the average deviation is 0.44, with a good level of certainty. With degraded images, deviations increase by around 70%. For 600 and 400ms exposure times, all coefficients are very close to 1, which means that performance remains stable. However, levels of certainty are moderate, such that a slight decrease in performance cannot be ruled out. With 140ms, performance drops slightly in both conditions, with around 20% stronger deviations. With 70ms, performance remains stable in the original condition, but deviations increase by almost 30% with degraded images.</w:t>
+        <w:t xml:space="preserve">It seems that individual differences exist in the ability to read glances, whereas the variation in stimuli</w:t>
+      </w:r>
+    </w:p>
+    <w:p>
+      <w:pPr>
+        <w:pStyle w:val="BodyText"/>
+      </w:pPr>
+      <w:r>
+        <w:t xml:space="preserve">For 600 - 400ms exposures performance , all coefficients are very close to 1, which means that performance remains stable. However, levels of certainty are moderate, such that a slight decrease in performance cannot be ruled out. With 140ms, performance drops slightly in both conditions, with around 20% stronger deviations. With 70ms, performance remains stable in the original condition, but deviations increase by almost 30% with degraded images.</w:t>
+      </w:r>
+    </w:p>
+    <w:p>
+      <w:pPr>
+        <w:pStyle w:val="BodyText"/>
+      </w:pPr>
+      <w:r>
+        <w:t xml:space="preserve">With degraded images, deviations increase by around 70%.</w:t>
       </w:r>
     </w:p>
     <w:p>
@@ -3793,9 +3433,9 @@
         <w:gridCol w:w="3095"/>
         <w:gridCol w:w="1001"/>
         <w:gridCol w:w="1001"/>
-        <w:gridCol w:w="1001"/>
         <w:gridCol w:w="910"/>
         <w:gridCol w:w="910"/>
+        <w:gridCol w:w="1001"/>
       </w:tblGrid>
       <w:tr>
         <w:trPr>
@@ -3895,7 +3535,7 @@
               <w:jc w:val="right"/>
             </w:pPr>
             <w:r>
-              <w:t xml:space="preserve">-0.8153465</w:t>
+              <w:t xml:space="preserve">13.2653663</w:t>
             </w:r>
           </w:p>
         </w:tc>
@@ -3907,7 +3547,7 @@
               <w:jc w:val="right"/>
             </w:pPr>
             <w:r>
-              <w:t xml:space="preserve">-1.0612606</w:t>
+              <w:t xml:space="preserve">10.3724979</w:t>
             </w:r>
           </w:p>
         </w:tc>
@@ -3919,7 +3559,7 @@
               <w:jc w:val="right"/>
             </w:pPr>
             <w:r>
-              <w:t xml:space="preserve">-0.5714467</w:t>
+              <w:t xml:space="preserve">16.788733</w:t>
             </w:r>
           </w:p>
         </w:tc>
@@ -3931,7 +3571,7 @@
               <w:jc w:val="right"/>
             </w:pPr>
             <w:r>
-              <w:t xml:space="preserve">0.1757601</w:t>
+              <w:t xml:space="preserve">5.2725142</w:t>
             </w:r>
           </w:p>
         </w:tc>
@@ -3943,7 +3583,7 @@
               <w:jc w:val="right"/>
             </w:pPr>
             <w:r>
-              <w:t xml:space="preserve">0.3805113</w:t>
+              <w:t xml:space="preserve">11.4535789</w:t>
             </w:r>
           </w:p>
         </w:tc>
@@ -3969,7 +3609,7 @@
               <w:jc w:val="right"/>
             </w:pPr>
             <w:r>
-              <w:t xml:space="preserve">0.5330584</w:t>
+              <w:t xml:space="preserve">1.6995089</w:t>
             </w:r>
           </w:p>
         </w:tc>
@@ -3981,7 +3621,7 @@
               <w:jc w:val="right"/>
             </w:pPr>
             <w:r>
-              <w:t xml:space="preserve">0.3168955</w:t>
+              <w:t xml:space="preserve">1.3745957</w:t>
             </w:r>
           </w:p>
         </w:tc>
@@ -3993,7 +3633,7 @@
               <w:jc w:val="right"/>
             </w:pPr>
             <w:r>
-              <w:t xml:space="preserve">0.7476765</w:t>
+              <w:t xml:space="preserve">2.115061</w:t>
             </w:r>
           </w:p>
         </w:tc>
@@ -4005,7 +3645,7 @@
               <w:jc w:val="right"/>
             </w:pPr>
             <w:r>
-              <w:t xml:space="preserve">0.3128633</w:t>
+              <w:t xml:space="preserve">0.3130282</w:t>
             </w:r>
           </w:p>
         </w:tc>
@@ -4017,7 +3657,7 @@
               <w:jc w:val="right"/>
             </w:pPr>
             <w:r>
-              <w:t xml:space="preserve">0.2986573</w:t>
+              <w:t xml:space="preserve">0.3002775</w:t>
             </w:r>
           </w:p>
         </w:tc>
@@ -4043,7 +3683,7 @@
               <w:jc w:val="right"/>
             </w:pPr>
             <w:r>
-              <w:t xml:space="preserve">0.0563668</w:t>
+              <w:t xml:space="preserve">1.0561627</w:t>
             </w:r>
           </w:p>
         </w:tc>
@@ -4055,7 +3695,7 @@
               <w:jc w:val="right"/>
             </w:pPr>
             <w:r>
-              <w:t xml:space="preserve">-0.0646447</w:t>
+              <w:t xml:space="preserve">0.9372393</w:t>
             </w:r>
           </w:p>
         </w:tc>
@@ -4067,7 +3707,7 @@
               <w:jc w:val="right"/>
             </w:pPr>
             <w:r>
-              <w:t xml:space="preserve">0.1739622</w:t>
+              <w:t xml:space="preserve">1.191474</w:t>
             </w:r>
           </w:p>
         </w:tc>
@@ -4079,7 +3719,7 @@
               <w:jc w:val="right"/>
             </w:pPr>
             <w:r>
-              <w:t xml:space="preserve">0.0691586</w:t>
+              <w:t xml:space="preserve">0.0689191</w:t>
             </w:r>
           </w:p>
         </w:tc>
@@ -4091,7 +3731,7 @@
               <w:jc w:val="right"/>
             </w:pPr>
             <w:r>
-              <w:t xml:space="preserve">0.0818660</w:t>
+              <w:t xml:space="preserve">0.0806759</w:t>
             </w:r>
           </w:p>
         </w:tc>
@@ -4117,7 +3757,7 @@
               <w:jc w:val="right"/>
             </w:pPr>
             <w:r>
-              <w:t xml:space="preserve">0.0661935</w:t>
+              <w:t xml:space="preserve">1.0684788</w:t>
             </w:r>
           </w:p>
         </w:tc>
@@ -4129,7 +3769,7 @@
               <w:jc w:val="right"/>
             </w:pPr>
             <w:r>
-              <w:t xml:space="preserve">-0.0458060</w:t>
+              <w:t xml:space="preserve">0.9532992</w:t>
             </w:r>
           </w:p>
         </w:tc>
@@ -4141,7 +3781,7 @@
               <w:jc w:val="right"/>
             </w:pPr>
             <w:r>
-              <w:t xml:space="preserve">0.1791023</w:t>
+              <w:t xml:space="preserve">1.198129</w:t>
             </w:r>
           </w:p>
         </w:tc>
@@ -4153,7 +3793,7 @@
               <w:jc w:val="right"/>
             </w:pPr>
             <w:r>
-              <w:t xml:space="preserve">0.0497516</w:t>
+              <w:t xml:space="preserve">0.0506691</w:t>
             </w:r>
           </w:p>
         </w:tc>
@@ -4165,7 +3805,7 @@
               <w:jc w:val="right"/>
             </w:pPr>
             <w:r>
-              <w:t xml:space="preserve">0.0722291</w:t>
+              <w:t xml:space="preserve">0.0718387</w:t>
             </w:r>
           </w:p>
         </w:tc>
@@ -4191,7 +3831,7 @@
               <w:jc w:val="right"/>
             </w:pPr>
             <w:r>
-              <w:t xml:space="preserve">0.1698605</w:t>
+              <w:t xml:space="preserve">1.1845632</w:t>
             </w:r>
           </w:p>
         </w:tc>
@@ -4203,7 +3843,7 @@
               <w:jc w:val="right"/>
             </w:pPr>
             <w:r>
-              <w:t xml:space="preserve">0.0518893</w:t>
+              <w:t xml:space="preserve">1.0536886</w:t>
             </w:r>
           </w:p>
         </w:tc>
@@ -4215,7 +3855,7 @@
               <w:jc w:val="right"/>
             </w:pPr>
             <w:r>
-              <w:t xml:space="preserve">0.2934671</w:t>
+              <w:t xml:space="preserve">1.337245</w:t>
             </w:r>
           </w:p>
         </w:tc>
@@ -4227,7 +3867,7 @@
               <w:jc w:val="right"/>
             </w:pPr>
             <w:r>
-              <w:t xml:space="preserve">0.1183745</w:t>
+              <w:t xml:space="preserve">0.1190388</w:t>
             </w:r>
           </w:p>
         </w:tc>
@@ -4239,7 +3879,7 @@
               <w:jc w:val="right"/>
             </w:pPr>
             <w:r>
-              <w:t xml:space="preserve">0.0918257</w:t>
+              <w:t xml:space="preserve">0.0905790</w:t>
             </w:r>
           </w:p>
         </w:tc>
@@ -4265,7 +3905,7 @@
               <w:jc w:val="right"/>
             </w:pPr>
             <w:r>
-              <w:t xml:space="preserve">0.1741953</w:t>
+              <w:t xml:space="preserve">1.1900177</w:t>
             </w:r>
           </w:p>
         </w:tc>
@@ -4277,7 +3917,7 @@
               <w:jc w:val="right"/>
             </w:pPr>
             <w:r>
-              <w:t xml:space="preserve">0.0456667</w:t>
+              <w:t xml:space="preserve">1.0526121</w:t>
             </w:r>
           </w:p>
         </w:tc>
@@ -4289,7 +3929,7 @@
               <w:jc w:val="right"/>
             </w:pPr>
             <w:r>
-              <w:t xml:space="preserve">0.3030922</w:t>
+              <w:t xml:space="preserve">1.355623</w:t>
             </w:r>
           </w:p>
         </w:tc>
@@ -4301,7 +3941,7 @@
               <w:jc w:val="right"/>
             </w:pPr>
             <w:r>
-              <w:t xml:space="preserve">0.1271412</w:t>
+              <w:t xml:space="preserve">0.1267368</w:t>
             </w:r>
           </w:p>
         </w:tc>
@@ -4313,7 +3953,7 @@
               <w:jc w:val="right"/>
             </w:pPr>
             <w:r>
-              <w:t xml:space="preserve">0.1036267</w:t>
+              <w:t xml:space="preserve">0.1019595</w:t>
             </w:r>
           </w:p>
         </w:tc>
@@ -4339,7 +3979,7 @@
               <w:jc w:val="right"/>
             </w:pPr>
             <w:r>
-              <w:t xml:space="preserve">0.0297873</w:t>
+              <w:t xml:space="preserve">1.0343328</w:t>
             </w:r>
           </w:p>
         </w:tc>
@@ -4351,7 +3991,7 @@
               <w:jc w:val="right"/>
             </w:pPr>
             <w:r>
-              <w:t xml:space="preserve">-0.1174300</w:t>
+              <w:t xml:space="preserve">0.8968198</w:t>
             </w:r>
           </w:p>
         </w:tc>
@@ -4363,7 +4003,7 @@
               <w:jc w:val="right"/>
             </w:pPr>
             <w:r>
-              <w:t xml:space="preserve">0.1775827</w:t>
+              <w:t xml:space="preserve">1.210703</w:t>
             </w:r>
           </w:p>
         </w:tc>
@@ -4375,7 +4015,7 @@
               <w:jc w:val="right"/>
             </w:pPr>
             <w:r>
-              <w:t xml:space="preserve">0.0869497</w:t>
+              <w:t xml:space="preserve">0.0858580</w:t>
             </w:r>
           </w:p>
         </w:tc>
@@ -4387,7 +4027,7 @@
               <w:jc w:val="right"/>
             </w:pPr>
             <w:r>
-              <w:t xml:space="preserve">0.0940138</w:t>
+              <w:t xml:space="preserve">0.0935776</w:t>
             </w:r>
           </w:p>
         </w:tc>
@@ -4413,7 +4053,7 @@
               <w:jc w:val="right"/>
             </w:pPr>
             <w:r>
-              <w:t xml:space="preserve">-0.0011692</w:t>
+              <w:t xml:space="preserve">0.9990469</w:t>
             </w:r>
           </w:p>
         </w:tc>
@@ -4425,7 +4065,7 @@
               <w:jc w:val="right"/>
             </w:pPr>
             <w:r>
-              <w:t xml:space="preserve">-0.1394090</w:t>
+              <w:t xml:space="preserve">0.8729574</w:t>
             </w:r>
           </w:p>
         </w:tc>
@@ -4437,7 +4077,7 @@
               <w:jc w:val="right"/>
             </w:pPr>
             <w:r>
-              <w:t xml:space="preserve">0.1403271</w:t>
+              <w:t xml:space="preserve">1.163019</w:t>
             </w:r>
           </w:p>
         </w:tc>
@@ -4449,7 +4089,7 @@
               <w:jc w:val="right"/>
             </w:pPr>
             <w:r>
-              <w:t xml:space="preserve">0.0755196</w:t>
+              <w:t xml:space="preserve">0.0738007</w:t>
             </w:r>
           </w:p>
         </w:tc>
@@ -4461,7 +4101,7 @@
               <w:jc w:val="right"/>
             </w:pPr>
             <w:r>
-              <w:t xml:space="preserve">0.0741557</w:t>
+              <w:t xml:space="preserve">0.0746266</w:t>
             </w:r>
           </w:p>
         </w:tc>
@@ -4487,7 +4127,7 @@
               <w:jc w:val="right"/>
             </w:pPr>
             <w:r>
-              <w:t xml:space="preserve">-0.0189581</w:t>
+              <w:t xml:space="preserve">0.9845297</w:t>
             </w:r>
           </w:p>
         </w:tc>
@@ -4499,7 +4139,7 @@
               <w:jc w:val="right"/>
             </w:pPr>
             <w:r>
-              <w:t xml:space="preserve">-0.1589954</w:t>
+              <w:t xml:space="preserve">0.8528147</w:t>
             </w:r>
           </w:p>
         </w:tc>
@@ -4511,7 +4151,7 @@
               <w:jc w:val="right"/>
             </w:pPr>
             <w:r>
-              <w:t xml:space="preserve">0.1273700</w:t>
+              <w:t xml:space="preserve">1.146573</w:t>
             </w:r>
           </w:p>
         </w:tc>
@@ -4523,7 +4163,7 @@
               <w:jc w:val="right"/>
             </w:pPr>
             <w:r>
-              <w:t xml:space="preserve">0.1077796</w:t>
+              <w:t xml:space="preserve">0.1072058</w:t>
             </w:r>
           </w:p>
         </w:tc>
@@ -4535,7 +4175,7 @@
               <w:jc w:val="right"/>
             </w:pPr>
             <w:r>
-              <w:t xml:space="preserve">0.0842386</w:t>
+              <w:t xml:space="preserve">0.0843402</w:t>
             </w:r>
           </w:p>
         </w:tc>
@@ -4561,7 +4201,7 @@
               <w:jc w:val="right"/>
             </w:pPr>
             <w:r>
-              <w:t xml:space="preserve">0.2522943</w:t>
+              <w:t xml:space="preserve">1.2886261</w:t>
             </w:r>
           </w:p>
         </w:tc>
@@ -4573,7 +4213,7 @@
               <w:jc w:val="right"/>
             </w:pPr>
             <w:r>
-              <w:t xml:space="preserve">0.0822116</w:t>
+              <w:t xml:space="preserve">1.0859864</w:t>
             </w:r>
           </w:p>
         </w:tc>
@@ -4585,7 +4225,7 @@
               <w:jc w:val="right"/>
             </w:pPr>
             <w:r>
-              <w:t xml:space="preserve">0.4236888</w:t>
+              <w:t xml:space="preserve">1.521978</w:t>
             </w:r>
           </w:p>
         </w:tc>
@@ -4597,7 +4237,7 @@
               <w:jc w:val="right"/>
             </w:pPr>
             <w:r>
-              <w:t xml:space="preserve">0.1865688</w:t>
+              <w:t xml:space="preserve">0.1869846</w:t>
             </w:r>
           </w:p>
         </w:tc>
@@ -4609,278 +4249,21 @@
               <w:jc w:val="right"/>
             </w:pPr>
             <w:r>
-              <w:t xml:space="preserve">0.1625605</w:t>
+              <w:t xml:space="preserve">0.1618428</w:t>
             </w:r>
           </w:p>
         </w:tc>
       </w:tr>
     </w:tbl>
-    <w:p>
-      <w:pPr>
-        <w:pStyle w:val="SourceCode"/>
-      </w:pPr>
-      <w:r>
-        <w:rPr>
-          <w:rStyle w:val="FunctionTok"/>
-        </w:rPr>
-        <w:t xml:space="preserve">ranef</w:t>
-      </w:r>
-      <w:r>
-        <w:rPr>
-          <w:rStyle w:val="NormalTok"/>
-        </w:rPr>
-        <w:t xml:space="preserve">(P_4, </w:t>
-      </w:r>
-      <w:r>
-        <w:rPr>
-          <w:rStyle w:val="AttributeTok"/>
-        </w:rPr>
-        <w:t xml:space="preserve">mean.func =</w:t>
-      </w:r>
-      <w:r>
-        <w:rPr>
-          <w:rStyle w:val="NormalTok"/>
-        </w:rPr>
-        <w:t xml:space="preserve"> exp) </w:t>
-      </w:r>
-      <w:r>
-        <w:rPr>
-          <w:rStyle w:val="SpecialCharTok"/>
-        </w:rPr>
-        <w:t xml:space="preserve">|&gt;</w:t>
-      </w:r>
-      <w:r>
-        <w:rPr>
-          <w:rStyle w:val="NormalTok"/>
-        </w:rPr>
-        <w:t xml:space="preserve"> </w:t>
-      </w:r>
-      <w:r>
-        <w:br/>
-      </w:r>
-      <w:r>
-        <w:rPr>
-          <w:rStyle w:val="NormalTok"/>
-        </w:rPr>
-        <w:t xml:space="preserve">  </w:t>
-      </w:r>
-      <w:r>
-        <w:rPr>
-          <w:rStyle w:val="FunctionTok"/>
-        </w:rPr>
-        <w:t xml:space="preserve">filter</w:t>
-      </w:r>
-      <w:r>
-        <w:rPr>
-          <w:rStyle w:val="NormalTok"/>
-        </w:rPr>
-        <w:t xml:space="preserve">(re_factor </w:t>
-      </w:r>
-      <w:r>
-        <w:rPr>
-          <w:rStyle w:val="SpecialCharTok"/>
-        </w:rPr>
-        <w:t xml:space="preserve">==</w:t>
-      </w:r>
-      <w:r>
-        <w:rPr>
-          <w:rStyle w:val="NormalTok"/>
-        </w:rPr>
-        <w:t xml:space="preserve"> </w:t>
-      </w:r>
-      <w:r>
-        <w:rPr>
-          <w:rStyle w:val="StringTok"/>
-        </w:rPr>
-        <w:t xml:space="preserve">"Stim"</w:t>
-      </w:r>
-      <w:r>
-        <w:rPr>
-          <w:rStyle w:val="NormalTok"/>
-        </w:rPr>
-        <w:t xml:space="preserve">, fixef </w:t>
-      </w:r>
-      <w:r>
-        <w:rPr>
-          <w:rStyle w:val="SpecialCharTok"/>
-        </w:rPr>
-        <w:t xml:space="preserve">==</w:t>
-      </w:r>
-      <w:r>
-        <w:rPr>
-          <w:rStyle w:val="NormalTok"/>
-        </w:rPr>
-        <w:t xml:space="preserve"> </w:t>
-      </w:r>
-      <w:r>
-        <w:rPr>
-          <w:rStyle w:val="StringTok"/>
-        </w:rPr>
-        <w:t xml:space="preserve">"Intercept"</w:t>
-      </w:r>
-      <w:r>
-        <w:rPr>
-          <w:rStyle w:val="NormalTok"/>
-        </w:rPr>
-        <w:t xml:space="preserve">) </w:t>
-      </w:r>
-      <w:r>
-        <w:rPr>
-          <w:rStyle w:val="SpecialCharTok"/>
-        </w:rPr>
-        <w:t xml:space="preserve">|&gt;</w:t>
-      </w:r>
-      <w:r>
-        <w:rPr>
-          <w:rStyle w:val="NormalTok"/>
-        </w:rPr>
-        <w:t xml:space="preserve"> </w:t>
-      </w:r>
-      <w:r>
-        <w:br/>
-      </w:r>
-      <w:r>
-        <w:rPr>
-          <w:rStyle w:val="NormalTok"/>
-        </w:rPr>
-        <w:t xml:space="preserve">  </w:t>
-      </w:r>
-      <w:r>
-        <w:rPr>
-          <w:rStyle w:val="FunctionTok"/>
-        </w:rPr>
-        <w:t xml:space="preserve">ggplot</w:t>
-      </w:r>
-      <w:r>
-        <w:rPr>
-          <w:rStyle w:val="NormalTok"/>
-        </w:rPr>
-        <w:t xml:space="preserve">(</w:t>
-      </w:r>
-      <w:r>
-        <w:rPr>
-          <w:rStyle w:val="FunctionTok"/>
-        </w:rPr>
-        <w:t xml:space="preserve">aes</w:t>
-      </w:r>
-      <w:r>
-        <w:rPr>
-          <w:rStyle w:val="NormalTok"/>
-        </w:rPr>
-        <w:t xml:space="preserve">(</w:t>
-      </w:r>
-      <w:r>
-        <w:rPr>
-          <w:rStyle w:val="AttributeTok"/>
-        </w:rPr>
-        <w:t xml:space="preserve">x =</w:t>
-      </w:r>
-      <w:r>
-        <w:rPr>
-          <w:rStyle w:val="NormalTok"/>
-        </w:rPr>
-        <w:t xml:space="preserve"> </w:t>
-      </w:r>
-      <w:r>
-        <w:rPr>
-          <w:rStyle w:val="FunctionTok"/>
-        </w:rPr>
-        <w:t xml:space="preserve">as.integer</w:t>
-      </w:r>
-      <w:r>
-        <w:rPr>
-          <w:rStyle w:val="NormalTok"/>
-        </w:rPr>
-        <w:t xml:space="preserve">(re_entity), </w:t>
-      </w:r>
-      <w:r>
-        <w:rPr>
-          <w:rStyle w:val="AttributeTok"/>
-        </w:rPr>
-        <w:t xml:space="preserve">y =</w:t>
-      </w:r>
-      <w:r>
-        <w:rPr>
-          <w:rStyle w:val="NormalTok"/>
-        </w:rPr>
-        <w:t xml:space="preserve"> center)) </w:t>
-      </w:r>
-      <w:r>
-        <w:rPr>
-          <w:rStyle w:val="SpecialCharTok"/>
-        </w:rPr>
-        <w:t xml:space="preserve">+</w:t>
-      </w:r>
-      <w:r>
-        <w:br/>
-      </w:r>
-      <w:r>
-        <w:rPr>
-          <w:rStyle w:val="NormalTok"/>
-        </w:rPr>
-        <w:t xml:space="preserve">  </w:t>
-      </w:r>
-      <w:r>
-        <w:rPr>
-          <w:rStyle w:val="FunctionTok"/>
-        </w:rPr>
-        <w:t xml:space="preserve">geom_point</w:t>
-      </w:r>
-      <w:r>
-        <w:rPr>
-          <w:rStyle w:val="NormalTok"/>
-        </w:rPr>
-        <w:t xml:space="preserve">() </w:t>
-      </w:r>
-      <w:r>
-        <w:rPr>
-          <w:rStyle w:val="SpecialCharTok"/>
-        </w:rPr>
-        <w:t xml:space="preserve">+</w:t>
-      </w:r>
-      <w:r>
-        <w:br/>
-      </w:r>
-      <w:r>
-        <w:rPr>
-          <w:rStyle w:val="NormalTok"/>
-        </w:rPr>
-        <w:t xml:space="preserve">  </w:t>
-      </w:r>
-      <w:r>
-        <w:rPr>
-          <w:rStyle w:val="FunctionTok"/>
-        </w:rPr>
-        <w:t xml:space="preserve">geom_smooth</w:t>
-      </w:r>
-      <w:r>
-        <w:rPr>
-          <w:rStyle w:val="NormalTok"/>
-        </w:rPr>
-        <w:t xml:space="preserve">(</w:t>
-      </w:r>
-      <w:r>
-        <w:rPr>
-          <w:rStyle w:val="AttributeTok"/>
-        </w:rPr>
-        <w:t xml:space="preserve">se =</w:t>
-      </w:r>
-      <w:r>
-        <w:rPr>
-          <w:rStyle w:val="NormalTok"/>
-        </w:rPr>
-        <w:t xml:space="preserve"> F)</w:t>
-      </w:r>
-    </w:p>
-    <w:p>
-      <w:pPr>
-        <w:pStyle w:val="SourceCode"/>
-      </w:pPr>
-      <w:r>
-        <w:rPr>
-          <w:rStyle w:val="VerbatimChar"/>
-        </w:rPr>
-        <w:t xml:space="preserve">`geom_smooth()` using method = 'loess' and formula = 'y ~ x'</w:t>
+    <w:bookmarkEnd w:id="37"/>
+    <w:bookmarkEnd w:id="38"/>
+    <w:bookmarkStart w:id="39" w:name="discussion"/>
+    <w:p>
+      <w:pPr>
+        <w:pStyle w:val="Heading2"/>
+      </w:pPr>
+      <w:r>
+        <w:t xml:space="preserve">Discussion</w:t>
       </w:r>
     </w:p>
     <w:p>
@@ -4888,166 +4271,219 @@
         <w:pStyle w:val="FirstParagraph"/>
       </w:pPr>
       <w:r>
-        <w:drawing>
-          <wp:inline>
-            <wp:extent cx="4620126" cy="3696101"/>
-            <wp:effectExtent b="0" l="0" r="0" t="0"/>
-            <wp:docPr descr="" title="" id="39" name="Picture"/>
-            <a:graphic>
-              <a:graphicData uri="http://schemas.openxmlformats.org/drawingml/2006/picture">
-                <pic:pic>
-                  <pic:nvPicPr>
-                    <pic:cNvPr descr="YET_CEHR_files/figure-docx/unnamed-chunk-9-1.png" id="40" name="Picture"/>
-                    <pic:cNvPicPr>
-                      <a:picLocks noChangeArrowheads="1" noChangeAspect="1"/>
-                    </pic:cNvPicPr>
-                  </pic:nvPicPr>
-                  <pic:blipFill>
-                    <a:blip r:embed="rId38"/>
-                    <a:stretch>
-                      <a:fillRect/>
-                    </a:stretch>
-                  </pic:blipFill>
-                  <pic:spPr bwMode="auto">
-                    <a:xfrm>
-                      <a:off x="0" y="0"/>
-                      <a:ext cx="4620126" cy="3696101"/>
-                    </a:xfrm>
-                    <a:prstGeom prst="rect">
-                      <a:avLst/>
-                    </a:prstGeom>
-                    <a:noFill/>
-                    <a:ln w="9525">
-                      <a:noFill/>
-                      <a:headEnd/>
-                      <a:tailEnd/>
-                    </a:ln>
-                  </pic:spPr>
-                </pic:pic>
-              </a:graphicData>
-            </a:graphic>
-          </wp:inline>
-        </w:drawing>
+        <w:t xml:space="preserve">The Cooperative Eye Theory states that the eyeball has evolved to be a sender of glance direction signals. If that is true, it must be easy to construct a machine algorithm reading glance directions, as the human visual system is able to do so. We showed that a remarkably simple algorithm can estimate eye positions with good accuracy, using four-pixel images and a 10-parameter model. This model can be solved by the method of least-squares, where all computations during training and prediction are analytically closed, requiring no costly numerical approximations, recursions, or iterative procedures. Memory consumption is minimal, too, requiring only 14 Byte for making a prediction.</w:t>
+      </w:r>
+    </w:p>
+    <w:p>
+      <w:pPr>
+        <w:pStyle w:val="BodyText"/>
+      </w:pPr>
+      <w:r>
+        <w:t xml:space="preserve">Additionally, it was required that the algorithm must function under natural conditions, such as reading glances from a distance. We did not test this directly, but the mere fact that glance directions can be estimated from a 2x2 pixel matrix suggests that the algorithm could definitely work.</w:t>
+      </w:r>
+      <w:r>
+        <w:t xml:space="preserve"> </w:t>
+      </w:r>
+      <w:r>
+        <w:t xml:space="preserve">The Quadbright method has even more virtues that enhance its utility and may therefore have (had) additional reproductive advantage.</w:t>
+      </w:r>
+      <w:r>
+        <w:t xml:space="preserve"> </w:t>
+      </w:r>
+      <w:r>
+        <w:t xml:space="preserve">The little information it needs also works in the low-resolution is not just present in the fovea region, but also in the peripheral vision and even in night vision. If the group-in-action scenario proposed by KK is the origin of glance reading, then it is more useful if the receiver doesn’t have to look directly at the sender, but can read glance directions from the periphery. This may also explain the common feeling of</w:t>
+      </w:r>
+      <w:r>
+        <w:t xml:space="preserve"> </w:t>
+      </w:r>
+      <w:r>
+        <w:t xml:space="preserve">“someones eyes on me”</w:t>
+      </w:r>
+      <w:r>
+        <w:t xml:space="preserve">. For hunters it is also very useful to be able to read glance directions in low light conditions, such as at dusk or dawn.</w:t>
+      </w:r>
+    </w:p>
+    <w:p>
+      <w:pPr>
+        <w:pStyle w:val="BodyText"/>
+      </w:pPr>
+      <w:r>
+        <w:t xml:space="preserve">Altogether, the eye ball as a sender and the Quadbright algorith on the receiving end seem like a very good fit. However, to truly work under real circumstances, several other components are needed, for the eye tracker, but also in the human mind.</w:t>
+      </w:r>
+      <w:r>
+        <w:t xml:space="preserve"> </w:t>
+      </w:r>
+      <w:r>
+        <w:t xml:space="preserve">In real situations the image is not stable, but constantly changing. Another feat of the human visual system is how it can track objects, i.e. the eye region, with ease. The oculomotor system even has a special mode for this, called smooth pursuit [XY]. Object tracking is a feature in many technical systems, such as autofocus for cameras, or assisted driving systems.</w:t>
+      </w:r>
+    </w:p>
+    <w:p>
+      <w:pPr>
+        <w:pStyle w:val="BodyText"/>
+      </w:pPr>
+      <w:r>
+        <w:t xml:space="preserve">The eye tracker is relatively sensitive to changing lighting conditions, which was mitigated by a quick calibration procedure before each trial. However, the human visual system is extremely adaptive to lighting conditions [XY], even unmatched by commonly available sensor technology. This also regards spatial shifts in brightness, as shadow-forming even is an important cue for depth perception. A simple way to emulate this ability would be to add another 2x2 pixel camera to the front of the system to capture the incoming light distribution. This would add another four parameters to the model.</w:t>
+      </w:r>
+    </w:p>
+    <w:p>
+      <w:pPr>
+        <w:pStyle w:val="BodyText"/>
+      </w:pPr>
+      <w:r>
+        <w:t xml:space="preserve">Human glance reading also takes the senders head position into account. This has been shown to be the major mechanism for shared attention detection in chimpanzees, so it either a very old cognitive function, or it is convergent. Head position is commonly based on algorithms that first detect a configuration of prominent facial features and then estimate the head position from the relative positions of these features. To emulate the human visual system, another camera could be used, facing the participant from a fixed position. The Quadbright algorithm could be extended to include a head position estimate in much the same way, but technically is probably easier, and more efficient, to use the signal of a gyroscope sensor attached to the head mount.</w:t>
+      </w:r>
+    </w:p>
+    <w:p>
+      <w:pPr>
+        <w:pStyle w:val="BodyText"/>
+      </w:pPr>
+      <w:r>
+        <w:t xml:space="preserve">By its existence, the Quadbright method proves that the human eye ball has evolved to send a robust and computationally efficient glance direction signals.</w:t>
+      </w:r>
+      <w:r>
+        <w:t xml:space="preserve"> </w:t>
+      </w:r>
+      <w:r>
+        <w:t xml:space="preserve">Overall, glance reading accuracy in this experiment was surprisingly low with original images (around 14 degree on average), where others have reported much higher accuracy [XY]. A possible cause is that the experiment used quite extreme target positions.</w:t>
+      </w:r>
+      <w:r>
+        <w:t xml:space="preserve"> </w:t>
+      </w:r>
+      <w:r>
+        <w:t xml:space="preserve">It is known that glance reading performance deteriorates to the periphery [XY], and also the eye tracker shows lower accuracy in extreme positions.</w:t>
+      </w:r>
+    </w:p>
+    <w:p>
+      <w:pPr>
+        <w:pStyle w:val="BodyText"/>
+      </w:pPr>
+      <w:r>
+        <w:t xml:space="preserve">At the same time, signal efficiency of the eyeball is very evident by the stable performance down to 400ms exposure.</w:t>
+      </w:r>
+      <w:r>
+        <w:t xml:space="preserve"> </w:t>
+      </w:r>
+      <w:r>
+        <w:t xml:space="preserve">Only at 140ms performance accuracy drops slightly, but then remains stable even down to 70ms. This supports the idea that the eye ball has evolved for computational efficiency.</w:t>
+      </w:r>
+    </w:p>
+    <w:p>
+      <w:pPr>
+        <w:pStyle w:val="BodyText"/>
+      </w:pPr>
+      <w:r>
+        <w:t xml:space="preserve">But, is the Quadbright algorithm bio-convergent on the deeper level of cognitive processing? Is the visual system solving a series of simple linear equations?</w:t>
+      </w:r>
+      <w:r>
+        <w:t xml:space="preserve"> </w:t>
+      </w:r>
+      <w:r>
+        <w:t xml:space="preserve">If the algorithm is a good model of human glance perception, then humans should be able to read glance directions from the same information available to the eye tracker, with similar accuracy.</w:t>
+      </w:r>
+    </w:p>
+    <w:p>
+      <w:pPr>
+        <w:pStyle w:val="BodyText"/>
+      </w:pPr>
+      <w:r>
+        <w:t xml:space="preserve">What we observed is that humans can definitely read glance directions from the degraded images, albeit with a moderate loss in performance compared to the baseline condition. This offset is stable down to 140ms exposure. Only at 70ms exposure, performance drops by around 20% compared the original image. While the overall similarity is striking, the anomaly at 70ms can possibily explained by the fact that we refrained from visual masking to over-write iconic memory. The iconic memory acts as a low-level visual buffer, which prolongs the available processing time for higher-up recognition mechanisms. Image decay in iconic memory is known to be slower with higher contrasts images [REF], which in this case is the original image.</w:t>
+      </w:r>
+    </w:p>
+    <w:p>
+      <w:pPr>
+        <w:pStyle w:val="BodyText"/>
+      </w:pPr>
+      <w:r>
+        <w:t xml:space="preserve">Given the reduced performance, we cannot conclude that the Quadbright algorithm is a perfect model of human glance perception. However, since participants were able to read glance directions to some extent, we can rule out the hypothesis that human glance perception is based on blob detection, as this information is simply not available in the degraded condition.</w:t>
+      </w:r>
+    </w:p>
+    <w:p>
+      <w:pPr>
+        <w:pStyle w:val="BodyText"/>
+      </w:pPr>
+      <w:r>
+        <w:t xml:space="preserve">We argued that from en evolutionary perspective, a simple algorithm is more likely to develop than a complex one, especially given the relatively short period in which it could develop. The Quadbright approach takes this idea to an extreme, in that a 2x2 pixel matrix is the bare minimum to estimate vertical and horizontal glance directions. It neglects the observation that the human glance directions are dominantly horizontal, which is expressed in the characteristic shape of human eyes. Future studies should therefore explore a slightly enhanced algorithm using a 3x2 pixel matrix, which would allow to estimate the horizontal glance direction more accurately, with only a small increase in computational complexity.</w:t>
+      </w:r>
+    </w:p>
+    <w:p>
+      <w:pPr>
+        <w:pStyle w:val="BodyText"/>
+      </w:pPr>
+      <w:r>
+        <w:t xml:space="preserve">Finally, it appears that the eye tracker had a better overall accuracy as human participants. This may also suggest that the cognitive mechanism is not fully optimized, which supports our theoretical conclusion that it must be relatively young in evolutionary time scales.</w:t>
+      </w:r>
+    </w:p>
+    <w:bookmarkEnd w:id="39"/>
+    <w:bookmarkStart w:id="40" w:name="future-research"/>
+    <w:p>
+      <w:pPr>
+        <w:pStyle w:val="Heading2"/>
+      </w:pPr>
+      <w:r>
+        <w:t xml:space="preserve">Future research</w:t>
+      </w:r>
+    </w:p>
+    <w:p>
+      <w:pPr>
+        <w:pStyle w:val="FirstParagraph"/>
+      </w:pPr>
+      <w:r>
+        <w:t xml:space="preserve">The results suggest that brightness distribution models are a good starting point in understanding cognitive glance processing. However, we only showed that performance is in the same ball park. More refined studies should analyze more closely the systematic biases that occur with brightness distribution algorithms and test whether the same bias can be provoked in human participants.</w:t>
+      </w:r>
+    </w:p>
+    <w:p>
+      <w:pPr>
+        <w:pStyle w:val="BodyText"/>
+      </w:pPr>
+      <w:r>
+        <w:t xml:space="preserve">As an example, the large area reflections from the computer screen induced strong offsets in glance directions predicted by the eye tracker, and it can be tested whether similar biases occur in cognitive glance reading. At time of evolution, shiny large surfaces, such as computer screens or sheets of paper were present to a much lesser extent, so we can expect that the cognitive system has not evolved to deal with these situations.</w:t>
+      </w:r>
+    </w:p>
+    <w:p>
+      <w:pPr>
+        <w:pStyle w:val="BodyText"/>
+      </w:pPr>
+      <w:r>
+        <w:t xml:space="preserve">In more general, human glance reading must include other sources of information, such as head position, and it is to date unknown how the cognitive system integrates these sources of information.</w:t>
+      </w:r>
+    </w:p>
+    <w:bookmarkEnd w:id="40"/>
+    <w:bookmarkStart w:id="41" w:name="applications"/>
+    <w:p>
+      <w:pPr>
+        <w:pStyle w:val="Heading2"/>
+      </w:pPr>
+      <w:r>
+        <w:t xml:space="preserve">Applications</w:t>
+      </w:r>
+    </w:p>
+    <w:p>
+      <w:pPr>
+        <w:pStyle w:val="FirstParagraph"/>
+      </w:pPr>
+      <w:r>
+        <w:t xml:space="preserve">While the primary aim of this work is to test the CEH and postulate the reciprocal evolution of a receiver mechanism, there are opportunities to exploit the results for practical applications. First, we could demonstrate that building an effective eye tracking device is remarkably easy. While the pilot implementation does not reach the same level as commercial eye trackers, the differences are not as large as one would expect, at a price point reduced by two magnitudes. The YET Zero prototype is already used routinely in bachelor-level classes, and further improvements, such as using infrared transmitters could improve the performance further.</w:t>
+      </w:r>
+    </w:p>
+    <w:p>
+      <w:pPr>
+        <w:pStyle w:val="BodyText"/>
+      </w:pPr>
+      <w:r>
+        <w:t xml:space="preserve">Another field of application is the design of artificial faces. In social robotics, robot faces are often designed to be expressive, and the role of glance reading in human-robot interaction is well established. However, designing more human-like eye regions for this purpose may result in an adverse effect known as the Uncanny Valley. Artificial faces that are too human-like, but not quite right, are perceived as creepy. The results of this study suggest that a four-pixel eye region is sufficient to convey glance direction, which could facilitate the quality of interactiuon, without falling into the Uncanny Valley.</w:t>
       </w:r>
     </w:p>
     <w:bookmarkEnd w:id="41"/>
+    <w:bookmarkStart w:id="42" w:name="limitations"/>
+    <w:p>
+      <w:pPr>
+        <w:pStyle w:val="Heading2"/>
+      </w:pPr>
+      <w:r>
+        <w:t xml:space="preserve">Limitations</w:t>
+      </w:r>
+    </w:p>
     <w:bookmarkEnd w:id="42"/>
-    <w:bookmarkStart w:id="43" w:name="discussion"/>
-    <w:p>
-      <w:pPr>
-        <w:pStyle w:val="Heading2"/>
-      </w:pPr>
-      <w:r>
-        <w:t xml:space="preserve">Discussion</w:t>
-      </w:r>
-    </w:p>
-    <w:p>
-      <w:pPr>
-        <w:pStyle w:val="FirstParagraph"/>
-      </w:pPr>
-      <w:r>
-        <w:t xml:space="preserve">The Cooperative Eye Theory states that the eyeball has evolved to be a sender of glance direction signals. If that is true, it must be easy to construct a machine algorithm reading glance directions, as the human visual system is able to do so. The first study shows that a remarkably simple machine learning algorithm, the QuadBright algorithm, can estimate eye positions with an accuracy in the ball park of human performance, with a bivariate linear model containing no more than 10 parameters. All procedures during training and prediction are analytically closed, requiring no costly numerical approximations, recursions, or iterative procedures. Memory consumption is minimal, too, requiring only 14 Byte for making a prediction.</w:t>
-      </w:r>
-    </w:p>
-    <w:p>
-      <w:pPr>
-        <w:pStyle w:val="BodyText"/>
-      </w:pPr>
-      <w:r>
-        <w:t xml:space="preserve">Additionally, it was required that the algorithm must function under natural conditions, such as reading glances from a distance, or in peripheral vision. We did not test this directly, but the mere fact that glance directions can be estimated from a 2x2 pixel matrix suggests that the algorithm would work, if we factor in those parts of the human cognitive system that don’t concern the eye ball, and are therefore not (yet) implemented, such as tracking visual objects, relative positions of sender and receiver, as well as bottom-up processing, such as when the object of shared attention is obvious to the receiver.</w:t>
-      </w:r>
-      <w:r>
-        <w:t xml:space="preserve"> </w:t>
-      </w:r>
-      <w:r>
-        <w:t xml:space="preserve">By its existence, the Quadbright method proves that the human eye ball is a computationally efficient sender of glance direction signals.</w:t>
-      </w:r>
-    </w:p>
-    <w:p>
-      <w:pPr>
-        <w:pStyle w:val="BodyText"/>
-      </w:pPr>
-      <w:r>
-        <w:t xml:space="preserve">But, is the Quadbright algorithm bio-convergent on the deeper level of cognitive processing? Is the visual system solving a series of simple linear equations?</w:t>
-      </w:r>
-      <w:r>
-        <w:t xml:space="preserve"> </w:t>
-      </w:r>
-      <w:r>
-        <w:t xml:space="preserve">If the algorithm is a good model of human glance perception, then humans should be able to read glance directions from what the same information. This turned out to almost be the case, with only a moderate loss in performance. The clarity of both signals, the original and the degraded image, is evident by the relative stability at brief exposure times. Only at 140ms performance it drops slightly. At 70ms exposure, performance remains stable with the original image, but is reduced by 20% with the degraded image. An explanation for this comes from the fact that we refrained from using visual masking, with the consequence that the true available processing time is extended by the visual perceptual memory. This is known to have a slower decay the higher the contrast of the image [REF], which in this case is the original image.</w:t>
-      </w:r>
-    </w:p>
-    <w:p>
-      <w:pPr>
-        <w:pStyle w:val="BodyText"/>
-      </w:pPr>
-      <w:r>
-        <w:t xml:space="preserve">In comparison, the accuracy was in the region of 2 - 8 degree visual angle for the eye tracker, but only around 10 degree for human glance perception on the original image and 17 degree for the degraded image. This suggests that the cognitive mechanism is not fully optimized, which supports our theoretical conclusion that it must be relatively young in evolutionary time scales.</w:t>
-      </w:r>
-    </w:p>
-    <w:p>
-      <w:pPr>
-        <w:pStyle w:val="BodyText"/>
-      </w:pPr>
-      <w:r>
-        <w:t xml:space="preserve">Given the reduced performance, we cannot conclude that the Quadbright algorithm is a perfect model of human glance perception. However, since participants were able to read glance directions to some extent, we can rule out the hypothesis that human glance perception is based on blob detection, as this information is simply not available in the degraded condition.</w:t>
-      </w:r>
-    </w:p>
-    <w:p>
-      <w:pPr>
-        <w:pStyle w:val="BodyText"/>
-      </w:pPr>
-      <w:r>
-        <w:t xml:space="preserve">We argued that from en evolutionary perspective, a simple algorithm is more likely to develop than a complex one, especially given the relatively short period in which it could develop. The Quadbright approach takes this idea to an extreme, in that a 2x2 pixel matrix is the bare minimum to estimate vertical and horizontal glance directions. It neglects the observation that the human glance directions are dominantly horizontal, which is expressed in the characteristic shape of human eyes. Future studies should therefore explore a slightly enhanced algorithm using a 3x2 pixel matrix, which would allow to estimate the horizontal glance direction more accurately, with only a small increase in computational complexity.</w:t>
-      </w:r>
-    </w:p>
-    <w:bookmarkEnd w:id="43"/>
-    <w:bookmarkStart w:id="44" w:name="future-research"/>
-    <w:p>
-      <w:pPr>
-        <w:pStyle w:val="Heading2"/>
-      </w:pPr>
-      <w:r>
-        <w:t xml:space="preserve">Future research</w:t>
-      </w:r>
-    </w:p>
-    <w:bookmarkEnd w:id="44"/>
-    <w:bookmarkStart w:id="45" w:name="applications"/>
-    <w:p>
-      <w:pPr>
-        <w:pStyle w:val="Heading2"/>
-      </w:pPr>
-      <w:r>
-        <w:t xml:space="preserve">Applications</w:t>
-      </w:r>
-    </w:p>
-    <w:p>
-      <w:pPr>
-        <w:pStyle w:val="FirstParagraph"/>
-      </w:pPr>
-      <w:r>
-        <w:t xml:space="preserve">While the primary aim of this work is to test the CEH and postulate the reciprocal evolution of a receiver mechanism, there are opportunities to exploit the results for practical applications. First, we could demonstrate that building an effective eye tracking device is remarkably easy. While the pilot implementation does not reach the same level as commercial eye trackers, the differences are not as large as one would expect, at a price point reduced by two magnitudes. The YET Zero prototype is already used routinely in bachelor-level classes, and further improvements, such as using infrared transmitters could improve the performance further.</w:t>
-      </w:r>
-    </w:p>
-    <w:p>
-      <w:pPr>
-        <w:pStyle w:val="BodyText"/>
-      </w:pPr>
-      <w:r>
-        <w:t xml:space="preserve">Another field of application is the design of artificial faces. In social robotics, robot faces are often designed to be expressive, and the role of glance reading in human-robot interaction is well established. However, designing more human-like eye regions for this purpose may result in an adverse effect known as the Uncanny Valley. Artificial faces that are too human-like, but not quite right, are perceived as creepy. The results of this study suggest that a four-pixel eye region is sufficient to convey glance direction, which could facilitate the quality of interactiuon, without falling into the Uncanny Valley.</w:t>
-      </w:r>
-    </w:p>
-    <w:bookmarkEnd w:id="45"/>
-    <w:bookmarkStart w:id="46" w:name="limitations"/>
-    <w:p>
-      <w:pPr>
-        <w:pStyle w:val="Heading2"/>
-      </w:pPr>
-      <w:r>
-        <w:t xml:space="preserve">Limitations</w:t>
-      </w:r>
-    </w:p>
-    <w:bookmarkEnd w:id="46"/>
     <w:sectPr/>
   </w:body>
 </w:document>

</xml_diff>

<commit_message>
+ added method illustrations + sharpened the depigmentation-first argument
</commit_message>
<xml_diff>
--- a/YET_CEHR.docx
+++ b/YET_CEHR.docx
@@ -18,7 +18,7 @@
         <w:t xml:space="preserve">M Schmettow, C. Willemse, S. Borsci</w:t>
       </w:r>
     </w:p>
-    <w:bookmarkStart w:id="25" w:name="introduction"/>
+    <w:bookmarkStart w:id="34" w:name="introduction"/>
     <w:p>
       <w:pPr>
         <w:pStyle w:val="Heading2"/>
@@ -74,13 +74,7 @@
         <w:pStyle w:val="BodyText"/>
       </w:pPr>
       <w:r>
-        <w:t xml:space="preserve">Two extreme scenarios are possible: (1) a pre-existing gaze-reading ability in early hominids, which became more effective with scleral depigmentation, or (2) the co-evolution of the white sclera and a new cognitive mechanism for gaze perception. Comparative studies indicate that chimpanzees rely mainly on head orientation rather than eye cues, supporting the idea that human-level gaze reading is a relatively recent adaptation.</w:t>
-      </w:r>
-      <w:r>
-        <w:t xml:space="preserve"> </w:t>
-      </w:r>
-      <w:r>
-        <w:t xml:space="preserve">A reasonable middle ground between these extremes is that early hominids may have possessed a rudimentary visual mechanism for gaze estimation, such that scleral depigmentation had some immediate benefits. Subsequent selective pressure may then have produced a specialized, more effective EDD.</w:t>
+        <w:t xml:space="preserve">Two extreme scenarios are possible: (1) a pre-existing gaze-reading ability in early hominids, which became more effective with scleral depigmentation, or (2) the co-evolution of the white sclera and a new cognitive mechanism for gaze perception. Comparative studies indicate that chimpanzees rely mainly on head orientation rather than eye cues, supporting the idea that human-level gaze reading is a relatively recent adaptation. A reasonable middle ground between these extremes is that early hominids may have possessed a rudimentary visual mechanism for gaze estimation, such that scleral depigmentation had some immediate benefits. Subsequent selective pressure may then have produced a specialized, more effective EDD.</w:t>
       </w:r>
     </w:p>
     <w:p>
@@ -88,7 +82,7 @@
         <w:pStyle w:val="BodyText"/>
       </w:pPr>
       <w:r>
-        <w:t xml:space="preserve">We argue that mutations leading to depigmentation are more likely to happen than mutations producing novel neural pathways. Under this hypothesis, the pre-existence of a rudimentary receiver, as well as the evolution of a specialized EDD are more likely if the signal is well aligned with general visual-cognitive functioning in humans, as well as computational simplicity of processing the signal.</w:t>
+        <w:t xml:space="preserve">We argue that mutations leading to depigmentation are more likely to happen than mutations producing novel neural pathways. Under this hypothesis, the pre-existence of a rudimentary receiver, as well as the evolution of a specialized EDD are more likely if the signal can be deciphered with general visual-cognitive functioning in humans.</w:t>
       </w:r>
     </w:p>
     <w:p>
@@ -111,36 +105,6 @@
       </w:pPr>
       <w:r>
         <w:t xml:space="preserve">Second, we explore the possibility that the QuadBright algorithm approximates what the human cognitive system uses for gaze perception. If so, QuadBright could serve as a candidate computational model for the hypothesized EDD. By comparing machine and human performance under identical visual constraints, we aim to test whether human gaze perception operates within these limits.</w:t>
-      </w:r>
-    </w:p>
-    <w:p>
-      <w:pPr>
-        <w:pStyle w:val="BodyText"/>
-      </w:pPr>
-      <w:r>
-        <w:t xml:space="preserve">In summary, this paper has two aims:</w:t>
-      </w:r>
-    </w:p>
-    <w:p>
-      <w:pPr>
-        <w:numPr>
-          <w:ilvl w:val="0"/>
-          <w:numId w:val="1001"/>
-        </w:numPr>
-      </w:pPr>
-      <w:r>
-        <w:t xml:space="preserve">Empirical test of CEH — demonstrating that a simple, biologically plausible algorithm can accurately determine gaze direction supports the claim that the human eye evolved as an efficient visual signal.</w:t>
-      </w:r>
-    </w:p>
-    <w:p>
-      <w:pPr>
-        <w:numPr>
-          <w:ilvl w:val="0"/>
-          <w:numId w:val="1001"/>
-        </w:numPr>
-      </w:pPr>
-      <w:r>
-        <w:t xml:space="preserve">Extension of CEH — proposing a co-evolved, specialized cognitive receiver mechanism and offering QuadBright as a testable model for it.</w:t>
       </w:r>
     </w:p>
     <w:bookmarkStart w:id="20" w:name="the-white-sclera-in-human-eyes"/>
@@ -272,7 +236,73 @@
         <w:pStyle w:val="BodyText"/>
       </w:pPr>
       <w:r>
-        <w:t xml:space="preserve">This interpretation raises a critical evolutionary puzzle: for the white sclera to confer fitness benefits for the sending individual, observing individuals must possess mechanisms capable of extracting and utilizing gaze information from this visual signal. The existence of such a specialized receiver system becomes essential to complete the evolutionary account.</w:t>
+        <w:t xml:space="preserve">The presence of pigmentation in chimpanzees suggests that scleral depigmentation occurred relatively recently in human evolution—likely within the past two million years following divergence from the last common ancestor with chimpanzees. However, this is not decisive, as the same is known about the EDD.</w:t>
+      </w:r>
+    </w:p>
+    <w:p>
+      <w:pPr>
+        <w:pStyle w:val="BodyText"/>
+      </w:pPr>
+      <w:r>
+        <w:t xml:space="preserve">From a biological standpoint, pigmentation pathways are notably complex, involving multiple steps and enzymes—including tyrosinase and its associated proteins (e.g., OCA2, TYRP1, SLC45A2)—each essential for effective melanin synthesis and distribution</w:t>
+      </w:r>
+      <w:r>
+        <w:t xml:space="preserve"> </w:t>
+      </w:r>
+      <w:r>
+        <w:t xml:space="preserve">(Grønskov et al., 2007)</w:t>
+      </w:r>
+      <w:r>
+        <w:t xml:space="preserve">. Albinism, as a phenotype resulting from mutations in any of these genes, occurs at a relatively high frequency (~1:17,000–20,000 individuals)</w:t>
+      </w:r>
+      <w:r>
+        <w:t xml:space="preserve"> </w:t>
+      </w:r>
+      <w:r>
+        <w:t xml:space="preserve">(Bakker et al., 2022)</w:t>
+      </w:r>
+      <w:r>
+        <w:t xml:space="preserve">. Several non-lethal mutations are known in humans and apes</w:t>
+      </w:r>
+      <w:r>
+        <w:t xml:space="preserve"> </w:t>
+      </w:r>
+      <w:r>
+        <w:t xml:space="preserve">Dessinioti et al. (2009)</w:t>
+      </w:r>
+      <w:r>
+        <w:t xml:space="preserve">,</w:t>
+      </w:r>
+      <w:r>
+        <w:t xml:space="preserve"> </w:t>
+      </w:r>
+      <w:r>
+        <w:t xml:space="preserve">Mayhew &amp; Gómez (2015)</w:t>
+      </w:r>
+      <w:r>
+        <w:t xml:space="preserve">.</w:t>
+      </w:r>
+    </w:p>
+    <w:p>
+      <w:pPr>
+        <w:pStyle w:val="BodyText"/>
+      </w:pPr>
+      <w:r>
+        <w:t xml:space="preserve">Mearing et al. (2022)</w:t>
+      </w:r>
+      <w:r>
+        <w:t xml:space="preserve"> </w:t>
+      </w:r>
+      <w:r>
+        <w:t xml:space="preserve">found that sclera pigmentation varies stronger in anthropoid ape faces than was previously held. In contrast, there is practically no variation in the human sclera</w:t>
+      </w:r>
+    </w:p>
+    <w:p>
+      <w:pPr>
+        <w:pStyle w:val="BodyText"/>
+      </w:pPr>
+      <w:r>
+        <w:t xml:space="preserve">Given the high frequency of non-lethal pigmentation mutations, it is plausible that depigmentation could arise relatively easily in a population. Nevertheless, to become fixed in the population, it had to confer immediate fitness advantages, which requires a receiver mechanism.</w:t>
       </w:r>
     </w:p>
     <w:bookmarkEnd w:id="21"/>
@@ -290,7 +320,7 @@
         <w:pStyle w:val="FirstParagraph"/>
       </w:pPr>
       <w:r>
-        <w:t xml:space="preserve">The existence of a specialized Eye Direction Detector represents a necessary corollary to the CEH. For scleral depigmentation to provide fitness benefits, human cognitive architecture must include mechanisms capable of rapidly and accurately extracting gaze direction from visual input.</w:t>
+        <w:t xml:space="preserve">The existence of a specialized receiver represents a necessary corollary to the CEH. For scleral depigmentation to provide fitness benefits, human cognitive architecture must include mechanisms capable of rapidly and accurately extracting gaze direction from visual input. For</w:t>
       </w:r>
       <w:r>
         <w:t xml:space="preserve"> </w:t>
@@ -302,7 +332,7 @@
         <w:t xml:space="preserve"> </w:t>
       </w:r>
       <w:r>
-        <w:t xml:space="preserve">even puts the EDD as the starting point for Theory of Mind in human social cognition.</w:t>
+        <w:t xml:space="preserve">eye direction detection (EDD) is a pivotal mechanism in his concept of Theory of Mind, marking it as a primarily social cognitive device.</w:t>
       </w:r>
     </w:p>
     <w:p>
@@ -324,34 +354,31 @@
         <w:pStyle w:val="BodyText"/>
       </w:pPr>
       <w:r>
-        <w:t xml:space="preserve">What presents an open question is the temporal order of evolutionary appearance of white sclera and the EDD, but there are some indirect cues. Comparative evidence suggests that scleral depigmentation occurred relatively recently in human evolution—likely within the past two million years following divergence from the last common ancestor with chimpanzees. At the same time, the biosynthetic pathways of melanin are complex and several mutations are known in humans and apes (</w:t>
-      </w:r>
-      <w:r>
-        <w:t xml:space="preserve">Dessinioti et al. (2009)</w:t>
-      </w:r>
-      <w:r>
-        <w:t xml:space="preserve">,</w:t>
-      </w:r>
-      <w:r>
-        <w:t xml:space="preserve"> </w:t>
-      </w:r>
-      <w:r>
-        <w:t xml:space="preserve">Mayhew &amp; Gómez (2015)</w:t>
-      </w:r>
-      <w:r>
-        <w:t xml:space="preserve">). Non-fatal mutations leading to less pigmentation must therefore have been common.</w:t>
-      </w:r>
-      <w:r>
-        <w:t xml:space="preserve"> </w:t>
-      </w:r>
-      <w:r>
-        <w:t xml:space="preserve">Mearing et al. (2022)</w:t>
-      </w:r>
-      <w:r>
-        <w:t xml:space="preserve"> </w:t>
-      </w:r>
-      <w:r>
-        <w:t xml:space="preserve">found that sclera pigmentation varies stronger in anthropoid ape faces than was previously held. In contrast, there is practically no variation in the human sclera, which hints that it first appeared as a one-point mutation, rather than a slow genetic drift.</w:t>
+        <w:t xml:space="preserve">This raises the reciprocity conundrum: how could the white sclera produce immediate reproductive benefits? One possibility is that the white sclera encountered a rudimentary precursor of the EDD. As</w:t>
+      </w:r>
+      <w:r>
+        <w:t xml:space="preserve"> </w:t>
+      </w:r>
+      <w:r>
+        <w:t xml:space="preserve">Laidre &amp; Johnstone (2013)</w:t>
+      </w:r>
+      <w:r>
+        <w:t xml:space="preserve"> </w:t>
+      </w:r>
+      <w:r>
+        <w:t xml:space="preserve">points out, it is a common assumption that</w:t>
+      </w:r>
+      <w:r>
+        <w:t xml:space="preserve"> </w:t>
+      </w:r>
+      <w:r>
+        <w:t xml:space="preserve">“many signals have evolved from what once were cues.”</w:t>
+      </w:r>
+      <w:r>
+        <w:t xml:space="preserve"> </w:t>
+      </w:r>
+      <w:r>
+        <w:t xml:space="preserve">Alternatively, early humans may have been able to learn to read glance directions, with the white sclera providing a signal clear enough to facilitate this learning process.</w:t>
       </w:r>
     </w:p>
     <w:p>
@@ -359,31 +386,7 @@
         <w:pStyle w:val="BodyText"/>
       </w:pPr>
       <w:r>
-        <w:t xml:space="preserve">This raises the reciprocity conundrum: how could the white sclera produce immediate reproductive benefits? One possibility is that the white sclera encountered a rudimentary precursor of the EDD. As</w:t>
-      </w:r>
-      <w:r>
-        <w:t xml:space="preserve"> </w:t>
-      </w:r>
-      <w:r>
-        <w:t xml:space="preserve">Laidre &amp; Johnstone (2013)</w:t>
-      </w:r>
-      <w:r>
-        <w:t xml:space="preserve"> </w:t>
-      </w:r>
-      <w:r>
-        <w:t xml:space="preserve">points out, it is a common assumption that</w:t>
-      </w:r>
-      <w:r>
-        <w:t xml:space="preserve"> </w:t>
-      </w:r>
-      <w:r>
-        <w:t xml:space="preserve">“many signals have evolved from what once were cues.”</w:t>
-      </w:r>
-      <w:r>
-        <w:t xml:space="preserve"> </w:t>
-      </w:r>
-      <w:r>
-        <w:t xml:space="preserve">Alternatively, early humans may have been able to learn to read glance directions, with the white sclera providing a signal clear enough to facilitated this learning process.</w:t>
+        <w:t xml:space="preserve">For the white sclera to become a cue, it had to had possessed visual properties that made it salient for potential receivers. Indeed, the high contrast between the white sclera and the dark pupil creates a visually striking pattern that naturally draws attention. This salience would have made it easier for early humans to detect and interpret eye movements, even in peripheral vision or at a distance.</w:t>
       </w:r>
     </w:p>
     <w:p>
@@ -391,53 +394,7 @@
         <w:pStyle w:val="BodyText"/>
       </w:pPr>
       <w:r>
-        <w:t xml:space="preserve">A plausible hypothesis is that cues are more likely to evolve into fully fledged signals when they can be processed with relatively low computational demands by potential receivers. Under this view, the likelihood that a cue becomes ritualized into a communication signal depends not only on its reliability but also on the ease with which the receiver’s perceptual and cognitive mechanisms can extract the relevant information. Consequently, evolutionary novel receiver mechanisms are expected to exhibit computational simplicity, as selection favors processing architectures that minimize energetic costs and reduce neural complexity while maintaining functional efficiency (</w:t>
-      </w:r>
-      <w:r>
-        <w:t xml:space="preserve">Guilford &amp; Dawkins (1991)</w:t>
-      </w:r>
-      <w:r>
-        <w:t xml:space="preserve">).</w:t>
-      </w:r>
-    </w:p>
-    <w:p>
-      <w:pPr>
-        <w:pStyle w:val="BodyText"/>
-      </w:pPr>
-      <w:r>
-        <w:t xml:space="preserve">The simplicity requirement is underlined by the fact that gaze reading emerges in human infants before the visual system has fully developed (</w:t>
-      </w:r>
-      <w:r>
-        <w:t xml:space="preserve">Babinet et al. (2021)</w:t>
-      </w:r>
-      <w:r>
-        <w:t xml:space="preserve">). This suggests that the EDD relies on low-level visual cues that can be processed quickly and efficiently, rather than complex feature extraction or high-resolution image processing.</w:t>
-      </w:r>
-    </w:p>
-    <w:p>
-      <w:pPr>
-        <w:pStyle w:val="BodyText"/>
-      </w:pPr>
-      <w:r>
-        <w:t xml:space="preserve">The computational simplicity of the white sclera can indirectly be tested by designing a technical receiver device using minimal input and computational resources, and evaluate its accuracy compared to human gaze reading capabilities.</w:t>
-      </w:r>
-    </w:p>
-    <w:bookmarkEnd w:id="22"/>
-    <w:bookmarkStart w:id="23" w:name="bio-plausible-eye-tracking"/>
-    <w:p>
-      <w:pPr>
-        <w:pStyle w:val="Heading3"/>
-      </w:pPr>
-      <w:r>
-        <w:t xml:space="preserve">Bio-plausible eye tracking</w:t>
-      </w:r>
-    </w:p>
-    <w:p>
-      <w:pPr>
-        <w:pStyle w:val="FirstParagraph"/>
-      </w:pPr>
-      <w:r>
-        <w:t xml:space="preserve">If the CEH, extended by the receiver mechanism, is correct, the human eye should be computationally simple to read: its morphology and coloration should allow for fast, accurate gaze estimation using only the visual cues available to a human observer. That should also hold for</w:t>
+        <w:t xml:space="preserve">The salience of a cue in an evolutionary context can be understood in terms of its</w:t>
       </w:r>
       <w:r>
         <w:t xml:space="preserve"> </w:t>
@@ -447,19 +404,70 @@
           <w:i/>
           <w:iCs/>
         </w:rPr>
-        <w:t xml:space="preserve">eye tracking</w:t>
-      </w:r>
-      <w:r>
-        <w:t xml:space="preserve"> </w:t>
-      </w:r>
-      <w:r>
-        <w:t xml:space="preserve">devices designed to read gaze directions. However, most modern eye-tracking devices typically use signals that are not available to the human visual system, such as infrared reflections or magnetic fields (</w:t>
+        <w:t xml:space="preserve">computational simplicity</w:t>
+      </w:r>
+      <w:r>
+        <w:t xml:space="preserve">. Under this view, the likelihood that a matching cognitive mechanism already existed depends largely on how complex this mechanism had to be. Consequently, evolutionary novel receiver mechanisms, such as the EDD, are expected to exhibit computational simplicity while maintaining functional efficiency (</w:t>
+      </w:r>
+      <w:r>
+        <w:t xml:space="preserve">Guilford &amp; Dawkins (1991)</w:t>
+      </w:r>
+      <w:r>
+        <w:t xml:space="preserve">).</w:t>
+      </w:r>
+    </w:p>
+    <w:p>
+      <w:pPr>
+        <w:pStyle w:val="BodyText"/>
+      </w:pPr>
+      <w:r>
+        <w:t xml:space="preserve">The simplicity requirement is underlined by the fact that gaze reading emerges in human infants before the visual system has fully developed (</w:t>
+      </w:r>
+      <w:r>
+        <w:t xml:space="preserve">Babinet et al. (2021)</w:t>
+      </w:r>
+      <w:r>
+        <w:t xml:space="preserve">). This suggests that the EDD relies on low-level visual cues that can be processed quickly and efficiently, rather than complex feature extraction or high-resolution image processing.</w:t>
+      </w:r>
+    </w:p>
+    <w:p>
+      <w:pPr>
+        <w:pStyle w:val="BodyText"/>
+      </w:pPr>
+      <w:r>
+        <w:t xml:space="preserve">In our first study, we test the computational simplicity of the white sclera by designing a technical receiver device using minimal input and computational resources, and evaluate its accuracy compared to human gaze reading capabilities.</w:t>
+      </w:r>
+    </w:p>
+    <w:bookmarkEnd w:id="22"/>
+    <w:bookmarkStart w:id="23" w:name="bio-plausible-eye-tracking"/>
+    <w:p>
+      <w:pPr>
+        <w:pStyle w:val="Heading3"/>
+      </w:pPr>
+      <w:r>
+        <w:t xml:space="preserve">Bio-plausible eye tracking</w:t>
+      </w:r>
+    </w:p>
+    <w:p>
+      <w:pPr>
+        <w:pStyle w:val="FirstParagraph"/>
+      </w:pPr>
+      <w:r>
+        <w:t xml:space="preserve">If the CEH, extended by the receiver mechanism, is correct, the human eye should be computationally simple to read: its morphology and coloration should allow for fast, accurate gaze estimation using only the visual cues available to a human observer. If the human eye is indeed a computationally simple signal, then it should be straightforward to build a technical device that can read eye directions using only visual information and simple data processing methods.</w:t>
+      </w:r>
+    </w:p>
+    <w:p>
+      <w:pPr>
+        <w:pStyle w:val="BodyText"/>
+      </w:pPr>
+      <w:r>
+        <w:t xml:space="preserve">Most commercial eye-tracking devices use signals that are not available to the human visual system, such as infrared reflections or magnetic fields (</w:t>
       </w:r>
       <w:r>
         <w:t xml:space="preserve">Singh &amp; Singh (2012)</w:t>
       </w:r>
       <w:r>
-        <w:t xml:space="preserve">). Only video-oculographic devices use visible light (</w:t>
+        <w:t xml:space="preserve">). The more recent video-oculographic devices instead use visible light cameras (</w:t>
       </w:r>
       <w:r>
         <w:t xml:space="preserve">Zhou &amp; Geng (2004)</w:t>
@@ -485,7 +493,7 @@
         <w:pStyle w:val="BodyText"/>
       </w:pPr>
       <w:r>
-        <w:t xml:space="preserve">However, most these techniques are computationally complex and demanding, especially with the partial occlusion of the pupil by the eye lids. They also require more advanced processing methods, such as filtering, edge detection or neural networks. These, in turn, are based on iterative optimization methods, which are computing intensive.</w:t>
+        <w:t xml:space="preserve">These techniques are computationally complex and demanding, especially with the partial occlusion of the pupil by the eye lids. They also require more advanced processing methods, such as filtering, edge detection or neural networks. These, in turn, are based on iterative optimization methods, which are computing intensive.</w:t>
       </w:r>
     </w:p>
     <w:p>
@@ -531,7 +539,7 @@
         <w:pStyle w:val="Compact"/>
         <w:numPr>
           <w:ilvl w:val="0"/>
-          <w:numId w:val="1002"/>
+          <w:numId w:val="1001"/>
         </w:numPr>
       </w:pPr>
       <w:r>
@@ -543,7 +551,7 @@
         <w:pStyle w:val="Compact"/>
         <w:numPr>
           <w:ilvl w:val="0"/>
-          <w:numId w:val="1002"/>
+          <w:numId w:val="1001"/>
         </w:numPr>
       </w:pPr>
       <w:r>
@@ -555,7 +563,7 @@
         <w:pStyle w:val="Compact"/>
         <w:numPr>
           <w:ilvl w:val="0"/>
-          <w:numId w:val="1002"/>
+          <w:numId w:val="1001"/>
         </w:numPr>
       </w:pPr>
       <w:r>
@@ -567,7 +575,7 @@
         <w:pStyle w:val="Compact"/>
         <w:numPr>
           <w:ilvl w:val="0"/>
-          <w:numId w:val="1002"/>
+          <w:numId w:val="1001"/>
         </w:numPr>
       </w:pPr>
       <w:r>
@@ -579,7 +587,23 @@
         <w:pStyle w:val="FirstParagraph"/>
       </w:pPr>
       <w:r>
-        <w:t xml:space="preserve">We now introduce the QuadBright method, which instead employs the simple fact that the moving pupil produces a change in</w:t>
+        <w:t xml:space="preserve">We introduce the</w:t>
+      </w:r>
+      <w:r>
+        <w:t xml:space="preserve"> </w:t>
+      </w:r>
+      <w:r>
+        <w:rPr>
+          <w:i/>
+          <w:iCs/>
+        </w:rPr>
+        <w:t xml:space="preserve">QuadBright</w:t>
+      </w:r>
+      <w:r>
+        <w:t xml:space="preserve"> </w:t>
+      </w:r>
+      <w:r>
+        <w:t xml:space="preserve">method to eye tracking, which employs the simple fact that the moving pupil produces a change in</w:t>
       </w:r>
       <w:r>
         <w:t xml:space="preserve"> </w:t>
@@ -592,10 +616,7 @@
         <w:t xml:space="preserve">horizontal and vertical brightness distribution</w:t>
       </w:r>
       <w:r>
-        <w:t xml:space="preserve"> </w:t>
-      </w:r>
-      <w:r>
-        <w:t xml:space="preserve">in the visible plane of the eyeball. The most simple approach to capture a bi-directional brightness distribution is to split the image horizontally and vertically in four quadrants (NE, SE, SW and NW, see Fig X) and taking the average brightness (Br). This effectively produces a 4 pixel grayscale image. The four quadrants are used as input for a multiple linear regression model, which predicts the horizontal and vertical position of the eye ball. The following equation shows the model for the horizontal eye position, the vertical position is analog.</w:t>
+        <w:t xml:space="preserve">. The most simple approach to capture a bi-directional brightness distribution is to split the image horizontally and vertically in four quadrants (NE, SE, SW and NW, see Fig X) and taking the average brightness (Br). This effectively produces a 4 pixel grayscale image. The four quadrants are used as input for a multiple linear regression model, which predicts the horizontal and vertical position of the eye ball. The following equation shows the model for the horizontal eye position, the vertical position is analog.</w:t>
       </w:r>
     </w:p>
     <w:p>
@@ -845,7 +866,7 @@
       </m:oMathPara>
     </w:p>
     <w:bookmarkEnd w:id="23"/>
-    <w:bookmarkStart w:id="24" w:name="yet-zero-prototype"/>
+    <w:bookmarkStart w:id="33" w:name="yet-zero-prototype"/>
     <w:p>
       <w:pPr>
         <w:pStyle w:val="Heading3"/>
@@ -867,7 +888,18 @@
         <w:pStyle w:val="BodyText"/>
       </w:pPr>
       <w:r>
-        <w:t xml:space="preserve">Most important for the physical design of the eye tracking device is a small footprint of the camera to minimize obstruction of the field of view when it is mounted in frontal position. In contrast, the resolution of the camera barely matters, as QuadBright essentially compresses the input into a four pixel frame. The choice fell on a type of commercially available USB endoscope cameras. These cameras with a diameter of 5.5mm create almost no obstruction when mounted in the visual field and the built-in LED lights provide a stable light source for better accuracy. A simple 3D-printed part was created to be able to glue the camera to a stick, which in turn can be connected to an improvised head mount.</w:t>
+        <w:t xml:space="preserve">Most important for the physical design of the eye tracking device is a small footprint of the camera to minimize obstruction of the field of view when it is mounted in frontal position. In contrast, the resolution of the camera barely matters, as QuadBright essentially compresses the input into a four pixel frame. The choice fell on a commercially available USB endoscope camera with a native resolution of 640x480 at 24Hz refresh rate and an AppoTech AX2311 video controller. With a diameter of 5.5mm this camera creates very little obstruction when mounted in the visual field and the six dimmable LED lights provide a stable light source for better accuracy. A simple 3D-printed socket was created to be able to glue the camera to a stick, which in turn was connected to an improvised head mount, using a headphone (</w:t>
+      </w:r>
+      <w:hyperlink w:anchor="fig-yet-zero">
+        <w:r>
+          <w:rPr>
+            <w:rStyle w:val="Hyperlink"/>
+          </w:rPr>
+          <w:t xml:space="preserve">Figure 1</w:t>
+        </w:r>
+      </w:hyperlink>
+      <w:r>
+        <w:t xml:space="preserve">).</w:t>
       </w:r>
     </w:p>
     <w:p>
@@ -875,7 +907,25 @@
         <w:pStyle w:val="BodyText"/>
       </w:pPr>
       <w:r>
-        <w:t xml:space="preserve">The YET Zero application was written in Python, using PyGame for the GUI and basic image processing routines from OpenCV. The regression model was implemented using the Scikit-learn library. As usual in eye tracking, a calibration phase trains the model on Quadbright data obtained on (nine) initial calibration points. To account for small deviations between trials, intermediate single-point quick calibrations are performed to realign the parameters</w:t>
+        <w:t xml:space="preserve">The YET Zero application was written in Python, using PyGame for the GUI and basic image processing routines from OpenCV</w:t>
+      </w:r>
+      <w:r>
+        <w:t xml:space="preserve"> </w:t>
+      </w:r>
+      <w:r>
+        <w:t xml:space="preserve">(Bradski, 2000)</w:t>
+      </w:r>
+      <w:r>
+        <w:t xml:space="preserve">. The regression model was implemented using the Scikit-learn library</w:t>
+      </w:r>
+      <w:r>
+        <w:t xml:space="preserve"> </w:t>
+      </w:r>
+      <w:r>
+        <w:t xml:space="preserve">(Pedregosa et al., 2011)</w:t>
+      </w:r>
+      <w:r>
+        <w:t xml:space="preserve">. As usual in eye tracking, a calibration phase trains the model on Quadbright data obtained on (nine) initial calibration points. To account for small deviations between trials, single-point quick calibrations are performed to realign the parameters</w:t>
       </w:r>
       <w:r>
         <w:t xml:space="preserve"> </w:t>
@@ -947,9 +997,183 @@
         <w:t xml:space="preserve">In first tests this system seemed worked well, but it was susceptible to changes in computer screen brightness introduced by the presented stimuli. While the best solution is to use a frontal brightness sensor and extend the model accordingly, as a quick fix the quick calibration was augmented with a highly degraded preview of the next stimulus, just enough to keep the brightness level stable.</w:t>
       </w:r>
     </w:p>
-    <w:bookmarkEnd w:id="24"/>
-    <w:bookmarkEnd w:id="25"/>
-    <w:bookmarkStart w:id="72" w:name="Xd94aef94aed34b770a8a5ac0b00aebe3dee881f"/>
+    <w:bookmarkStart w:id="32" w:name="fig-yet-zero"/>
+    <w:tbl>
+      <w:tblPr>
+        <w:tblStyle w:val="Table"/>
+        <w:tblW w:type="pct" w:w="4900"/>
+        <w:tblLayout w:type="fixed"/>
+        <w:tblLook w:firstRow="0" w:lastRow="0" w:firstColumn="0" w:lastColumn="0" w:noHBand="0" w:noVBand="0" w:val="0000"/>
+      </w:tblPr>
+      <w:tblGrid>
+        <w:gridCol w:w="7761"/>
+      </w:tblGrid>
+      <w:tr>
+        <w:tc>
+          <w:tcPr/>
+          <w:tbl>
+            <w:tblPr>
+              <w:tblStyle w:val="Table"/>
+              <w:tblW w:type="pct" w:w="4900"/>
+              <w:tblLayout w:type="fixed"/>
+              <w:tblLook w:firstRow="0" w:lastRow="0" w:firstColumn="0" w:lastColumn="0" w:noHBand="0" w:noVBand="0" w:val="0000"/>
+            </w:tblPr>
+            <w:tblGrid>
+              <w:gridCol w:w="7761"/>
+            </w:tblGrid>
+            <w:tr>
+              <w:tc>
+                <w:tcPr/>
+                <w:bookmarkStart w:id="27" w:name="fig-headmount"/>
+                <w:p>
+                  <w:pPr>
+                    <w:pStyle w:val="Compact"/>
+                    <w:jc w:val="center"/>
+                    <w:jc w:val="left"/>
+                  </w:pPr>
+                  <w:r>
+                    <w:drawing>
+                      <wp:inline>
+                        <wp:extent cx="2971800" cy="4306591"/>
+                        <wp:effectExtent b="0" l="0" r="0" t="0"/>
+                        <wp:docPr descr="" title="" id="25" name="Picture"/>
+                        <a:graphic>
+                          <a:graphicData uri="http://schemas.openxmlformats.org/drawingml/2006/picture">
+                            <pic:pic>
+                              <pic:nvPicPr>
+                                <pic:cNvPr descr="Illustrations/YET_Bender_1.png" id="26" name="Picture"/>
+                                <pic:cNvPicPr>
+                                  <a:picLocks noChangeArrowheads="1" noChangeAspect="1"/>
+                                </pic:cNvPicPr>
+                              </pic:nvPicPr>
+                              <pic:blipFill>
+                                <a:blip r:embed="rId24"/>
+                                <a:stretch>
+                                  <a:fillRect/>
+                                </a:stretch>
+                              </pic:blipFill>
+                              <pic:spPr bwMode="auto">
+                                <a:xfrm>
+                                  <a:off x="0" y="0"/>
+                                  <a:ext cx="2971800" cy="4306591"/>
+                                </a:xfrm>
+                                <a:prstGeom prst="rect">
+                                  <a:avLst/>
+                                </a:prstGeom>
+                                <a:noFill/>
+                                <a:ln w="9525">
+                                  <a:noFill/>
+                                  <a:headEnd/>
+                                  <a:tailEnd/>
+                                </a:ln>
+                              </pic:spPr>
+                            </pic:pic>
+                          </a:graphicData>
+                        </a:graphic>
+                      </wp:inline>
+                    </w:drawing>
+                  </w:r>
+                </w:p>
+                <w:p>
+                  <w:pPr>
+                    <w:jc w:val="center"/>
+                    <w:jc w:val="left"/>
+                  </w:pPr>
+                  <w:pPr>
+                    <w:jc w:val="start"/>
+                    <w:spacing w:before="200"/>
+                    <w:pStyle w:val="ImageCaption"/>
+                  </w:pPr>
+                  <w:r>
+                    <w:t xml:space="preserve">(a) Headmount with camera</w:t>
+                  </w:r>
+                </w:p>
+                <w:bookmarkEnd w:id="27"/>
+              </w:tc>
+            </w:tr>
+          </w:tbl>
+          <w:p/>
+        </w:tc>
+      </w:tr>
+    </w:tbl>
+    <w:p>
+      <w:pPr>
+        <w:pStyle w:val="BodyText"/>
+      </w:pPr>
+      <w:pPr>
+        <w:spacing w:before="200"/>
+        <w:pStyle w:val="ImageCaption"/>
+      </w:pPr>
+      <w:r>
+        <w:t xml:space="preserve">Figure 1:</w:t>
+      </w:r>
+      <w:r>
+        <w:t xml:space="preserve"> </w:t>
+      </w:r>
+      <w:bookmarkStart w:id="31" w:name="fig-headrest"/>
+      <w:r>
+        <w:drawing>
+          <wp:inline>
+            <wp:extent cx="2971800" cy="2966095"/>
+            <wp:effectExtent b="0" l="0" r="0" t="0"/>
+            <wp:docPr descr="In use with headrest" title="" id="29" name="Picture"/>
+            <a:graphic>
+              <a:graphicData uri="http://schemas.openxmlformats.org/drawingml/2006/picture">
+                <pic:pic>
+                  <pic:nvPicPr>
+                    <pic:cNvPr descr="Illustrations/YET_Bender_2.png" id="30" name="Picture"/>
+                    <pic:cNvPicPr>
+                      <a:picLocks noChangeArrowheads="1" noChangeAspect="1"/>
+                    </pic:cNvPicPr>
+                  </pic:nvPicPr>
+                  <pic:blipFill>
+                    <a:blip r:embed="rId28"/>
+                    <a:stretch>
+                      <a:fillRect/>
+                    </a:stretch>
+                  </pic:blipFill>
+                  <pic:spPr bwMode="auto">
+                    <a:xfrm>
+                      <a:off x="0" y="0"/>
+                      <a:ext cx="2971800" cy="2966095"/>
+                    </a:xfrm>
+                    <a:prstGeom prst="rect">
+                      <a:avLst/>
+                    </a:prstGeom>
+                    <a:noFill/>
+                    <a:ln w="9525">
+                      <a:noFill/>
+                      <a:headEnd/>
+                      <a:tailEnd/>
+                    </a:ln>
+                  </pic:spPr>
+                </pic:pic>
+              </a:graphicData>
+            </a:graphic>
+          </wp:inline>
+        </w:drawing>
+      </w:r>
+      <w:bookmarkEnd w:id="31"/>
+      <w:r>
+        <w:t xml:space="preserve"> </w:t>
+      </w:r>
+      <w:r>
+        <w:t xml:space="preserve">YET Zero prototype assembled from a USB endoscope camera, a ruler, a headphone and a kitchen roll as headrest</w:t>
+      </w:r>
+      <w:r>
+        <w:t xml:space="preserve"> </w:t>
+      </w:r>
+      <w:r>
+        <w:t xml:space="preserve">(Bender &amp; Schmettow, 2024)</w:t>
+      </w:r>
+      <w:r>
+        <w:t xml:space="preserve">.</w:t>
+      </w:r>
+    </w:p>
+    <w:bookmarkEnd w:id="32"/>
+    <w:bookmarkEnd w:id="33"/>
+    <w:bookmarkEnd w:id="34"/>
+    <w:bookmarkStart w:id="90" w:name="Xd94aef94aed34b770a8a5ac0b00aebe3dee881f"/>
     <w:p>
       <w:pPr>
         <w:pStyle w:val="Heading1"/>
@@ -966,7 +1190,7 @@
         <w:t xml:space="preserve">The first study was conducted to evaluate the accuracy of the QuadBright algorithm. The algorithm was tested on a 36 participants, who were asked to glance at an orange target on a white background, moving in a random pattern between 24 positions in a six-by-four grid.</w:t>
       </w:r>
     </w:p>
-    <w:bookmarkStart w:id="30" w:name="methods"/>
+    <w:bookmarkStart w:id="39" w:name="methods"/>
     <w:p>
       <w:pPr>
         <w:pStyle w:val="Heading2"/>
@@ -980,7 +1204,7 @@
         <w:pStyle w:val="FirstParagraph"/>
       </w:pPr>
       <w:r>
-        <w:t xml:space="preserve">The experiment was carried out with the YET Zero prototype. A headmount was constructed from an old headphone and a kitchen paper roll was used as a chin rest. Participants were seated in 45cm viewing distance using a 16:9 screen with a 41cm diagonal. The experiment consisted of 24 trials per condition. The target moved in a random pattern between 24 positions on the screen. The participants were asked to follow the target with their eyes. The QuadBright algorithm tracked their eye movements and the accuracy of the algorithm was measured by calculating the angular standard error of predicted eye movements of the participants.</w:t>
+        <w:t xml:space="preserve">The experiment was carried out with the YET Zero prototype. A headmount was constructed from a headphone and a kitchen paper roll was used as a chin rest. Participants were seated in 45cm viewing distance using a 16:9 screen with a 41cm diagonal. The experiment consisted of 24 trials per condition. The target moved in a random pattern between 24 positions on the screen. The participants were asked to follow the target with their eyes. The QuadBright algorithm tracked their eye movements and the accuracy of the algorithm was measured by calculating the angular standard error of predicted eye movements of the participants.</w:t>
       </w:r>
     </w:p>
     <w:p>
@@ -1036,7 +1260,7 @@
       <w:tr>
         <w:tc>
           <w:tcPr/>
-          <w:bookmarkStart w:id="29" w:name="fig-error-by-target"/>
+          <w:bookmarkStart w:id="38" w:name="fig-error-by-target"/>
           <w:p>
             <w:pPr>
               <w:pStyle w:val="Compact"/>
@@ -1047,18 +1271,18 @@
                 <wp:inline>
                   <wp:extent cx="5334000" cy="4000500"/>
                   <wp:effectExtent b="0" l="0" r="0" t="0"/>
-                  <wp:docPr descr="" title="" id="27" name="Picture"/>
+                  <wp:docPr descr="" title="" id="36" name="Picture"/>
                   <a:graphic>
                     <a:graphicData uri="http://schemas.openxmlformats.org/drawingml/2006/picture">
                       <pic:pic>
                         <pic:nvPicPr>
-                          <pic:cNvPr descr="YET_CEHR_files/figure-docx/fig-error-by-target-1.png" id="28" name="Picture"/>
+                          <pic:cNvPr descr="YET_CEHR_files/figure-docx/fig-error-by-target-1.png" id="37" name="Picture"/>
                           <pic:cNvPicPr>
                             <a:picLocks noChangeArrowheads="1" noChangeAspect="1"/>
                           </pic:cNvPicPr>
                         </pic:nvPicPr>
                         <pic:blipFill>
-                          <a:blip r:embed="rId26"/>
+                          <a:blip r:embed="rId35"/>
                           <a:stretch>
                             <a:fillRect/>
                           </a:stretch>
@@ -1095,15 +1319,15 @@
               <w:pStyle w:val="ImageCaption"/>
             </w:pPr>
             <w:r>
-              <w:t xml:space="preserve">Figure 1: Measurement error by target position. Histograms show the distributions of angular errors (in pixel), with a density distribution shown in Red. Blue vertical lines indicate the median accuracy. Note the logarithmic scale on the x-axis.</w:t>
+              <w:t xml:space="preserve">Figure 2: Measurement error by target position. Histograms show the distributions of angular errors (in pixel), with a density distribution shown in Red. Blue vertical lines indicate the median accuracy. Note the logarithmic scale on the x-axis.</w:t>
             </w:r>
           </w:p>
-          <w:bookmarkEnd w:id="29"/>
+          <w:bookmarkEnd w:id="38"/>
         </w:tc>
       </w:tr>
     </w:tbl>
-    <w:bookmarkEnd w:id="30"/>
-    <w:bookmarkStart w:id="48" w:name="results"/>
+    <w:bookmarkEnd w:id="39"/>
+    <w:bookmarkStart w:id="57" w:name="results"/>
     <w:p>
       <w:pPr>
         <w:pStyle w:val="Heading2"/>
@@ -1133,7 +1357,7 @@
       <w:tr>
         <w:tc>
           <w:tcPr/>
-          <w:bookmarkStart w:id="34" w:name="fig-sample-degree-error"/>
+          <w:bookmarkStart w:id="43" w:name="fig-sample-degree-error"/>
           <w:p>
             <w:pPr>
               <w:pStyle w:val="Compact"/>
@@ -1144,18 +1368,18 @@
                 <wp:inline>
                   <wp:extent cx="4620126" cy="3696101"/>
                   <wp:effectExtent b="0" l="0" r="0" t="0"/>
-                  <wp:docPr descr="" title="" id="32" name="Picture"/>
+                  <wp:docPr descr="" title="" id="41" name="Picture"/>
                   <a:graphic>
                     <a:graphicData uri="http://schemas.openxmlformats.org/drawingml/2006/picture">
                       <pic:pic>
                         <pic:nvPicPr>
-                          <pic:cNvPr descr="YET_CEHR_files/figure-docx/fig-sample-degree-error-1.png" id="33" name="Picture"/>
+                          <pic:cNvPr descr="YET_CEHR_files/figure-docx/fig-sample-degree-error-1.png" id="42" name="Picture"/>
                           <pic:cNvPicPr>
                             <a:picLocks noChangeArrowheads="1" noChangeAspect="1"/>
                           </pic:cNvPicPr>
                         </pic:nvPicPr>
                         <pic:blipFill>
-                          <a:blip r:embed="rId31"/>
+                          <a:blip r:embed="rId40"/>
                           <a:stretch>
                             <a:fillRect/>
                           </a:stretch>
@@ -1192,10 +1416,10 @@
               <w:pStyle w:val="ImageCaption"/>
             </w:pPr>
             <w:r>
-              <w:t xml:space="preserve">Figure 2: Distribution of degree errors across all trials and participants. Vertical lines indicate the mean (green), median (blue) and 95% quantile (red). Note the logarithmic scale on the x-axis.</w:t>
+              <w:t xml:space="preserve">Figure 3: Distribution of degree errors across all trials and participants. Vertical lines indicate the mean (green), median (blue) and 95% quantile (red). Note the logarithmic scale on the x-axis.</w:t>
             </w:r>
           </w:p>
-          <w:bookmarkEnd w:id="34"/>
+          <w:bookmarkEnd w:id="43"/>
         </w:tc>
       </w:tr>
     </w:tbl>
@@ -1208,18 +1432,18 @@
           <wp:inline>
             <wp:extent cx="5334000" cy="4445000"/>
             <wp:effectExtent b="0" l="0" r="0" t="0"/>
-            <wp:docPr descr="" title="" id="36" name="Picture"/>
+            <wp:docPr descr="" title="" id="45" name="Picture"/>
             <a:graphic>
               <a:graphicData uri="http://schemas.openxmlformats.org/drawingml/2006/picture">
                 <pic:pic>
                   <pic:nvPicPr>
-                    <pic:cNvPr descr="YET_CEHR_files/figure-docx/unnamed-chunk-5-1.png" id="37" name="Picture"/>
+                    <pic:cNvPr descr="YET_CEHR_files/figure-docx/unnamed-chunk-5-1.png" id="46" name="Picture"/>
                     <pic:cNvPicPr>
                       <a:picLocks noChangeArrowheads="1" noChangeAspect="1"/>
                     </pic:cNvPicPr>
                   </pic:nvPicPr>
                   <pic:blipFill>
-                    <a:blip r:embed="rId35"/>
+                    <a:blip r:embed="rId44"/>
                     <a:stretch>
                       <a:fillRect/>
                     </a:stretch>
@@ -1251,13 +1475,7 @@
         <w:pStyle w:val="BodyText"/>
       </w:pPr>
       <w:r>
-        <w:t xml:space="preserve">We ran a polynomial multi-level model with Intercept to map angular errors to target positions.</w:t>
-      </w:r>
-      <w:r>
-        <w:t xml:space="preserve"> </w:t>
-      </w:r>
-      <w:r>
-        <w:t xml:space="preserve">To account for the curvature of measurement error across the screen, we used a second-order polynomial term, where the intercept represents the point of minimum angular error in screen center. To account for individual differences, we included the same term on participant level (random effects).</w:t>
+        <w:t xml:space="preserve">We ran a polynomial multi-level model with Intercept to map angular errors to target positions. To account for the curvature of measurement error across the screen, we used a second-order polynomial term, where the intercept represents the point of minimum angular error in screen center. To account for individual differences, we included the same term on participant level (random effects).</w:t>
       </w:r>
     </w:p>
     <w:p>
@@ -1281,7 +1499,7 @@
       <w:tr>
         <w:tc>
           <w:tcPr/>
-          <w:bookmarkStart w:id="38" w:name="tbl-fixef-M1"/>
+          <w:bookmarkStart w:id="47" w:name="tbl-fixef-M1"/>
           <w:p>
             <w:pPr>
               <w:jc w:val="center"/>
@@ -1635,7 +1853,7 @@
               </w:tc>
             </w:tr>
           </w:tbl>
-          <w:bookmarkEnd w:id="38"/>
+          <w:bookmarkEnd w:id="47"/>
           <w:p/>
         </w:tc>
       </w:tr>
@@ -1668,7 +1886,7 @@
           <w:rPr>
             <w:rStyle w:val="Hyperlink"/>
           </w:rPr>
-          <w:t xml:space="preserve">Figure 3</w:t>
+          <w:t xml:space="preserve">Figure 4</w:t>
         </w:r>
       </w:hyperlink>
       <w:r>
@@ -1678,7 +1896,7 @@
         <w:t xml:space="preserve">shows interpolated degree errors per participant. While for all participants the horizontal and vertical errors is lowest near the center region, there appear to be strong individual differences in the curvature. At the same time, there is a surpising lack of crossings between the individual curves, which means that participants with low error in the center region also have low error in extreme positions.</w:t>
       </w:r>
     </w:p>
-    <w:bookmarkStart w:id="47" w:name="fig-predicted-degree-error"/>
+    <w:bookmarkStart w:id="56" w:name="fig-predicted-degree-error"/>
     <w:tbl>
       <w:tblPr>
         <w:tblStyle w:val="Table"/>
@@ -1706,7 +1924,7 @@
             <w:tr>
               <w:tc>
                 <w:tcPr/>
-                <w:bookmarkStart w:id="42" w:name="fig-predicted-degree-error-1"/>
+                <w:bookmarkStart w:id="51" w:name="fig-predicted-degree-error-1"/>
                 <w:p>
                   <w:pPr>
                     <w:pStyle w:val="Compact"/>
@@ -1718,18 +1936,18 @@
                       <wp:inline>
                         <wp:extent cx="2971800" cy="2377440"/>
                         <wp:effectExtent b="0" l="0" r="0" t="0"/>
-                        <wp:docPr descr="" title="" id="40" name="Picture"/>
+                        <wp:docPr descr="" title="" id="49" name="Picture"/>
                         <a:graphic>
                           <a:graphicData uri="http://schemas.openxmlformats.org/drawingml/2006/picture">
                             <pic:pic>
                               <pic:nvPicPr>
-                                <pic:cNvPr descr="YET_CEHR_files/figure-docx/fig-predicted-degree-error-1.png" id="41" name="Picture"/>
+                                <pic:cNvPr descr="YET_CEHR_files/figure-docx/fig-predicted-degree-error-1.png" id="50" name="Picture"/>
                                 <pic:cNvPicPr>
                                   <a:picLocks noChangeArrowheads="1" noChangeAspect="1"/>
                                 </pic:cNvPicPr>
                               </pic:nvPicPr>
                               <pic:blipFill>
-                                <a:blip r:embed="rId39"/>
+                                <a:blip r:embed="rId48"/>
                                 <a:stretch>
                                   <a:fillRect/>
                                 </a:stretch>
@@ -1770,7 +1988,7 @@
                     <w:t xml:space="preserve">(a) Horizontal</w:t>
                   </w:r>
                 </w:p>
-                <w:bookmarkEnd w:id="42"/>
+                <w:bookmarkEnd w:id="51"/>
               </w:tc>
             </w:tr>
           </w:tbl>
@@ -1791,7 +2009,7 @@
             <w:tr>
               <w:tc>
                 <w:tcPr/>
-                <w:bookmarkStart w:id="46" w:name="fig-predicted-degree-error-2"/>
+                <w:bookmarkStart w:id="55" w:name="fig-predicted-degree-error-2"/>
                 <w:p>
                   <w:pPr>
                     <w:pStyle w:val="Compact"/>
@@ -1803,18 +2021,18 @@
                       <wp:inline>
                         <wp:extent cx="2971800" cy="2377440"/>
                         <wp:effectExtent b="0" l="0" r="0" t="0"/>
-                        <wp:docPr descr="" title="" id="44" name="Picture"/>
+                        <wp:docPr descr="" title="" id="53" name="Picture"/>
                         <a:graphic>
                           <a:graphicData uri="http://schemas.openxmlformats.org/drawingml/2006/picture">
                             <pic:pic>
                               <pic:nvPicPr>
-                                <pic:cNvPr descr="YET_CEHR_files/figure-docx/fig-predicted-degree-error-2.png" id="45" name="Picture"/>
+                                <pic:cNvPr descr="YET_CEHR_files/figure-docx/fig-predicted-degree-error-2.png" id="54" name="Picture"/>
                                 <pic:cNvPicPr>
                                   <a:picLocks noChangeArrowheads="1" noChangeAspect="1"/>
                                 </pic:cNvPicPr>
                               </pic:nvPicPr>
                               <pic:blipFill>
-                                <a:blip r:embed="rId43"/>
+                                <a:blip r:embed="rId52"/>
                                 <a:stretch>
                                   <a:fillRect/>
                                 </a:stretch>
@@ -1855,7 +2073,7 @@
                     <w:t xml:space="preserve">(b) Vertical</w:t>
                   </w:r>
                 </w:p>
-                <w:bookmarkEnd w:id="46"/>
+                <w:bookmarkEnd w:id="55"/>
               </w:tc>
             </w:tr>
           </w:tbl>
@@ -1872,10 +2090,10 @@
         <w:pStyle w:val="ImageCaption"/>
       </w:pPr>
       <w:r>
-        <w:t xml:space="preserve">Figure 3: Predicted degree error by target position and participant. Points show center estimate per trial with LOESS lines for interpolation.</w:t>
-      </w:r>
-    </w:p>
-    <w:bookmarkEnd w:id="47"/>
+        <w:t xml:space="preserve">Figure 4: Predicted degree error by target position and participant. Points show center estimate per trial with LOESS lines for interpolation.</w:t>
+      </w:r>
+    </w:p>
+    <w:bookmarkEnd w:id="56"/>
     <w:p>
       <w:pPr>
         <w:pStyle w:val="BodyText"/>
@@ -1920,8 +2138,8 @@
         <w:t xml:space="preserve">. Altogether, the Quadbright device qualifies as a candidate model for human eye direction reading.</w:t>
       </w:r>
     </w:p>
-    <w:bookmarkEnd w:id="48"/>
-    <w:bookmarkStart w:id="67" w:name="X739e7a8d01a3a8db6358f3cf49c7af788e1739a"/>
+    <w:bookmarkEnd w:id="57"/>
+    <w:bookmarkStart w:id="85" w:name="X739e7a8d01a3a8db6358f3cf49c7af788e1739a"/>
     <w:p>
       <w:pPr>
         <w:pStyle w:val="Heading2"/>
@@ -1938,7 +2156,7 @@
         <w:t xml:space="preserve">The second study tested the possibility that human direction reading uses a Quadbright device by a gaze reading experiment, where accuracy was measured in a control condition and in a condition where eye regions were reduced to four brightness levels. To approximate the depth of processing in both conditions, exposure times were varied from 70 milliseconds to one second.</w:t>
       </w:r>
     </w:p>
-    <w:bookmarkStart w:id="49" w:name="experimental-design"/>
+    <w:bookmarkStart w:id="67" w:name="experimental-design"/>
     <w:p>
       <w:pPr>
         <w:pStyle w:val="Heading3"/>
@@ -1959,7 +2177,7 @@
           <w:b/>
           <w:bCs/>
         </w:rPr>
-        <w:t xml:space="preserve">?@fig-X-a</w:t>
+        <w:t xml:space="preserve">?@fig-clockface</w:t>
       </w:r>
       <w:r>
         <w:t xml:space="preserve">) and are asked to read the correct hour position. The Quadbright condition was created by masking the eyeball region by a two-by-two grid of brightness levels (</w:t>
@@ -1972,23 +2190,13 @@
         <w:t xml:space="preserve">?@fig-X-b</w:t>
       </w:r>
       <w:r>
-        <w:t xml:space="preserve">). A Python script using the library</w:t>
-      </w:r>
-      <w:r>
-        <w:t xml:space="preserve"> </w:t>
-      </w:r>
-      <w:r>
-        <w:t xml:space="preserve">(</w:t>
-      </w:r>
-      <w:r>
-        <w:rPr>
-          <w:b/>
-          <w:bCs/>
-        </w:rPr>
-        <w:t xml:space="preserve">OpenCV?</w:t>
-      </w:r>
-      <w:r>
-        <w:t xml:space="preserve">)</w:t>
+        <w:t xml:space="preserve">). A Python script using the OpenCV library</w:t>
+      </w:r>
+      <w:r>
+        <w:t xml:space="preserve"> </w:t>
+      </w:r>
+      <w:r>
+        <w:t xml:space="preserve">(Bradski, 2000)</w:t>
       </w:r>
       <w:r>
         <w:t xml:space="preserve"> </w:t>
@@ -2000,24 +2208,188 @@
         <w:t xml:space="preserve"> </w:t>
       </w:r>
       <w:r>
-        <w:t xml:space="preserve">(</w:t>
-      </w:r>
-      <w:r>
-        <w:rPr>
-          <w:b/>
-          <w:bCs/>
-        </w:rPr>
-        <w:t xml:space="preserve">Julian?</w:t>
-      </w:r>
-      <w:r>
-        <w:t xml:space="preserve">)</w:t>
+        <w:t xml:space="preserve">(Großerichter &amp; Schmettow, 2025)</w:t>
       </w:r>
       <w:r>
         <w:t xml:space="preserve">. Exposure times varied in five steps (70, 140, 400, 600 and 1000 milliseconds).</w:t>
       </w:r>
     </w:p>
-    <w:bookmarkEnd w:id="49"/>
-    <w:bookmarkStart w:id="50" w:name="sample"/>
+    <w:bookmarkStart w:id="66" w:name="fig-qb-stimuli"/>
+    <w:tbl>
+      <w:tblPr>
+        <w:tblStyle w:val="Table"/>
+        <w:tblW w:type="pct" w:w="4900"/>
+        <w:tblLayout w:type="fixed"/>
+        <w:tblLook w:firstRow="0" w:lastRow="0" w:firstColumn="0" w:lastColumn="0" w:noHBand="0" w:noVBand="0" w:val="0000"/>
+      </w:tblPr>
+      <w:tblGrid>
+        <w:gridCol w:w="7761"/>
+      </w:tblGrid>
+      <w:tr>
+        <w:tc>
+          <w:tcPr/>
+          <w:tbl>
+            <w:tblPr>
+              <w:tblStyle w:val="Table"/>
+              <w:tblW w:type="pct" w:w="4900"/>
+              <w:tblLayout w:type="fixed"/>
+              <w:tblLook w:firstRow="0" w:lastRow="0" w:firstColumn="0" w:lastColumn="0" w:noHBand="0" w:noVBand="0" w:val="0000"/>
+            </w:tblPr>
+            <w:tblGrid>
+              <w:gridCol w:w="7761"/>
+            </w:tblGrid>
+            <w:tr>
+              <w:tc>
+                <w:tcPr/>
+                <w:bookmarkStart w:id="61" w:name="fig-qb-control"/>
+                <w:p>
+                  <w:pPr>
+                    <w:pStyle w:val="Compact"/>
+                    <w:jc w:val="center"/>
+                    <w:jc w:val="left"/>
+                  </w:pPr>
+                  <w:r>
+                    <w:drawing>
+                      <wp:inline>
+                        <wp:extent cx="2971800" cy="2820458"/>
+                        <wp:effectExtent b="0" l="0" r="0" t="0"/>
+                        <wp:docPr descr="" title="" id="59" name="Picture"/>
+                        <a:graphic>
+                          <a:graphicData uri="http://schemas.openxmlformats.org/drawingml/2006/picture">
+                            <pic:pic>
+                              <pic:nvPicPr>
+                                <pic:cNvPr descr="Illustrations/Exp_Control.png" id="60" name="Picture"/>
+                                <pic:cNvPicPr>
+                                  <a:picLocks noChangeArrowheads="1" noChangeAspect="1"/>
+                                </pic:cNvPicPr>
+                              </pic:nvPicPr>
+                              <pic:blipFill>
+                                <a:blip r:embed="rId58"/>
+                                <a:stretch>
+                                  <a:fillRect/>
+                                </a:stretch>
+                              </pic:blipFill>
+                              <pic:spPr bwMode="auto">
+                                <a:xfrm>
+                                  <a:off x="0" y="0"/>
+                                  <a:ext cx="2971800" cy="2820458"/>
+                                </a:xfrm>
+                                <a:prstGeom prst="rect">
+                                  <a:avLst/>
+                                </a:prstGeom>
+                                <a:noFill/>
+                                <a:ln w="9525">
+                                  <a:noFill/>
+                                  <a:headEnd/>
+                                  <a:tailEnd/>
+                                </a:ln>
+                              </pic:spPr>
+                            </pic:pic>
+                          </a:graphicData>
+                        </a:graphic>
+                      </wp:inline>
+                    </w:drawing>
+                  </w:r>
+                </w:p>
+                <w:p>
+                  <w:pPr>
+                    <w:jc w:val="center"/>
+                    <w:jc w:val="left"/>
+                  </w:pPr>
+                  <w:pPr>
+                    <w:jc w:val="start"/>
+                    <w:spacing w:before="200"/>
+                    <w:pStyle w:val="ImageCaption"/>
+                  </w:pPr>
+                  <w:r>
+                    <w:t xml:space="preserve">(a) Control condition</w:t>
+                  </w:r>
+                </w:p>
+                <w:bookmarkEnd w:id="61"/>
+              </w:tc>
+            </w:tr>
+          </w:tbl>
+          <w:p/>
+        </w:tc>
+      </w:tr>
+    </w:tbl>
+    <w:p>
+      <w:pPr>
+        <w:pStyle w:val="BodyText"/>
+      </w:pPr>
+      <w:pPr>
+        <w:spacing w:before="200"/>
+        <w:pStyle w:val="ImageCaption"/>
+      </w:pPr>
+      <w:r>
+        <w:t xml:space="preserve">Figure 5:</w:t>
+      </w:r>
+      <w:r>
+        <w:t xml:space="preserve"> </w:t>
+      </w:r>
+      <w:bookmarkStart w:id="65" w:name="fig-qb-experimental"/>
+      <w:r>
+        <w:drawing>
+          <wp:inline>
+            <wp:extent cx="2971800" cy="2859920"/>
+            <wp:effectExtent b="0" l="0" r="0" t="0"/>
+            <wp:docPr descr="Quadbright condition" title="" id="63" name="Picture"/>
+            <a:graphic>
+              <a:graphicData uri="http://schemas.openxmlformats.org/drawingml/2006/picture">
+                <pic:pic>
+                  <pic:nvPicPr>
+                    <pic:cNvPr descr="Illustrations/Exp_QB.png" id="64" name="Picture"/>
+                    <pic:cNvPicPr>
+                      <a:picLocks noChangeArrowheads="1" noChangeAspect="1"/>
+                    </pic:cNvPicPr>
+                  </pic:nvPicPr>
+                  <pic:blipFill>
+                    <a:blip r:embed="rId62"/>
+                    <a:stretch>
+                      <a:fillRect/>
+                    </a:stretch>
+                  </pic:blipFill>
+                  <pic:spPr bwMode="auto">
+                    <a:xfrm>
+                      <a:off x="0" y="0"/>
+                      <a:ext cx="2971800" cy="2859920"/>
+                    </a:xfrm>
+                    <a:prstGeom prst="rect">
+                      <a:avLst/>
+                    </a:prstGeom>
+                    <a:noFill/>
+                    <a:ln w="9525">
+                      <a:noFill/>
+                      <a:headEnd/>
+                      <a:tailEnd/>
+                    </a:ln>
+                  </pic:spPr>
+                </pic:pic>
+              </a:graphicData>
+            </a:graphic>
+          </wp:inline>
+        </w:drawing>
+      </w:r>
+      <w:bookmarkEnd w:id="65"/>
+      <w:r>
+        <w:t xml:space="preserve"> </w:t>
+      </w:r>
+      <w:r>
+        <w:t xml:space="preserve">Example stimuli image with eye direction at 3 o’clock position</w:t>
+      </w:r>
+      <w:r>
+        <w:t xml:space="preserve"> </w:t>
+      </w:r>
+      <w:r>
+        <w:t xml:space="preserve">(Hölter &amp; Schmettow, 2025)</w:t>
+      </w:r>
+      <w:r>
+        <w:t xml:space="preserve">.</w:t>
+      </w:r>
+    </w:p>
+    <w:bookmarkEnd w:id="66"/>
+    <w:bookmarkEnd w:id="67"/>
+    <w:bookmarkStart w:id="68" w:name="sample"/>
     <w:p>
       <w:pPr>
         <w:pStyle w:val="Heading3"/>
@@ -2026,8 +2398,8 @@
         <w:t xml:space="preserve">Sample</w:t>
       </w:r>
     </w:p>
-    <w:bookmarkEnd w:id="50"/>
-    <w:bookmarkStart w:id="51" w:name="data-analysis"/>
+    <w:bookmarkEnd w:id="68"/>
+    <w:bookmarkStart w:id="69" w:name="data-analysis"/>
     <w:p>
       <w:pPr>
         <w:pStyle w:val="Heading3"/>
@@ -2041,52 +2413,32 @@
         <w:pStyle w:val="FirstParagraph"/>
       </w:pPr>
       <w:r>
-        <w:t xml:space="preserve">The outcome variable is the deviations between true and reported hour positions, resulting in a discrete outcome. A two-factorial linear term with conditional effects for exposure time and QuadBright degradation was used for population-level (fixed effects), as well as on Stimulus and Participant level (random effects). To account for over-dispersion, a negative-binomial outcome distribution with logarithm link function was tried first, but the extremely large reciprocal dispersion parameter suggested that the data is not over-dispersed and the final model was therefore fitted using the Poisson family. All computations were carried out using the</w:t>
-      </w:r>
-      <w:r>
-        <w:t xml:space="preserve"> </w:t>
-      </w:r>
-      <w:r>
-        <w:t xml:space="preserve">(</w:t>
-      </w:r>
-      <w:r>
-        <w:rPr>
-          <w:b/>
-          <w:bCs/>
-        </w:rPr>
-        <w:t xml:space="preserve">brms?</w:t>
-      </w:r>
-      <w:r>
-        <w:t xml:space="preserve">)</w:t>
-      </w:r>
-      <w:r>
-        <w:t xml:space="preserve"> </w:t>
-      </w:r>
-      <w:r>
-        <w:t xml:space="preserve">package in</w:t>
-      </w:r>
-      <w:r>
-        <w:t xml:space="preserve"> </w:t>
-      </w:r>
-      <w:r>
-        <w:t xml:space="preserve">(</w:t>
-      </w:r>
-      <w:r>
-        <w:rPr>
-          <w:b/>
-          <w:bCs/>
-        </w:rPr>
-        <w:t xml:space="preserve">R?</w:t>
-      </w:r>
-      <w:r>
-        <w:t xml:space="preserve">)</w:t>
+        <w:t xml:space="preserve">The outcome variable is the deviations between true and reported hour positions, resulting in a discrete outcome. A two-factorial linear term with conditional effects for exposure time and QuadBright degradation was used for population-level (fixed effects), as well as on Stimulus and Participant level (random effects). To account for over-dispersion, a negative-binomial outcome distribution with logarithm link function was tried first, but the extremely large reciprocal dispersion parameter suggested that the data is not over-dispersed and the final model was therefore fitted using the Poisson family. All computations were carried out using the Brms package</w:t>
+      </w:r>
+      <w:r>
+        <w:t xml:space="preserve"> </w:t>
+      </w:r>
+      <w:r>
+        <w:t xml:space="preserve">(Bürkner, 2018, version 2.22.0)</w:t>
+      </w:r>
+      <w:r>
+        <w:t xml:space="preserve"> </w:t>
+      </w:r>
+      <w:r>
+        <w:t xml:space="preserve">package in R</w:t>
+      </w:r>
+      <w:r>
+        <w:t xml:space="preserve"> </w:t>
+      </w:r>
+      <w:r>
+        <w:t xml:space="preserve">(R Core Team, 2025, version 4.5.1)</w:t>
       </w:r>
       <w:r>
         <w:t xml:space="preserve">.</w:t>
       </w:r>
     </w:p>
-    <w:bookmarkEnd w:id="51"/>
-    <w:bookmarkStart w:id="66" w:name="results-1"/>
+    <w:bookmarkEnd w:id="69"/>
+    <w:bookmarkStart w:id="84" w:name="results-1"/>
     <w:p>
       <w:pPr>
         <w:pStyle w:val="Heading3"/>
@@ -2108,7 +2460,7 @@
       <w:tr>
         <w:tc>
           <w:tcPr/>
-          <w:bookmarkStart w:id="52" w:name="tbl-fixef-M4"/>
+          <w:bookmarkStart w:id="70" w:name="tbl-fixef-M4"/>
           <w:p>
             <w:pPr>
               <w:jc w:val="center"/>
@@ -2732,7 +3084,7 @@
               </w:tc>
             </w:tr>
           </w:tbl>
-          <w:bookmarkEnd w:id="52"/>
+          <w:bookmarkEnd w:id="70"/>
           <w:p/>
         </w:tc>
       </w:tr>
@@ -2746,18 +3098,18 @@
           <wp:inline>
             <wp:extent cx="4620126" cy="3696101"/>
             <wp:effectExtent b="0" l="0" r="0" t="0"/>
-            <wp:docPr descr="" title="" id="54" name="Picture"/>
+            <wp:docPr descr="" title="" id="72" name="Picture"/>
             <a:graphic>
               <a:graphicData uri="http://schemas.openxmlformats.org/drawingml/2006/picture">
                 <pic:pic>
                   <pic:nvPicPr>
-                    <pic:cNvPr descr="YET_CEHR_files/figure-docx/unnamed-chunk-8-1.png" id="55" name="Picture"/>
+                    <pic:cNvPr descr="YET_CEHR_files/figure-docx/unnamed-chunk-8-1.png" id="73" name="Picture"/>
                     <pic:cNvPicPr>
                       <a:picLocks noChangeArrowheads="1" noChangeAspect="1"/>
                     </pic:cNvPicPr>
                   </pic:nvPicPr>
                   <pic:blipFill>
-                    <a:blip r:embed="rId53"/>
+                    <a:blip r:embed="rId71"/>
                     <a:stretch>
                       <a:fillRect/>
                     </a:stretch>
@@ -2822,13 +3174,7 @@
         <w:pStyle w:val="BodyText"/>
       </w:pPr>
       <w:r>
-        <w:t xml:space="preserve">If human eye direction reading is similar to a Quadbright device, we expect that it is a universal trait in the population.</w:t>
-      </w:r>
-      <w:r>
-        <w:t xml:space="preserve"> </w:t>
-      </w:r>
-      <w:r>
-        <w:t xml:space="preserve">Figure</w:t>
+        <w:t xml:space="preserve">If human eye direction reading is similar to a Quadbright device, we expect that it is a universal trait in the population. Figure</w:t>
       </w:r>
       <w:r>
         <w:t xml:space="preserve"> </w:t>
@@ -2838,7 +3184,7 @@
           <w:rPr>
             <w:rStyle w:val="Hyperlink"/>
           </w:rPr>
-          <w:t xml:space="preserve">Figure 4</w:t>
+          <w:t xml:space="preserve">Figure 6</w:t>
         </w:r>
       </w:hyperlink>
       <w:r>
@@ -2861,30 +3207,30 @@
       <w:tr>
         <w:tc>
           <w:tcPr/>
-          <w:bookmarkStart w:id="60" w:name="fig-participant-trajectories"/>
+          <w:bookmarkStart w:id="78" w:name="fig-participant-trajectories"/>
           <w:p>
             <w:pPr>
               <w:pStyle w:val="Compact"/>
               <w:jc w:val="center"/>
             </w:pPr>
-            <w:bookmarkStart w:id="59" w:name="fig-participant-trajectories"/>
+            <w:bookmarkStart w:id="77" w:name="fig-participant-trajectories"/>
             <w:r>
               <w:drawing>
                 <wp:inline>
                   <wp:extent cx="5334000" cy="4000500"/>
                   <wp:effectExtent b="0" l="0" r="0" t="0"/>
-                  <wp:docPr descr="" title="" id="57" name="Picture"/>
+                  <wp:docPr descr="" title="" id="75" name="Picture"/>
                   <a:graphic>
                     <a:graphicData uri="http://schemas.openxmlformats.org/drawingml/2006/picture">
                       <pic:pic>
                         <pic:nvPicPr>
-                          <pic:cNvPr descr="YET_CEHR_files/figure-docx/fig-participant-trajectories-1.png" id="58" name="Picture"/>
+                          <pic:cNvPr descr="YET_CEHR_files/figure-docx/fig-participant-trajectories-1.png" id="76" name="Picture"/>
                           <pic:cNvPicPr>
                             <a:picLocks noChangeArrowheads="1" noChangeAspect="1"/>
                           </pic:cNvPicPr>
                         </pic:nvPicPr>
                         <pic:blipFill>
-                          <a:blip r:embed="rId56"/>
+                          <a:blip r:embed="rId74"/>
                           <a:stretch>
                             <a:fillRect/>
                           </a:stretch>
@@ -2910,7 +3256,7 @@
                 </wp:inline>
               </w:drawing>
             </w:r>
-            <w:bookmarkEnd w:id="59"/>
+            <w:bookmarkEnd w:id="77"/>
           </w:p>
           <w:p>
             <w:pPr>
@@ -2922,10 +3268,10 @@
               <w:pStyle w:val="ImageCaption"/>
             </w:pPr>
             <w:r>
-              <w:t xml:space="preserve">Figure 4</w:t>
+              <w:t xml:space="preserve">Figure 6</w:t>
             </w:r>
           </w:p>
-          <w:bookmarkEnd w:id="60"/>
+          <w:bookmarkEnd w:id="78"/>
         </w:tc>
       </w:tr>
     </w:tbl>
@@ -2944,7 +3290,7 @@
           <w:rPr>
             <w:rStyle w:val="Hyperlink"/>
           </w:rPr>
-          <w:t xml:space="preserve">Figure 5</w:t>
+          <w:t xml:space="preserve">Figure 7</w:t>
         </w:r>
       </w:hyperlink>
       <w:r>
@@ -2967,30 +3313,30 @@
       <w:tr>
         <w:tc>
           <w:tcPr/>
-          <w:bookmarkStart w:id="65" w:name="fig-stim-trajectories"/>
+          <w:bookmarkStart w:id="83" w:name="fig-stim-trajectories"/>
           <w:p>
             <w:pPr>
               <w:pStyle w:val="Compact"/>
               <w:jc w:val="center"/>
             </w:pPr>
-            <w:bookmarkStart w:id="64" w:name="fig-stim-trajectories"/>
+            <w:bookmarkStart w:id="82" w:name="fig-stim-trajectories"/>
             <w:r>
               <w:drawing>
                 <wp:inline>
                   <wp:extent cx="5334000" cy="4000500"/>
                   <wp:effectExtent b="0" l="0" r="0" t="0"/>
-                  <wp:docPr descr="" title="" id="62" name="Picture"/>
+                  <wp:docPr descr="" title="" id="80" name="Picture"/>
                   <a:graphic>
                     <a:graphicData uri="http://schemas.openxmlformats.org/drawingml/2006/picture">
                       <pic:pic>
                         <pic:nvPicPr>
-                          <pic:cNvPr descr="YET_CEHR_files/figure-docx/fig-stim-trajectories-1.png" id="63" name="Picture"/>
+                          <pic:cNvPr descr="YET_CEHR_files/figure-docx/fig-stim-trajectories-1.png" id="81" name="Picture"/>
                           <pic:cNvPicPr>
                             <a:picLocks noChangeArrowheads="1" noChangeAspect="1"/>
                           </pic:cNvPicPr>
                         </pic:nvPicPr>
                         <pic:blipFill>
-                          <a:blip r:embed="rId61"/>
+                          <a:blip r:embed="rId79"/>
                           <a:stretch>
                             <a:fillRect/>
                           </a:stretch>
@@ -3016,7 +3362,7 @@
                 </wp:inline>
               </w:drawing>
             </w:r>
-            <w:bookmarkEnd w:id="64"/>
+            <w:bookmarkEnd w:id="82"/>
           </w:p>
           <w:p>
             <w:pPr>
@@ -3028,16 +3374,16 @@
               <w:pStyle w:val="ImageCaption"/>
             </w:pPr>
             <w:r>
-              <w:t xml:space="preserve">Figure 5</w:t>
+              <w:t xml:space="preserve">Figure 7</w:t>
             </w:r>
           </w:p>
-          <w:bookmarkEnd w:id="65"/>
+          <w:bookmarkEnd w:id="83"/>
         </w:tc>
       </w:tr>
     </w:tbl>
-    <w:bookmarkEnd w:id="66"/>
-    <w:bookmarkEnd w:id="67"/>
-    <w:bookmarkStart w:id="71" w:name="discussion"/>
+    <w:bookmarkEnd w:id="84"/>
+    <w:bookmarkEnd w:id="85"/>
+    <w:bookmarkStart w:id="89" w:name="discussion"/>
     <w:p>
       <w:pPr>
         <w:pStyle w:val="Heading2"/>
@@ -3046,7 +3392,7 @@
         <w:t xml:space="preserve">Discussion</w:t>
       </w:r>
     </w:p>
-    <w:bookmarkStart w:id="68" w:name="evolution-of-the-effective-sender"/>
+    <w:bookmarkStart w:id="86" w:name="evolution-of-the-effective-sender"/>
     <w:p>
       <w:pPr>
         <w:pStyle w:val="Heading3"/>
@@ -3104,8 +3450,8 @@
         <w:t xml:space="preserve">The simplicity of the Quadbright device is proof that the human eyeball is an extremely effective sender of glance direction signals, to the extent that it would be hard to believe that nature has never found a similar solution.</w:t>
       </w:r>
     </w:p>
-    <w:bookmarkEnd w:id="68"/>
-    <w:bookmarkStart w:id="69" w:name="evolution-of-the-receving-end"/>
+    <w:bookmarkEnd w:id="86"/>
+    <w:bookmarkStart w:id="87" w:name="evolution-of-the-receving-end"/>
     <w:p>
       <w:pPr>
         <w:pStyle w:val="Heading3"/>
@@ -3119,19 +3465,7 @@
         <w:pStyle w:val="FirstParagraph"/>
       </w:pPr>
       <w:r>
-        <w:t xml:space="preserve">Is the Quadbright algorithm equivalent with human glance reading?</w:t>
-      </w:r>
-      <w:r>
-        <w:t xml:space="preserve"> </w:t>
-      </w:r>
-      <w:r>
-        <w:t xml:space="preserve">Is input organized as an image of four areas and the visual system performs a series of simple linear equations?</w:t>
-      </w:r>
-      <w:r>
-        <w:t xml:space="preserve"> </w:t>
-      </w:r>
-      <w:r>
-        <w:t xml:space="preserve">If Quadbright is a good model of human glance perception, then all humans should be able to read glance directions from brightness differences between four grey areas.</w:t>
+        <w:t xml:space="preserve">Is the Quadbright algorithm equivalent with human glance reading? Is input organized as an image of four areas and the visual system performs a series of simple linear equations? If Quadbright is a good model of human glance perception, then all humans should be able to read glance directions from brightness differences between four grey areas.</w:t>
       </w:r>
     </w:p>
     <w:p>
@@ -3139,13 +3473,7 @@
         <w:pStyle w:val="BodyText"/>
       </w:pPr>
       <w:r>
-        <w:t xml:space="preserve">Our second study assessed the impact of Quadbright degradation on human glance reading. It showed that for most participants performance dropped significantly and for some even catastrophically.</w:t>
-      </w:r>
-      <w:r>
-        <w:t xml:space="preserve"> </w:t>
-      </w:r>
-      <w:r>
-        <w:t xml:space="preserve">Quadbright is definitely not the mechanism that drives modern human glance reading.</w:t>
+        <w:t xml:space="preserve">Our second study assessed the impact of Quadbright degradation on human glance reading. It showed that for most participants performance dropped significantly and for some even catastrophically. Quadbright is definitely not the mechanism that drives modern human glance reading.</w:t>
       </w:r>
     </w:p>
     <w:p>
@@ -3199,17 +3527,7 @@
         <w:pStyle w:val="BodyText"/>
       </w:pPr>
       <w:r>
-        <w:t xml:space="preserve">(</w:t>
-      </w:r>
-      <w:r>
-        <w:rPr>
-          <w:b/>
-          <w:bCs/>
-        </w:rPr>
-        <w:t xml:space="preserve">Loomis2008b?</w:t>
-      </w:r>
-      <w:r>
-        <w:t xml:space="preserve">)</w:t>
+        <w:t xml:space="preserve">Loomis et al. (2008)</w:t>
       </w:r>
       <w:r>
         <w:t xml:space="preserve"> </w:t>
@@ -3234,8 +3552,8 @@
         <w:t xml:space="preserve">Finally, detection of spatial and temporal brightness gradients are universal functions in habitats where light exists, and have evolved at least as often as eyes have evolved in the animal kingdom. The fact that people can read Quadbright images has implications for the question of order of evolution. We posited the conundrum that the white sclera has a much higher chance of appearing through a one-point mutation than the eye direction detector (EDD), but it would only stay with an immediate benefit. Our observations support scenarios, where the white sclera started as a cue for an existing receiver mechanism based on brightness processing, providing the necessary baseline reciprocity for a specialized EDD to evolve.</w:t>
       </w:r>
     </w:p>
-    <w:bookmarkEnd w:id="69"/>
-    <w:bookmarkStart w:id="70" w:name="future-research"/>
+    <w:bookmarkEnd w:id="87"/>
+    <w:bookmarkStart w:id="88" w:name="future-research"/>
     <w:p>
       <w:pPr>
         <w:pStyle w:val="Heading3"/>
@@ -3290,10 +3608,10 @@
         <w:t xml:space="preserve">Finally, the eye tracker we build to test our ideas about the receiving end has already been used extensively for bachelor-level student projects. With some refinement it could deliver sufficient accuracy for many psychological experiments and applied research studies, with the added benefit of being much easier to replicate for everyone than with using commercial eye tracking devices.</w:t>
       </w:r>
     </w:p>
-    <w:bookmarkEnd w:id="70"/>
-    <w:bookmarkEnd w:id="71"/>
-    <w:bookmarkEnd w:id="72"/>
-    <w:bookmarkStart w:id="123" w:name="references"/>
+    <w:bookmarkEnd w:id="88"/>
+    <w:bookmarkEnd w:id="89"/>
+    <w:bookmarkEnd w:id="90"/>
+    <w:bookmarkStart w:id="155" w:name="references"/>
     <w:p>
       <w:pPr>
         <w:pStyle w:val="Heading1"/>
@@ -3302,8 +3620,8 @@
         <w:t xml:space="preserve">References</w:t>
       </w:r>
     </w:p>
-    <w:bookmarkStart w:id="122" w:name="refs"/>
-    <w:bookmarkStart w:id="74" w:name="ref-Anderson2016"/>
+    <w:bookmarkStart w:id="154" w:name="refs"/>
+    <w:bookmarkStart w:id="92" w:name="ref-Anderson2016"/>
     <w:p>
       <w:pPr>
         <w:pStyle w:val="Bibliography"/>
@@ -3340,7 +3658,7 @@
       <w:r>
         <w:t xml:space="preserve"> </w:t>
       </w:r>
-      <w:hyperlink r:id="rId73">
+      <w:hyperlink r:id="rId91">
         <w:r>
           <w:rPr>
             <w:rStyle w:val="Hyperlink"/>
@@ -3349,8 +3667,8 @@
         </w:r>
       </w:hyperlink>
     </w:p>
-    <w:bookmarkEnd w:id="74"/>
-    <w:bookmarkStart w:id="76" w:name="ref-Babinet2021"/>
+    <w:bookmarkEnd w:id="92"/>
+    <w:bookmarkStart w:id="94" w:name="ref-Babinet2021"/>
     <w:p>
       <w:pPr>
         <w:pStyle w:val="Bibliography"/>
@@ -3387,7 +3705,7 @@
       <w:r>
         <w:t xml:space="preserve"> </w:t>
       </w:r>
-      <w:hyperlink r:id="rId75">
+      <w:hyperlink r:id="rId93">
         <w:r>
           <w:rPr>
             <w:rStyle w:val="Hyperlink"/>
@@ -3396,8 +3714,45 @@
         </w:r>
       </w:hyperlink>
     </w:p>
-    <w:bookmarkEnd w:id="76"/>
-    <w:bookmarkStart w:id="78" w:name="ref-BARONCOHEN1995"/>
+    <w:bookmarkEnd w:id="94"/>
+    <w:bookmarkStart w:id="96" w:name="ref-Bakker2022"/>
+    <w:p>
+      <w:pPr>
+        <w:pStyle w:val="Bibliography"/>
+      </w:pPr>
+      <w:r>
+        <w:t xml:space="preserve">Bakker, R., Wagstaff, E. L., Kruijt, C. C., Emri, E., Karnebeek, C. D. M. van, Hoffmann, M. B., Brooks, B. P., Boon, C. J. F., Montoliu, L., Genderen, M. M. van, &amp; Bergen, A. A. (2022). The retinal pigmentation pathway in human albinism: Not so black and white. In</w:t>
+      </w:r>
+      <w:r>
+        <w:t xml:space="preserve"> </w:t>
+      </w:r>
+      <w:r>
+        <w:rPr>
+          <w:i/>
+          <w:iCs/>
+        </w:rPr>
+        <w:t xml:space="preserve">Progress in Retinal and Eye Research</w:t>
+      </w:r>
+      <w:r>
+        <w:t xml:space="preserve"> </w:t>
+      </w:r>
+      <w:r>
+        <w:t xml:space="preserve">(Vol. 91). Elsevier Ltd.</w:t>
+      </w:r>
+      <w:r>
+        <w:t xml:space="preserve"> </w:t>
+      </w:r>
+      <w:hyperlink r:id="rId95">
+        <w:r>
+          <w:rPr>
+            <w:rStyle w:val="Hyperlink"/>
+          </w:rPr>
+          <w:t xml:space="preserve">https://doi.org/10.1016/j.preteyeres.2022.101091</w:t>
+        </w:r>
+      </w:hyperlink>
+    </w:p>
+    <w:bookmarkEnd w:id="96"/>
+    <w:bookmarkStart w:id="98" w:name="ref-BARONCOHEN1995"/>
     <w:p>
       <w:pPr>
         <w:pStyle w:val="Bibliography"/>
@@ -3421,7 +3776,7 @@
       <w:r>
         <w:t xml:space="preserve"> </w:t>
       </w:r>
-      <w:hyperlink r:id="rId77">
+      <w:hyperlink r:id="rId97">
         <w:r>
           <w:rPr>
             <w:rStyle w:val="Hyperlink"/>
@@ -3430,8 +3785,8 @@
         </w:r>
       </w:hyperlink>
     </w:p>
-    <w:bookmarkEnd w:id="78"/>
-    <w:bookmarkStart w:id="80" w:name="ref-Bender2024"/>
+    <w:bookmarkEnd w:id="98"/>
+    <w:bookmarkStart w:id="100" w:name="ref-Bender2024"/>
     <w:p>
       <w:pPr>
         <w:pStyle w:val="Bibliography"/>
@@ -3458,7 +3813,7 @@
       <w:r>
         <w:t xml:space="preserve"> </w:t>
       </w:r>
-      <w:hyperlink r:id="rId79">
+      <w:hyperlink r:id="rId99">
         <w:r>
           <w:rPr>
             <w:rStyle w:val="Hyperlink"/>
@@ -3467,8 +3822,120 @@
         </w:r>
       </w:hyperlink>
     </w:p>
-    <w:bookmarkEnd w:id="80"/>
-    <w:bookmarkStart w:id="81" w:name="ref-Ciesla2012"/>
+    <w:bookmarkEnd w:id="100"/>
+    <w:bookmarkStart w:id="101" w:name="ref-opencv-library"/>
+    <w:p>
+      <w:pPr>
+        <w:pStyle w:val="Bibliography"/>
+      </w:pPr>
+      <w:r>
+        <w:t xml:space="preserve">Bradski, G. (2000).</w:t>
+      </w:r>
+      <w:r>
+        <w:t xml:space="preserve"> </w:t>
+      </w:r>
+      <w:r>
+        <w:t xml:space="preserve">The OpenCV Library</w:t>
+      </w:r>
+      <w:r>
+        <w:t xml:space="preserve">.</w:t>
+      </w:r>
+      <w:r>
+        <w:t xml:space="preserve"> </w:t>
+      </w:r>
+      <w:r>
+        <w:rPr>
+          <w:i/>
+          <w:iCs/>
+        </w:rPr>
+        <w:t xml:space="preserve">Dr. Dobb’s Journal of Software Tools</w:t>
+      </w:r>
+      <w:r>
+        <w:t xml:space="preserve">.</w:t>
+      </w:r>
+    </w:p>
+    <w:bookmarkEnd w:id="101"/>
+    <w:bookmarkStart w:id="103" w:name="ref-brms"/>
+    <w:p>
+      <w:pPr>
+        <w:pStyle w:val="Bibliography"/>
+      </w:pPr>
+      <w:r>
+        <w:t xml:space="preserve">Bürkner, P.-C. (2018). Advanced</w:t>
+      </w:r>
+      <w:r>
+        <w:t xml:space="preserve"> </w:t>
+      </w:r>
+      <w:r>
+        <w:t xml:space="preserve">Bayesian</w:t>
+      </w:r>
+      <w:r>
+        <w:t xml:space="preserve"> </w:t>
+      </w:r>
+      <w:r>
+        <w:t xml:space="preserve">multilevel modeling with the</w:t>
+      </w:r>
+      <w:r>
+        <w:t xml:space="preserve"> </w:t>
+      </w:r>
+      <w:r>
+        <w:t xml:space="preserve">R</w:t>
+      </w:r>
+      <w:r>
+        <w:t xml:space="preserve"> </w:t>
+      </w:r>
+      <w:r>
+        <w:t xml:space="preserve">package</w:t>
+      </w:r>
+      <w:r>
+        <w:t xml:space="preserve"> </w:t>
+      </w:r>
+      <w:r>
+        <w:t xml:space="preserve">brms</w:t>
+      </w:r>
+      <w:r>
+        <w:t xml:space="preserve">.</w:t>
+      </w:r>
+      <w:r>
+        <w:t xml:space="preserve"> </w:t>
+      </w:r>
+      <w:r>
+        <w:rPr>
+          <w:i/>
+          <w:iCs/>
+        </w:rPr>
+        <w:t xml:space="preserve">The R Journal</w:t>
+      </w:r>
+      <w:r>
+        <w:t xml:space="preserve">,</w:t>
+      </w:r>
+      <w:r>
+        <w:t xml:space="preserve"> </w:t>
+      </w:r>
+      <w:r>
+        <w:rPr>
+          <w:i/>
+          <w:iCs/>
+        </w:rPr>
+        <w:t xml:space="preserve">10</w:t>
+      </w:r>
+      <w:r>
+        <w:t xml:space="preserve">(1), 395–411.</w:t>
+      </w:r>
+      <w:r>
+        <w:t xml:space="preserve"> </w:t>
+      </w:r>
+      <w:hyperlink r:id="rId102">
+        <w:r>
+          <w:rPr>
+            <w:rStyle w:val="Hyperlink"/>
+          </w:rPr>
+          <w:t xml:space="preserve">https://doi.org/10.32614/RJ-2018-017</w:t>
+        </w:r>
+      </w:hyperlink>
+    </w:p>
+    <w:bookmarkEnd w:id="103"/>
+    <w:bookmarkStart w:id="104" w:name="ref-Ciesla2012"/>
     <w:p>
       <w:pPr>
         <w:pStyle w:val="Bibliography"/>
@@ -3490,8 +3957,8 @@
         <w:t xml:space="preserve">, 1–11.</w:t>
       </w:r>
     </w:p>
-    <w:bookmarkEnd w:id="81"/>
-    <w:bookmarkStart w:id="83" w:name="ref-Dessinioti2009"/>
+    <w:bookmarkEnd w:id="104"/>
+    <w:bookmarkStart w:id="106" w:name="ref-Dessinioti2009"/>
     <w:p>
       <w:pPr>
         <w:pStyle w:val="Bibliography"/>
@@ -3528,7 +3995,7 @@
       <w:r>
         <w:t xml:space="preserve"> </w:t>
       </w:r>
-      <w:hyperlink r:id="rId82">
+      <w:hyperlink r:id="rId105">
         <w:r>
           <w:rPr>
             <w:rStyle w:val="Hyperlink"/>
@@ -3537,8 +4004,8 @@
         </w:r>
       </w:hyperlink>
     </w:p>
-    <w:bookmarkEnd w:id="83"/>
-    <w:bookmarkStart w:id="85" w:name="ref-Farroni2003"/>
+    <w:bookmarkEnd w:id="106"/>
+    <w:bookmarkStart w:id="108" w:name="ref-Farroni2003"/>
     <w:p>
       <w:pPr>
         <w:pStyle w:val="Bibliography"/>
@@ -3575,7 +4042,7 @@
       <w:r>
         <w:t xml:space="preserve"> </w:t>
       </w:r>
-      <w:hyperlink r:id="rId84">
+      <w:hyperlink r:id="rId107">
         <w:r>
           <w:rPr>
             <w:rStyle w:val="Hyperlink"/>
@@ -3584,8 +4051,8 @@
         </w:r>
       </w:hyperlink>
     </w:p>
-    <w:bookmarkEnd w:id="85"/>
-    <w:bookmarkStart w:id="87" w:name="ref-Farroni2007"/>
+    <w:bookmarkEnd w:id="108"/>
+    <w:bookmarkStart w:id="110" w:name="ref-Farroni2007"/>
     <w:p>
       <w:pPr>
         <w:pStyle w:val="Bibliography"/>
@@ -3622,7 +4089,7 @@
       <w:r>
         <w:t xml:space="preserve"> </w:t>
       </w:r>
-      <w:hyperlink r:id="rId86">
+      <w:hyperlink r:id="rId109">
         <w:r>
           <w:rPr>
             <w:rStyle w:val="Hyperlink"/>
@@ -3631,8 +4098,8 @@
         </w:r>
       </w:hyperlink>
     </w:p>
-    <w:bookmarkEnd w:id="87"/>
-    <w:bookmarkStart w:id="89" w:name="ref-Farroni2004"/>
+    <w:bookmarkEnd w:id="110"/>
+    <w:bookmarkStart w:id="112" w:name="ref-Farroni2004"/>
     <w:p>
       <w:pPr>
         <w:pStyle w:val="Bibliography"/>
@@ -3669,7 +4136,7 @@
       <w:r>
         <w:t xml:space="preserve"> </w:t>
       </w:r>
-      <w:hyperlink r:id="rId88">
+      <w:hyperlink r:id="rId111">
         <w:r>
           <w:rPr>
             <w:rStyle w:val="Hyperlink"/>
@@ -3678,8 +4145,8 @@
         </w:r>
       </w:hyperlink>
     </w:p>
-    <w:bookmarkEnd w:id="89"/>
-    <w:bookmarkStart w:id="91" w:name="ref-Gale2000"/>
+    <w:bookmarkEnd w:id="112"/>
+    <w:bookmarkStart w:id="114" w:name="ref-Gale2000"/>
     <w:p>
       <w:pPr>
         <w:pStyle w:val="Bibliography"/>
@@ -3716,7 +4183,7 @@
       <w:r>
         <w:t xml:space="preserve"> </w:t>
       </w:r>
-      <w:hyperlink r:id="rId90">
+      <w:hyperlink r:id="rId113">
         <w:r>
           <w:rPr>
             <w:rStyle w:val="Hyperlink"/>
@@ -3725,8 +4192,89 @@
         </w:r>
       </w:hyperlink>
     </w:p>
-    <w:bookmarkEnd w:id="91"/>
-    <w:bookmarkStart w:id="93" w:name="ref-Guilford1991"/>
+    <w:bookmarkEnd w:id="114"/>
+    <w:bookmarkStart w:id="116" w:name="ref-Gronskov2007"/>
+    <w:p>
+      <w:pPr>
+        <w:pStyle w:val="Bibliography"/>
+      </w:pPr>
+      <w:r>
+        <w:t xml:space="preserve">Grønskov, K., Ek, J., &amp; Brondum-Nielsen, K. (2007). Oculocutaneous albinism.</w:t>
+      </w:r>
+      <w:r>
+        <w:t xml:space="preserve"> </w:t>
+      </w:r>
+      <w:r>
+        <w:rPr>
+          <w:i/>
+          <w:iCs/>
+        </w:rPr>
+        <w:t xml:space="preserve">Orphanet Journal of Rare Diseases</w:t>
+      </w:r>
+      <w:r>
+        <w:t xml:space="preserve">,</w:t>
+      </w:r>
+      <w:r>
+        <w:t xml:space="preserve"> </w:t>
+      </w:r>
+      <w:r>
+        <w:rPr>
+          <w:i/>
+          <w:iCs/>
+        </w:rPr>
+        <w:t xml:space="preserve">2</w:t>
+      </w:r>
+      <w:r>
+        <w:t xml:space="preserve">.</w:t>
+      </w:r>
+      <w:r>
+        <w:t xml:space="preserve"> </w:t>
+      </w:r>
+      <w:hyperlink r:id="rId115">
+        <w:r>
+          <w:rPr>
+            <w:rStyle w:val="Hyperlink"/>
+          </w:rPr>
+          <w:t xml:space="preserve">https://doi.org/10.1186/1750-1172-2-43</w:t>
+        </w:r>
+      </w:hyperlink>
+    </w:p>
+    <w:bookmarkEnd w:id="116"/>
+    <w:bookmarkStart w:id="118" w:name="ref-Grosserichter2025"/>
+    <w:p>
+      <w:pPr>
+        <w:pStyle w:val="Bibliography"/>
+      </w:pPr>
+      <w:r>
+        <w:t xml:space="preserve">Großerichter, J., &amp; Schmettow, M. (2025).</w:t>
+      </w:r>
+      <w:r>
+        <w:t xml:space="preserve"> </w:t>
+      </w:r>
+      <w:r>
+        <w:rPr>
+          <w:i/>
+          <w:iCs/>
+        </w:rPr>
+        <w:t xml:space="preserve">Human gaze estimation : Comparing accuracy in naturalistic and quad brightness conditions</w:t>
+      </w:r>
+      <w:r>
+        <w:t xml:space="preserve"> </w:t>
+      </w:r>
+      <w:r>
+        <w:t xml:space="preserve">[Thesis, University of Twente].</w:t>
+      </w:r>
+      <w:hyperlink r:id="rId117">
+        <w:r>
+          <w:rPr>
+            <w:rStyle w:val="Hyperlink"/>
+          </w:rPr>
+          <w:t xml:space="preserve">https://purl.utwente.nl/essays/106716</w:t>
+        </w:r>
+      </w:hyperlink>
+    </w:p>
+    <w:bookmarkEnd w:id="118"/>
+    <w:bookmarkStart w:id="120" w:name="ref-Guilford1991"/>
     <w:p>
       <w:pPr>
         <w:pStyle w:val="Bibliography"/>
@@ -3763,7 +4311,7 @@
       <w:r>
         <w:t xml:space="preserve"> </w:t>
       </w:r>
-      <w:hyperlink r:id="rId92">
+      <w:hyperlink r:id="rId119">
         <w:r>
           <w:rPr>
             <w:rStyle w:val="Hyperlink"/>
@@ -3772,8 +4320,8 @@
         </w:r>
       </w:hyperlink>
     </w:p>
-    <w:bookmarkEnd w:id="93"/>
-    <w:bookmarkStart w:id="95" w:name="ref-Heck2023"/>
+    <w:bookmarkEnd w:id="120"/>
+    <w:bookmarkStart w:id="122" w:name="ref-Heck2023"/>
     <w:p>
       <w:pPr>
         <w:pStyle w:val="Bibliography"/>
@@ -3797,7 +4345,7 @@
       <w:r>
         <w:t xml:space="preserve"> </w:t>
       </w:r>
-      <w:hyperlink r:id="rId94">
+      <w:hyperlink r:id="rId121">
         <w:r>
           <w:rPr>
             <w:rStyle w:val="Hyperlink"/>
@@ -3806,8 +4354,42 @@
         </w:r>
       </w:hyperlink>
     </w:p>
-    <w:bookmarkEnd w:id="95"/>
-    <w:bookmarkStart w:id="97" w:name="ref-Kano2022"/>
+    <w:bookmarkEnd w:id="122"/>
+    <w:bookmarkStart w:id="124" w:name="ref-Hoelter2025"/>
+    <w:p>
+      <w:pPr>
+        <w:pStyle w:val="Bibliography"/>
+      </w:pPr>
+      <w:r>
+        <w:t xml:space="preserve">Hölter, J., &amp; Schmettow, M. (2025).</w:t>
+      </w:r>
+      <w:r>
+        <w:t xml:space="preserve"> </w:t>
+      </w:r>
+      <w:r>
+        <w:rPr>
+          <w:i/>
+          <w:iCs/>
+        </w:rPr>
+        <w:t xml:space="preserve">How do humans perceive gaze direction</w:t>
+      </w:r>
+      <w:r>
+        <w:t xml:space="preserve"> </w:t>
+      </w:r>
+      <w:r>
+        <w:t xml:space="preserve">[Thesis, University of Twente].</w:t>
+      </w:r>
+      <w:hyperlink r:id="rId123">
+        <w:r>
+          <w:rPr>
+            <w:rStyle w:val="Hyperlink"/>
+          </w:rPr>
+          <w:t xml:space="preserve">https://purl.utwente.nl/essays/107106</w:t>
+        </w:r>
+      </w:hyperlink>
+    </w:p>
+    <w:bookmarkEnd w:id="124"/>
+    <w:bookmarkStart w:id="126" w:name="ref-Kano2022"/>
     <w:p>
       <w:pPr>
         <w:pStyle w:val="Bibliography"/>
@@ -3844,7 +4426,7 @@
       <w:r>
         <w:t xml:space="preserve"> </w:t>
       </w:r>
-      <w:hyperlink r:id="rId96">
+      <w:hyperlink r:id="rId125">
         <w:r>
           <w:rPr>
             <w:rStyle w:val="Hyperlink"/>
@@ -3853,8 +4435,8 @@
         </w:r>
       </w:hyperlink>
     </w:p>
-    <w:bookmarkEnd w:id="97"/>
-    <w:bookmarkStart w:id="99" w:name="ref-Kobayashi2001"/>
+    <w:bookmarkEnd w:id="126"/>
+    <w:bookmarkStart w:id="128" w:name="ref-Kobayashi2001"/>
     <w:p>
       <w:pPr>
         <w:pStyle w:val="Bibliography"/>
@@ -3891,7 +4473,7 @@
       <w:r>
         <w:t xml:space="preserve"> </w:t>
       </w:r>
-      <w:hyperlink r:id="rId98">
+      <w:hyperlink r:id="rId127">
         <w:r>
           <w:rPr>
             <w:rStyle w:val="Hyperlink"/>
@@ -3900,8 +4482,8 @@
         </w:r>
       </w:hyperlink>
     </w:p>
-    <w:bookmarkEnd w:id="99"/>
-    <w:bookmarkStart w:id="101" w:name="ref-Krafka2016"/>
+    <w:bookmarkEnd w:id="128"/>
+    <w:bookmarkStart w:id="130" w:name="ref-Krafka2016"/>
     <w:p>
       <w:pPr>
         <w:pStyle w:val="Bibliography"/>
@@ -3925,7 +4507,7 @@
       <w:r>
         <w:t xml:space="preserve"> </w:t>
       </w:r>
-      <w:hyperlink r:id="rId100">
+      <w:hyperlink r:id="rId129">
         <w:r>
           <w:rPr>
             <w:rStyle w:val="Hyperlink"/>
@@ -3934,8 +4516,8 @@
         </w:r>
       </w:hyperlink>
     </w:p>
-    <w:bookmarkEnd w:id="101"/>
-    <w:bookmarkStart w:id="103" w:name="ref-Laidre2013"/>
+    <w:bookmarkEnd w:id="130"/>
+    <w:bookmarkStart w:id="132" w:name="ref-Laidre2013"/>
     <w:p>
       <w:pPr>
         <w:pStyle w:val="Bibliography"/>
@@ -3972,7 +4554,7 @@
       <w:r>
         <w:t xml:space="preserve"> </w:t>
       </w:r>
-      <w:hyperlink r:id="rId102">
+      <w:hyperlink r:id="rId131">
         <w:r>
           <w:rPr>
             <w:rStyle w:val="Hyperlink"/>
@@ -3981,8 +4563,8 @@
         </w:r>
       </w:hyperlink>
     </w:p>
-    <w:bookmarkEnd w:id="103"/>
-    <w:bookmarkStart w:id="105" w:name="ref-Loomis2008"/>
+    <w:bookmarkEnd w:id="132"/>
+    <w:bookmarkStart w:id="134" w:name="ref-Loomis2008"/>
     <w:p>
       <w:pPr>
         <w:pStyle w:val="Bibliography"/>
@@ -4019,7 +4601,7 @@
       <w:r>
         <w:t xml:space="preserve"> </w:t>
       </w:r>
-      <w:hyperlink r:id="rId104">
+      <w:hyperlink r:id="rId133">
         <w:r>
           <w:rPr>
             <w:rStyle w:val="Hyperlink"/>
@@ -4028,8 +4610,8 @@
         </w:r>
       </w:hyperlink>
     </w:p>
-    <w:bookmarkEnd w:id="105"/>
-    <w:bookmarkStart w:id="107" w:name="ref-Mayhew2015"/>
+    <w:bookmarkEnd w:id="134"/>
+    <w:bookmarkStart w:id="136" w:name="ref-Mayhew2015"/>
     <w:p>
       <w:pPr>
         <w:pStyle w:val="Bibliography"/>
@@ -4066,7 +4648,7 @@
       <w:r>
         <w:t xml:space="preserve"> </w:t>
       </w:r>
-      <w:hyperlink r:id="rId106">
+      <w:hyperlink r:id="rId135">
         <w:r>
           <w:rPr>
             <w:rStyle w:val="Hyperlink"/>
@@ -4075,8 +4657,8 @@
         </w:r>
       </w:hyperlink>
     </w:p>
-    <w:bookmarkEnd w:id="107"/>
-    <w:bookmarkStart w:id="109" w:name="ref-Mearing2022"/>
+    <w:bookmarkEnd w:id="136"/>
+    <w:bookmarkStart w:id="138" w:name="ref-Mearing2022"/>
     <w:p>
       <w:pPr>
         <w:pStyle w:val="Bibliography"/>
@@ -4113,7 +4695,7 @@
       <w:r>
         <w:t xml:space="preserve"> </w:t>
       </w:r>
-      <w:hyperlink r:id="rId108">
+      <w:hyperlink r:id="rId137">
         <w:r>
           <w:rPr>
             <w:rStyle w:val="Hyperlink"/>
@@ -4122,8 +4704,8 @@
         </w:r>
       </w:hyperlink>
     </w:p>
-    <w:bookmarkEnd w:id="109"/>
-    <w:bookmarkStart w:id="111" w:name="ref-Pastel2021"/>
+    <w:bookmarkEnd w:id="138"/>
+    <w:bookmarkStart w:id="140" w:name="ref-Pastel2021"/>
     <w:p>
       <w:pPr>
         <w:pStyle w:val="Bibliography"/>
@@ -4160,7 +4742,7 @@
       <w:r>
         <w:t xml:space="preserve"> </w:t>
       </w:r>
-      <w:hyperlink r:id="rId110">
+      <w:hyperlink r:id="rId139">
         <w:r>
           <w:rPr>
             <w:rStyle w:val="Hyperlink"/>
@@ -4169,8 +4751,87 @@
         </w:r>
       </w:hyperlink>
     </w:p>
-    <w:bookmarkEnd w:id="111"/>
-    <w:bookmarkStart w:id="113" w:name="ref-Singh2012"/>
+    <w:bookmarkEnd w:id="140"/>
+    <w:bookmarkStart w:id="141" w:name="ref-scikit-learn"/>
+    <w:p>
+      <w:pPr>
+        <w:pStyle w:val="Bibliography"/>
+      </w:pPr>
+      <w:r>
+        <w:t xml:space="preserve">Pedregosa, F., Varoquaux, G., Gramfort, A., Michel, V., Thirion, B., Grisel, O., Blondel, M., Prettenhofer, P., Weiss, R., Dubourg, V., Vanderplas, J., Passos, A., Cournapeau, D., Brucher, M., Perrot, M., &amp; Duchesnay, E. (2011). Scikit-learn: Machine learning in</w:t>
+      </w:r>
+      <w:r>
+        <w:t xml:space="preserve"> </w:t>
+      </w:r>
+      <w:r>
+        <w:t xml:space="preserve">P</w:t>
+      </w:r>
+      <w:r>
+        <w:t xml:space="preserve">ython.</w:t>
+      </w:r>
+      <w:r>
+        <w:t xml:space="preserve"> </w:t>
+      </w:r>
+      <w:r>
+        <w:rPr>
+          <w:i/>
+          <w:iCs/>
+        </w:rPr>
+        <w:t xml:space="preserve">Journal of Machine Learning Research</w:t>
+      </w:r>
+      <w:r>
+        <w:t xml:space="preserve">,</w:t>
+      </w:r>
+      <w:r>
+        <w:t xml:space="preserve"> </w:t>
+      </w:r>
+      <w:r>
+        <w:rPr>
+          <w:i/>
+          <w:iCs/>
+        </w:rPr>
+        <w:t xml:space="preserve">12</w:t>
+      </w:r>
+      <w:r>
+        <w:t xml:space="preserve">, 2825–2830.</w:t>
+      </w:r>
+    </w:p>
+    <w:bookmarkEnd w:id="141"/>
+    <w:bookmarkStart w:id="143" w:name="ref-Rlang"/>
+    <w:p>
+      <w:pPr>
+        <w:pStyle w:val="Bibliography"/>
+      </w:pPr>
+      <w:r>
+        <w:t xml:space="preserve">R Core Team. (2025).</w:t>
+      </w:r>
+      <w:r>
+        <w:t xml:space="preserve"> </w:t>
+      </w:r>
+      <w:r>
+        <w:rPr>
+          <w:i/>
+          <w:iCs/>
+        </w:rPr>
+        <w:t xml:space="preserve">R: A language and environment for statistical computing</w:t>
+      </w:r>
+      <w:r>
+        <w:t xml:space="preserve">. R Foundation for Statistical Computing.</w:t>
+      </w:r>
+      <w:r>
+        <w:t xml:space="preserve"> </w:t>
+      </w:r>
+      <w:hyperlink r:id="rId142">
+        <w:r>
+          <w:rPr>
+            <w:rStyle w:val="Hyperlink"/>
+          </w:rPr>
+          <w:t xml:space="preserve">https://www.R-project.org/</w:t>
+        </w:r>
+      </w:hyperlink>
+    </w:p>
+    <w:bookmarkEnd w:id="143"/>
+    <w:bookmarkStart w:id="145" w:name="ref-Singh2012"/>
     <w:p>
       <w:pPr>
         <w:pStyle w:val="Bibliography"/>
@@ -4207,7 +4868,7 @@
       <w:r>
         <w:t xml:space="preserve"> </w:t>
       </w:r>
-      <w:hyperlink r:id="rId112">
+      <w:hyperlink r:id="rId144">
         <w:r>
           <w:rPr>
             <w:rStyle w:val="Hyperlink"/>
@@ -4216,8 +4877,8 @@
         </w:r>
       </w:hyperlink>
     </w:p>
-    <w:bookmarkEnd w:id="113"/>
-    <w:bookmarkStart w:id="115" w:name="ref-Tomasello2007"/>
+    <w:bookmarkEnd w:id="145"/>
+    <w:bookmarkStart w:id="147" w:name="ref-Tomasello2007"/>
     <w:p>
       <w:pPr>
         <w:pStyle w:val="Bibliography"/>
@@ -4254,7 +4915,7 @@
       <w:r>
         <w:t xml:space="preserve"> </w:t>
       </w:r>
-      <w:hyperlink r:id="rId114">
+      <w:hyperlink r:id="rId146">
         <w:r>
           <w:rPr>
             <w:rStyle w:val="Hyperlink"/>
@@ -4263,8 +4924,8 @@
         </w:r>
       </w:hyperlink>
     </w:p>
-    <w:bookmarkEnd w:id="115"/>
-    <w:bookmarkStart w:id="117" w:name="ref-Wolf2023"/>
+    <w:bookmarkEnd w:id="147"/>
+    <w:bookmarkStart w:id="149" w:name="ref-Wolf2023"/>
     <w:p>
       <w:pPr>
         <w:pStyle w:val="Bibliography"/>
@@ -4301,7 +4962,7 @@
       <w:r>
         <w:t xml:space="preserve"> </w:t>
       </w:r>
-      <w:hyperlink r:id="rId116">
+      <w:hyperlink r:id="rId148">
         <w:r>
           <w:rPr>
             <w:rStyle w:val="Hyperlink"/>
@@ -4310,8 +4971,8 @@
         </w:r>
       </w:hyperlink>
     </w:p>
-    <w:bookmarkEnd w:id="117"/>
-    <w:bookmarkStart w:id="119" w:name="ref-Yorzinski2021"/>
+    <w:bookmarkEnd w:id="149"/>
+    <w:bookmarkStart w:id="151" w:name="ref-Yorzinski2021"/>
     <w:p>
       <w:pPr>
         <w:pStyle w:val="Bibliography"/>
@@ -4348,7 +5009,7 @@
       <w:r>
         <w:t xml:space="preserve"> </w:t>
       </w:r>
-      <w:hyperlink r:id="rId118">
+      <w:hyperlink r:id="rId150">
         <w:r>
           <w:rPr>
             <w:rStyle w:val="Hyperlink"/>
@@ -4357,8 +5018,8 @@
         </w:r>
       </w:hyperlink>
     </w:p>
-    <w:bookmarkEnd w:id="119"/>
-    <w:bookmarkStart w:id="121" w:name="ref-Zhou2004"/>
+    <w:bookmarkEnd w:id="151"/>
+    <w:bookmarkStart w:id="153" w:name="ref-Zhou2004"/>
     <w:p>
       <w:pPr>
         <w:pStyle w:val="Bibliography"/>
@@ -4395,7 +5056,7 @@
       <w:r>
         <w:t xml:space="preserve"> </w:t>
       </w:r>
-      <w:hyperlink r:id="rId120">
+      <w:hyperlink r:id="rId152">
         <w:r>
           <w:rPr>
             <w:rStyle w:val="Hyperlink"/>
@@ -4404,9 +5065,9 @@
         </w:r>
       </w:hyperlink>
     </w:p>
-    <w:bookmarkEnd w:id="121"/>
-    <w:bookmarkEnd w:id="122"/>
-    <w:bookmarkEnd w:id="123"/>
+    <w:bookmarkEnd w:id="153"/>
+    <w:bookmarkEnd w:id="154"/>
+    <w:bookmarkEnd w:id="155"/>
     <w:sectPr>
       <w:footnotePr>
         <w:numRestart w:val="eachSect"/>
@@ -4606,36 +5267,6 @@
     <w:abstractNumId w:val="990"/>
   </w:num>
   <w:num w:numId="1001">
-    <w:abstractNumId w:val="99411"/>
-    <w:lvlOverride w:ilvl="0">
-      <w:startOverride w:val="1"/>
-    </w:lvlOverride>
-    <w:lvlOverride w:ilvl="1">
-      <w:startOverride w:val="1"/>
-    </w:lvlOverride>
-    <w:lvlOverride w:ilvl="2">
-      <w:startOverride w:val="1"/>
-    </w:lvlOverride>
-    <w:lvlOverride w:ilvl="3">
-      <w:startOverride w:val="1"/>
-    </w:lvlOverride>
-    <w:lvlOverride w:ilvl="4">
-      <w:startOverride w:val="1"/>
-    </w:lvlOverride>
-    <w:lvlOverride w:ilvl="5">
-      <w:startOverride w:val="1"/>
-    </w:lvlOverride>
-    <w:lvlOverride w:ilvl="6">
-      <w:startOverride w:val="1"/>
-    </w:lvlOverride>
-    <w:lvlOverride w:ilvl="7">
-      <w:startOverride w:val="1"/>
-    </w:lvlOverride>
-    <w:lvlOverride w:ilvl="8">
-      <w:startOverride w:val="1"/>
-    </w:lvlOverride>
-  </w:num>
-  <w:num w:numId="1002">
     <w:abstractNumId w:val="99411"/>
     <w:lvlOverride w:ilvl="0">
       <w:startOverride w:val="1"/>

</xml_diff>

<commit_message>
+ worked on Discussion
</commit_message>
<xml_diff>
--- a/YET_CEHR.docx
+++ b/YET_CEHR.docx
@@ -1173,7 +1173,7 @@
     <w:bookmarkEnd w:id="32"/>
     <w:bookmarkEnd w:id="33"/>
     <w:bookmarkEnd w:id="34"/>
-    <w:bookmarkStart w:id="90" w:name="Xd94aef94aed34b770a8a5ac0b00aebe3dee881f"/>
+    <w:bookmarkStart w:id="91" w:name="Xd94aef94aed34b770a8a5ac0b00aebe3dee881f"/>
     <w:p>
       <w:pPr>
         <w:pStyle w:val="Heading1"/>
@@ -3383,7 +3383,7 @@
     </w:tbl>
     <w:bookmarkEnd w:id="84"/>
     <w:bookmarkEnd w:id="85"/>
-    <w:bookmarkStart w:id="89" w:name="discussion"/>
+    <w:bookmarkStart w:id="88" w:name="discussion"/>
     <w:p>
       <w:pPr>
         <w:pStyle w:val="Heading2"/>
@@ -3406,7 +3406,7 @@
         <w:pStyle w:val="FirstParagraph"/>
       </w:pPr>
       <w:r>
-        <w:t xml:space="preserve">The Cooperative Eye Theory implies that the eyeball is a very effective sender of glance direction signals, to allow for the most simple receiver mechanisms, as these are more likely to evolve. By construction of the most simple eye tracking device that can come to mind, we tried to establish a limit on how effective the sender is.</w:t>
+        <w:t xml:space="preserve">The Cooperative Eye Theory implies that the eyeball is a very effective sender of glance direction signals, as simple receiver mechanisms are more likely to evolve. By construction of the most simple eye tracking device that can come to mind, we tried to establish a new limit on how effective the sender is.</w:t>
       </w:r>
     </w:p>
     <w:p>
@@ -3414,7 +3414,7 @@
         <w:pStyle w:val="BodyText"/>
       </w:pPr>
       <w:r>
-        <w:t xml:space="preserve">Overall, the Quadbright device showed very similar characteristics as human observers. Overall accuracy is in the same range as observed by</w:t>
+        <w:t xml:space="preserve">Overall, the Quadbright device showed very similar characteristics as human observers. Accuracy is in the same range as observed by</w:t>
       </w:r>
       <w:r>
         <w:t xml:space="preserve"> </w:t>
@@ -3423,7 +3423,7 @@
         <w:t xml:space="preserve">Gale &amp; Monk (2000)</w:t>
       </w:r>
       <w:r>
-        <w:t xml:space="preserve">, and the effect of eccentricity is also similar. In comparison with any other method of eye tracking the Quadbright device is extremely simple in hardware and software. In fact, hardware requireḿents can be further reduced to using a single 2x2 array of brightness sensors.</w:t>
+        <w:t xml:space="preserve">, and the effect of eccentricity is also similar. In comparison with any other method of eye tracking the Quadbright device is extremely simple, with a 2x2 array of brightness sensors as input requirements.</w:t>
       </w:r>
     </w:p>
     <w:p>
@@ -3431,7 +3431,7 @@
         <w:pStyle w:val="BodyText"/>
       </w:pPr>
       <w:r>
-        <w:t xml:space="preserve">Quadbright is extremely efficient in memory consumption, as it works with four brightness levels, which makes a total of 4 byte in the input buffer. Computationally, Quadbright is extremely efficient, as it uses a linear model with only 12 parameters to calculate eye directions. By the method of minimizing the sum of squares, all calculations in the process have closed solutions, requiring no costly numerical approximations, recursions, or iterative procedures.</w:t>
+        <w:t xml:space="preserve">Quadbright is extremely efficient in memory consumption, as it works with four brightness levels, which makes a total of 4 byte in the input buffer. Computationally, Quadbright is extremely efficient, as it uses a linear model with only 12 parameters to calculate eye directions. By the method of minimizing the sum of squares, all calculations in the process have closed solutions, requiring no costly numerical approximations, recursions, or iterative procedures. From a biological perspective, every organism that can sense horizontal and vertical brightness changes, can evolve this function, or acquire it by learning.</w:t>
       </w:r>
     </w:p>
     <w:p>
@@ -3439,15 +3439,16 @@
         <w:pStyle w:val="BodyText"/>
       </w:pPr>
       <w:r>
-        <w:t xml:space="preserve">A limitation of the first study is that the YET Zero prototype fixes the camera close to eye, which does not match the conditions of a human observer. However, extreme data reduction of Quadbright input suggests that the algorithm will work for distant images as well. While the Quadbright device is not robust to adverse lighting conditions, this may not limit the conclusions of the study, because humans light adjustment capabilities of the human visual system (and that of many mammalian clades) are superb. A straight-forward technical approximation could be the addition of a few simple brightness sensors, and add these signals as control variables to the linear model. Finally, face detection and object tracking are required to find the eye region in a face. However, these are well-established techniques in computer vision, and the human visual system is extremely good at these tasks.</w:t>
-      </w:r>
-    </w:p>
-    <w:p>
-      <w:pPr>
-        <w:pStyle w:val="BodyText"/>
-      </w:pPr>
-      <w:r>
-        <w:t xml:space="preserve">The simplicity of the Quadbright device is proof that the human eyeball is an extremely effective sender of glance direction signals, to the extent that it would be hard to believe that nature has never found a similar solution.</w:t>
+        <w:t xml:space="preserve">We may not forget here, that the spherical form of eye balls has evolved not for computational reasons, but for the physical requirements of creating a moving, variable-focus optical lens from a sack of pressurized liquid. The second salient cue of eyeballs is the dark iris, which adjusts the opening of the lens under varying light levels. Pigmentation in the iris seems to reduce stray light effects, where internal reflections reduce contrast levels</w:t>
+      </w:r>
+      <w:r>
+        <w:t xml:space="preserve"> </w:t>
+      </w:r>
+      <w:r>
+        <w:t xml:space="preserve">(Kruijt et al., 2011)</w:t>
+      </w:r>
+      <w:r>
+        <w:t xml:space="preserve">.</w:t>
       </w:r>
     </w:p>
     <w:bookmarkEnd w:id="86"/>
@@ -3465,7 +3466,29 @@
         <w:pStyle w:val="FirstParagraph"/>
       </w:pPr>
       <w:r>
-        <w:t xml:space="preserve">Is the Quadbright algorithm equivalent with human glance reading? Is input organized as an image of four areas and the visual system performs a series of simple linear equations? If Quadbright is a good model of human glance perception, then all humans should be able to read glance directions from brightness differences between four grey areas.</w:t>
+        <w:t xml:space="preserve">The simplicity of the Quadbright device supports the idea of sclera camouflage as a default condition among apes, despite the metabolic effort. It is hardly conceivable that apex predators, and in particular big cats, would not evolve the ability to read the eyes of their prey.</w:t>
+      </w:r>
+      <w:r>
+        <w:t xml:space="preserve"> </w:t>
+      </w:r>
+      <w:r>
+        <w:t xml:space="preserve">This ability is not necessarily eye direction reading as observed in humans. Another scenario is that first evolved the ability to detect faces. Animals equipped with face detection and sufficiently large brains are likely to</w:t>
+      </w:r>
+      <w:r>
+        <w:t xml:space="preserve"> </w:t>
+      </w:r>
+      <w:r>
+        <w:rPr>
+          <w:i/>
+          <w:iCs/>
+        </w:rPr>
+        <w:t xml:space="preserve">learn by experience</w:t>
+      </w:r>
+      <w:r>
+        <w:t xml:space="preserve"> </w:t>
+      </w:r>
+      <w:r>
+        <w:t xml:space="preserve">that brightness changes in the eye region often precedes an escape.</w:t>
       </w:r>
     </w:p>
     <w:p>
@@ -3473,7 +3496,13 @@
         <w:pStyle w:val="BodyText"/>
       </w:pPr>
       <w:r>
-        <w:t xml:space="preserve">Our second study assessed the impact of Quadbright degradation on human glance reading. It showed that for most participants performance dropped significantly and for some even catastrophically. Quadbright is definitely not the mechanism that drives modern human glance reading.</w:t>
+        <w:t xml:space="preserve">Is the Quadbright algorithm equivalent with human glance reading? Is input organized as an image of four areas and the visual system performs a series of simple linear equations? If Quadbright is a good model of human glance perception, then all humans should be able to read glance directions from brightness four grey areas.</w:t>
+      </w:r>
+      <w:r>
+        <w:t xml:space="preserve"> </w:t>
+      </w:r>
+      <w:r>
+        <w:t xml:space="preserve">Our second study showed that Quadbright degradation led to a strong overall decline in reading performance. Quadbright is definitely not the mechanism that drives modern human eye direction reading.</w:t>
       </w:r>
     </w:p>
     <w:p>
@@ -3481,19 +3510,7 @@
         <w:pStyle w:val="BodyText"/>
       </w:pPr>
       <w:r>
-        <w:t xml:space="preserve">This puts alternative theories of human glance reading into perspective.</w:t>
-      </w:r>
-      <w:r>
-        <w:t xml:space="preserve"> </w:t>
-      </w:r>
-      <w:r>
-        <w:t xml:space="preserve">Kano et al. (2021)</w:t>
-      </w:r>
-      <w:r>
-        <w:t xml:space="preserve"> </w:t>
-      </w:r>
-      <w:r>
-        <w:t xml:space="preserve">used computer vision methods to show that the human eye has excellent sender characteristics. This work can also serve as a starting point for a more complex model of human glance reading.</w:t>
+        <w:t xml:space="preserve">While most participants were less accurate with degraded images, the majority of the participants was still much beyond guessing. Crucially, the Quadbright degradation makes it almost impossible for any mechanism that goes beyond brightness gradients, such as edge detection. We can conclude that a minimum of two processing modes for eye direction reading exists. The first one is based on brightness gradients with moderate accuracy, and the second one extracts higher-level features for high accuracy.</w:t>
       </w:r>
     </w:p>
     <w:p>
@@ -3501,25 +3518,16 @@
         <w:pStyle w:val="BodyText"/>
       </w:pPr>
       <w:r>
+        <w:t xml:space="preserve">A multiple receiver model has been proposed by</w:t>
+      </w:r>
+      <w:r>
+        <w:t xml:space="preserve"> </w:t>
+      </w:r>
+      <w:r>
         <w:t xml:space="preserve">Anderson et al. (2016)</w:t>
       </w:r>
       <w:r>
-        <w:t xml:space="preserve"> </w:t>
-      </w:r>
-      <w:r>
-        <w:t xml:space="preserve">argued that there may be different mechanisms for precise gaze triangulation and coarse judgement of direction. By using a contrast reversal manipulation they showed that the first depends on geometric cues, whereas the second depends on luminance andf motion cues.</w:t>
-      </w:r>
-      <w:r>
-        <w:t xml:space="preserve"> </w:t>
-      </w:r>
-      <w:r>
-        <w:t xml:space="preserve">Farroni et al. (2003)</w:t>
-      </w:r>
-      <w:r>
-        <w:t xml:space="preserve"> </w:t>
-      </w:r>
-      <w:r>
-        <w:t xml:space="preserve">observed gaze cueing effect of 4 month old infants only in moving eyes, and only when the move is preceded by direct eye contact. The latter effect bears some resemblance to the calibration procedure used in eye tracking devices. Altogether, our experiment supports the hypothesis that multiple processing modes interact in human glance reading.</w:t>
+        <w:t xml:space="preserve">, who argue that there may be different mechanisms for precise gaze triangulation and coarse judgement of direction. By using a contrast reversal manipulation they showed that the first depends on geometric cues, whereas the second depends on luminance and motion cues.</w:t>
       </w:r>
     </w:p>
     <w:p>
@@ -3527,13 +3535,7 @@
         <w:pStyle w:val="BodyText"/>
       </w:pPr>
       <w:r>
-        <w:t xml:space="preserve">Loomis et al. (2008)</w:t>
-      </w:r>
-      <w:r>
-        <w:t xml:space="preserve"> </w:t>
-      </w:r>
-      <w:r>
-        <w:t xml:space="preserve">found that eye direction detection is only reliable within 4° foveal eccentricity, which indicates that the EDD makes use of higher image processing features, such as edge and geometry detection. If the mechanism were instead based on brightness processing, we would not expect peripheral performance to degrade that much. Moreover, this mechanism alone would have rather limited utility in natural settings as it requires the observer to already attend to the senders eyes. In cooperative situations, especially in a group-in-action scenario, a secondary mechanism for peripheral change detection would strongly enhance the utility of the overall system.</w:t>
+        <w:t xml:space="preserve">The multiple receiver model is also inline with the evolutionary process where a rudimentary cue receiver paves the way for the co-evolution of signals and more advanced receivers. Brightness gradient processing is not only a good candidate for such a proto-receiver, and there is no reason why this ability should vanish, especially when it still fulfills functions that the more advanced receiver cannot, such as long distance reading and peripheral change detection.</w:t>
       </w:r>
     </w:p>
     <w:p>
@@ -3541,7 +3543,7 @@
         <w:pStyle w:val="BodyText"/>
       </w:pPr>
       <w:r>
-        <w:t xml:space="preserve">Interestingly, some participants were not affected by the Quadbright image reduction and by tendency even performed better on a good level. This has two possible explanations: One is that Quadbright processing can be learned, and these individuals somehow have acquired this skill prior to the experiment. The second, more speculative explanation is that Quadbright processing is an innate capability that is just not present in every human.</w:t>
+        <w:t xml:space="preserve">Interestingly, some participants were not affected by the Quadbright image reduction and by tendency even performed better on a good level. This has two possible explanations: One is that Quadbright processing can be learned, and these individuals somehow have acquired this skill prior to the experiment. Under the multiple receiver hypothesis one can also speculate that these individuals do not possess the foveal receiver, but learned to compensate almost fully using brightness processing.</w:t>
       </w:r>
     </w:p>
     <w:p>
@@ -3549,11 +3551,63 @@
         <w:pStyle w:val="BodyText"/>
       </w:pPr>
       <w:r>
-        <w:t xml:space="preserve">Finally, detection of spatial and temporal brightness gradients are universal functions in habitats where light exists, and have evolved at least as often as eyes have evolved in the animal kingdom. The fact that people can read Quadbright images has implications for the question of order of evolution. We posited the conundrum that the white sclera has a much higher chance of appearing through a one-point mutation than the eye direction detector (EDD), but it would only stay with an immediate benefit. Our observations support scenarios, where the white sclera started as a cue for an existing receiver mechanism based on brightness processing, providing the necessary baseline reciprocity for a specialized EDD to evolve.</w:t>
+        <w:t xml:space="preserve">When</w:t>
+      </w:r>
+      <w:r>
+        <w:t xml:space="preserve"> </w:t>
+      </w:r>
+      <w:r>
+        <w:t xml:space="preserve">BARON-COHEN (1995)</w:t>
+      </w:r>
+      <w:r>
+        <w:t xml:space="preserve"> </w:t>
+      </w:r>
+      <w:r>
+        <w:t xml:space="preserve">postulated an EDD, he argued that gaze reading is not just a utilitarian function for shared attention, but a primary cue for Theory-of-Mind (TM), i.e. the ability to attribute mental states to others. In</w:t>
+      </w:r>
+      <w:r>
+        <w:t xml:space="preserve"> </w:t>
+      </w:r>
+      <w:r>
+        <w:t xml:space="preserve">(</w:t>
+      </w:r>
+      <w:r>
+        <w:rPr>
+          <w:b/>
+          <w:bCs/>
+        </w:rPr>
+        <w:t xml:space="preserve">Cohen_autism_spectrum?</w:t>
+      </w:r>
+      <w:r>
+        <w:t xml:space="preserve">)</w:t>
+      </w:r>
+      <w:r>
+        <w:t xml:space="preserve"> </w:t>
+      </w:r>
+      <w:r>
+        <w:t xml:space="preserve">he proposes a connection between autism spectrum disorders and a dysfunctional TM. If the lack of an EDD is part of this dysfunction, then we would expect diagnosed participant to show equal performance in the conditions of our experiment.</w:t>
       </w:r>
     </w:p>
     <w:bookmarkEnd w:id="87"/>
-    <w:bookmarkStart w:id="88" w:name="future-research"/>
+    <w:bookmarkEnd w:id="88"/>
+    <w:bookmarkStart w:id="90" w:name="limitations"/>
+    <w:p>
+      <w:pPr>
+        <w:pStyle w:val="Heading2"/>
+      </w:pPr>
+      <w:r>
+        <w:t xml:space="preserve">Limitations</w:t>
+      </w:r>
+    </w:p>
+    <w:p>
+      <w:pPr>
+        <w:pStyle w:val="FirstParagraph"/>
+      </w:pPr>
+      <w:r>
+        <w:t xml:space="preserve">A limitation of the first study is that the YET Zero prototype fixes the camera close to eye, which does not match the conditions of a human observer. However, extreme data reduction of Quadbright input suggests that the algorithm will work for distant images as well. While the Quadbright device is not robust to adverse lighting conditions, this may not limit the conclusions of the study, because humans light adjustment capabilities of the human visual system (and that of many mammalian clades) are superb. A straight-forward technical approximation could be the addition of a few simple brightness sensors, and add these signals as control variables to the linear model. Finally, face detection and object tracking are required to find the eye region in a face. However, these are well-established techniques in computer vision, and the human visual system is extremely good at these tasks.</w:t>
+      </w:r>
+    </w:p>
+    <w:bookmarkStart w:id="89" w:name="future-research"/>
     <w:p>
       <w:pPr>
         <w:pStyle w:val="Heading3"/>
@@ -3589,7 +3643,7 @@
         <w:pStyle w:val="BodyText"/>
       </w:pPr>
       <w:r>
-        <w:t xml:space="preserve">Studying how people read glances to establish shared attention also has impact in at least two modern fields of application. One problem with the emerge of automated cars is how they can effectively communicate with humans. For example, making eye contact is often observed in communication between drivers and street-crossing pedestrians. External human-machine interfaces (e-HMI) are displays have been tested for communication on the outside of cars, which communicate with pedestrians through text, icons and facial expressions. Understanding glance processing can be used to design efficient animations, which are perceived as glances.</w:t>
+        <w:t xml:space="preserve">Studying how eye direction cues establish shared attention also has impact in at least two modern fields of application. One open problem in transport is how automated vehicles can effectively communicate attention and intentions with human traffic members. For example, making eye contact is often observed in communication between drivers and street-crossing pedestrians. External human-machine interfaces (e-HMI) have been tested for communication on the outside of cars, using text, icons and facial expressions. Understanding the role and processing modes of eye direction reading can be used to design more efficient signals.</w:t>
       </w:r>
     </w:p>
     <w:p>
@@ -3608,10 +3662,10 @@
         <w:t xml:space="preserve">Finally, the eye tracker we build to test our ideas about the receiving end has already been used extensively for bachelor-level student projects. With some refinement it could deliver sufficient accuracy for many psychological experiments and applied research studies, with the added benefit of being much easier to replicate for everyone than with using commercial eye tracking devices.</w:t>
       </w:r>
     </w:p>
-    <w:bookmarkEnd w:id="88"/>
     <w:bookmarkEnd w:id="89"/>
     <w:bookmarkEnd w:id="90"/>
-    <w:bookmarkStart w:id="155" w:name="references"/>
+    <w:bookmarkEnd w:id="91"/>
+    <w:bookmarkStart w:id="156" w:name="references"/>
     <w:p>
       <w:pPr>
         <w:pStyle w:val="Heading1"/>
@@ -3620,8 +3674,8 @@
         <w:t xml:space="preserve">References</w:t>
       </w:r>
     </w:p>
-    <w:bookmarkStart w:id="154" w:name="refs"/>
-    <w:bookmarkStart w:id="92" w:name="ref-Anderson2016"/>
+    <w:bookmarkStart w:id="155" w:name="refs"/>
+    <w:bookmarkStart w:id="93" w:name="ref-Anderson2016"/>
     <w:p>
       <w:pPr>
         <w:pStyle w:val="Bibliography"/>
@@ -3658,7 +3712,7 @@
       <w:r>
         <w:t xml:space="preserve"> </w:t>
       </w:r>
-      <w:hyperlink r:id="rId91">
+      <w:hyperlink r:id="rId92">
         <w:r>
           <w:rPr>
             <w:rStyle w:val="Hyperlink"/>
@@ -3667,8 +3721,8 @@
         </w:r>
       </w:hyperlink>
     </w:p>
-    <w:bookmarkEnd w:id="92"/>
-    <w:bookmarkStart w:id="94" w:name="ref-Babinet2021"/>
+    <w:bookmarkEnd w:id="93"/>
+    <w:bookmarkStart w:id="95" w:name="ref-Babinet2021"/>
     <w:p>
       <w:pPr>
         <w:pStyle w:val="Bibliography"/>
@@ -3705,7 +3759,7 @@
       <w:r>
         <w:t xml:space="preserve"> </w:t>
       </w:r>
-      <w:hyperlink r:id="rId93">
+      <w:hyperlink r:id="rId94">
         <w:r>
           <w:rPr>
             <w:rStyle w:val="Hyperlink"/>
@@ -3714,8 +3768,8 @@
         </w:r>
       </w:hyperlink>
     </w:p>
-    <w:bookmarkEnd w:id="94"/>
-    <w:bookmarkStart w:id="96" w:name="ref-Bakker2022"/>
+    <w:bookmarkEnd w:id="95"/>
+    <w:bookmarkStart w:id="97" w:name="ref-Bakker2022"/>
     <w:p>
       <w:pPr>
         <w:pStyle w:val="Bibliography"/>
@@ -3742,7 +3796,7 @@
       <w:r>
         <w:t xml:space="preserve"> </w:t>
       </w:r>
-      <w:hyperlink r:id="rId95">
+      <w:hyperlink r:id="rId96">
         <w:r>
           <w:rPr>
             <w:rStyle w:val="Hyperlink"/>
@@ -3751,8 +3805,8 @@
         </w:r>
       </w:hyperlink>
     </w:p>
-    <w:bookmarkEnd w:id="96"/>
-    <w:bookmarkStart w:id="98" w:name="ref-BARONCOHEN1995"/>
+    <w:bookmarkEnd w:id="97"/>
+    <w:bookmarkStart w:id="99" w:name="ref-BARONCOHEN1995"/>
     <w:p>
       <w:pPr>
         <w:pStyle w:val="Bibliography"/>
@@ -3776,7 +3830,7 @@
       <w:r>
         <w:t xml:space="preserve"> </w:t>
       </w:r>
-      <w:hyperlink r:id="rId97">
+      <w:hyperlink r:id="rId98">
         <w:r>
           <w:rPr>
             <w:rStyle w:val="Hyperlink"/>
@@ -3785,8 +3839,8 @@
         </w:r>
       </w:hyperlink>
     </w:p>
-    <w:bookmarkEnd w:id="98"/>
-    <w:bookmarkStart w:id="100" w:name="ref-Bender2024"/>
+    <w:bookmarkEnd w:id="99"/>
+    <w:bookmarkStart w:id="101" w:name="ref-Bender2024"/>
     <w:p>
       <w:pPr>
         <w:pStyle w:val="Bibliography"/>
@@ -3813,7 +3867,7 @@
       <w:r>
         <w:t xml:space="preserve"> </w:t>
       </w:r>
-      <w:hyperlink r:id="rId99">
+      <w:hyperlink r:id="rId100">
         <w:r>
           <w:rPr>
             <w:rStyle w:val="Hyperlink"/>
@@ -3822,8 +3876,8 @@
         </w:r>
       </w:hyperlink>
     </w:p>
-    <w:bookmarkEnd w:id="100"/>
-    <w:bookmarkStart w:id="101" w:name="ref-opencv-library"/>
+    <w:bookmarkEnd w:id="101"/>
+    <w:bookmarkStart w:id="102" w:name="ref-opencv-library"/>
     <w:p>
       <w:pPr>
         <w:pStyle w:val="Bibliography"/>
@@ -3854,8 +3908,8 @@
         <w:t xml:space="preserve">.</w:t>
       </w:r>
     </w:p>
-    <w:bookmarkEnd w:id="101"/>
-    <w:bookmarkStart w:id="103" w:name="ref-brms"/>
+    <w:bookmarkEnd w:id="102"/>
+    <w:bookmarkStart w:id="104" w:name="ref-brms"/>
     <w:p>
       <w:pPr>
         <w:pStyle w:val="Bibliography"/>
@@ -3925,7 +3979,7 @@
       <w:r>
         <w:t xml:space="preserve"> </w:t>
       </w:r>
-      <w:hyperlink r:id="rId102">
+      <w:hyperlink r:id="rId103">
         <w:r>
           <w:rPr>
             <w:rStyle w:val="Hyperlink"/>
@@ -3934,8 +3988,8 @@
         </w:r>
       </w:hyperlink>
     </w:p>
-    <w:bookmarkEnd w:id="103"/>
-    <w:bookmarkStart w:id="104" w:name="ref-Ciesla2012"/>
+    <w:bookmarkEnd w:id="104"/>
+    <w:bookmarkStart w:id="105" w:name="ref-Ciesla2012"/>
     <w:p>
       <w:pPr>
         <w:pStyle w:val="Bibliography"/>
@@ -3957,8 +4011,8 @@
         <w:t xml:space="preserve">, 1–11.</w:t>
       </w:r>
     </w:p>
-    <w:bookmarkEnd w:id="104"/>
-    <w:bookmarkStart w:id="106" w:name="ref-Dessinioti2009"/>
+    <w:bookmarkEnd w:id="105"/>
+    <w:bookmarkStart w:id="107" w:name="ref-Dessinioti2009"/>
     <w:p>
       <w:pPr>
         <w:pStyle w:val="Bibliography"/>
@@ -3995,7 +4049,7 @@
       <w:r>
         <w:t xml:space="preserve"> </w:t>
       </w:r>
-      <w:hyperlink r:id="rId105">
+      <w:hyperlink r:id="rId106">
         <w:r>
           <w:rPr>
             <w:rStyle w:val="Hyperlink"/>
@@ -4004,8 +4058,8 @@
         </w:r>
       </w:hyperlink>
     </w:p>
-    <w:bookmarkEnd w:id="106"/>
-    <w:bookmarkStart w:id="108" w:name="ref-Farroni2003"/>
+    <w:bookmarkEnd w:id="107"/>
+    <w:bookmarkStart w:id="109" w:name="ref-Farroni2003"/>
     <w:p>
       <w:pPr>
         <w:pStyle w:val="Bibliography"/>
@@ -4042,7 +4096,7 @@
       <w:r>
         <w:t xml:space="preserve"> </w:t>
       </w:r>
-      <w:hyperlink r:id="rId107">
+      <w:hyperlink r:id="rId108">
         <w:r>
           <w:rPr>
             <w:rStyle w:val="Hyperlink"/>
@@ -4051,8 +4105,8 @@
         </w:r>
       </w:hyperlink>
     </w:p>
-    <w:bookmarkEnd w:id="108"/>
-    <w:bookmarkStart w:id="110" w:name="ref-Farroni2007"/>
+    <w:bookmarkEnd w:id="109"/>
+    <w:bookmarkStart w:id="111" w:name="ref-Farroni2007"/>
     <w:p>
       <w:pPr>
         <w:pStyle w:val="Bibliography"/>
@@ -4089,7 +4143,7 @@
       <w:r>
         <w:t xml:space="preserve"> </w:t>
       </w:r>
-      <w:hyperlink r:id="rId109">
+      <w:hyperlink r:id="rId110">
         <w:r>
           <w:rPr>
             <w:rStyle w:val="Hyperlink"/>
@@ -4098,8 +4152,8 @@
         </w:r>
       </w:hyperlink>
     </w:p>
-    <w:bookmarkEnd w:id="110"/>
-    <w:bookmarkStart w:id="112" w:name="ref-Farroni2004"/>
+    <w:bookmarkEnd w:id="111"/>
+    <w:bookmarkStart w:id="113" w:name="ref-Farroni2004"/>
     <w:p>
       <w:pPr>
         <w:pStyle w:val="Bibliography"/>
@@ -4136,7 +4190,7 @@
       <w:r>
         <w:t xml:space="preserve"> </w:t>
       </w:r>
-      <w:hyperlink r:id="rId111">
+      <w:hyperlink r:id="rId112">
         <w:r>
           <w:rPr>
             <w:rStyle w:val="Hyperlink"/>
@@ -4145,8 +4199,8 @@
         </w:r>
       </w:hyperlink>
     </w:p>
-    <w:bookmarkEnd w:id="112"/>
-    <w:bookmarkStart w:id="114" w:name="ref-Gale2000"/>
+    <w:bookmarkEnd w:id="113"/>
+    <w:bookmarkStart w:id="115" w:name="ref-Gale2000"/>
     <w:p>
       <w:pPr>
         <w:pStyle w:val="Bibliography"/>
@@ -4183,7 +4237,7 @@
       <w:r>
         <w:t xml:space="preserve"> </w:t>
       </w:r>
-      <w:hyperlink r:id="rId113">
+      <w:hyperlink r:id="rId114">
         <w:r>
           <w:rPr>
             <w:rStyle w:val="Hyperlink"/>
@@ -4192,8 +4246,8 @@
         </w:r>
       </w:hyperlink>
     </w:p>
-    <w:bookmarkEnd w:id="114"/>
-    <w:bookmarkStart w:id="116" w:name="ref-Gronskov2007"/>
+    <w:bookmarkEnd w:id="115"/>
+    <w:bookmarkStart w:id="117" w:name="ref-Gronskov2007"/>
     <w:p>
       <w:pPr>
         <w:pStyle w:val="Bibliography"/>
@@ -4230,7 +4284,7 @@
       <w:r>
         <w:t xml:space="preserve"> </w:t>
       </w:r>
-      <w:hyperlink r:id="rId115">
+      <w:hyperlink r:id="rId116">
         <w:r>
           <w:rPr>
             <w:rStyle w:val="Hyperlink"/>
@@ -4239,8 +4293,8 @@
         </w:r>
       </w:hyperlink>
     </w:p>
-    <w:bookmarkEnd w:id="116"/>
-    <w:bookmarkStart w:id="118" w:name="ref-Grosserichter2025"/>
+    <w:bookmarkEnd w:id="117"/>
+    <w:bookmarkStart w:id="119" w:name="ref-Grosserichter2025"/>
     <w:p>
       <w:pPr>
         <w:pStyle w:val="Bibliography"/>
@@ -4264,7 +4318,7 @@
       <w:r>
         <w:t xml:space="preserve">[Thesis, University of Twente].</w:t>
       </w:r>
-      <w:hyperlink r:id="rId117">
+      <w:hyperlink r:id="rId118">
         <w:r>
           <w:rPr>
             <w:rStyle w:val="Hyperlink"/>
@@ -4273,8 +4327,8 @@
         </w:r>
       </w:hyperlink>
     </w:p>
-    <w:bookmarkEnd w:id="118"/>
-    <w:bookmarkStart w:id="120" w:name="ref-Guilford1991"/>
+    <w:bookmarkEnd w:id="119"/>
+    <w:bookmarkStart w:id="121" w:name="ref-Guilford1991"/>
     <w:p>
       <w:pPr>
         <w:pStyle w:val="Bibliography"/>
@@ -4311,7 +4365,7 @@
       <w:r>
         <w:t xml:space="preserve"> </w:t>
       </w:r>
-      <w:hyperlink r:id="rId119">
+      <w:hyperlink r:id="rId120">
         <w:r>
           <w:rPr>
             <w:rStyle w:val="Hyperlink"/>
@@ -4320,8 +4374,8 @@
         </w:r>
       </w:hyperlink>
     </w:p>
-    <w:bookmarkEnd w:id="120"/>
-    <w:bookmarkStart w:id="122" w:name="ref-Heck2023"/>
+    <w:bookmarkEnd w:id="121"/>
+    <w:bookmarkStart w:id="123" w:name="ref-Heck2023"/>
     <w:p>
       <w:pPr>
         <w:pStyle w:val="Bibliography"/>
@@ -4345,7 +4399,7 @@
       <w:r>
         <w:t xml:space="preserve"> </w:t>
       </w:r>
-      <w:hyperlink r:id="rId121">
+      <w:hyperlink r:id="rId122">
         <w:r>
           <w:rPr>
             <w:rStyle w:val="Hyperlink"/>
@@ -4354,8 +4408,8 @@
         </w:r>
       </w:hyperlink>
     </w:p>
-    <w:bookmarkEnd w:id="122"/>
-    <w:bookmarkStart w:id="124" w:name="ref-Hoelter2025"/>
+    <w:bookmarkEnd w:id="123"/>
+    <w:bookmarkStart w:id="125" w:name="ref-Hoelter2025"/>
     <w:p>
       <w:pPr>
         <w:pStyle w:val="Bibliography"/>
@@ -4379,7 +4433,7 @@
       <w:r>
         <w:t xml:space="preserve">[Thesis, University of Twente].</w:t>
       </w:r>
-      <w:hyperlink r:id="rId123">
+      <w:hyperlink r:id="rId124">
         <w:r>
           <w:rPr>
             <w:rStyle w:val="Hyperlink"/>
@@ -4388,55 +4442,8 @@
         </w:r>
       </w:hyperlink>
     </w:p>
-    <w:bookmarkEnd w:id="124"/>
-    <w:bookmarkStart w:id="126" w:name="ref-Kano2022"/>
-    <w:p>
-      <w:pPr>
-        <w:pStyle w:val="Bibliography"/>
-      </w:pPr>
-      <w:r>
-        <w:t xml:space="preserve">Kano, F., Furuichi, T., Hashimoto, C., Krupenye, C., Leinwand, J. G., Hopper, L. M., Martin, C. F., Otsuka, R., &amp; Tajima, T. (2021). What is unique about the human eye? Comparative image analysis on the external eye morphology of human and nonhuman great apes.</w:t>
-      </w:r>
-      <w:r>
-        <w:t xml:space="preserve"> </w:t>
-      </w:r>
-      <w:r>
-        <w:rPr>
-          <w:i/>
-          <w:iCs/>
-        </w:rPr>
-        <w:t xml:space="preserve">Evolution and Human Behavior</w:t>
-      </w:r>
-      <w:r>
-        <w:t xml:space="preserve">,</w:t>
-      </w:r>
-      <w:r>
-        <w:t xml:space="preserve"> </w:t>
-      </w:r>
-      <w:r>
-        <w:rPr>
-          <w:i/>
-          <w:iCs/>
-        </w:rPr>
-        <w:t xml:space="preserve">43</w:t>
-      </w:r>
-      <w:r>
-        <w:t xml:space="preserve">(3), 169–180.</w:t>
-      </w:r>
-      <w:r>
-        <w:t xml:space="preserve"> </w:t>
-      </w:r>
-      <w:hyperlink r:id="rId125">
-        <w:r>
-          <w:rPr>
-            <w:rStyle w:val="Hyperlink"/>
-          </w:rPr>
-          <w:t xml:space="preserve">https://doi.org/10.1016/j.evolhumbehav.2021.12.004</w:t>
-        </w:r>
-      </w:hyperlink>
-    </w:p>
-    <w:bookmarkEnd w:id="126"/>
-    <w:bookmarkStart w:id="128" w:name="ref-Kobayashi2001"/>
+    <w:bookmarkEnd w:id="125"/>
+    <w:bookmarkStart w:id="127" w:name="ref-Kobayashi2001"/>
     <w:p>
       <w:pPr>
         <w:pStyle w:val="Bibliography"/>
@@ -4473,7 +4480,7 @@
       <w:r>
         <w:t xml:space="preserve"> </w:t>
       </w:r>
-      <w:hyperlink r:id="rId127">
+      <w:hyperlink r:id="rId126">
         <w:r>
           <w:rPr>
             <w:rStyle w:val="Hyperlink"/>
@@ -4482,8 +4489,8 @@
         </w:r>
       </w:hyperlink>
     </w:p>
-    <w:bookmarkEnd w:id="128"/>
-    <w:bookmarkStart w:id="130" w:name="ref-Krafka2016"/>
+    <w:bookmarkEnd w:id="127"/>
+    <w:bookmarkStart w:id="129" w:name="ref-Krafka2016"/>
     <w:p>
       <w:pPr>
         <w:pStyle w:val="Bibliography"/>
@@ -4507,7 +4514,7 @@
       <w:r>
         <w:t xml:space="preserve"> </w:t>
       </w:r>
-      <w:hyperlink r:id="rId129">
+      <w:hyperlink r:id="rId128">
         <w:r>
           <w:rPr>
             <w:rStyle w:val="Hyperlink"/>
@@ -4516,8 +4523,55 @@
         </w:r>
       </w:hyperlink>
     </w:p>
-    <w:bookmarkEnd w:id="130"/>
-    <w:bookmarkStart w:id="132" w:name="ref-Laidre2013"/>
+    <w:bookmarkEnd w:id="129"/>
+    <w:bookmarkStart w:id="131" w:name="ref-Kruijt2011"/>
+    <w:p>
+      <w:pPr>
+        <w:pStyle w:val="Bibliography"/>
+      </w:pPr>
+      <w:r>
+        <w:t xml:space="preserve">Kruijt, B., Franssen, L., Prick, L. J. J. M., Vliet, J. M. J. van, &amp; Berg, T. J. T. P. van den. (2011). Ocular straylight in albinism.</w:t>
+      </w:r>
+      <w:r>
+        <w:t xml:space="preserve"> </w:t>
+      </w:r>
+      <w:r>
+        <w:rPr>
+          <w:i/>
+          <w:iCs/>
+        </w:rPr>
+        <w:t xml:space="preserve">Optometry and Vision Science</w:t>
+      </w:r>
+      <w:r>
+        <w:t xml:space="preserve">,</w:t>
+      </w:r>
+      <w:r>
+        <w:t xml:space="preserve"> </w:t>
+      </w:r>
+      <w:r>
+        <w:rPr>
+          <w:i/>
+          <w:iCs/>
+        </w:rPr>
+        <w:t xml:space="preserve">88</w:t>
+      </w:r>
+      <w:r>
+        <w:t xml:space="preserve">, E585–E592.</w:t>
+      </w:r>
+      <w:r>
+        <w:t xml:space="preserve"> </w:t>
+      </w:r>
+      <w:hyperlink r:id="rId130">
+        <w:r>
+          <w:rPr>
+            <w:rStyle w:val="Hyperlink"/>
+          </w:rPr>
+          <w:t xml:space="preserve">https://doi.org/10.1097/OPX.0b013e318212071e</w:t>
+        </w:r>
+      </w:hyperlink>
+    </w:p>
+    <w:bookmarkEnd w:id="131"/>
+    <w:bookmarkStart w:id="133" w:name="ref-Laidre2013"/>
     <w:p>
       <w:pPr>
         <w:pStyle w:val="Bibliography"/>
@@ -4554,7 +4608,7 @@
       <w:r>
         <w:t xml:space="preserve"> </w:t>
       </w:r>
-      <w:hyperlink r:id="rId131">
+      <w:hyperlink r:id="rId132">
         <w:r>
           <w:rPr>
             <w:rStyle w:val="Hyperlink"/>
@@ -4563,8 +4617,8 @@
         </w:r>
       </w:hyperlink>
     </w:p>
-    <w:bookmarkEnd w:id="132"/>
-    <w:bookmarkStart w:id="134" w:name="ref-Loomis2008"/>
+    <w:bookmarkEnd w:id="133"/>
+    <w:bookmarkStart w:id="135" w:name="ref-Loomis2008"/>
     <w:p>
       <w:pPr>
         <w:pStyle w:val="Bibliography"/>
@@ -4601,7 +4655,7 @@
       <w:r>
         <w:t xml:space="preserve"> </w:t>
       </w:r>
-      <w:hyperlink r:id="rId133">
+      <w:hyperlink r:id="rId134">
         <w:r>
           <w:rPr>
             <w:rStyle w:val="Hyperlink"/>
@@ -4610,8 +4664,8 @@
         </w:r>
       </w:hyperlink>
     </w:p>
-    <w:bookmarkEnd w:id="134"/>
-    <w:bookmarkStart w:id="136" w:name="ref-Mayhew2015"/>
+    <w:bookmarkEnd w:id="135"/>
+    <w:bookmarkStart w:id="137" w:name="ref-Mayhew2015"/>
     <w:p>
       <w:pPr>
         <w:pStyle w:val="Bibliography"/>
@@ -4648,7 +4702,7 @@
       <w:r>
         <w:t xml:space="preserve"> </w:t>
       </w:r>
-      <w:hyperlink r:id="rId135">
+      <w:hyperlink r:id="rId136">
         <w:r>
           <w:rPr>
             <w:rStyle w:val="Hyperlink"/>
@@ -4657,8 +4711,8 @@
         </w:r>
       </w:hyperlink>
     </w:p>
-    <w:bookmarkEnd w:id="136"/>
-    <w:bookmarkStart w:id="138" w:name="ref-Mearing2022"/>
+    <w:bookmarkEnd w:id="137"/>
+    <w:bookmarkStart w:id="139" w:name="ref-Mearing2022"/>
     <w:p>
       <w:pPr>
         <w:pStyle w:val="Bibliography"/>
@@ -4695,7 +4749,7 @@
       <w:r>
         <w:t xml:space="preserve"> </w:t>
       </w:r>
-      <w:hyperlink r:id="rId137">
+      <w:hyperlink r:id="rId138">
         <w:r>
           <w:rPr>
             <w:rStyle w:val="Hyperlink"/>
@@ -4704,8 +4758,8 @@
         </w:r>
       </w:hyperlink>
     </w:p>
-    <w:bookmarkEnd w:id="138"/>
-    <w:bookmarkStart w:id="140" w:name="ref-Pastel2021"/>
+    <w:bookmarkEnd w:id="139"/>
+    <w:bookmarkStart w:id="141" w:name="ref-Pastel2021"/>
     <w:p>
       <w:pPr>
         <w:pStyle w:val="Bibliography"/>
@@ -4742,7 +4796,7 @@
       <w:r>
         <w:t xml:space="preserve"> </w:t>
       </w:r>
-      <w:hyperlink r:id="rId139">
+      <w:hyperlink r:id="rId140">
         <w:r>
           <w:rPr>
             <w:rStyle w:val="Hyperlink"/>
@@ -4751,8 +4805,8 @@
         </w:r>
       </w:hyperlink>
     </w:p>
-    <w:bookmarkEnd w:id="140"/>
-    <w:bookmarkStart w:id="141" w:name="ref-scikit-learn"/>
+    <w:bookmarkEnd w:id="141"/>
+    <w:bookmarkStart w:id="142" w:name="ref-scikit-learn"/>
     <w:p>
       <w:pPr>
         <w:pStyle w:val="Bibliography"/>
@@ -4796,8 +4850,8 @@
         <w:t xml:space="preserve">, 2825–2830.</w:t>
       </w:r>
     </w:p>
-    <w:bookmarkEnd w:id="141"/>
-    <w:bookmarkStart w:id="143" w:name="ref-Rlang"/>
+    <w:bookmarkEnd w:id="142"/>
+    <w:bookmarkStart w:id="144" w:name="ref-Rlang"/>
     <w:p>
       <w:pPr>
         <w:pStyle w:val="Bibliography"/>
@@ -4821,7 +4875,7 @@
       <w:r>
         <w:t xml:space="preserve"> </w:t>
       </w:r>
-      <w:hyperlink r:id="rId142">
+      <w:hyperlink r:id="rId143">
         <w:r>
           <w:rPr>
             <w:rStyle w:val="Hyperlink"/>
@@ -4830,8 +4884,8 @@
         </w:r>
       </w:hyperlink>
     </w:p>
-    <w:bookmarkEnd w:id="143"/>
-    <w:bookmarkStart w:id="145" w:name="ref-Singh2012"/>
+    <w:bookmarkEnd w:id="144"/>
+    <w:bookmarkStart w:id="146" w:name="ref-Singh2012"/>
     <w:p>
       <w:pPr>
         <w:pStyle w:val="Bibliography"/>
@@ -4868,7 +4922,7 @@
       <w:r>
         <w:t xml:space="preserve"> </w:t>
       </w:r>
-      <w:hyperlink r:id="rId144">
+      <w:hyperlink r:id="rId145">
         <w:r>
           <w:rPr>
             <w:rStyle w:val="Hyperlink"/>
@@ -4877,8 +4931,8 @@
         </w:r>
       </w:hyperlink>
     </w:p>
-    <w:bookmarkEnd w:id="145"/>
-    <w:bookmarkStart w:id="147" w:name="ref-Tomasello2007"/>
+    <w:bookmarkEnd w:id="146"/>
+    <w:bookmarkStart w:id="148" w:name="ref-Tomasello2007"/>
     <w:p>
       <w:pPr>
         <w:pStyle w:val="Bibliography"/>
@@ -4915,7 +4969,7 @@
       <w:r>
         <w:t xml:space="preserve"> </w:t>
       </w:r>
-      <w:hyperlink r:id="rId146">
+      <w:hyperlink r:id="rId147">
         <w:r>
           <w:rPr>
             <w:rStyle w:val="Hyperlink"/>
@@ -4924,8 +4978,8 @@
         </w:r>
       </w:hyperlink>
     </w:p>
-    <w:bookmarkEnd w:id="147"/>
-    <w:bookmarkStart w:id="149" w:name="ref-Wolf2023"/>
+    <w:bookmarkEnd w:id="148"/>
+    <w:bookmarkStart w:id="150" w:name="ref-Wolf2023"/>
     <w:p>
       <w:pPr>
         <w:pStyle w:val="Bibliography"/>
@@ -4962,7 +5016,7 @@
       <w:r>
         <w:t xml:space="preserve"> </w:t>
       </w:r>
-      <w:hyperlink r:id="rId148">
+      <w:hyperlink r:id="rId149">
         <w:r>
           <w:rPr>
             <w:rStyle w:val="Hyperlink"/>
@@ -4971,8 +5025,8 @@
         </w:r>
       </w:hyperlink>
     </w:p>
-    <w:bookmarkEnd w:id="149"/>
-    <w:bookmarkStart w:id="151" w:name="ref-Yorzinski2021"/>
+    <w:bookmarkEnd w:id="150"/>
+    <w:bookmarkStart w:id="152" w:name="ref-Yorzinski2021"/>
     <w:p>
       <w:pPr>
         <w:pStyle w:val="Bibliography"/>
@@ -5009,7 +5063,7 @@
       <w:r>
         <w:t xml:space="preserve"> </w:t>
       </w:r>
-      <w:hyperlink r:id="rId150">
+      <w:hyperlink r:id="rId151">
         <w:r>
           <w:rPr>
             <w:rStyle w:val="Hyperlink"/>
@@ -5018,8 +5072,8 @@
         </w:r>
       </w:hyperlink>
     </w:p>
-    <w:bookmarkEnd w:id="151"/>
-    <w:bookmarkStart w:id="153" w:name="ref-Zhou2004"/>
+    <w:bookmarkEnd w:id="152"/>
+    <w:bookmarkStart w:id="154" w:name="ref-Zhou2004"/>
     <w:p>
       <w:pPr>
         <w:pStyle w:val="Bibliography"/>
@@ -5056,7 +5110,7 @@
       <w:r>
         <w:t xml:space="preserve"> </w:t>
       </w:r>
-      <w:hyperlink r:id="rId152">
+      <w:hyperlink r:id="rId153">
         <w:r>
           <w:rPr>
             <w:rStyle w:val="Hyperlink"/>
@@ -5065,9 +5119,9 @@
         </w:r>
       </w:hyperlink>
     </w:p>
-    <w:bookmarkEnd w:id="153"/>
     <w:bookmarkEnd w:id="154"/>
     <w:bookmarkEnd w:id="155"/>
+    <w:bookmarkEnd w:id="156"/>
     <w:sectPr>
       <w:footnotePr>
         <w:numRestart w:val="eachSect"/>

</xml_diff>

<commit_message>
+ Baron Cohen 2000 + added sample descriptions both studies
</commit_message>
<xml_diff>
--- a/YET_CEHR.docx
+++ b/YET_CEHR.docx
@@ -63,7 +63,7 @@
         <w:t xml:space="preserve">Evolutionary theory demands that a mutation must have an immediate reproductive benefit in order to stabilize in a species. The evolution of communicative traits is often difficult to to explain because of the inherent reciprocity. A novel signal can only evolve when a matching receiver mechanism exists, and vice versa. While a specialized eye direction detector (EDD) has been proposed even before the CEH (</w:t>
       </w:r>
       <w:r>
-        <w:t xml:space="preserve">BARON-COHEN (1995)</w:t>
+        <w:t xml:space="preserve">Baron-Cohen (1995)</w:t>
       </w:r>
       <w:r>
         <w:t xml:space="preserve">), the conundrum to solve is which of the two emerged first.</w:t>
@@ -326,7 +326,7 @@
         <w:t xml:space="preserve"> </w:t>
       </w:r>
       <w:r>
-        <w:t xml:space="preserve">BARON-COHEN (1995)</w:t>
+        <w:t xml:space="preserve">Baron-Cohen (1995)</w:t>
       </w:r>
       <w:r>
         <w:t xml:space="preserve"> </w:t>
@@ -1173,7 +1173,7 @@
     <w:bookmarkEnd w:id="32"/>
     <w:bookmarkEnd w:id="33"/>
     <w:bookmarkEnd w:id="34"/>
-    <w:bookmarkStart w:id="91" w:name="Xd94aef94aed34b770a8a5ac0b00aebe3dee881f"/>
+    <w:bookmarkStart w:id="92" w:name="Xd94aef94aed34b770a8a5ac0b00aebe3dee881f"/>
     <w:p>
       <w:pPr>
         <w:pStyle w:val="Heading1"/>
@@ -1190,13 +1190,13 @@
         <w:t xml:space="preserve">The first study was conducted to evaluate the accuracy of the QuadBright algorithm. The algorithm was tested on a 36 participants, who were asked to glance at an orange target on a white background, moving in a random pattern between 24 positions in a six-by-four grid.</w:t>
       </w:r>
     </w:p>
-    <w:bookmarkStart w:id="39" w:name="methods"/>
+    <w:bookmarkStart w:id="35" w:name="sample"/>
     <w:p>
       <w:pPr>
         <w:pStyle w:val="Heading2"/>
       </w:pPr>
       <w:r>
-        <w:t xml:space="preserve">Methods</w:t>
+        <w:t xml:space="preserve">Sample</w:t>
       </w:r>
     </w:p>
     <w:p>
@@ -1204,7 +1204,25 @@
         <w:pStyle w:val="FirstParagraph"/>
       </w:pPr>
       <w:r>
-        <w:t xml:space="preserve">The experiment was carried out with the YET Zero prototype. A headmount was constructed from a headphone and a kitchen paper roll was used as a chin rest. Participants were seated in 45cm viewing distance using a 16:9 screen with a 41cm diagonal. The experiment consisted of 24 trials per condition. The target moved in a random pattern between 24 positions on the screen. The participants were asked to follow the target with their eyes. The QuadBright algorithm tracked their eye movements and the accuracy of the algorithm was measured by calculating the angular standard error of predicted eye movements of the participants.</w:t>
+        <w:t xml:space="preserve">Twenty-four participants were recruited using convenience sampling. Participants with any form of sight corrections were excluded from the study.</w:t>
+      </w:r>
+    </w:p>
+    <w:bookmarkEnd w:id="35"/>
+    <w:bookmarkStart w:id="40" w:name="experimental-design"/>
+    <w:p>
+      <w:pPr>
+        <w:pStyle w:val="Heading2"/>
+      </w:pPr>
+      <w:r>
+        <w:t xml:space="preserve">Experimental Design</w:t>
+      </w:r>
+    </w:p>
+    <w:p>
+      <w:pPr>
+        <w:pStyle w:val="FirstParagraph"/>
+      </w:pPr>
+      <w:r>
+        <w:t xml:space="preserve">The experiment was carried out with the YET Zero prototype. A headmount was constructed from a headphone and a kitchen paper roll was used as a chin rest. Participants were seated in 45cm viewing distance using a 16:9 screen with a 41cm diagonal. The experiment consisted of 24 trials per condition. The target moved in a random pattern between 24 positions on the screen. The participants were asked to follow the target with their eyes and press a button. The QuadBright algorithm tracked their eye movements and the accuracy of the algorithm was measured by calculating the angular error of estimated eye positions from the true target position.</w:t>
       </w:r>
     </w:p>
     <w:p>
@@ -1229,7 +1247,7 @@
         <w:pStyle w:val="BodyText"/>
       </w:pPr>
       <w:r>
-        <w:t xml:space="preserve">A multi-level linear model was used to analyze the data, with random intercepts for participants and target positions. The dependent variable was the degree error, calculated as the angular distance between the actual target position and the predicted gaze position. The model was fitted using the</w:t>
+        <w:t xml:space="preserve">A multilevel linear model was used to analyze the data, with random intercepts for participants and target positions. The dependent variable was the angular error in degrees. The model was fitted using the</w:t>
       </w:r>
       <w:r>
         <w:t xml:space="preserve"> </w:t>
@@ -1238,13 +1256,34 @@
         <w:rPr>
           <w:rStyle w:val="VerbatimChar"/>
         </w:rPr>
-        <w:t xml:space="preserve">lme4</w:t>
-      </w:r>
-      <w:r>
-        <w:t xml:space="preserve"> </w:t>
-      </w:r>
-      <w:r>
-        <w:t xml:space="preserve">package in R.</w:t>
+        <w:t xml:space="preserve">brms</w:t>
+      </w:r>
+      <w:r>
+        <w:t xml:space="preserve"> </w:t>
+      </w:r>
+      <w:r>
+        <w:t xml:space="preserve">package</w:t>
+      </w:r>
+      <w:r>
+        <w:t xml:space="preserve"> </w:t>
+      </w:r>
+      <w:r>
+        <w:t xml:space="preserve">(Bürkner, 2018, version 2.22.0)</w:t>
+      </w:r>
+      <w:r>
+        <w:t xml:space="preserve"> </w:t>
+      </w:r>
+      <w:r>
+        <w:t xml:space="preserve">in R</w:t>
+      </w:r>
+      <w:r>
+        <w:t xml:space="preserve"> </w:t>
+      </w:r>
+      <w:r>
+        <w:t xml:space="preserve">(R Core Team, 2025, version 4.5.1)</w:t>
+      </w:r>
+      <w:r>
+        <w:t xml:space="preserve">.</w:t>
       </w:r>
     </w:p>
     <w:tbl>
@@ -1260,7 +1299,7 @@
       <w:tr>
         <w:tc>
           <w:tcPr/>
-          <w:bookmarkStart w:id="38" w:name="fig-error-by-target"/>
+          <w:bookmarkStart w:id="39" w:name="fig-error-by-target"/>
           <w:p>
             <w:pPr>
               <w:pStyle w:val="Compact"/>
@@ -1271,18 +1310,18 @@
                 <wp:inline>
                   <wp:extent cx="5334000" cy="4000500"/>
                   <wp:effectExtent b="0" l="0" r="0" t="0"/>
-                  <wp:docPr descr="" title="" id="36" name="Picture"/>
+                  <wp:docPr descr="" title="" id="37" name="Picture"/>
                   <a:graphic>
                     <a:graphicData uri="http://schemas.openxmlformats.org/drawingml/2006/picture">
                       <pic:pic>
                         <pic:nvPicPr>
-                          <pic:cNvPr descr="YET_CEHR_files/figure-docx/fig-error-by-target-1.png" id="37" name="Picture"/>
+                          <pic:cNvPr descr="YET_CEHR_files/figure-docx/fig-error-by-target-1.png" id="38" name="Picture"/>
                           <pic:cNvPicPr>
                             <a:picLocks noChangeArrowheads="1" noChangeAspect="1"/>
                           </pic:cNvPicPr>
                         </pic:nvPicPr>
                         <pic:blipFill>
-                          <a:blip r:embed="rId35"/>
+                          <a:blip r:embed="rId36"/>
                           <a:stretch>
                             <a:fillRect/>
                           </a:stretch>
@@ -1322,12 +1361,12 @@
               <w:t xml:space="preserve">Figure 2: Measurement error by target position. Histograms show the distributions of angular errors (in pixel), with a density distribution shown in Red. Blue vertical lines indicate the median accuracy. Note the logarithmic scale on the x-axis.</w:t>
             </w:r>
           </w:p>
-          <w:bookmarkEnd w:id="38"/>
+          <w:bookmarkEnd w:id="39"/>
         </w:tc>
       </w:tr>
     </w:tbl>
-    <w:bookmarkEnd w:id="39"/>
-    <w:bookmarkStart w:id="57" w:name="results"/>
+    <w:bookmarkEnd w:id="40"/>
+    <w:bookmarkStart w:id="58" w:name="results"/>
     <w:p>
       <w:pPr>
         <w:pStyle w:val="Heading2"/>
@@ -1357,7 +1396,7 @@
       <w:tr>
         <w:tc>
           <w:tcPr/>
-          <w:bookmarkStart w:id="43" w:name="fig-sample-degree-error"/>
+          <w:bookmarkStart w:id="44" w:name="fig-sample-degree-error"/>
           <w:p>
             <w:pPr>
               <w:pStyle w:val="Compact"/>
@@ -1368,18 +1407,18 @@
                 <wp:inline>
                   <wp:extent cx="4620126" cy="3696101"/>
                   <wp:effectExtent b="0" l="0" r="0" t="0"/>
-                  <wp:docPr descr="" title="" id="41" name="Picture"/>
+                  <wp:docPr descr="" title="" id="42" name="Picture"/>
                   <a:graphic>
                     <a:graphicData uri="http://schemas.openxmlformats.org/drawingml/2006/picture">
                       <pic:pic>
                         <pic:nvPicPr>
-                          <pic:cNvPr descr="YET_CEHR_files/figure-docx/fig-sample-degree-error-1.png" id="42" name="Picture"/>
+                          <pic:cNvPr descr="YET_CEHR_files/figure-docx/fig-sample-degree-error-1.png" id="43" name="Picture"/>
                           <pic:cNvPicPr>
                             <a:picLocks noChangeArrowheads="1" noChangeAspect="1"/>
                           </pic:cNvPicPr>
                         </pic:nvPicPr>
                         <pic:blipFill>
-                          <a:blip r:embed="rId40"/>
+                          <a:blip r:embed="rId41"/>
                           <a:stretch>
                             <a:fillRect/>
                           </a:stretch>
@@ -1419,7 +1458,7 @@
               <w:t xml:space="preserve">Figure 3: Distribution of degree errors across all trials and participants. Vertical lines indicate the mean (green), median (blue) and 95% quantile (red). Note the logarithmic scale on the x-axis.</w:t>
             </w:r>
           </w:p>
-          <w:bookmarkEnd w:id="43"/>
+          <w:bookmarkEnd w:id="44"/>
         </w:tc>
       </w:tr>
     </w:tbl>
@@ -1432,18 +1471,18 @@
           <wp:inline>
             <wp:extent cx="5334000" cy="4445000"/>
             <wp:effectExtent b="0" l="0" r="0" t="0"/>
-            <wp:docPr descr="" title="" id="45" name="Picture"/>
+            <wp:docPr descr="" title="" id="46" name="Picture"/>
             <a:graphic>
               <a:graphicData uri="http://schemas.openxmlformats.org/drawingml/2006/picture">
                 <pic:pic>
                   <pic:nvPicPr>
-                    <pic:cNvPr descr="YET_CEHR_files/figure-docx/unnamed-chunk-5-1.png" id="46" name="Picture"/>
+                    <pic:cNvPr descr="YET_CEHR_files/figure-docx/unnamed-chunk-5-1.png" id="47" name="Picture"/>
                     <pic:cNvPicPr>
                       <a:picLocks noChangeArrowheads="1" noChangeAspect="1"/>
                     </pic:cNvPicPr>
                   </pic:nvPicPr>
                   <pic:blipFill>
-                    <a:blip r:embed="rId44"/>
+                    <a:blip r:embed="rId45"/>
                     <a:stretch>
                       <a:fillRect/>
                     </a:stretch>
@@ -1499,7 +1538,7 @@
       <w:tr>
         <w:tc>
           <w:tcPr/>
-          <w:bookmarkStart w:id="47" w:name="tbl-fixef-M1"/>
+          <w:bookmarkStart w:id="48" w:name="tbl-fixef-M1"/>
           <w:p>
             <w:pPr>
               <w:jc w:val="center"/>
@@ -1853,7 +1892,7 @@
               </w:tc>
             </w:tr>
           </w:tbl>
-          <w:bookmarkEnd w:id="47"/>
+          <w:bookmarkEnd w:id="48"/>
           <w:p/>
         </w:tc>
       </w:tr>
@@ -1896,7 +1935,7 @@
         <w:t xml:space="preserve">shows interpolated degree errors per participant. While for all participants the horizontal and vertical errors is lowest near the center region, there appear to be strong individual differences in the curvature. At the same time, there is a surpising lack of crossings between the individual curves, which means that participants with low error in the center region also have low error in extreme positions.</w:t>
       </w:r>
     </w:p>
-    <w:bookmarkStart w:id="56" w:name="fig-predicted-degree-error"/>
+    <w:bookmarkStart w:id="57" w:name="fig-predicted-degree-error"/>
     <w:tbl>
       <w:tblPr>
         <w:tblStyle w:val="Table"/>
@@ -1924,7 +1963,7 @@
             <w:tr>
               <w:tc>
                 <w:tcPr/>
-                <w:bookmarkStart w:id="51" w:name="fig-predicted-degree-error-1"/>
+                <w:bookmarkStart w:id="52" w:name="fig-predicted-degree-error-1"/>
                 <w:p>
                   <w:pPr>
                     <w:pStyle w:val="Compact"/>
@@ -1936,18 +1975,18 @@
                       <wp:inline>
                         <wp:extent cx="2971800" cy="2377440"/>
                         <wp:effectExtent b="0" l="0" r="0" t="0"/>
-                        <wp:docPr descr="" title="" id="49" name="Picture"/>
+                        <wp:docPr descr="" title="" id="50" name="Picture"/>
                         <a:graphic>
                           <a:graphicData uri="http://schemas.openxmlformats.org/drawingml/2006/picture">
                             <pic:pic>
                               <pic:nvPicPr>
-                                <pic:cNvPr descr="YET_CEHR_files/figure-docx/fig-predicted-degree-error-1.png" id="50" name="Picture"/>
+                                <pic:cNvPr descr="YET_CEHR_files/figure-docx/fig-predicted-degree-error-1.png" id="51" name="Picture"/>
                                 <pic:cNvPicPr>
                                   <a:picLocks noChangeArrowheads="1" noChangeAspect="1"/>
                                 </pic:cNvPicPr>
                               </pic:nvPicPr>
                               <pic:blipFill>
-                                <a:blip r:embed="rId48"/>
+                                <a:blip r:embed="rId49"/>
                                 <a:stretch>
                                   <a:fillRect/>
                                 </a:stretch>
@@ -1988,7 +2027,7 @@
                     <w:t xml:space="preserve">(a) Horizontal</w:t>
                   </w:r>
                 </w:p>
-                <w:bookmarkEnd w:id="51"/>
+                <w:bookmarkEnd w:id="52"/>
               </w:tc>
             </w:tr>
           </w:tbl>
@@ -2009,7 +2048,7 @@
             <w:tr>
               <w:tc>
                 <w:tcPr/>
-                <w:bookmarkStart w:id="55" w:name="fig-predicted-degree-error-2"/>
+                <w:bookmarkStart w:id="56" w:name="fig-predicted-degree-error-2"/>
                 <w:p>
                   <w:pPr>
                     <w:pStyle w:val="Compact"/>
@@ -2021,18 +2060,18 @@
                       <wp:inline>
                         <wp:extent cx="2971800" cy="2377440"/>
                         <wp:effectExtent b="0" l="0" r="0" t="0"/>
-                        <wp:docPr descr="" title="" id="53" name="Picture"/>
+                        <wp:docPr descr="" title="" id="54" name="Picture"/>
                         <a:graphic>
                           <a:graphicData uri="http://schemas.openxmlformats.org/drawingml/2006/picture">
                             <pic:pic>
                               <pic:nvPicPr>
-                                <pic:cNvPr descr="YET_CEHR_files/figure-docx/fig-predicted-degree-error-2.png" id="54" name="Picture"/>
+                                <pic:cNvPr descr="YET_CEHR_files/figure-docx/fig-predicted-degree-error-2.png" id="55" name="Picture"/>
                                 <pic:cNvPicPr>
                                   <a:picLocks noChangeArrowheads="1" noChangeAspect="1"/>
                                 </pic:cNvPicPr>
                               </pic:nvPicPr>
                               <pic:blipFill>
-                                <a:blip r:embed="rId52"/>
+                                <a:blip r:embed="rId53"/>
                                 <a:stretch>
                                   <a:fillRect/>
                                 </a:stretch>
@@ -2073,7 +2112,7 @@
                     <w:t xml:space="preserve">(b) Vertical</w:t>
                   </w:r>
                 </w:p>
-                <w:bookmarkEnd w:id="55"/>
+                <w:bookmarkEnd w:id="56"/>
               </w:tc>
             </w:tr>
           </w:tbl>
@@ -2093,7 +2132,7 @@
         <w:t xml:space="preserve">Figure 4: Predicted degree error by target position and participant. Points show center estimate per trial with LOESS lines for interpolation.</w:t>
       </w:r>
     </w:p>
-    <w:bookmarkEnd w:id="56"/>
+    <w:bookmarkEnd w:id="57"/>
     <w:p>
       <w:pPr>
         <w:pStyle w:val="BodyText"/>
@@ -2138,8 +2177,8 @@
         <w:t xml:space="preserve">. Altogether, the Quadbright device qualifies as a candidate model for human eye direction reading.</w:t>
       </w:r>
     </w:p>
-    <w:bookmarkEnd w:id="57"/>
-    <w:bookmarkStart w:id="85" w:name="X739e7a8d01a3a8db6358f3cf49c7af788e1739a"/>
+    <w:bookmarkEnd w:id="58"/>
+    <w:bookmarkStart w:id="86" w:name="X739e7a8d01a3a8db6358f3cf49c7af788e1739a"/>
     <w:p>
       <w:pPr>
         <w:pStyle w:val="Heading2"/>
@@ -2153,10 +2192,10 @@
         <w:pStyle w:val="FirstParagraph"/>
       </w:pPr>
       <w:r>
-        <w:t xml:space="preserve">The second study tested the possibility that human direction reading uses a Quadbright device by a gaze reading experiment, where accuracy was measured in a control condition and in a condition where eye regions were reduced to four brightness levels. To approximate the depth of processing in both conditions, exposure times were varied from 70 milliseconds to one second.</w:t>
-      </w:r>
-    </w:p>
-    <w:bookmarkStart w:id="67" w:name="experimental-design"/>
+        <w:t xml:space="preserve">The second study aimed at the possibility that human direction reading uses a Quadbright device. A gaze reading experiment was constructed, where accuracy was measured with eye regions reduced to four brightness levels against a control condition. To approximate the depth of processing in both conditions, exposure times were varied from 70 milliseconds to one second.</w:t>
+      </w:r>
+    </w:p>
+    <w:bookmarkStart w:id="68" w:name="experimental-design-1"/>
     <w:p>
       <w:pPr>
         <w:pStyle w:val="Heading3"/>
@@ -2172,25 +2211,16 @@
       <w:r>
         <w:t xml:space="preserve">In this experiment, participants see a frontal face glancing at the hours positions on a clock face (</w:t>
       </w:r>
-      <w:r>
-        <w:rPr>
-          <w:b/>
-          <w:bCs/>
-        </w:rPr>
-        <w:t xml:space="preserve">?@fig-clockface</w:t>
-      </w:r>
-      <w:r>
-        <w:t xml:space="preserve">) and are asked to read the correct hour position. The Quadbright condition was created by masking the eyeball region by a two-by-two grid of brightness levels (</w:t>
-      </w:r>
-      <w:r>
-        <w:rPr>
-          <w:b/>
-          <w:bCs/>
-        </w:rPr>
-        <w:t xml:space="preserve">?@fig-X-b</w:t>
-      </w:r>
-      <w:r>
-        <w:t xml:space="preserve">). A Python script using the OpenCV library</w:t>
+      <w:hyperlink w:anchor="fig-qb-stimuli">
+        <w:r>
+          <w:rPr>
+            <w:rStyle w:val="Hyperlink"/>
+          </w:rPr>
+          <w:t xml:space="preserve">Figure 5</w:t>
+        </w:r>
+      </w:hyperlink>
+      <w:r>
+        <w:t xml:space="preserve">) and are asked to read the correct hour position. The Quadbright condition was created by masking the eyeball region by a two-by-two grid of brightness levels. A Python script using the OpenCV library</w:t>
       </w:r>
       <w:r>
         <w:t xml:space="preserve"> </w:t>
@@ -2214,7 +2244,7 @@
         <w:t xml:space="preserve">. Exposure times varied in five steps (70, 140, 400, 600 and 1000 milliseconds).</w:t>
       </w:r>
     </w:p>
-    <w:bookmarkStart w:id="66" w:name="fig-qb-stimuli"/>
+    <w:bookmarkStart w:id="67" w:name="fig-qb-stimuli"/>
     <w:tbl>
       <w:tblPr>
         <w:tblStyle w:val="Table"/>
@@ -2241,7 +2271,7 @@
             <w:tr>
               <w:tc>
                 <w:tcPr/>
-                <w:bookmarkStart w:id="61" w:name="fig-qb-control"/>
+                <w:bookmarkStart w:id="62" w:name="fig-qb-control"/>
                 <w:p>
                   <w:pPr>
                     <w:pStyle w:val="Compact"/>
@@ -2253,18 +2283,18 @@
                       <wp:inline>
                         <wp:extent cx="2971800" cy="2820458"/>
                         <wp:effectExtent b="0" l="0" r="0" t="0"/>
-                        <wp:docPr descr="" title="" id="59" name="Picture"/>
+                        <wp:docPr descr="" title="" id="60" name="Picture"/>
                         <a:graphic>
                           <a:graphicData uri="http://schemas.openxmlformats.org/drawingml/2006/picture">
                             <pic:pic>
                               <pic:nvPicPr>
-                                <pic:cNvPr descr="Illustrations/Exp_Control.png" id="60" name="Picture"/>
+                                <pic:cNvPr descr="Illustrations/Exp_Control.png" id="61" name="Picture"/>
                                 <pic:cNvPicPr>
                                   <a:picLocks noChangeArrowheads="1" noChangeAspect="1"/>
                                 </pic:cNvPicPr>
                               </pic:nvPicPr>
                               <pic:blipFill>
-                                <a:blip r:embed="rId58"/>
+                                <a:blip r:embed="rId59"/>
                                 <a:stretch>
                                   <a:fillRect/>
                                 </a:stretch>
@@ -2305,7 +2335,7 @@
                     <w:t xml:space="preserve">(a) Control condition</w:t>
                   </w:r>
                 </w:p>
-                <w:bookmarkEnd w:id="61"/>
+                <w:bookmarkEnd w:id="62"/>
               </w:tc>
             </w:tr>
           </w:tbl>
@@ -2327,24 +2357,24 @@
       <w:r>
         <w:t xml:space="preserve"> </w:t>
       </w:r>
-      <w:bookmarkStart w:id="65" w:name="fig-qb-experimental"/>
+      <w:bookmarkStart w:id="66" w:name="fig-qb-experimental"/>
       <w:r>
         <w:drawing>
           <wp:inline>
             <wp:extent cx="2971800" cy="2859920"/>
             <wp:effectExtent b="0" l="0" r="0" t="0"/>
-            <wp:docPr descr="Quadbright condition" title="" id="63" name="Picture"/>
+            <wp:docPr descr="Quadbright condition" title="" id="64" name="Picture"/>
             <a:graphic>
               <a:graphicData uri="http://schemas.openxmlformats.org/drawingml/2006/picture">
                 <pic:pic>
                   <pic:nvPicPr>
-                    <pic:cNvPr descr="Illustrations/Exp_QB.png" id="64" name="Picture"/>
+                    <pic:cNvPr descr="Illustrations/Exp_QB.png" id="65" name="Picture"/>
                     <pic:cNvPicPr>
                       <a:picLocks noChangeArrowheads="1" noChangeAspect="1"/>
                     </pic:cNvPicPr>
                   </pic:nvPicPr>
                   <pic:blipFill>
-                    <a:blip r:embed="rId62"/>
+                    <a:blip r:embed="rId63"/>
                     <a:stretch>
                       <a:fillRect/>
                     </a:stretch>
@@ -2370,7 +2400,7 @@
           </wp:inline>
         </w:drawing>
       </w:r>
-      <w:bookmarkEnd w:id="65"/>
+      <w:bookmarkEnd w:id="66"/>
       <w:r>
         <w:t xml:space="preserve"> </w:t>
       </w:r>
@@ -2381,64 +2411,69 @@
         <w:t xml:space="preserve"> </w:t>
       </w:r>
       <w:r>
-        <w:t xml:space="preserve">(Hölter &amp; Schmettow, 2025)</w:t>
+        <w:t xml:space="preserve">(Hölter &amp; Schmettow, 2025, with permission)</w:t>
+      </w:r>
+    </w:p>
+    <w:bookmarkEnd w:id="67"/>
+    <w:bookmarkEnd w:id="68"/>
+    <w:bookmarkStart w:id="69" w:name="sample-1"/>
+    <w:p>
+      <w:pPr>
+        <w:pStyle w:val="Heading3"/>
+      </w:pPr>
+      <w:r>
+        <w:t xml:space="preserve">Sample</w:t>
+      </w:r>
+    </w:p>
+    <w:p>
+      <w:pPr>
+        <w:pStyle w:val="FirstParagraph"/>
+      </w:pPr>
+      <w:r>
+        <w:t xml:space="preserve">A sample of 43 participants was collected via convenience sampling with 20 female, 23 male, 18 to 70 years with an average age of 34.2 years). The study was approved by the Humannities &amp; Social Sciences ethics committee of the University of Twente under the number 250623. All participants provided informed consent prior to participation.</w:t>
+      </w:r>
+    </w:p>
+    <w:bookmarkEnd w:id="69"/>
+    <w:bookmarkStart w:id="70" w:name="data-analysis"/>
+    <w:p>
+      <w:pPr>
+        <w:pStyle w:val="Heading3"/>
+      </w:pPr>
+      <w:r>
+        <w:t xml:space="preserve">Data analysis</w:t>
+      </w:r>
+    </w:p>
+    <w:p>
+      <w:pPr>
+        <w:pStyle w:val="FirstParagraph"/>
+      </w:pPr>
+      <w:r>
+        <w:t xml:space="preserve">The outcome variable is the deviations between true and reported hour positions, resulting in a discrete outcome. A two-factorial linear term with conditional effects for exposure time and QuadBright degradation was used for population-level (fixed effects), as well as on Stimulus and Participant level (random effects). To account for over-dispersion, a negative-binomial outcome distribution with logarithm link function was tried first, but the extremely large reciprocal dispersion parameter suggested that the data is not over-dispersed and the final model was therefore fitted using the Poisson family. All computations were carried out using the Brms package</w:t>
+      </w:r>
+      <w:r>
+        <w:t xml:space="preserve"> </w:t>
+      </w:r>
+      <w:r>
+        <w:t xml:space="preserve">(Bürkner, 2018, version 2.22.0)</w:t>
+      </w:r>
+      <w:r>
+        <w:t xml:space="preserve"> </w:t>
+      </w:r>
+      <w:r>
+        <w:t xml:space="preserve">package in R</w:t>
+      </w:r>
+      <w:r>
+        <w:t xml:space="preserve"> </w:t>
+      </w:r>
+      <w:r>
+        <w:t xml:space="preserve">(R Core Team, 2025, version 4.5.1)</w:t>
       </w:r>
       <w:r>
         <w:t xml:space="preserve">.</w:t>
       </w:r>
     </w:p>
-    <w:bookmarkEnd w:id="66"/>
-    <w:bookmarkEnd w:id="67"/>
-    <w:bookmarkStart w:id="68" w:name="sample"/>
-    <w:p>
-      <w:pPr>
-        <w:pStyle w:val="Heading3"/>
-      </w:pPr>
-      <w:r>
-        <w:t xml:space="preserve">Sample</w:t>
-      </w:r>
-    </w:p>
-    <w:bookmarkEnd w:id="68"/>
-    <w:bookmarkStart w:id="69" w:name="data-analysis"/>
-    <w:p>
-      <w:pPr>
-        <w:pStyle w:val="Heading3"/>
-      </w:pPr>
-      <w:r>
-        <w:t xml:space="preserve">Data analysis</w:t>
-      </w:r>
-    </w:p>
-    <w:p>
-      <w:pPr>
-        <w:pStyle w:val="FirstParagraph"/>
-      </w:pPr>
-      <w:r>
-        <w:t xml:space="preserve">The outcome variable is the deviations between true and reported hour positions, resulting in a discrete outcome. A two-factorial linear term with conditional effects for exposure time and QuadBright degradation was used for population-level (fixed effects), as well as on Stimulus and Participant level (random effects). To account for over-dispersion, a negative-binomial outcome distribution with logarithm link function was tried first, but the extremely large reciprocal dispersion parameter suggested that the data is not over-dispersed and the final model was therefore fitted using the Poisson family. All computations were carried out using the Brms package</w:t>
-      </w:r>
-      <w:r>
-        <w:t xml:space="preserve"> </w:t>
-      </w:r>
-      <w:r>
-        <w:t xml:space="preserve">(Bürkner, 2018, version 2.22.0)</w:t>
-      </w:r>
-      <w:r>
-        <w:t xml:space="preserve"> </w:t>
-      </w:r>
-      <w:r>
-        <w:t xml:space="preserve">package in R</w:t>
-      </w:r>
-      <w:r>
-        <w:t xml:space="preserve"> </w:t>
-      </w:r>
-      <w:r>
-        <w:t xml:space="preserve">(R Core Team, 2025, version 4.5.1)</w:t>
-      </w:r>
-      <w:r>
-        <w:t xml:space="preserve">.</w:t>
-      </w:r>
-    </w:p>
-    <w:bookmarkEnd w:id="69"/>
-    <w:bookmarkStart w:id="84" w:name="results-1"/>
+    <w:bookmarkEnd w:id="70"/>
+    <w:bookmarkStart w:id="85" w:name="results-1"/>
     <w:p>
       <w:pPr>
         <w:pStyle w:val="Heading3"/>
@@ -2460,7 +2495,7 @@
       <w:tr>
         <w:tc>
           <w:tcPr/>
-          <w:bookmarkStart w:id="70" w:name="tbl-fixef-M4"/>
+          <w:bookmarkStart w:id="71" w:name="tbl-fixef-M4"/>
           <w:p>
             <w:pPr>
               <w:jc w:val="center"/>
@@ -3084,7 +3119,7 @@
               </w:tc>
             </w:tr>
           </w:tbl>
-          <w:bookmarkEnd w:id="70"/>
+          <w:bookmarkEnd w:id="71"/>
           <w:p/>
         </w:tc>
       </w:tr>
@@ -3098,18 +3133,18 @@
           <wp:inline>
             <wp:extent cx="4620126" cy="3696101"/>
             <wp:effectExtent b="0" l="0" r="0" t="0"/>
-            <wp:docPr descr="" title="" id="72" name="Picture"/>
+            <wp:docPr descr="" title="" id="73" name="Picture"/>
             <a:graphic>
               <a:graphicData uri="http://schemas.openxmlformats.org/drawingml/2006/picture">
                 <pic:pic>
                   <pic:nvPicPr>
-                    <pic:cNvPr descr="YET_CEHR_files/figure-docx/unnamed-chunk-8-1.png" id="73" name="Picture"/>
+                    <pic:cNvPr descr="YET_CEHR_files/figure-docx/unnamed-chunk-8-1.png" id="74" name="Picture"/>
                     <pic:cNvPicPr>
                       <a:picLocks noChangeArrowheads="1" noChangeAspect="1"/>
                     </pic:cNvPicPr>
                   </pic:nvPicPr>
                   <pic:blipFill>
-                    <a:blip r:embed="rId71"/>
+                    <a:blip r:embed="rId72"/>
                     <a:stretch>
                       <a:fillRect/>
                     </a:stretch>
@@ -3207,30 +3242,30 @@
       <w:tr>
         <w:tc>
           <w:tcPr/>
-          <w:bookmarkStart w:id="78" w:name="fig-participant-trajectories"/>
+          <w:bookmarkStart w:id="79" w:name="fig-participant-trajectories"/>
           <w:p>
             <w:pPr>
               <w:pStyle w:val="Compact"/>
               <w:jc w:val="center"/>
             </w:pPr>
-            <w:bookmarkStart w:id="77" w:name="fig-participant-trajectories"/>
+            <w:bookmarkStart w:id="78" w:name="fig-participant-trajectories"/>
             <w:r>
               <w:drawing>
                 <wp:inline>
                   <wp:extent cx="5334000" cy="4000500"/>
                   <wp:effectExtent b="0" l="0" r="0" t="0"/>
-                  <wp:docPr descr="" title="" id="75" name="Picture"/>
+                  <wp:docPr descr="" title="" id="76" name="Picture"/>
                   <a:graphic>
                     <a:graphicData uri="http://schemas.openxmlformats.org/drawingml/2006/picture">
                       <pic:pic>
                         <pic:nvPicPr>
-                          <pic:cNvPr descr="YET_CEHR_files/figure-docx/fig-participant-trajectories-1.png" id="76" name="Picture"/>
+                          <pic:cNvPr descr="YET_CEHR_files/figure-docx/fig-participant-trajectories-1.png" id="77" name="Picture"/>
                           <pic:cNvPicPr>
                             <a:picLocks noChangeArrowheads="1" noChangeAspect="1"/>
                           </pic:cNvPicPr>
                         </pic:nvPicPr>
                         <pic:blipFill>
-                          <a:blip r:embed="rId74"/>
+                          <a:blip r:embed="rId75"/>
                           <a:stretch>
                             <a:fillRect/>
                           </a:stretch>
@@ -3256,7 +3291,7 @@
                 </wp:inline>
               </w:drawing>
             </w:r>
-            <w:bookmarkEnd w:id="77"/>
+            <w:bookmarkEnd w:id="78"/>
           </w:p>
           <w:p>
             <w:pPr>
@@ -3271,7 +3306,7 @@
               <w:t xml:space="preserve">Figure 6</w:t>
             </w:r>
           </w:p>
-          <w:bookmarkEnd w:id="78"/>
+          <w:bookmarkEnd w:id="79"/>
         </w:tc>
       </w:tr>
     </w:tbl>
@@ -3313,30 +3348,30 @@
       <w:tr>
         <w:tc>
           <w:tcPr/>
-          <w:bookmarkStart w:id="83" w:name="fig-stim-trajectories"/>
+          <w:bookmarkStart w:id="84" w:name="fig-stim-trajectories"/>
           <w:p>
             <w:pPr>
               <w:pStyle w:val="Compact"/>
               <w:jc w:val="center"/>
             </w:pPr>
-            <w:bookmarkStart w:id="82" w:name="fig-stim-trajectories"/>
+            <w:bookmarkStart w:id="83" w:name="fig-stim-trajectories"/>
             <w:r>
               <w:drawing>
                 <wp:inline>
                   <wp:extent cx="5334000" cy="4000500"/>
                   <wp:effectExtent b="0" l="0" r="0" t="0"/>
-                  <wp:docPr descr="" title="" id="80" name="Picture"/>
+                  <wp:docPr descr="" title="" id="81" name="Picture"/>
                   <a:graphic>
                     <a:graphicData uri="http://schemas.openxmlformats.org/drawingml/2006/picture">
                       <pic:pic>
                         <pic:nvPicPr>
-                          <pic:cNvPr descr="YET_CEHR_files/figure-docx/fig-stim-trajectories-1.png" id="81" name="Picture"/>
+                          <pic:cNvPr descr="YET_CEHR_files/figure-docx/fig-stim-trajectories-1.png" id="82" name="Picture"/>
                           <pic:cNvPicPr>
                             <a:picLocks noChangeArrowheads="1" noChangeAspect="1"/>
                           </pic:cNvPicPr>
                         </pic:nvPicPr>
                         <pic:blipFill>
-                          <a:blip r:embed="rId79"/>
+                          <a:blip r:embed="rId80"/>
                           <a:stretch>
                             <a:fillRect/>
                           </a:stretch>
@@ -3362,7 +3397,7 @@
                 </wp:inline>
               </w:drawing>
             </w:r>
-            <w:bookmarkEnd w:id="82"/>
+            <w:bookmarkEnd w:id="83"/>
           </w:p>
           <w:p>
             <w:pPr>
@@ -3377,13 +3412,13 @@
               <w:t xml:space="preserve">Figure 7</w:t>
             </w:r>
           </w:p>
-          <w:bookmarkEnd w:id="83"/>
+          <w:bookmarkEnd w:id="84"/>
         </w:tc>
       </w:tr>
     </w:tbl>
-    <w:bookmarkEnd w:id="84"/>
     <w:bookmarkEnd w:id="85"/>
-    <w:bookmarkStart w:id="88" w:name="discussion"/>
+    <w:bookmarkEnd w:id="86"/>
+    <w:bookmarkStart w:id="89" w:name="discussion"/>
     <w:p>
       <w:pPr>
         <w:pStyle w:val="Heading2"/>
@@ -3392,7 +3427,7 @@
         <w:t xml:space="preserve">Discussion</w:t>
       </w:r>
     </w:p>
-    <w:bookmarkStart w:id="86" w:name="evolution-of-the-effective-sender"/>
+    <w:bookmarkStart w:id="87" w:name="evolution-of-the-effective-sender"/>
     <w:p>
       <w:pPr>
         <w:pStyle w:val="Heading3"/>
@@ -3451,8 +3486,8 @@
         <w:t xml:space="preserve">.</w:t>
       </w:r>
     </w:p>
-    <w:bookmarkEnd w:id="86"/>
-    <w:bookmarkStart w:id="87" w:name="evolution-of-the-receving-end"/>
+    <w:bookmarkEnd w:id="87"/>
+    <w:bookmarkStart w:id="88" w:name="evolution-of-the-receving-end"/>
     <w:p>
       <w:pPr>
         <w:pStyle w:val="Heading3"/>
@@ -3557,40 +3592,30 @@
         <w:t xml:space="preserve"> </w:t>
       </w:r>
       <w:r>
-        <w:t xml:space="preserve">BARON-COHEN (1995)</w:t>
-      </w:r>
-      <w:r>
-        <w:t xml:space="preserve"> </w:t>
-      </w:r>
-      <w:r>
-        <w:t xml:space="preserve">postulated an EDD, he argued that gaze reading is not just a utilitarian function for shared attention, but a primary cue for Theory-of-Mind (TM), i.e. the ability to attribute mental states to others. In</w:t>
-      </w:r>
-      <w:r>
-        <w:t xml:space="preserve"> </w:t>
-      </w:r>
-      <w:r>
-        <w:t xml:space="preserve">(</w:t>
-      </w:r>
-      <w:r>
-        <w:rPr>
-          <w:b/>
-          <w:bCs/>
-        </w:rPr>
-        <w:t xml:space="preserve">Cohen_autism_spectrum?</w:t>
-      </w:r>
-      <w:r>
-        <w:t xml:space="preserve">)</w:t>
-      </w:r>
-      <w:r>
-        <w:t xml:space="preserve"> </w:t>
-      </w:r>
-      <w:r>
-        <w:t xml:space="preserve">he proposes a connection between autism spectrum disorders and a dysfunctional TM. If the lack of an EDD is part of this dysfunction, then we would expect diagnosed participant to show equal performance in the conditions of our experiment.</w:t>
-      </w:r>
-    </w:p>
-    <w:bookmarkEnd w:id="87"/>
+        <w:t xml:space="preserve">Baron-Cohen (1995)</w:t>
+      </w:r>
+      <w:r>
+        <w:t xml:space="preserve"> </w:t>
+      </w:r>
+      <w:r>
+        <w:t xml:space="preserve">postulated an EDD, he argued that gaze reading is not just a utilitarian function for shared attention, but a primary cue for Theory-of-Mind (TM), i.e. the ability to attribute mental states to others.</w:t>
+      </w:r>
+      <w:r>
+        <w:t xml:space="preserve"> </w:t>
+      </w:r>
+      <w:r>
+        <w:t xml:space="preserve">Baron-Cohen (2000)</w:t>
+      </w:r>
+      <w:r>
+        <w:t xml:space="preserve"> </w:t>
+      </w:r>
+      <w:r>
+        <w:t xml:space="preserve">proposes a connection between autism spectrum disorders and a dysfunctional TM. If the lack of an EDD is part of this dysfunction, then we would expect diagnosed participant to show equal performance in the conditions of our experiment.</w:t>
+      </w:r>
+    </w:p>
     <w:bookmarkEnd w:id="88"/>
-    <w:bookmarkStart w:id="90" w:name="limitations"/>
+    <w:bookmarkEnd w:id="89"/>
+    <w:bookmarkStart w:id="91" w:name="limitations"/>
     <w:p>
       <w:pPr>
         <w:pStyle w:val="Heading2"/>
@@ -3599,28 +3624,20 @@
         <w:t xml:space="preserve">Limitations</w:t>
       </w:r>
     </w:p>
+    <w:bookmarkStart w:id="90" w:name="future-research"/>
+    <w:p>
+      <w:pPr>
+        <w:pStyle w:val="Heading3"/>
+      </w:pPr>
+      <w:r>
+        <w:t xml:space="preserve">Future research</w:t>
+      </w:r>
+    </w:p>
     <w:p>
       <w:pPr>
         <w:pStyle w:val="FirstParagraph"/>
       </w:pPr>
       <w:r>
-        <w:t xml:space="preserve">A limitation of the first study is that the YET Zero prototype fixes the camera close to eye, which does not match the conditions of a human observer. However, extreme data reduction of Quadbright input suggests that the algorithm will work for distant images as well. While the Quadbright device is not robust to adverse lighting conditions, this may not limit the conclusions of the study, because humans light adjustment capabilities of the human visual system (and that of many mammalian clades) are superb. A straight-forward technical approximation could be the addition of a few simple brightness sensors, and add these signals as control variables to the linear model. Finally, face detection and object tracking are required to find the eye region in a face. However, these are well-established techniques in computer vision, and the human visual system is extremely good at these tasks.</w:t>
-      </w:r>
-    </w:p>
-    <w:bookmarkStart w:id="89" w:name="future-research"/>
-    <w:p>
-      <w:pPr>
-        <w:pStyle w:val="Heading3"/>
-      </w:pPr>
-      <w:r>
-        <w:t xml:space="preserve">Future research</w:t>
-      </w:r>
-    </w:p>
-    <w:p>
-      <w:pPr>
-        <w:pStyle w:val="FirstParagraph"/>
-      </w:pPr>
-      <w:r>
         <w:t xml:space="preserve">Speculating about how receiver mechanisms evolved, and how many there exist is fascinating, but much more research needs to be conducted to make good for the fact that you cannot truly experiment with evolution. The eye tracking device, we developed, can be used to emulate other algorithms, for example using more fine-grained brightness distributions (</w:t>
       </w:r>
       <w:r>
@@ -3662,10 +3679,10 @@
         <w:t xml:space="preserve">Finally, the eye tracker we build to test our ideas about the receiving end has already been used extensively for bachelor-level student projects. With some refinement it could deliver sufficient accuracy for many psychological experiments and applied research studies, with the added benefit of being much easier to replicate for everyone than with using commercial eye tracking devices.</w:t>
       </w:r>
     </w:p>
-    <w:bookmarkEnd w:id="89"/>
     <w:bookmarkEnd w:id="90"/>
     <w:bookmarkEnd w:id="91"/>
-    <w:bookmarkStart w:id="156" w:name="references"/>
+    <w:bookmarkEnd w:id="92"/>
+    <w:bookmarkStart w:id="159" w:name="references"/>
     <w:p>
       <w:pPr>
         <w:pStyle w:val="Heading1"/>
@@ -3674,8 +3691,8 @@
         <w:t xml:space="preserve">References</w:t>
       </w:r>
     </w:p>
-    <w:bookmarkStart w:id="155" w:name="refs"/>
-    <w:bookmarkStart w:id="93" w:name="ref-Anderson2016"/>
+    <w:bookmarkStart w:id="158" w:name="refs"/>
+    <w:bookmarkStart w:id="94" w:name="ref-Anderson2016"/>
     <w:p>
       <w:pPr>
         <w:pStyle w:val="Bibliography"/>
@@ -3712,7 +3729,7 @@
       <w:r>
         <w:t xml:space="preserve"> </w:t>
       </w:r>
-      <w:hyperlink r:id="rId92">
+      <w:hyperlink r:id="rId93">
         <w:r>
           <w:rPr>
             <w:rStyle w:val="Hyperlink"/>
@@ -3721,8 +3738,8 @@
         </w:r>
       </w:hyperlink>
     </w:p>
-    <w:bookmarkEnd w:id="93"/>
-    <w:bookmarkStart w:id="95" w:name="ref-Babinet2021"/>
+    <w:bookmarkEnd w:id="94"/>
+    <w:bookmarkStart w:id="96" w:name="ref-Babinet2021"/>
     <w:p>
       <w:pPr>
         <w:pStyle w:val="Bibliography"/>
@@ -3759,7 +3776,7 @@
       <w:r>
         <w:t xml:space="preserve"> </w:t>
       </w:r>
-      <w:hyperlink r:id="rId94">
+      <w:hyperlink r:id="rId95">
         <w:r>
           <w:rPr>
             <w:rStyle w:val="Hyperlink"/>
@@ -3768,8 +3785,8 @@
         </w:r>
       </w:hyperlink>
     </w:p>
-    <w:bookmarkEnd w:id="95"/>
-    <w:bookmarkStart w:id="97" w:name="ref-Bakker2022"/>
+    <w:bookmarkEnd w:id="96"/>
+    <w:bookmarkStart w:id="98" w:name="ref-Bakker2022"/>
     <w:p>
       <w:pPr>
         <w:pStyle w:val="Bibliography"/>
@@ -3796,7 +3813,7 @@
       <w:r>
         <w:t xml:space="preserve"> </w:t>
       </w:r>
-      <w:hyperlink r:id="rId96">
+      <w:hyperlink r:id="rId97">
         <w:r>
           <w:rPr>
             <w:rStyle w:val="Hyperlink"/>
@@ -3805,14 +3822,14 @@
         </w:r>
       </w:hyperlink>
     </w:p>
-    <w:bookmarkEnd w:id="97"/>
-    <w:bookmarkStart w:id="99" w:name="ref-BARONCOHEN1995"/>
+    <w:bookmarkEnd w:id="98"/>
+    <w:bookmarkStart w:id="100" w:name="ref-BARONCOHEN1995"/>
     <w:p>
       <w:pPr>
         <w:pStyle w:val="Bibliography"/>
       </w:pPr>
       <w:r>
-        <w:t xml:space="preserve">BARON-COHEN, S. (1995). The eye detection detector (EDD) and the shared attention mechanism (SAM) : Two cases for evolutionary psychology.</w:t>
+        <w:t xml:space="preserve">Baron-Cohen, S. (1995). The eye detection detector (EDD) and the shared attention mechanism (SAM) : Two cases for evolutionary psychology.</w:t>
       </w:r>
       <w:r>
         <w:t xml:space="preserve"> </w:t>
@@ -3830,7 +3847,7 @@
       <w:r>
         <w:t xml:space="preserve"> </w:t>
       </w:r>
-      <w:hyperlink r:id="rId98">
+      <w:hyperlink r:id="rId99">
         <w:r>
           <w:rPr>
             <w:rStyle w:val="Hyperlink"/>
@@ -3839,8 +3856,55 @@
         </w:r>
       </w:hyperlink>
     </w:p>
-    <w:bookmarkEnd w:id="99"/>
-    <w:bookmarkStart w:id="101" w:name="ref-Bender2024"/>
+    <w:bookmarkEnd w:id="100"/>
+    <w:bookmarkStart w:id="102" w:name="ref-BaronCohen2000"/>
+    <w:p>
+      <w:pPr>
+        <w:pStyle w:val="Bibliography"/>
+      </w:pPr>
+      <w:r>
+        <w:t xml:space="preserve">Baron-Cohen, S. (2000). Theory of mind and autism: A review.</w:t>
+      </w:r>
+      <w:r>
+        <w:t xml:space="preserve"> </w:t>
+      </w:r>
+      <w:r>
+        <w:rPr>
+          <w:i/>
+          <w:iCs/>
+        </w:rPr>
+        <w:t xml:space="preserve">International Review of Research in Mental Retardation</w:t>
+      </w:r>
+      <w:r>
+        <w:t xml:space="preserve">,</w:t>
+      </w:r>
+      <w:r>
+        <w:t xml:space="preserve"> </w:t>
+      </w:r>
+      <w:r>
+        <w:rPr>
+          <w:i/>
+          <w:iCs/>
+        </w:rPr>
+        <w:t xml:space="preserve">23</w:t>
+      </w:r>
+      <w:r>
+        <w:t xml:space="preserve">, 169–184.</w:t>
+      </w:r>
+      <w:r>
+        <w:t xml:space="preserve"> </w:t>
+      </w:r>
+      <w:hyperlink r:id="rId101">
+        <w:r>
+          <w:rPr>
+            <w:rStyle w:val="Hyperlink"/>
+          </w:rPr>
+          <w:t xml:space="preserve">https://doi.org/10.1016/S0074-7750(00)80010-5</w:t>
+        </w:r>
+      </w:hyperlink>
+    </w:p>
+    <w:bookmarkEnd w:id="102"/>
+    <w:bookmarkStart w:id="104" w:name="ref-Bender2024"/>
     <w:p>
       <w:pPr>
         <w:pStyle w:val="Bibliography"/>
@@ -3867,7 +3931,7 @@
       <w:r>
         <w:t xml:space="preserve"> </w:t>
       </w:r>
-      <w:hyperlink r:id="rId100">
+      <w:hyperlink r:id="rId103">
         <w:r>
           <w:rPr>
             <w:rStyle w:val="Hyperlink"/>
@@ -3876,8 +3940,8 @@
         </w:r>
       </w:hyperlink>
     </w:p>
-    <w:bookmarkEnd w:id="101"/>
-    <w:bookmarkStart w:id="102" w:name="ref-opencv-library"/>
+    <w:bookmarkEnd w:id="104"/>
+    <w:bookmarkStart w:id="105" w:name="ref-opencv-library"/>
     <w:p>
       <w:pPr>
         <w:pStyle w:val="Bibliography"/>
@@ -3908,8 +3972,8 @@
         <w:t xml:space="preserve">.</w:t>
       </w:r>
     </w:p>
-    <w:bookmarkEnd w:id="102"/>
-    <w:bookmarkStart w:id="104" w:name="ref-brms"/>
+    <w:bookmarkEnd w:id="105"/>
+    <w:bookmarkStart w:id="107" w:name="ref-brms"/>
     <w:p>
       <w:pPr>
         <w:pStyle w:val="Bibliography"/>
@@ -3979,7 +4043,7 @@
       <w:r>
         <w:t xml:space="preserve"> </w:t>
       </w:r>
-      <w:hyperlink r:id="rId103">
+      <w:hyperlink r:id="rId106">
         <w:r>
           <w:rPr>
             <w:rStyle w:val="Hyperlink"/>
@@ -3988,8 +4052,8 @@
         </w:r>
       </w:hyperlink>
     </w:p>
-    <w:bookmarkEnd w:id="104"/>
-    <w:bookmarkStart w:id="105" w:name="ref-Ciesla2012"/>
+    <w:bookmarkEnd w:id="107"/>
+    <w:bookmarkStart w:id="108" w:name="ref-Ciesla2012"/>
     <w:p>
       <w:pPr>
         <w:pStyle w:val="Bibliography"/>
@@ -4011,8 +4075,8 @@
         <w:t xml:space="preserve">, 1–11.</w:t>
       </w:r>
     </w:p>
-    <w:bookmarkEnd w:id="105"/>
-    <w:bookmarkStart w:id="107" w:name="ref-Dessinioti2009"/>
+    <w:bookmarkEnd w:id="108"/>
+    <w:bookmarkStart w:id="110" w:name="ref-Dessinioti2009"/>
     <w:p>
       <w:pPr>
         <w:pStyle w:val="Bibliography"/>
@@ -4049,7 +4113,7 @@
       <w:r>
         <w:t xml:space="preserve"> </w:t>
       </w:r>
-      <w:hyperlink r:id="rId106">
+      <w:hyperlink r:id="rId109">
         <w:r>
           <w:rPr>
             <w:rStyle w:val="Hyperlink"/>
@@ -4058,8 +4122,8 @@
         </w:r>
       </w:hyperlink>
     </w:p>
-    <w:bookmarkEnd w:id="107"/>
-    <w:bookmarkStart w:id="109" w:name="ref-Farroni2003"/>
+    <w:bookmarkEnd w:id="110"/>
+    <w:bookmarkStart w:id="112" w:name="ref-Farroni2003"/>
     <w:p>
       <w:pPr>
         <w:pStyle w:val="Bibliography"/>
@@ -4096,7 +4160,7 @@
       <w:r>
         <w:t xml:space="preserve"> </w:t>
       </w:r>
-      <w:hyperlink r:id="rId108">
+      <w:hyperlink r:id="rId111">
         <w:r>
           <w:rPr>
             <w:rStyle w:val="Hyperlink"/>
@@ -4105,8 +4169,8 @@
         </w:r>
       </w:hyperlink>
     </w:p>
-    <w:bookmarkEnd w:id="109"/>
-    <w:bookmarkStart w:id="111" w:name="ref-Farroni2007"/>
+    <w:bookmarkEnd w:id="112"/>
+    <w:bookmarkStart w:id="114" w:name="ref-Farroni2007"/>
     <w:p>
       <w:pPr>
         <w:pStyle w:val="Bibliography"/>
@@ -4143,7 +4207,7 @@
       <w:r>
         <w:t xml:space="preserve"> </w:t>
       </w:r>
-      <w:hyperlink r:id="rId110">
+      <w:hyperlink r:id="rId113">
         <w:r>
           <w:rPr>
             <w:rStyle w:val="Hyperlink"/>
@@ -4152,8 +4216,8 @@
         </w:r>
       </w:hyperlink>
     </w:p>
-    <w:bookmarkEnd w:id="111"/>
-    <w:bookmarkStart w:id="113" w:name="ref-Farroni2004"/>
+    <w:bookmarkEnd w:id="114"/>
+    <w:bookmarkStart w:id="116" w:name="ref-Farroni2004"/>
     <w:p>
       <w:pPr>
         <w:pStyle w:val="Bibliography"/>
@@ -4190,7 +4254,7 @@
       <w:r>
         <w:t xml:space="preserve"> </w:t>
       </w:r>
-      <w:hyperlink r:id="rId112">
+      <w:hyperlink r:id="rId115">
         <w:r>
           <w:rPr>
             <w:rStyle w:val="Hyperlink"/>
@@ -4199,8 +4263,8 @@
         </w:r>
       </w:hyperlink>
     </w:p>
-    <w:bookmarkEnd w:id="113"/>
-    <w:bookmarkStart w:id="115" w:name="ref-Gale2000"/>
+    <w:bookmarkEnd w:id="116"/>
+    <w:bookmarkStart w:id="118" w:name="ref-Gale2000"/>
     <w:p>
       <w:pPr>
         <w:pStyle w:val="Bibliography"/>
@@ -4237,7 +4301,7 @@
       <w:r>
         <w:t xml:space="preserve"> </w:t>
       </w:r>
-      <w:hyperlink r:id="rId114">
+      <w:hyperlink r:id="rId117">
         <w:r>
           <w:rPr>
             <w:rStyle w:val="Hyperlink"/>
@@ -4246,8 +4310,8 @@
         </w:r>
       </w:hyperlink>
     </w:p>
-    <w:bookmarkEnd w:id="115"/>
-    <w:bookmarkStart w:id="117" w:name="ref-Gronskov2007"/>
+    <w:bookmarkEnd w:id="118"/>
+    <w:bookmarkStart w:id="120" w:name="ref-Gronskov2007"/>
     <w:p>
       <w:pPr>
         <w:pStyle w:val="Bibliography"/>
@@ -4284,7 +4348,7 @@
       <w:r>
         <w:t xml:space="preserve"> </w:t>
       </w:r>
-      <w:hyperlink r:id="rId116">
+      <w:hyperlink r:id="rId119">
         <w:r>
           <w:rPr>
             <w:rStyle w:val="Hyperlink"/>
@@ -4293,8 +4357,8 @@
         </w:r>
       </w:hyperlink>
     </w:p>
-    <w:bookmarkEnd w:id="117"/>
-    <w:bookmarkStart w:id="119" w:name="ref-Grosserichter2025"/>
+    <w:bookmarkEnd w:id="120"/>
+    <w:bookmarkStart w:id="122" w:name="ref-Grosserichter2025"/>
     <w:p>
       <w:pPr>
         <w:pStyle w:val="Bibliography"/>
@@ -4318,7 +4382,7 @@
       <w:r>
         <w:t xml:space="preserve">[Thesis, University of Twente].</w:t>
       </w:r>
-      <w:hyperlink r:id="rId118">
+      <w:hyperlink r:id="rId121">
         <w:r>
           <w:rPr>
             <w:rStyle w:val="Hyperlink"/>
@@ -4327,8 +4391,8 @@
         </w:r>
       </w:hyperlink>
     </w:p>
-    <w:bookmarkEnd w:id="119"/>
-    <w:bookmarkStart w:id="121" w:name="ref-Guilford1991"/>
+    <w:bookmarkEnd w:id="122"/>
+    <w:bookmarkStart w:id="124" w:name="ref-Guilford1991"/>
     <w:p>
       <w:pPr>
         <w:pStyle w:val="Bibliography"/>
@@ -4365,7 +4429,7 @@
       <w:r>
         <w:t xml:space="preserve"> </w:t>
       </w:r>
-      <w:hyperlink r:id="rId120">
+      <w:hyperlink r:id="rId123">
         <w:r>
           <w:rPr>
             <w:rStyle w:val="Hyperlink"/>
@@ -4374,8 +4438,8 @@
         </w:r>
       </w:hyperlink>
     </w:p>
-    <w:bookmarkEnd w:id="121"/>
-    <w:bookmarkStart w:id="123" w:name="ref-Heck2023"/>
+    <w:bookmarkEnd w:id="124"/>
+    <w:bookmarkStart w:id="126" w:name="ref-Heck2023"/>
     <w:p>
       <w:pPr>
         <w:pStyle w:val="Bibliography"/>
@@ -4399,7 +4463,7 @@
       <w:r>
         <w:t xml:space="preserve"> </w:t>
       </w:r>
-      <w:hyperlink r:id="rId122">
+      <w:hyperlink r:id="rId125">
         <w:r>
           <w:rPr>
             <w:rStyle w:val="Hyperlink"/>
@@ -4408,8 +4472,8 @@
         </w:r>
       </w:hyperlink>
     </w:p>
-    <w:bookmarkEnd w:id="123"/>
-    <w:bookmarkStart w:id="125" w:name="ref-Hoelter2025"/>
+    <w:bookmarkEnd w:id="126"/>
+    <w:bookmarkStart w:id="128" w:name="ref-Hoelter2025"/>
     <w:p>
       <w:pPr>
         <w:pStyle w:val="Bibliography"/>
@@ -4433,7 +4497,7 @@
       <w:r>
         <w:t xml:space="preserve">[Thesis, University of Twente].</w:t>
       </w:r>
-      <w:hyperlink r:id="rId124">
+      <w:hyperlink r:id="rId127">
         <w:r>
           <w:rPr>
             <w:rStyle w:val="Hyperlink"/>
@@ -4442,8 +4506,8 @@
         </w:r>
       </w:hyperlink>
     </w:p>
-    <w:bookmarkEnd w:id="125"/>
-    <w:bookmarkStart w:id="127" w:name="ref-Kobayashi2001"/>
+    <w:bookmarkEnd w:id="128"/>
+    <w:bookmarkStart w:id="130" w:name="ref-Kobayashi2001"/>
     <w:p>
       <w:pPr>
         <w:pStyle w:val="Bibliography"/>
@@ -4480,7 +4544,7 @@
       <w:r>
         <w:t xml:space="preserve"> </w:t>
       </w:r>
-      <w:hyperlink r:id="rId126">
+      <w:hyperlink r:id="rId129">
         <w:r>
           <w:rPr>
             <w:rStyle w:val="Hyperlink"/>
@@ -4489,8 +4553,8 @@
         </w:r>
       </w:hyperlink>
     </w:p>
-    <w:bookmarkEnd w:id="127"/>
-    <w:bookmarkStart w:id="129" w:name="ref-Krafka2016"/>
+    <w:bookmarkEnd w:id="130"/>
+    <w:bookmarkStart w:id="132" w:name="ref-Krafka2016"/>
     <w:p>
       <w:pPr>
         <w:pStyle w:val="Bibliography"/>
@@ -4514,7 +4578,7 @@
       <w:r>
         <w:t xml:space="preserve"> </w:t>
       </w:r>
-      <w:hyperlink r:id="rId128">
+      <w:hyperlink r:id="rId131">
         <w:r>
           <w:rPr>
             <w:rStyle w:val="Hyperlink"/>
@@ -4523,8 +4587,8 @@
         </w:r>
       </w:hyperlink>
     </w:p>
-    <w:bookmarkEnd w:id="129"/>
-    <w:bookmarkStart w:id="131" w:name="ref-Kruijt2011"/>
+    <w:bookmarkEnd w:id="132"/>
+    <w:bookmarkStart w:id="134" w:name="ref-Kruijt2011"/>
     <w:p>
       <w:pPr>
         <w:pStyle w:val="Bibliography"/>
@@ -4561,7 +4625,7 @@
       <w:r>
         <w:t xml:space="preserve"> </w:t>
       </w:r>
-      <w:hyperlink r:id="rId130">
+      <w:hyperlink r:id="rId133">
         <w:r>
           <w:rPr>
             <w:rStyle w:val="Hyperlink"/>
@@ -4570,8 +4634,8 @@
         </w:r>
       </w:hyperlink>
     </w:p>
-    <w:bookmarkEnd w:id="131"/>
-    <w:bookmarkStart w:id="133" w:name="ref-Laidre2013"/>
+    <w:bookmarkEnd w:id="134"/>
+    <w:bookmarkStart w:id="136" w:name="ref-Laidre2013"/>
     <w:p>
       <w:pPr>
         <w:pStyle w:val="Bibliography"/>
@@ -4608,7 +4672,7 @@
       <w:r>
         <w:t xml:space="preserve"> </w:t>
       </w:r>
-      <w:hyperlink r:id="rId132">
+      <w:hyperlink r:id="rId135">
         <w:r>
           <w:rPr>
             <w:rStyle w:val="Hyperlink"/>
@@ -4617,8 +4681,8 @@
         </w:r>
       </w:hyperlink>
     </w:p>
-    <w:bookmarkEnd w:id="133"/>
-    <w:bookmarkStart w:id="135" w:name="ref-Loomis2008"/>
+    <w:bookmarkEnd w:id="136"/>
+    <w:bookmarkStart w:id="138" w:name="ref-Loomis2008"/>
     <w:p>
       <w:pPr>
         <w:pStyle w:val="Bibliography"/>
@@ -4655,7 +4719,7 @@
       <w:r>
         <w:t xml:space="preserve"> </w:t>
       </w:r>
-      <w:hyperlink r:id="rId134">
+      <w:hyperlink r:id="rId137">
         <w:r>
           <w:rPr>
             <w:rStyle w:val="Hyperlink"/>
@@ -4664,8 +4728,8 @@
         </w:r>
       </w:hyperlink>
     </w:p>
-    <w:bookmarkEnd w:id="135"/>
-    <w:bookmarkStart w:id="137" w:name="ref-Mayhew2015"/>
+    <w:bookmarkEnd w:id="138"/>
+    <w:bookmarkStart w:id="140" w:name="ref-Mayhew2015"/>
     <w:p>
       <w:pPr>
         <w:pStyle w:val="Bibliography"/>
@@ -4702,7 +4766,7 @@
       <w:r>
         <w:t xml:space="preserve"> </w:t>
       </w:r>
-      <w:hyperlink r:id="rId136">
+      <w:hyperlink r:id="rId139">
         <w:r>
           <w:rPr>
             <w:rStyle w:val="Hyperlink"/>
@@ -4711,8 +4775,8 @@
         </w:r>
       </w:hyperlink>
     </w:p>
-    <w:bookmarkEnd w:id="137"/>
-    <w:bookmarkStart w:id="139" w:name="ref-Mearing2022"/>
+    <w:bookmarkEnd w:id="140"/>
+    <w:bookmarkStart w:id="142" w:name="ref-Mearing2022"/>
     <w:p>
       <w:pPr>
         <w:pStyle w:val="Bibliography"/>
@@ -4749,7 +4813,7 @@
       <w:r>
         <w:t xml:space="preserve"> </w:t>
       </w:r>
-      <w:hyperlink r:id="rId138">
+      <w:hyperlink r:id="rId141">
         <w:r>
           <w:rPr>
             <w:rStyle w:val="Hyperlink"/>
@@ -4758,8 +4822,8 @@
         </w:r>
       </w:hyperlink>
     </w:p>
-    <w:bookmarkEnd w:id="139"/>
-    <w:bookmarkStart w:id="141" w:name="ref-Pastel2021"/>
+    <w:bookmarkEnd w:id="142"/>
+    <w:bookmarkStart w:id="144" w:name="ref-Pastel2021"/>
     <w:p>
       <w:pPr>
         <w:pStyle w:val="Bibliography"/>
@@ -4796,7 +4860,7 @@
       <w:r>
         <w:t xml:space="preserve"> </w:t>
       </w:r>
-      <w:hyperlink r:id="rId140">
+      <w:hyperlink r:id="rId143">
         <w:r>
           <w:rPr>
             <w:rStyle w:val="Hyperlink"/>
@@ -4805,8 +4869,8 @@
         </w:r>
       </w:hyperlink>
     </w:p>
-    <w:bookmarkEnd w:id="141"/>
-    <w:bookmarkStart w:id="142" w:name="ref-scikit-learn"/>
+    <w:bookmarkEnd w:id="144"/>
+    <w:bookmarkStart w:id="145" w:name="ref-scikit-learn"/>
     <w:p>
       <w:pPr>
         <w:pStyle w:val="Bibliography"/>
@@ -4850,8 +4914,8 @@
         <w:t xml:space="preserve">, 2825–2830.</w:t>
       </w:r>
     </w:p>
-    <w:bookmarkEnd w:id="142"/>
-    <w:bookmarkStart w:id="144" w:name="ref-Rlang"/>
+    <w:bookmarkEnd w:id="145"/>
+    <w:bookmarkStart w:id="147" w:name="ref-Rlang"/>
     <w:p>
       <w:pPr>
         <w:pStyle w:val="Bibliography"/>
@@ -4875,7 +4939,7 @@
       <w:r>
         <w:t xml:space="preserve"> </w:t>
       </w:r>
-      <w:hyperlink r:id="rId143">
+      <w:hyperlink r:id="rId146">
         <w:r>
           <w:rPr>
             <w:rStyle w:val="Hyperlink"/>
@@ -4884,8 +4948,8 @@
         </w:r>
       </w:hyperlink>
     </w:p>
-    <w:bookmarkEnd w:id="144"/>
-    <w:bookmarkStart w:id="146" w:name="ref-Singh2012"/>
+    <w:bookmarkEnd w:id="147"/>
+    <w:bookmarkStart w:id="149" w:name="ref-Singh2012"/>
     <w:p>
       <w:pPr>
         <w:pStyle w:val="Bibliography"/>
@@ -4922,7 +4986,7 @@
       <w:r>
         <w:t xml:space="preserve"> </w:t>
       </w:r>
-      <w:hyperlink r:id="rId145">
+      <w:hyperlink r:id="rId148">
         <w:r>
           <w:rPr>
             <w:rStyle w:val="Hyperlink"/>
@@ -4931,8 +4995,8 @@
         </w:r>
       </w:hyperlink>
     </w:p>
-    <w:bookmarkEnd w:id="146"/>
-    <w:bookmarkStart w:id="148" w:name="ref-Tomasello2007"/>
+    <w:bookmarkEnd w:id="149"/>
+    <w:bookmarkStart w:id="151" w:name="ref-Tomasello2007"/>
     <w:p>
       <w:pPr>
         <w:pStyle w:val="Bibliography"/>
@@ -4969,7 +5033,7 @@
       <w:r>
         <w:t xml:space="preserve"> </w:t>
       </w:r>
-      <w:hyperlink r:id="rId147">
+      <w:hyperlink r:id="rId150">
         <w:r>
           <w:rPr>
             <w:rStyle w:val="Hyperlink"/>
@@ -4978,8 +5042,8 @@
         </w:r>
       </w:hyperlink>
     </w:p>
-    <w:bookmarkEnd w:id="148"/>
-    <w:bookmarkStart w:id="150" w:name="ref-Wolf2023"/>
+    <w:bookmarkEnd w:id="151"/>
+    <w:bookmarkStart w:id="153" w:name="ref-Wolf2023"/>
     <w:p>
       <w:pPr>
         <w:pStyle w:val="Bibliography"/>
@@ -5016,7 +5080,7 @@
       <w:r>
         <w:t xml:space="preserve"> </w:t>
       </w:r>
-      <w:hyperlink r:id="rId149">
+      <w:hyperlink r:id="rId152">
         <w:r>
           <w:rPr>
             <w:rStyle w:val="Hyperlink"/>
@@ -5025,8 +5089,8 @@
         </w:r>
       </w:hyperlink>
     </w:p>
-    <w:bookmarkEnd w:id="150"/>
-    <w:bookmarkStart w:id="152" w:name="ref-Yorzinski2021"/>
+    <w:bookmarkEnd w:id="153"/>
+    <w:bookmarkStart w:id="155" w:name="ref-Yorzinski2021"/>
     <w:p>
       <w:pPr>
         <w:pStyle w:val="Bibliography"/>
@@ -5063,7 +5127,7 @@
       <w:r>
         <w:t xml:space="preserve"> </w:t>
       </w:r>
-      <w:hyperlink r:id="rId151">
+      <w:hyperlink r:id="rId154">
         <w:r>
           <w:rPr>
             <w:rStyle w:val="Hyperlink"/>
@@ -5072,8 +5136,8 @@
         </w:r>
       </w:hyperlink>
     </w:p>
-    <w:bookmarkEnd w:id="152"/>
-    <w:bookmarkStart w:id="154" w:name="ref-Zhou2004"/>
+    <w:bookmarkEnd w:id="155"/>
+    <w:bookmarkStart w:id="157" w:name="ref-Zhou2004"/>
     <w:p>
       <w:pPr>
         <w:pStyle w:val="Bibliography"/>
@@ -5110,7 +5174,7 @@
       <w:r>
         <w:t xml:space="preserve"> </w:t>
       </w:r>
-      <w:hyperlink r:id="rId153">
+      <w:hyperlink r:id="rId156">
         <w:r>
           <w:rPr>
             <w:rStyle w:val="Hyperlink"/>
@@ -5119,9 +5183,9 @@
         </w:r>
       </w:hyperlink>
     </w:p>
-    <w:bookmarkEnd w:id="154"/>
-    <w:bookmarkEnd w:id="155"/>
-    <w:bookmarkEnd w:id="156"/>
+    <w:bookmarkEnd w:id="157"/>
+    <w:bookmarkEnd w:id="158"/>
+    <w:bookmarkEnd w:id="159"/>
     <w:sectPr>
       <w:footnotePr>
         <w:numRestart w:val="eachSect"/>

</xml_diff>

<commit_message>
re-did the Yet accuracy data analysis + observations slightly pooled (factor 4) + poly model + lognormal
</commit_message>
<xml_diff>
--- a/YET_CEHR.docx
+++ b/YET_CEHR.docx
@@ -18,7 +18,7 @@
         <w:t xml:space="preserve">M Schmettow, C. Willemse, S. Borsci</w:t>
       </w:r>
     </w:p>
-    <w:bookmarkStart w:id="34" w:name="introduction"/>
+    <w:bookmarkStart w:id="24" w:name="introduction"/>
     <w:p>
       <w:pPr>
         <w:pStyle w:val="Heading2"/>
@@ -334,19 +334,49 @@
       <w:r>
         <w:t xml:space="preserve">eye direction detection (EDD) is a pivotal mechanism in his concept of Theory of Mind, marking it as a primarily social cognitive device.</w:t>
       </w:r>
+      <w:r>
+        <w:t xml:space="preserve"> </w:t>
+      </w:r>
+      <w:r>
+        <w:t xml:space="preserve">The existence of specialized neural networks for gaze processing is supported by neuroimaging studies showing that certain brain regions are preferentially activated when individuals view eye regions or interpret gaze direction (</w:t>
+      </w:r>
+      <w:r>
+        <w:t xml:space="preserve">Babinet et al. (2021)</w:t>
+      </w:r>
+      <w:r>
+        <w:t xml:space="preserve">).</w:t>
+      </w:r>
     </w:p>
     <w:p>
       <w:pPr>
         <w:pStyle w:val="BodyText"/>
       </w:pPr>
       <w:r>
-        <w:t xml:space="preserve">The existence of specialized neural networks for gaze processing is supported by neuroimaging studies showing that certain brain regions are preferentially activated when individuals view eye regions or interpret gaze direction (</w:t>
-      </w:r>
-      <w:r>
-        <w:t xml:space="preserve">Babinet et al. (2021)</w:t>
-      </w:r>
-      <w:r>
-        <w:t xml:space="preserve">).</w:t>
+        <w:t xml:space="preserve">This raises the reciprocity conundrum: how could the white sclera produce immediate reproductive benefits? One possibility is that the white sclera encountered a rudimentary precursor of the EDD. As</w:t>
+      </w:r>
+      <w:r>
+        <w:t xml:space="preserve"> </w:t>
+      </w:r>
+      <w:r>
+        <w:t xml:space="preserve">Laidre &amp; Johnstone (2013)</w:t>
+      </w:r>
+      <w:r>
+        <w:t xml:space="preserve"> </w:t>
+      </w:r>
+      <w:r>
+        <w:t xml:space="preserve">points out, it is a common assumption that</w:t>
+      </w:r>
+      <w:r>
+        <w:t xml:space="preserve"> </w:t>
+      </w:r>
+      <w:r>
+        <w:t xml:space="preserve">“many signals have evolved from what once were cues.”</w:t>
+      </w:r>
+      <w:r>
+        <w:t xml:space="preserve"> </w:t>
+      </w:r>
+      <w:r>
+        <w:t xml:space="preserve">Alternatively, early humans may have been able to learn to read glance directions, with the white sclera providing a signal clear enough to facilitate this learning process.</w:t>
       </w:r>
     </w:p>
     <w:p>
@@ -354,39 +384,19 @@
         <w:pStyle w:val="BodyText"/>
       </w:pPr>
       <w:r>
-        <w:t xml:space="preserve">This raises the reciprocity conundrum: how could the white sclera produce immediate reproductive benefits? One possibility is that the white sclera encountered a rudimentary precursor of the EDD. As</w:t>
-      </w:r>
-      <w:r>
-        <w:t xml:space="preserve"> </w:t>
-      </w:r>
-      <w:r>
-        <w:t xml:space="preserve">Laidre &amp; Johnstone (2013)</w:t>
-      </w:r>
-      <w:r>
-        <w:t xml:space="preserve"> </w:t>
-      </w:r>
-      <w:r>
-        <w:t xml:space="preserve">points out, it is a common assumption that</w:t>
-      </w:r>
-      <w:r>
-        <w:t xml:space="preserve"> </w:t>
-      </w:r>
-      <w:r>
-        <w:t xml:space="preserve">“many signals have evolved from what once were cues.”</w:t>
-      </w:r>
-      <w:r>
-        <w:t xml:space="preserve"> </w:t>
-      </w:r>
-      <w:r>
-        <w:t xml:space="preserve">Alternatively, early humans may have been able to learn to read glance directions, with the white sclera providing a signal clear enough to facilitate this learning process.</w:t>
-      </w:r>
-    </w:p>
-    <w:p>
-      <w:pPr>
-        <w:pStyle w:val="BodyText"/>
-      </w:pPr>
-      <w:r>
-        <w:t xml:space="preserve">For the white sclera to become a cue, it had to had possessed visual properties that made it salient for potential receivers. Indeed, the high contrast between the white sclera and the dark pupil creates a visually striking pattern that naturally draws attention. This salience would have made it easier for early humans to detect and interpret eye movements, even in peripheral vision or at a distance.</w:t>
+        <w:t xml:space="preserve">For the white sclera to become a cue, it had to had possessed visual properties that made it salient for potential receivers. Indeed, the high contrast between the white sclera and the dark pupil creates a visually striking pattern that seems to draw</w:t>
+      </w:r>
+      <w:r>
+        <w:t xml:space="preserve"> </w:t>
+      </w:r>
+      <w:r>
+        <w:t xml:space="preserve">“natural”</w:t>
+      </w:r>
+      <w:r>
+        <w:t xml:space="preserve"> </w:t>
+      </w:r>
+      <w:r>
+        <w:t xml:space="preserve">attention. This salience would have made it easier for early humans to detect and interpret eye movements, even in peripheral vision or at a distance.</w:t>
       </w:r>
     </w:p>
     <w:p>
@@ -435,87 +445,13 @@
         <w:pStyle w:val="BodyText"/>
       </w:pPr>
       <w:r>
-        <w:t xml:space="preserve">In our first study, we test the computational simplicity of the white sclera by designing a technical receiver device using minimal input and computational resources, and evaluate its accuracy compared to human gaze reading capabilities.</w:t>
-      </w:r>
-    </w:p>
-    <w:bookmarkEnd w:id="22"/>
-    <w:bookmarkStart w:id="23" w:name="bio-plausible-eye-tracking"/>
-    <w:p>
-      <w:pPr>
-        <w:pStyle w:val="Heading3"/>
-      </w:pPr>
-      <w:r>
-        <w:t xml:space="preserve">Bio-plausible eye tracking</w:t>
-      </w:r>
-    </w:p>
-    <w:p>
-      <w:pPr>
-        <w:pStyle w:val="FirstParagraph"/>
-      </w:pPr>
-      <w:r>
-        <w:t xml:space="preserve">If the CEH, extended by the receiver mechanism, is correct, the human eye should be computationally simple to read: its morphology and coloration should allow for fast, accurate gaze estimation using only the visual cues available to a human observer. If the human eye is indeed a computationally simple signal, then it should be straightforward to build a technical device that can read eye directions using only visual information and simple data processing methods.</w:t>
-      </w:r>
-    </w:p>
-    <w:p>
-      <w:pPr>
-        <w:pStyle w:val="BodyText"/>
-      </w:pPr>
-      <w:r>
-        <w:t xml:space="preserve">Most commercial eye-tracking devices use signals that are not available to the human visual system, such as infrared reflections or magnetic fields (</w:t>
-      </w:r>
-      <w:r>
-        <w:t xml:space="preserve">Singh &amp; Singh (2012)</w:t>
-      </w:r>
-      <w:r>
-        <w:t xml:space="preserve">). The more recent video-oculographic devices instead use visible light cameras (</w:t>
-      </w:r>
-      <w:r>
-        <w:t xml:space="preserve">Zhou &amp; Geng (2004)</w:t>
-      </w:r>
-      <w:r>
-        <w:t xml:space="preserve">) and recently gave rise to the development of webcam, smartphone and VR eye tracking (</w:t>
-      </w:r>
-      <w:r>
-        <w:t xml:space="preserve">Ciesla &amp; Koziol (2012)</w:t>
-      </w:r>
-      <w:r>
-        <w:t xml:space="preserve">). Several algorithms have been developed in this line, often making use of advanced machine learning or computer vision techniques (</w:t>
-      </w:r>
-      <w:r>
-        <w:t xml:space="preserve">Krafka et al. (2016)</w:t>
-      </w:r>
-      <w:r>
-        <w:t xml:space="preserve">).</w:t>
-      </w:r>
-    </w:p>
-    <w:p>
-      <w:pPr>
-        <w:pStyle w:val="BodyText"/>
-      </w:pPr>
-      <w:r>
-        <w:t xml:space="preserve">These techniques are computationally complex and demanding, especially with the partial occlusion of the pupil by the eye lids. They also require more advanced processing methods, such as filtering, edge detection or neural networks. These, in turn, are based on iterative optimization methods, which are computing intensive.</w:t>
-      </w:r>
-    </w:p>
-    <w:p>
-      <w:pPr>
-        <w:pStyle w:val="BodyText"/>
-      </w:pPr>
-      <w:r>
-        <w:t xml:space="preserve">If the eye ball sends such easy to decipher signals that humans can still read glance directions in highly degraded images (</w:t>
-      </w:r>
-      <w:r>
-        <w:t xml:space="preserve">Yorzinski et al. (2021)</w:t>
-      </w:r>
-      <w:r>
-        <w:t xml:space="preserve">), then it must be possible to build an eye tracking device that effectively uses purely visual information by rather simple methods of data processing. While not guaranteed, it is possible that designing an eye tracking algorithm under these constraints even results in a good model, how human glance reading works.</w:t>
-      </w:r>
-    </w:p>
-    <w:p>
-      <w:pPr>
-        <w:pStyle w:val="BodyText"/>
-      </w:pPr>
-      <w:r>
-        <w:t xml:space="preserve">From the characteristics of human glance reading, the following</w:t>
+        <w:t xml:space="preserve">However, measuring computational simplicity on biological observations bares the risk of circular reasoning, because ease of processing could be the a consequence of natural selection.</w:t>
+      </w:r>
+      <w:r>
+        <w:t xml:space="preserve"> </w:t>
+      </w:r>
+      <w:r>
+        <w:t xml:space="preserve">In our first study, we test computational simplicity of the white sclera by constructing a technical receiver device using minimal sensory and computational resources. If the minimalist</w:t>
       </w:r>
       <w:r>
         <w:t xml:space="preserve"> </w:t>
@@ -525,66 +461,94 @@
           <w:i/>
           <w:iCs/>
         </w:rPr>
-        <w:t xml:space="preserve">bio-plausibility requirements</w:t>
-      </w:r>
-      <w:r>
-        <w:t xml:space="preserve"> </w:t>
-      </w:r>
-      <w:r>
-        <w:t xml:space="preserve">can be derived for the algorithm:</w:t>
-      </w:r>
-    </w:p>
-    <w:p>
-      <w:pPr>
-        <w:pStyle w:val="Compact"/>
-        <w:numPr>
-          <w:ilvl w:val="0"/>
-          <w:numId w:val="1001"/>
-        </w:numPr>
-      </w:pPr>
-      <w:r>
-        <w:t xml:space="preserve">based on visible light</w:t>
-      </w:r>
-    </w:p>
-    <w:p>
-      <w:pPr>
-        <w:pStyle w:val="Compact"/>
-        <w:numPr>
-          <w:ilvl w:val="0"/>
-          <w:numId w:val="1001"/>
-        </w:numPr>
-      </w:pPr>
-      <w:r>
-        <w:t xml:space="preserve">based on low-level visual features available in infants</w:t>
-      </w:r>
-    </w:p>
-    <w:p>
-      <w:pPr>
-        <w:pStyle w:val="Compact"/>
-        <w:numPr>
-          <w:ilvl w:val="0"/>
-          <w:numId w:val="1001"/>
-        </w:numPr>
-      </w:pPr>
-      <w:r>
-        <w:t xml:space="preserve">effective in degraded images and from a distance</w:t>
-      </w:r>
-    </w:p>
-    <w:p>
-      <w:pPr>
-        <w:pStyle w:val="Compact"/>
-        <w:numPr>
-          <w:ilvl w:val="0"/>
-          <w:numId w:val="1001"/>
-        </w:numPr>
-      </w:pPr>
-      <w:r>
-        <w:t xml:space="preserve">universal, requiring only minimal calibration</w:t>
+        <w:t xml:space="preserve">eye tracking</w:t>
+      </w:r>
+      <w:r>
+        <w:t xml:space="preserve"> </w:t>
+      </w:r>
+      <w:r>
+        <w:t xml:space="preserve">device is accurate enough to provide benefits, an upper limit for computational complexity of the signal can be established.</w:t>
+      </w:r>
+    </w:p>
+    <w:bookmarkEnd w:id="22"/>
+    <w:bookmarkStart w:id="23" w:name="bio-plausible-eye-tracking"/>
+    <w:p>
+      <w:pPr>
+        <w:pStyle w:val="Heading3"/>
+      </w:pPr>
+      <w:r>
+        <w:t xml:space="preserve">Bio-plausible eye tracking</w:t>
       </w:r>
     </w:p>
     <w:p>
       <w:pPr>
         <w:pStyle w:val="FirstParagraph"/>
+      </w:pPr>
+      <w:r>
+        <w:t xml:space="preserve">If the CEH, extended by the receiver mechanism, is correct, the human eye should be computationally simple to read with visual cues available to a human observer.</w:t>
+      </w:r>
+      <w:r>
+        <w:t xml:space="preserve"> </w:t>
+      </w:r>
+      <w:r>
+        <w:t xml:space="preserve">Most commercial eye-tracking devices use signals that are not available to the human visual system, such as infrared reflections or magnetic fields (</w:t>
+      </w:r>
+      <w:r>
+        <w:t xml:space="preserve">Singh &amp; Singh (2012)</w:t>
+      </w:r>
+      <w:r>
+        <w:t xml:space="preserve">).</w:t>
+      </w:r>
+    </w:p>
+    <w:p>
+      <w:pPr>
+        <w:pStyle w:val="BodyText"/>
+      </w:pPr>
+      <w:r>
+        <w:t xml:space="preserve">The more recent video-oculographic devices instead use visible light cameras (</w:t>
+      </w:r>
+      <w:r>
+        <w:t xml:space="preserve">Zhou &amp; Geng (2004)</w:t>
+      </w:r>
+      <w:r>
+        <w:t xml:space="preserve">) and recently gave rise to the development of webcam, smartphone and VR eye tracking (</w:t>
+      </w:r>
+      <w:r>
+        <w:t xml:space="preserve">Ciesla &amp; Koziol (2012)</w:t>
+      </w:r>
+      <w:r>
+        <w:t xml:space="preserve">). Several algorithms have been developed in this line, often making use of advanced machine learning or computer vision techniques (</w:t>
+      </w:r>
+      <w:r>
+        <w:t xml:space="preserve">Krafka et al. (2016)</w:t>
+      </w:r>
+      <w:r>
+        <w:t xml:space="preserve">).</w:t>
+      </w:r>
+    </w:p>
+    <w:p>
+      <w:pPr>
+        <w:pStyle w:val="BodyText"/>
+      </w:pPr>
+      <w:r>
+        <w:t xml:space="preserve">Video-oculographic devices are the only bio-plausible option, because only they work with visible light. Yet, the typically involved algorithms are computationally complex and demanding, such as filtering, edge detection or neural networks.</w:t>
+      </w:r>
+      <w:r>
+        <w:t xml:space="preserve"> </w:t>
+      </w:r>
+      <w:r>
+        <w:t xml:space="preserve">It is known that humans can still read glance directions in highly degraded images (</w:t>
+      </w:r>
+      <w:r>
+        <w:t xml:space="preserve">Yorzinski et al. (2021)</w:t>
+      </w:r>
+      <w:r>
+        <w:t xml:space="preserve">), which suggests that a very low resolution is required, which in turn reduces computational demands.</w:t>
+      </w:r>
+    </w:p>
+    <w:p>
+      <w:pPr>
+        <w:pStyle w:val="BodyText"/>
       </w:pPr>
       <w:r>
         <w:t xml:space="preserve">We introduce the</w:t>
@@ -616,7 +580,7 @@
         <w:t xml:space="preserve">horizontal and vertical brightness distribution</w:t>
       </w:r>
       <w:r>
-        <w:t xml:space="preserve">. The most simple approach to capture a bi-directional brightness distribution is to split the image horizontally and vertically in four quadrants (NE, SE, SW and NW, see Fig X) and taking the average brightness (Br). This effectively produces a 4 pixel grayscale image. The four quadrants are used as input for a multiple linear regression model, which predicts the horizontal and vertical position of the eye ball. The following equation shows the model for the horizontal eye position, the vertical position is analog.</w:t>
+        <w:t xml:space="preserve">. The most simple approach to capture vertical and horizontal is to split the image horizontally and vertically in four quadrants (NE, SE, SW and NW, see Fig X) and taking the average brightness (Br). This effectively produces a 2x2 pixel grayscale image. The four quadrants are used as input for a multiple linear regression model, which predicts the horizontal and vertical position of the eye ball. The following equation shows the model for the horizontal eye position, the vertical position is analog.</w:t>
       </w:r>
     </w:p>
     <w:p>
@@ -866,7 +830,34 @@
       </m:oMathPara>
     </w:p>
     <w:bookmarkEnd w:id="23"/>
-    <w:bookmarkStart w:id="33" w:name="yet-zero-prototype"/>
+    <w:bookmarkEnd w:id="24"/>
+    <w:bookmarkStart w:id="94" w:name="X22205b61d1e77e2fd0cafc196602fb9f87730eb"/>
+    <w:p>
+      <w:pPr>
+        <w:pStyle w:val="Heading1"/>
+      </w:pPr>
+      <w:r>
+        <w:t xml:space="preserve">Study 1: Accuracy of QuadBright eye tracking</w:t>
+      </w:r>
+    </w:p>
+    <w:p>
+      <w:pPr>
+        <w:pStyle w:val="FirstParagraph"/>
+      </w:pPr>
+      <w:r>
+        <w:t xml:space="preserve">The first study was conducted to evaluate the accuracy of the QuadBright algorithm. The algorithm was tested on a 36 participants, who were asked to glance at an orange target on a white background, moving in a random pattern between 24 positions in a six-by-four grid.</w:t>
+      </w:r>
+    </w:p>
+    <w:bookmarkStart w:id="37" w:name="methods"/>
+    <w:p>
+      <w:pPr>
+        <w:pStyle w:val="Heading2"/>
+      </w:pPr>
+      <w:r>
+        <w:t xml:space="preserve">Methods</w:t>
+      </w:r>
+    </w:p>
+    <w:bookmarkStart w:id="34" w:name="yet-zero-prototype"/>
     <w:p>
       <w:pPr>
         <w:pStyle w:val="Heading3"/>
@@ -880,15 +871,7 @@
         <w:pStyle w:val="FirstParagraph"/>
       </w:pPr>
       <w:r>
-        <w:t xml:space="preserve">To test the QuadBright algorithm, a simple eye tracking device was constructed, called Yet Zero (YET = Yet is your Eye Tracker). The main design goal was to create a low-cost, easy-to-build device that can be used in various experimental settings.</w:t>
-      </w:r>
-    </w:p>
-    <w:p>
-      <w:pPr>
-        <w:pStyle w:val="BodyText"/>
-      </w:pPr>
-      <w:r>
-        <w:t xml:space="preserve">Most important for the physical design of the eye tracking device is a small footprint of the camera to minimize obstruction of the field of view when it is mounted in frontal position. In contrast, the resolution of the camera barely matters, as QuadBright essentially compresses the input into a four pixel frame. The choice fell on a commercially available USB endoscope camera with a native resolution of 640x480 at 24Hz refresh rate and an AppoTech AX2311 video controller. With a diameter of 5.5mm this camera creates very little obstruction when mounted in the visual field and the six dimmable LED lights provide a stable light source for better accuracy. A simple 3D-printed socket was created to be able to glue the camera to a stick, which in turn was connected to an improvised head mount, using a headphone (</w:t>
+        <w:t xml:space="preserve">To test the QuadBright algorithm, a simple eye tracking device was constructed, called Yet Zero (YET = Yet is your Eye Tracker). An important consideration for the physical design of the eye tracking device is a small footprint of the camera to minimize obstruction of the field of view [FIG]. In contrast, the resolution of the camera barely matters, as QuadBright essentially compresses the input into a four pixel frame. The choice fell on a commercially available USB endoscope camera with a native resolution of 640x480 at 24Hz refresh rate and an AppoTech AX2311 video controller. With a diameter of 5.5mm this camera creates very little obstruction when mounted in the visual field and the six dimmable LED lights provide a stable light source for better accuracy. A simple 3D-printed socket was created to be able to glue the camera to a stick, which in turn was connected to an improvised head mount, using a headphone (</w:t>
       </w:r>
       <w:hyperlink w:anchor="fig-yet-zero">
         <w:r>
@@ -997,7 +980,7 @@
         <w:t xml:space="preserve">In first tests this system seemed worked well, but it was susceptible to changes in computer screen brightness introduced by the presented stimuli. While the best solution is to use a frontal brightness sensor and extend the model accordingly, as a quick fix the quick calibration was augmented with a highly degraded preview of the next stimulus, just enough to keep the brightness level stable.</w:t>
       </w:r>
     </w:p>
-    <w:bookmarkStart w:id="32" w:name="fig-yet-zero"/>
+    <w:bookmarkStart w:id="33" w:name="fig-yet-zero"/>
     <w:tbl>
       <w:tblPr>
         <w:tblStyle w:val="Table"/>
@@ -1024,7 +1007,7 @@
             <w:tr>
               <w:tc>
                 <w:tcPr/>
-                <w:bookmarkStart w:id="27" w:name="fig-headmount"/>
+                <w:bookmarkStart w:id="28" w:name="fig-headmount"/>
                 <w:p>
                   <w:pPr>
                     <w:pStyle w:val="Compact"/>
@@ -1036,18 +1019,18 @@
                       <wp:inline>
                         <wp:extent cx="2971800" cy="4306591"/>
                         <wp:effectExtent b="0" l="0" r="0" t="0"/>
-                        <wp:docPr descr="" title="" id="25" name="Picture"/>
+                        <wp:docPr descr="" title="" id="26" name="Picture"/>
                         <a:graphic>
                           <a:graphicData uri="http://schemas.openxmlformats.org/drawingml/2006/picture">
                             <pic:pic>
                               <pic:nvPicPr>
-                                <pic:cNvPr descr="Illustrations/YET_Bender_1.png" id="26" name="Picture"/>
+                                <pic:cNvPr descr="Illustrations/YET_Bender_1.png" id="27" name="Picture"/>
                                 <pic:cNvPicPr>
                                   <a:picLocks noChangeArrowheads="1" noChangeAspect="1"/>
                                 </pic:cNvPicPr>
                               </pic:nvPicPr>
                               <pic:blipFill>
-                                <a:blip r:embed="rId24"/>
+                                <a:blip r:embed="rId25"/>
                                 <a:stretch>
                                   <a:fillRect/>
                                 </a:stretch>
@@ -1088,7 +1071,7 @@
                     <w:t xml:space="preserve">(a) Headmount with camera</w:t>
                   </w:r>
                 </w:p>
-                <w:bookmarkEnd w:id="27"/>
+                <w:bookmarkEnd w:id="28"/>
               </w:tc>
             </w:tr>
           </w:tbl>
@@ -1110,24 +1093,24 @@
       <w:r>
         <w:t xml:space="preserve"> </w:t>
       </w:r>
-      <w:bookmarkStart w:id="31" w:name="fig-headrest"/>
+      <w:bookmarkStart w:id="32" w:name="fig-headrest"/>
       <w:r>
         <w:drawing>
           <wp:inline>
             <wp:extent cx="2971800" cy="2966095"/>
             <wp:effectExtent b="0" l="0" r="0" t="0"/>
-            <wp:docPr descr="In use with headrest" title="" id="29" name="Picture"/>
+            <wp:docPr descr="In use with headrest" title="" id="30" name="Picture"/>
             <a:graphic>
               <a:graphicData uri="http://schemas.openxmlformats.org/drawingml/2006/picture">
                 <pic:pic>
                   <pic:nvPicPr>
-                    <pic:cNvPr descr="Illustrations/YET_Bender_2.png" id="30" name="Picture"/>
+                    <pic:cNvPr descr="Illustrations/YET_Bender_2.png" id="31" name="Picture"/>
                     <pic:cNvPicPr>
                       <a:picLocks noChangeArrowheads="1" noChangeAspect="1"/>
                     </pic:cNvPicPr>
                   </pic:nvPicPr>
                   <pic:blipFill>
-                    <a:blip r:embed="rId28"/>
+                    <a:blip r:embed="rId29"/>
                     <a:stretch>
                       <a:fillRect/>
                     </a:stretch>
@@ -1153,7 +1136,7 @@
           </wp:inline>
         </w:drawing>
       </w:r>
-      <w:bookmarkEnd w:id="31"/>
+      <w:bookmarkEnd w:id="32"/>
       <w:r>
         <w:t xml:space="preserve"> </w:t>
       </w:r>
@@ -1170,48 +1153,12 @@
         <w:t xml:space="preserve">.</w:t>
       </w:r>
     </w:p>
-    <w:bookmarkEnd w:id="32"/>
     <w:bookmarkEnd w:id="33"/>
     <w:bookmarkEnd w:id="34"/>
-    <w:bookmarkStart w:id="92" w:name="Xd94aef94aed34b770a8a5ac0b00aebe3dee881f"/>
-    <w:p>
-      <w:pPr>
-        <w:pStyle w:val="Heading1"/>
-      </w:pPr>
-      <w:r>
-        <w:t xml:space="preserve">Study 1: Accuracy of the QuadBright algorithm</w:t>
-      </w:r>
-    </w:p>
-    <w:p>
-      <w:pPr>
-        <w:pStyle w:val="FirstParagraph"/>
-      </w:pPr>
-      <w:r>
-        <w:t xml:space="preserve">The first study was conducted to evaluate the accuracy of the QuadBright algorithm. The algorithm was tested on a 36 participants, who were asked to glance at an orange target on a white background, moving in a random pattern between 24 positions in a six-by-four grid.</w:t>
-      </w:r>
-    </w:p>
-    <w:bookmarkStart w:id="35" w:name="sample"/>
-    <w:p>
-      <w:pPr>
-        <w:pStyle w:val="Heading2"/>
-      </w:pPr>
-      <w:r>
-        <w:t xml:space="preserve">Sample</w:t>
-      </w:r>
-    </w:p>
-    <w:p>
-      <w:pPr>
-        <w:pStyle w:val="FirstParagraph"/>
-      </w:pPr>
-      <w:r>
-        <w:t xml:space="preserve">Twenty-four participants were recruited using convenience sampling. Participants with any form of sight corrections were excluded from the study.</w:t>
-      </w:r>
-    </w:p>
-    <w:bookmarkEnd w:id="35"/>
-    <w:bookmarkStart w:id="40" w:name="experimental-design"/>
-    <w:p>
-      <w:pPr>
-        <w:pStyle w:val="Heading2"/>
+    <w:bookmarkStart w:id="35" w:name="experimental-design"/>
+    <w:p>
+      <w:pPr>
+        <w:pStyle w:val="Heading3"/>
       </w:pPr>
       <w:r>
         <w:t xml:space="preserve">Experimental Design</w:t>
@@ -1284,6 +1231,43 @@
       </w:r>
       <w:r>
         <w:t xml:space="preserve">.</w:t>
+      </w:r>
+    </w:p>
+    <w:bookmarkEnd w:id="35"/>
+    <w:bookmarkStart w:id="36" w:name="sample"/>
+    <w:p>
+      <w:pPr>
+        <w:pStyle w:val="Heading3"/>
+      </w:pPr>
+      <w:r>
+        <w:t xml:space="preserve">Sample</w:t>
+      </w:r>
+    </w:p>
+    <w:p>
+      <w:pPr>
+        <w:pStyle w:val="FirstParagraph"/>
+      </w:pPr>
+      <w:r>
+        <w:t xml:space="preserve">Twenty-four participants were recruited using convenience sampling. Participants with any form of sight corrections were excluded from the study.</w:t>
+      </w:r>
+    </w:p>
+    <w:bookmarkEnd w:id="36"/>
+    <w:bookmarkEnd w:id="37"/>
+    <w:bookmarkStart w:id="60" w:name="results"/>
+    <w:p>
+      <w:pPr>
+        <w:pStyle w:val="Heading2"/>
+      </w:pPr>
+      <w:r>
+        <w:t xml:space="preserve">Results</w:t>
+      </w:r>
+    </w:p>
+    <w:p>
+      <w:pPr>
+        <w:pStyle w:val="FirstParagraph"/>
+      </w:pPr>
+      <w:r>
+        <w:t xml:space="preserve">The effectiveness of the Quadbright method is measured as degree errors between real target position and measured position. The sample median of degree errors 2.7 degree, with a mean of 3.2 degree. 95 percent of all measurements are below 10.3 degree error. Extreme errors mostly occurred on three (out of 36) participants.</w:t>
       </w:r>
     </w:p>
     <w:tbl>
@@ -1299,7 +1283,86 @@
       <w:tr>
         <w:tc>
           <w:tcPr/>
-          <w:bookmarkStart w:id="39" w:name="fig-error-by-target"/>
+          <w:bookmarkStart w:id="41" w:name="fig-sample-degree-error"/>
+          <w:p>
+            <w:pPr>
+              <w:pStyle w:val="Compact"/>
+              <w:jc w:val="center"/>
+            </w:pPr>
+            <w:r>
+              <w:drawing>
+                <wp:inline>
+                  <wp:extent cx="4620126" cy="3696101"/>
+                  <wp:effectExtent b="0" l="0" r="0" t="0"/>
+                  <wp:docPr descr="" title="" id="39" name="Picture"/>
+                  <a:graphic>
+                    <a:graphicData uri="http://schemas.openxmlformats.org/drawingml/2006/picture">
+                      <pic:pic>
+                        <pic:nvPicPr>
+                          <pic:cNvPr descr="YET_CEHR_files/figure-docx/fig-sample-degree-error-1.png" id="40" name="Picture"/>
+                          <pic:cNvPicPr>
+                            <a:picLocks noChangeArrowheads="1" noChangeAspect="1"/>
+                          </pic:cNvPicPr>
+                        </pic:nvPicPr>
+                        <pic:blipFill>
+                          <a:blip r:embed="rId38"/>
+                          <a:stretch>
+                            <a:fillRect/>
+                          </a:stretch>
+                        </pic:blipFill>
+                        <pic:spPr bwMode="auto">
+                          <a:xfrm>
+                            <a:off x="0" y="0"/>
+                            <a:ext cx="4620126" cy="3696101"/>
+                          </a:xfrm>
+                          <a:prstGeom prst="rect">
+                            <a:avLst/>
+                          </a:prstGeom>
+                          <a:noFill/>
+                          <a:ln w="9525">
+                            <a:noFill/>
+                            <a:headEnd/>
+                            <a:tailEnd/>
+                          </a:ln>
+                        </pic:spPr>
+                      </pic:pic>
+                    </a:graphicData>
+                  </a:graphic>
+                </wp:inline>
+              </w:drawing>
+            </w:r>
+          </w:p>
+          <w:p>
+            <w:pPr>
+              <w:jc w:val="center"/>
+            </w:pPr>
+            <w:pPr>
+              <w:jc w:val="start"/>
+              <w:spacing w:before="200"/>
+              <w:pStyle w:val="ImageCaption"/>
+            </w:pPr>
+            <w:r>
+              <w:t xml:space="preserve">Figure 2: Distribution of degree errors across all trials and participants. Vertical lines indicate the mean (green), median (blue) and 95% quantile (red). Note the logarithmic scale on the x-axis.</w:t>
+            </w:r>
+          </w:p>
+          <w:bookmarkEnd w:id="41"/>
+        </w:tc>
+      </w:tr>
+    </w:tbl>
+    <w:tbl>
+      <w:tblPr>
+        <w:tblStyle w:val="Table"/>
+        <w:tblW w:type="pct" w:w="5000"/>
+        <w:tblLayout w:type="fixed"/>
+        <w:tblLook w:firstRow="0" w:lastRow="0" w:firstColumn="0" w:lastColumn="0" w:noHBand="0" w:noVBand="0" w:val="0000"/>
+      </w:tblPr>
+      <w:tblGrid>
+        <w:gridCol w:w="7920"/>
+      </w:tblGrid>
+      <w:tr>
+        <w:tc>
+          <w:tcPr/>
+          <w:bookmarkStart w:id="45" w:name="fig-error-by-target"/>
           <w:p>
             <w:pPr>
               <w:pStyle w:val="Compact"/>
@@ -1310,18 +1373,18 @@
                 <wp:inline>
                   <wp:extent cx="5334000" cy="4000500"/>
                   <wp:effectExtent b="0" l="0" r="0" t="0"/>
-                  <wp:docPr descr="" title="" id="37" name="Picture"/>
+                  <wp:docPr descr="" title="" id="43" name="Picture"/>
                   <a:graphic>
                     <a:graphicData uri="http://schemas.openxmlformats.org/drawingml/2006/picture">
                       <pic:pic>
                         <pic:nvPicPr>
-                          <pic:cNvPr descr="YET_CEHR_files/figure-docx/fig-error-by-target-1.png" id="38" name="Picture"/>
+                          <pic:cNvPr descr="YET_CEHR_files/figure-docx/fig-error-by-target-1.png" id="44" name="Picture"/>
                           <pic:cNvPicPr>
                             <a:picLocks noChangeArrowheads="1" noChangeAspect="1"/>
                           </pic:cNvPicPr>
                         </pic:nvPicPr>
                         <pic:blipFill>
-                          <a:blip r:embed="rId36"/>
+                          <a:blip r:embed="rId42"/>
                           <a:stretch>
                             <a:fillRect/>
                           </a:stretch>
@@ -1358,107 +1421,10 @@
               <w:pStyle w:val="ImageCaption"/>
             </w:pPr>
             <w:r>
-              <w:t xml:space="preserve">Figure 2: Measurement error by target position. Histograms show the distributions of angular errors (in pixel), with a density distribution shown in Red. Blue vertical lines indicate the median accuracy. Note the logarithmic scale on the x-axis.</w:t>
+              <w:t xml:space="preserve">Figure 3: Measurement error by target position. Histograms show the distributions of angular errors (in pixel), with a density distribution shown in Red. Blue vertical lines indicate the median accuracy. Note the logarithmic scale on the x-axis.</w:t>
             </w:r>
           </w:p>
-          <w:bookmarkEnd w:id="39"/>
-        </w:tc>
-      </w:tr>
-    </w:tbl>
-    <w:bookmarkEnd w:id="40"/>
-    <w:bookmarkStart w:id="58" w:name="results"/>
-    <w:p>
-      <w:pPr>
-        <w:pStyle w:val="Heading2"/>
-      </w:pPr>
-      <w:r>
-        <w:t xml:space="preserve">Results</w:t>
-      </w:r>
-    </w:p>
-    <w:p>
-      <w:pPr>
-        <w:pStyle w:val="FirstParagraph"/>
-      </w:pPr>
-      <w:r>
-        <w:t xml:space="preserve">The effectiveness of the Quadbright method is measured as degree errors between real target position and measured position. The sample median of degree errors 2.7 degree, with a mean of 3.2 degree. 95 percent of all measurements are below 10.3 degree error. Extreme errors mostly occurred on three (out of 36) participants.</w:t>
-      </w:r>
-    </w:p>
-    <w:tbl>
-      <w:tblPr>
-        <w:tblStyle w:val="Table"/>
-        <w:tblW w:type="pct" w:w="5000"/>
-        <w:tblLayout w:type="fixed"/>
-        <w:tblLook w:firstRow="0" w:lastRow="0" w:firstColumn="0" w:lastColumn="0" w:noHBand="0" w:noVBand="0" w:val="0000"/>
-      </w:tblPr>
-      <w:tblGrid>
-        <w:gridCol w:w="7920"/>
-      </w:tblGrid>
-      <w:tr>
-        <w:tc>
-          <w:tcPr/>
-          <w:bookmarkStart w:id="44" w:name="fig-sample-degree-error"/>
-          <w:p>
-            <w:pPr>
-              <w:pStyle w:val="Compact"/>
-              <w:jc w:val="center"/>
-            </w:pPr>
-            <w:r>
-              <w:drawing>
-                <wp:inline>
-                  <wp:extent cx="4620126" cy="3696101"/>
-                  <wp:effectExtent b="0" l="0" r="0" t="0"/>
-                  <wp:docPr descr="" title="" id="42" name="Picture"/>
-                  <a:graphic>
-                    <a:graphicData uri="http://schemas.openxmlformats.org/drawingml/2006/picture">
-                      <pic:pic>
-                        <pic:nvPicPr>
-                          <pic:cNvPr descr="YET_CEHR_files/figure-docx/fig-sample-degree-error-1.png" id="43" name="Picture"/>
-                          <pic:cNvPicPr>
-                            <a:picLocks noChangeArrowheads="1" noChangeAspect="1"/>
-                          </pic:cNvPicPr>
-                        </pic:nvPicPr>
-                        <pic:blipFill>
-                          <a:blip r:embed="rId41"/>
-                          <a:stretch>
-                            <a:fillRect/>
-                          </a:stretch>
-                        </pic:blipFill>
-                        <pic:spPr bwMode="auto">
-                          <a:xfrm>
-                            <a:off x="0" y="0"/>
-                            <a:ext cx="4620126" cy="3696101"/>
-                          </a:xfrm>
-                          <a:prstGeom prst="rect">
-                            <a:avLst/>
-                          </a:prstGeom>
-                          <a:noFill/>
-                          <a:ln w="9525">
-                            <a:noFill/>
-                            <a:headEnd/>
-                            <a:tailEnd/>
-                          </a:ln>
-                        </pic:spPr>
-                      </pic:pic>
-                    </a:graphicData>
-                  </a:graphic>
-                </wp:inline>
-              </w:drawing>
-            </w:r>
-          </w:p>
-          <w:p>
-            <w:pPr>
-              <w:jc w:val="center"/>
-            </w:pPr>
-            <w:pPr>
-              <w:jc w:val="start"/>
-              <w:spacing w:before="200"/>
-              <w:pStyle w:val="ImageCaption"/>
-            </w:pPr>
-            <w:r>
-              <w:t xml:space="preserve">Figure 3: Distribution of degree errors across all trials and participants. Vertical lines indicate the mean (green), median (blue) and 95% quantile (red). Note the logarithmic scale on the x-axis.</w:t>
-            </w:r>
-          </w:p>
-          <w:bookmarkEnd w:id="44"/>
+          <w:bookmarkEnd w:id="45"/>
         </w:tc>
       </w:tr>
     </w:tbl>
@@ -1471,18 +1437,18 @@
           <wp:inline>
             <wp:extent cx="5334000" cy="4445000"/>
             <wp:effectExtent b="0" l="0" r="0" t="0"/>
-            <wp:docPr descr="" title="" id="46" name="Picture"/>
+            <wp:docPr descr="" title="" id="47" name="Picture"/>
             <a:graphic>
               <a:graphicData uri="http://schemas.openxmlformats.org/drawingml/2006/picture">
                 <pic:pic>
                   <pic:nvPicPr>
-                    <pic:cNvPr descr="YET_CEHR_files/figure-docx/unnamed-chunk-5-1.png" id="47" name="Picture"/>
+                    <pic:cNvPr descr="YET_CEHR_files/figure-docx/unnamed-chunk-6-1.png" id="48" name="Picture"/>
                     <pic:cNvPicPr>
                       <a:picLocks noChangeArrowheads="1" noChangeAspect="1"/>
                     </pic:cNvPicPr>
                   </pic:nvPicPr>
                   <pic:blipFill>
-                    <a:blip r:embed="rId45"/>
+                    <a:blip r:embed="rId46"/>
                     <a:stretch>
                       <a:fillRect/>
                     </a:stretch>
@@ -1538,7 +1504,7 @@
       <w:tr>
         <w:tc>
           <w:tcPr/>
-          <w:bookmarkStart w:id="48" w:name="tbl-fixef-M1"/>
+          <w:bookmarkStart w:id="49" w:name="tbl-fixef-M1"/>
           <w:p>
             <w:pPr>
               <w:jc w:val="center"/>
@@ -1644,7 +1610,7 @@
                     <w:jc w:val="center"/>
                   </w:pPr>
                   <w:r>
-                    <w:t xml:space="preserve">-1.2614164</w:t>
+                    <w:t xml:space="preserve">0.9731731</w:t>
                   </w:r>
                 </w:p>
               </w:tc>
@@ -1657,7 +1623,7 @@
                     <w:jc w:val="center"/>
                   </w:pPr>
                   <w:r>
-                    <w:t xml:space="preserve">-2.7666335</w:t>
+                    <w:t xml:space="preserve">0.8638267</w:t>
                   </w:r>
                 </w:p>
               </w:tc>
@@ -1670,7 +1636,7 @@
                     <w:jc w:val="center"/>
                   </w:pPr>
                   <w:r>
-                    <w:t xml:space="preserve">0.4749971</w:t>
+                    <w:t xml:space="preserve">1.083287</w:t>
                   </w:r>
                 </w:p>
               </w:tc>
@@ -1698,7 +1664,7 @@
                     <w:jc w:val="center"/>
                   </w:pPr>
                   <w:r>
-                    <w:t xml:space="preserve">-0.0009461</w:t>
+                    <w:t xml:space="preserve">-31.4342584</w:t>
                   </w:r>
                 </w:p>
               </w:tc>
@@ -1711,7 +1677,7 @@
                     <w:jc w:val="center"/>
                   </w:pPr>
                   <w:r>
-                    <w:t xml:space="preserve">-0.0012579</w:t>
+                    <w:t xml:space="preserve">-38.9955644</w:t>
                   </w:r>
                 </w:p>
               </w:tc>
@@ -1724,7 +1690,7 @@
                     <w:jc w:val="center"/>
                   </w:pPr>
                   <w:r>
-                    <w:t xml:space="preserve">-0.0006482</w:t>
+                    <w:t xml:space="preserve">-23.862984</w:t>
                   </w:r>
                 </w:p>
               </w:tc>
@@ -1752,7 +1718,7 @@
                     <w:jc w:val="center"/>
                   </w:pPr>
                   <w:r>
-                    <w:t xml:space="preserve">0.0000036</w:t>
+                    <w:t xml:space="preserve">55.4614599</w:t>
                   </w:r>
                 </w:p>
               </w:tc>
@@ -1765,7 +1731,7 @@
                     <w:jc w:val="center"/>
                   </w:pPr>
                   <w:r>
-                    <w:t xml:space="preserve">0.0000025</w:t>
+                    <w:t xml:space="preserve">50.8822896</w:t>
                   </w:r>
                 </w:p>
               </w:tc>
@@ -1778,7 +1744,7 @@
                     <w:jc w:val="center"/>
                   </w:pPr>
                   <w:r>
-                    <w:t xml:space="preserve">0.0000050</w:t>
+                    <w:t xml:space="preserve">60.126233</w:t>
                   </w:r>
                 </w:p>
               </w:tc>
@@ -1806,7 +1772,7 @@
                     <w:jc w:val="center"/>
                   </w:pPr>
                   <w:r>
-                    <w:t xml:space="preserve">-0.0006679</w:t>
+                    <w:t xml:space="preserve">-13.3592238</w:t>
                   </w:r>
                 </w:p>
               </w:tc>
@@ -1819,7 +1785,7 @@
                     <w:jc w:val="center"/>
                   </w:pPr>
                   <w:r>
-                    <w:t xml:space="preserve">-0.0011998</w:t>
+                    <w:t xml:space="preserve">-19.9487998</w:t>
                   </w:r>
                 </w:p>
               </w:tc>
@@ -1832,7 +1798,7 @@
                     <w:jc w:val="center"/>
                   </w:pPr>
                   <w:r>
-                    <w:t xml:space="preserve">-0.0001857</w:t>
+                    <w:t xml:space="preserve">-6.783604</w:t>
                   </w:r>
                 </w:p>
               </w:tc>
@@ -1860,7 +1826,7 @@
                     <w:jc w:val="center"/>
                   </w:pPr>
                   <w:r>
-                    <w:t xml:space="preserve">0.0000049</w:t>
+                    <w:t xml:space="preserve">26.4777551</w:t>
                   </w:r>
                 </w:p>
               </w:tc>
@@ -1873,7 +1839,7 @@
                     <w:jc w:val="center"/>
                   </w:pPr>
                   <w:r>
-                    <w:t xml:space="preserve">0.0000029</w:t>
+                    <w:t xml:space="preserve">22.8915965</w:t>
                   </w:r>
                 </w:p>
               </w:tc>
@@ -1886,13 +1852,13 @@
                     <w:jc w:val="center"/>
                   </w:pPr>
                   <w:r>
-                    <w:t xml:space="preserve">0.0000069</w:t>
+                    <w:t xml:space="preserve">29.964893</w:t>
                   </w:r>
                 </w:p>
               </w:tc>
             </w:tr>
           </w:tbl>
-          <w:bookmarkEnd w:id="48"/>
+          <w:bookmarkEnd w:id="49"/>
           <w:p/>
         </w:tc>
       </w:tr>
@@ -1902,7 +1868,7 @@
         <w:pStyle w:val="BodyText"/>
       </w:pPr>
       <w:r>
-        <w:t xml:space="preserve">The model predicts the degree error in the center of the screen to be 2.3 degree, with a high level of certainty (</w:t>
+        <w:t xml:space="preserve">The model predicts the degree error in the center of the screen to be 0.97 degree, with a high level of certainty (</w:t>
       </w:r>
       <w:hyperlink w:anchor="tbl-fixef-M1">
         <w:r>
@@ -1913,29 +1879,10 @@
         </w:r>
       </w:hyperlink>
       <w:r>
-        <w:t xml:space="preserve">). The square terms for both axis are positive, which means that the error increases towards extreme positions. The linear terms are both negative, which means there is a lateral difference, with the largest error in the lower, mount-side (non-nasal) corner.</w:t>
-      </w:r>
-    </w:p>
-    <w:p>
-      <w:pPr>
-        <w:pStyle w:val="BodyText"/>
-      </w:pPr>
-      <w:hyperlink w:anchor="fig-predicted-degree-error">
-        <w:r>
-          <w:rPr>
-            <w:rStyle w:val="Hyperlink"/>
-          </w:rPr>
-          <w:t xml:space="preserve">Figure 4</w:t>
-        </w:r>
-      </w:hyperlink>
-      <w:r>
-        <w:t xml:space="preserve"> </w:t>
-      </w:r>
-      <w:r>
-        <w:t xml:space="preserve">shows interpolated degree errors per participant. While for all participants the horizontal and vertical errors is lowest near the center region, there appear to be strong individual differences in the curvature. At the same time, there is a surpising lack of crossings between the individual curves, which means that participants with low error in the center region also have low error in extreme positions.</w:t>
-      </w:r>
-    </w:p>
-    <w:bookmarkStart w:id="57" w:name="fig-predicted-degree-error"/>
+        <w:t xml:space="preserve">). The square terms for both axis are positive and prominent, which means that the error increases towards extreme positions. The linear terms are both negative, which means that the point of optimal accuracy is not in the center, but slightly up and mount-side, with the largest error in the upper nasal corner.</w:t>
+      </w:r>
+    </w:p>
+    <w:bookmarkStart w:id="58" w:name="fig-predicted-degree-error"/>
     <w:tbl>
       <w:tblPr>
         <w:tblStyle w:val="Table"/>
@@ -1963,7 +1910,7 @@
             <w:tr>
               <w:tc>
                 <w:tcPr/>
-                <w:bookmarkStart w:id="52" w:name="fig-predicted-degree-error-1"/>
+                <w:bookmarkStart w:id="53" w:name="fig-predicted-degree-error-1"/>
                 <w:p>
                   <w:pPr>
                     <w:pStyle w:val="Compact"/>
@@ -1975,18 +1922,18 @@
                       <wp:inline>
                         <wp:extent cx="2971800" cy="2377440"/>
                         <wp:effectExtent b="0" l="0" r="0" t="0"/>
-                        <wp:docPr descr="" title="" id="50" name="Picture"/>
+                        <wp:docPr descr="" title="" id="51" name="Picture"/>
                         <a:graphic>
                           <a:graphicData uri="http://schemas.openxmlformats.org/drawingml/2006/picture">
                             <pic:pic>
                               <pic:nvPicPr>
-                                <pic:cNvPr descr="YET_CEHR_files/figure-docx/fig-predicted-degree-error-1.png" id="51" name="Picture"/>
+                                <pic:cNvPr descr="YET_CEHR_files/figure-docx/fig-predicted-degree-error-1.png" id="52" name="Picture"/>
                                 <pic:cNvPicPr>
                                   <a:picLocks noChangeArrowheads="1" noChangeAspect="1"/>
                                 </pic:cNvPicPr>
                               </pic:nvPicPr>
                               <pic:blipFill>
-                                <a:blip r:embed="rId49"/>
+                                <a:blip r:embed="rId50"/>
                                 <a:stretch>
                                   <a:fillRect/>
                                 </a:stretch>
@@ -2024,10 +1971,10 @@
                     <w:pStyle w:val="ImageCaption"/>
                   </w:pPr>
                   <w:r>
-                    <w:t xml:space="preserve">(a) Horizontal</w:t>
-                  </w:r>
-                </w:p>
-                <w:bookmarkEnd w:id="52"/>
+                    <w:t xml:space="preserve">(a) Horizontal error</w:t>
+                  </w:r>
+                </w:p>
+                <w:bookmarkEnd w:id="53"/>
               </w:tc>
             </w:tr>
           </w:tbl>
@@ -2048,7 +1995,7 @@
             <w:tr>
               <w:tc>
                 <w:tcPr/>
-                <w:bookmarkStart w:id="56" w:name="fig-predicted-degree-error-2"/>
+                <w:bookmarkStart w:id="57" w:name="fig-predicted-degree-error-2"/>
                 <w:p>
                   <w:pPr>
                     <w:pStyle w:val="Compact"/>
@@ -2060,18 +2007,18 @@
                       <wp:inline>
                         <wp:extent cx="2971800" cy="2377440"/>
                         <wp:effectExtent b="0" l="0" r="0" t="0"/>
-                        <wp:docPr descr="" title="" id="54" name="Picture"/>
+                        <wp:docPr descr="" title="" id="55" name="Picture"/>
                         <a:graphic>
                           <a:graphicData uri="http://schemas.openxmlformats.org/drawingml/2006/picture">
                             <pic:pic>
                               <pic:nvPicPr>
-                                <pic:cNvPr descr="YET_CEHR_files/figure-docx/fig-predicted-degree-error-2.png" id="55" name="Picture"/>
+                                <pic:cNvPr descr="YET_CEHR_files/figure-docx/fig-predicted-degree-error-2.png" id="56" name="Picture"/>
                                 <pic:cNvPicPr>
                                   <a:picLocks noChangeArrowheads="1" noChangeAspect="1"/>
                                 </pic:cNvPicPr>
                               </pic:nvPicPr>
                               <pic:blipFill>
-                                <a:blip r:embed="rId53"/>
+                                <a:blip r:embed="rId54"/>
                                 <a:stretch>
                                   <a:fillRect/>
                                 </a:stretch>
@@ -2109,10 +2056,10 @@
                     <w:pStyle w:val="ImageCaption"/>
                   </w:pPr>
                   <w:r>
-                    <w:t xml:space="preserve">(b) Vertical</w:t>
-                  </w:r>
-                </w:p>
-                <w:bookmarkEnd w:id="56"/>
+                    <w:t xml:space="preserve">(b) Vertical error</w:t>
+                  </w:r>
+                </w:p>
+                <w:bookmarkEnd w:id="57"/>
               </w:tc>
             </w:tr>
           </w:tbl>
@@ -2132,11 +2079,39 @@
         <w:t xml:space="preserve">Figure 4: Predicted degree error by target position and participant. Points show center estimate per trial with LOESS lines for interpolation.</w:t>
       </w:r>
     </w:p>
-    <w:bookmarkEnd w:id="57"/>
+    <w:bookmarkEnd w:id="58"/>
     <w:p>
       <w:pPr>
         <w:pStyle w:val="BodyText"/>
       </w:pPr>
+      <w:hyperlink w:anchor="fig-predicted-degree-error">
+        <w:r>
+          <w:rPr>
+            <w:rStyle w:val="Hyperlink"/>
+          </w:rPr>
+          <w:t xml:space="preserve">Figure 4</w:t>
+        </w:r>
+      </w:hyperlink>
+      <w:r>
+        <w:t xml:space="preserve"> </w:t>
+      </w:r>
+      <w:r>
+        <w:t xml:space="preserve">shows the fitted degree errors per participant. While the curvature is rather similar, there appears to be individual differences in the overall level. In the vast majority of of participants, the error is below 5 degree for most of the range.</w:t>
+      </w:r>
+    </w:p>
+    <w:bookmarkStart w:id="59" w:name="conclusion"/>
+    <w:p>
+      <w:pPr>
+        <w:pStyle w:val="Heading3"/>
+      </w:pPr>
+      <w:r>
+        <w:t xml:space="preserve">Conclusion</w:t>
+      </w:r>
+    </w:p>
+    <w:p>
+      <w:pPr>
+        <w:pStyle w:val="FirstParagraph"/>
+      </w:pPr>
       <w:r>
         <w:t xml:space="preserve">In conclusion, eye tracking using the Quadbright algorithm typically produces accuracy in the range of 2-5 degree error. This is a magnitude above what is achieved by commercial eye tracking devices using corneal reflections (e.g.</w:t>
       </w:r>
@@ -2177,8 +2152,9 @@
         <w:t xml:space="preserve">. Altogether, the Quadbright device qualifies as a candidate model for human eye direction reading.</w:t>
       </w:r>
     </w:p>
-    <w:bookmarkEnd w:id="58"/>
-    <w:bookmarkStart w:id="86" w:name="X739e7a8d01a3a8db6358f3cf49c7af788e1739a"/>
+    <w:bookmarkEnd w:id="59"/>
+    <w:bookmarkEnd w:id="60"/>
+    <w:bookmarkStart w:id="88" w:name="X739e7a8d01a3a8db6358f3cf49c7af788e1739a"/>
     <w:p>
       <w:pPr>
         <w:pStyle w:val="Heading2"/>
@@ -2195,7 +2171,7 @@
         <w:t xml:space="preserve">The second study aimed at the possibility that human direction reading uses a Quadbright device. A gaze reading experiment was constructed, where accuracy was measured with eye regions reduced to four brightness levels against a control condition. To approximate the depth of processing in both conditions, exposure times were varied from 70 milliseconds to one second.</w:t>
       </w:r>
     </w:p>
-    <w:bookmarkStart w:id="68" w:name="experimental-design-1"/>
+    <w:bookmarkStart w:id="70" w:name="experimental-design-1"/>
     <w:p>
       <w:pPr>
         <w:pStyle w:val="Heading3"/>
@@ -2244,7 +2220,7 @@
         <w:t xml:space="preserve">. Exposure times varied in five steps (70, 140, 400, 600 and 1000 milliseconds).</w:t>
       </w:r>
     </w:p>
-    <w:bookmarkStart w:id="67" w:name="fig-qb-stimuli"/>
+    <w:bookmarkStart w:id="69" w:name="fig-qb-stimuli"/>
     <w:tbl>
       <w:tblPr>
         <w:tblStyle w:val="Table"/>
@@ -2271,7 +2247,7 @@
             <w:tr>
               <w:tc>
                 <w:tcPr/>
-                <w:bookmarkStart w:id="62" w:name="fig-qb-control"/>
+                <w:bookmarkStart w:id="64" w:name="fig-qb-control"/>
                 <w:p>
                   <w:pPr>
                     <w:pStyle w:val="Compact"/>
@@ -2283,18 +2259,18 @@
                       <wp:inline>
                         <wp:extent cx="2971800" cy="2820458"/>
                         <wp:effectExtent b="0" l="0" r="0" t="0"/>
-                        <wp:docPr descr="" title="" id="60" name="Picture"/>
+                        <wp:docPr descr="" title="" id="62" name="Picture"/>
                         <a:graphic>
                           <a:graphicData uri="http://schemas.openxmlformats.org/drawingml/2006/picture">
                             <pic:pic>
                               <pic:nvPicPr>
-                                <pic:cNvPr descr="Illustrations/Exp_Control.png" id="61" name="Picture"/>
+                                <pic:cNvPr descr="Illustrations/Exp_Control.png" id="63" name="Picture"/>
                                 <pic:cNvPicPr>
                                   <a:picLocks noChangeArrowheads="1" noChangeAspect="1"/>
                                 </pic:cNvPicPr>
                               </pic:nvPicPr>
                               <pic:blipFill>
-                                <a:blip r:embed="rId59"/>
+                                <a:blip r:embed="rId61"/>
                                 <a:stretch>
                                   <a:fillRect/>
                                 </a:stretch>
@@ -2335,7 +2311,7 @@
                     <w:t xml:space="preserve">(a) Control condition</w:t>
                   </w:r>
                 </w:p>
-                <w:bookmarkEnd w:id="62"/>
+                <w:bookmarkEnd w:id="64"/>
               </w:tc>
             </w:tr>
           </w:tbl>
@@ -2357,24 +2333,24 @@
       <w:r>
         <w:t xml:space="preserve"> </w:t>
       </w:r>
-      <w:bookmarkStart w:id="66" w:name="fig-qb-experimental"/>
+      <w:bookmarkStart w:id="68" w:name="fig-qb-experimental"/>
       <w:r>
         <w:drawing>
           <wp:inline>
             <wp:extent cx="2971800" cy="2859920"/>
             <wp:effectExtent b="0" l="0" r="0" t="0"/>
-            <wp:docPr descr="Quadbright condition" title="" id="64" name="Picture"/>
+            <wp:docPr descr="Quadbright condition" title="" id="66" name="Picture"/>
             <a:graphic>
               <a:graphicData uri="http://schemas.openxmlformats.org/drawingml/2006/picture">
                 <pic:pic>
                   <pic:nvPicPr>
-                    <pic:cNvPr descr="Illustrations/Exp_QB.png" id="65" name="Picture"/>
+                    <pic:cNvPr descr="Illustrations/Exp_QB.png" id="67" name="Picture"/>
                     <pic:cNvPicPr>
                       <a:picLocks noChangeArrowheads="1" noChangeAspect="1"/>
                     </pic:cNvPicPr>
                   </pic:nvPicPr>
                   <pic:blipFill>
-                    <a:blip r:embed="rId63"/>
+                    <a:blip r:embed="rId65"/>
                     <a:stretch>
                       <a:fillRect/>
                     </a:stretch>
@@ -2400,7 +2376,7 @@
           </wp:inline>
         </w:drawing>
       </w:r>
-      <w:bookmarkEnd w:id="66"/>
+      <w:bookmarkEnd w:id="68"/>
       <w:r>
         <w:t xml:space="preserve"> </w:t>
       </w:r>
@@ -2414,9 +2390,9 @@
         <w:t xml:space="preserve">(Hölter &amp; Schmettow, 2025, with permission)</w:t>
       </w:r>
     </w:p>
-    <w:bookmarkEnd w:id="67"/>
-    <w:bookmarkEnd w:id="68"/>
-    <w:bookmarkStart w:id="69" w:name="sample-1"/>
+    <w:bookmarkEnd w:id="69"/>
+    <w:bookmarkEnd w:id="70"/>
+    <w:bookmarkStart w:id="71" w:name="sample-1"/>
     <w:p>
       <w:pPr>
         <w:pStyle w:val="Heading3"/>
@@ -2433,8 +2409,8 @@
         <w:t xml:space="preserve">A sample of 43 participants was collected via convenience sampling with 20 female, 23 male, 18 to 70 years with an average age of 34.2 years). The study was approved by the Humannities &amp; Social Sciences ethics committee of the University of Twente under the number 250623. All participants provided informed consent prior to participation.</w:t>
       </w:r>
     </w:p>
-    <w:bookmarkEnd w:id="69"/>
-    <w:bookmarkStart w:id="70" w:name="data-analysis"/>
+    <w:bookmarkEnd w:id="71"/>
+    <w:bookmarkStart w:id="72" w:name="data-analysis"/>
     <w:p>
       <w:pPr>
         <w:pStyle w:val="Heading3"/>
@@ -2472,8 +2448,8 @@
         <w:t xml:space="preserve">.</w:t>
       </w:r>
     </w:p>
-    <w:bookmarkEnd w:id="70"/>
-    <w:bookmarkStart w:id="85" w:name="results-1"/>
+    <w:bookmarkEnd w:id="72"/>
+    <w:bookmarkStart w:id="87" w:name="results-1"/>
     <w:p>
       <w:pPr>
         <w:pStyle w:val="Heading3"/>
@@ -2495,7 +2471,7 @@
       <w:tr>
         <w:tc>
           <w:tcPr/>
-          <w:bookmarkStart w:id="71" w:name="tbl-fixef-M4"/>
+          <w:bookmarkStart w:id="73" w:name="tbl-fixef-M4"/>
           <w:p>
             <w:pPr>
               <w:jc w:val="center"/>
@@ -3119,7 +3095,7 @@
               </w:tc>
             </w:tr>
           </w:tbl>
-          <w:bookmarkEnd w:id="71"/>
+          <w:bookmarkEnd w:id="73"/>
           <w:p/>
         </w:tc>
       </w:tr>
@@ -3133,18 +3109,18 @@
           <wp:inline>
             <wp:extent cx="4620126" cy="3696101"/>
             <wp:effectExtent b="0" l="0" r="0" t="0"/>
-            <wp:docPr descr="" title="" id="73" name="Picture"/>
+            <wp:docPr descr="" title="" id="75" name="Picture"/>
             <a:graphic>
               <a:graphicData uri="http://schemas.openxmlformats.org/drawingml/2006/picture">
                 <pic:pic>
                   <pic:nvPicPr>
-                    <pic:cNvPr descr="YET_CEHR_files/figure-docx/unnamed-chunk-8-1.png" id="74" name="Picture"/>
+                    <pic:cNvPr descr="YET_CEHR_files/figure-docx/unnamed-chunk-10-1.png" id="76" name="Picture"/>
                     <pic:cNvPicPr>
                       <a:picLocks noChangeArrowheads="1" noChangeAspect="1"/>
                     </pic:cNvPicPr>
                   </pic:nvPicPr>
                   <pic:blipFill>
-                    <a:blip r:embed="rId72"/>
+                    <a:blip r:embed="rId74"/>
                     <a:stretch>
                       <a:fillRect/>
                     </a:stretch>
@@ -3242,30 +3218,30 @@
       <w:tr>
         <w:tc>
           <w:tcPr/>
-          <w:bookmarkStart w:id="79" w:name="fig-participant-trajectories"/>
+          <w:bookmarkStart w:id="81" w:name="fig-participant-trajectories"/>
           <w:p>
             <w:pPr>
               <w:pStyle w:val="Compact"/>
               <w:jc w:val="center"/>
             </w:pPr>
-            <w:bookmarkStart w:id="78" w:name="fig-participant-trajectories"/>
+            <w:bookmarkStart w:id="80" w:name="fig-participant-trajectories"/>
             <w:r>
               <w:drawing>
                 <wp:inline>
                   <wp:extent cx="5334000" cy="4000500"/>
                   <wp:effectExtent b="0" l="0" r="0" t="0"/>
-                  <wp:docPr descr="" title="" id="76" name="Picture"/>
+                  <wp:docPr descr="" title="" id="78" name="Picture"/>
                   <a:graphic>
                     <a:graphicData uri="http://schemas.openxmlformats.org/drawingml/2006/picture">
                       <pic:pic>
                         <pic:nvPicPr>
-                          <pic:cNvPr descr="YET_CEHR_files/figure-docx/fig-participant-trajectories-1.png" id="77" name="Picture"/>
+                          <pic:cNvPr descr="YET_CEHR_files/figure-docx/fig-participant-trajectories-1.png" id="79" name="Picture"/>
                           <pic:cNvPicPr>
                             <a:picLocks noChangeArrowheads="1" noChangeAspect="1"/>
                           </pic:cNvPicPr>
                         </pic:nvPicPr>
                         <pic:blipFill>
-                          <a:blip r:embed="rId75"/>
+                          <a:blip r:embed="rId77"/>
                           <a:stretch>
                             <a:fillRect/>
                           </a:stretch>
@@ -3291,7 +3267,7 @@
                 </wp:inline>
               </w:drawing>
             </w:r>
-            <w:bookmarkEnd w:id="78"/>
+            <w:bookmarkEnd w:id="80"/>
           </w:p>
           <w:p>
             <w:pPr>
@@ -3306,7 +3282,7 @@
               <w:t xml:space="preserve">Figure 6</w:t>
             </w:r>
           </w:p>
-          <w:bookmarkEnd w:id="79"/>
+          <w:bookmarkEnd w:id="81"/>
         </w:tc>
       </w:tr>
     </w:tbl>
@@ -3348,30 +3324,30 @@
       <w:tr>
         <w:tc>
           <w:tcPr/>
-          <w:bookmarkStart w:id="84" w:name="fig-stim-trajectories"/>
+          <w:bookmarkStart w:id="86" w:name="fig-stim-trajectories"/>
           <w:p>
             <w:pPr>
               <w:pStyle w:val="Compact"/>
               <w:jc w:val="center"/>
             </w:pPr>
-            <w:bookmarkStart w:id="83" w:name="fig-stim-trajectories"/>
+            <w:bookmarkStart w:id="85" w:name="fig-stim-trajectories"/>
             <w:r>
               <w:drawing>
                 <wp:inline>
                   <wp:extent cx="5334000" cy="4000500"/>
                   <wp:effectExtent b="0" l="0" r="0" t="0"/>
-                  <wp:docPr descr="" title="" id="81" name="Picture"/>
+                  <wp:docPr descr="" title="" id="83" name="Picture"/>
                   <a:graphic>
                     <a:graphicData uri="http://schemas.openxmlformats.org/drawingml/2006/picture">
                       <pic:pic>
                         <pic:nvPicPr>
-                          <pic:cNvPr descr="YET_CEHR_files/figure-docx/fig-stim-trajectories-1.png" id="82" name="Picture"/>
+                          <pic:cNvPr descr="YET_CEHR_files/figure-docx/fig-stim-trajectories-1.png" id="84" name="Picture"/>
                           <pic:cNvPicPr>
                             <a:picLocks noChangeArrowheads="1" noChangeAspect="1"/>
                           </pic:cNvPicPr>
                         </pic:nvPicPr>
                         <pic:blipFill>
-                          <a:blip r:embed="rId80"/>
+                          <a:blip r:embed="rId82"/>
                           <a:stretch>
                             <a:fillRect/>
                           </a:stretch>
@@ -3397,7 +3373,7 @@
                 </wp:inline>
               </w:drawing>
             </w:r>
-            <w:bookmarkEnd w:id="83"/>
+            <w:bookmarkEnd w:id="85"/>
           </w:p>
           <w:p>
             <w:pPr>
@@ -3412,13 +3388,13 @@
               <w:t xml:space="preserve">Figure 7</w:t>
             </w:r>
           </w:p>
-          <w:bookmarkEnd w:id="84"/>
+          <w:bookmarkEnd w:id="86"/>
         </w:tc>
       </w:tr>
     </w:tbl>
-    <w:bookmarkEnd w:id="85"/>
-    <w:bookmarkEnd w:id="86"/>
-    <w:bookmarkStart w:id="89" w:name="discussion"/>
+    <w:bookmarkEnd w:id="87"/>
+    <w:bookmarkEnd w:id="88"/>
+    <w:bookmarkStart w:id="91" w:name="discussion"/>
     <w:p>
       <w:pPr>
         <w:pStyle w:val="Heading2"/>
@@ -3427,7 +3403,7 @@
         <w:t xml:space="preserve">Discussion</w:t>
       </w:r>
     </w:p>
-    <w:bookmarkStart w:id="87" w:name="evolution-of-the-effective-sender"/>
+    <w:bookmarkStart w:id="89" w:name="evolution-of-the-effective-sender"/>
     <w:p>
       <w:pPr>
         <w:pStyle w:val="Heading3"/>
@@ -3486,8 +3462,8 @@
         <w:t xml:space="preserve">.</w:t>
       </w:r>
     </w:p>
-    <w:bookmarkEnd w:id="87"/>
-    <w:bookmarkStart w:id="88" w:name="evolution-of-the-receving-end"/>
+    <w:bookmarkEnd w:id="89"/>
+    <w:bookmarkStart w:id="90" w:name="evolution-of-the-receving-end"/>
     <w:p>
       <w:pPr>
         <w:pStyle w:val="Heading3"/>
@@ -3613,86 +3589,104 @@
         <w:t xml:space="preserve">proposes a connection between autism spectrum disorders and a dysfunctional TM. If the lack of an EDD is part of this dysfunction, then we would expect diagnosed participant to show equal performance in the conditions of our experiment.</w:t>
       </w:r>
     </w:p>
-    <w:bookmarkEnd w:id="88"/>
-    <w:bookmarkEnd w:id="89"/>
-    <w:bookmarkStart w:id="91" w:name="limitations"/>
-    <w:p>
-      <w:pPr>
-        <w:pStyle w:val="Heading2"/>
-      </w:pPr>
-      <w:r>
-        <w:t xml:space="preserve">Limitations</w:t>
-      </w:r>
-    </w:p>
-    <w:bookmarkStart w:id="90" w:name="future-research"/>
-    <w:p>
-      <w:pPr>
-        <w:pStyle w:val="Heading3"/>
-      </w:pPr>
-      <w:r>
-        <w:t xml:space="preserve">Future research</w:t>
-      </w:r>
-    </w:p>
-    <w:p>
-      <w:pPr>
-        <w:pStyle w:val="FirstParagraph"/>
-      </w:pPr>
-      <w:r>
-        <w:t xml:space="preserve">Speculating about how receiver mechanisms evolved, and how many there exist is fascinating, but much more research needs to be conducted to make good for the fact that you cannot truly experiment with evolution. The eye tracking device, we developed, can be used to emulate other algorithms, for example using more fine-grained brightness distributions (</w:t>
-      </w:r>
-      <w:r>
-        <w:t xml:space="preserve">“Hexabright”</w:t>
-      </w:r>
-      <w:r>
-        <w:t xml:space="preserve">) or processing geometric cues.</w:t>
-      </w:r>
-    </w:p>
-    <w:p>
-      <w:pPr>
-        <w:pStyle w:val="BodyText"/>
-      </w:pPr>
-      <w:r>
-        <w:t xml:space="preserve">The dominant effect of the Quadbright manipulation is how differently it acts on individuals. The divide spans two magnitudes and must therefore have correlates in everyday performance. We would expect that performance in the Quadbright condition is correlated with the ability to read glances under poor conditions, for example with peripheral viewing or when the sender is wearing glasses.</w:t>
-      </w:r>
-    </w:p>
-    <w:p>
-      <w:pPr>
-        <w:pStyle w:val="BodyText"/>
-      </w:pPr>
-      <w:r>
-        <w:t xml:space="preserve">Studying how eye direction cues establish shared attention also has impact in at least two modern fields of application. One open problem in transport is how automated vehicles can effectively communicate attention and intentions with human traffic members. For example, making eye contact is often observed in communication between drivers and street-crossing pedestrians. External human-machine interfaces (e-HMI) have been tested for communication on the outside of cars, using text, icons and facial expressions. Understanding the role and processing modes of eye direction reading can be used to design more efficient signals.</w:t>
-      </w:r>
-    </w:p>
-    <w:p>
-      <w:pPr>
-        <w:pStyle w:val="BodyText"/>
-      </w:pPr>
-      <w:r>
-        <w:t xml:space="preserve">Another field of application is the design of artificial faces. In social robotics, robot faces are often designed to be expressive, and the role of glance reading in human-robot interaction is well established. However, designing more human-like eye regions for this purpose may result in an adverse effect known as the Uncanny Valley. Artificial faces that are too human-like, but not quite right, are perceived as creepy. The results of this study suggest that degraded eye regions can convey glance directions, which could facilitate the quality of interactiuon, without falling into the Uncanny Valley.</w:t>
-      </w:r>
-    </w:p>
-    <w:p>
-      <w:pPr>
-        <w:pStyle w:val="BodyText"/>
-      </w:pPr>
-      <w:r>
-        <w:t xml:space="preserve">Finally, the eye tracker we build to test our ideas about the receiving end has already been used extensively for bachelor-level student projects. With some refinement it could deliver sufficient accuracy for many psychological experiments and applied research studies, with the added benefit of being much easier to replicate for everyone than with using commercial eye tracking devices.</w:t>
-      </w:r>
-    </w:p>
     <w:bookmarkEnd w:id="90"/>
     <w:bookmarkEnd w:id="91"/>
+    <w:bookmarkStart w:id="93" w:name="limitations"/>
+    <w:p>
+      <w:pPr>
+        <w:pStyle w:val="Heading2"/>
+      </w:pPr>
+      <w:r>
+        <w:t xml:space="preserve">Limitations</w:t>
+      </w:r>
+    </w:p>
+    <w:bookmarkStart w:id="92" w:name="future-research"/>
+    <w:p>
+      <w:pPr>
+        <w:pStyle w:val="Heading3"/>
+      </w:pPr>
+      <w:r>
+        <w:t xml:space="preserve">Future research</w:t>
+      </w:r>
+    </w:p>
+    <w:p>
+      <w:pPr>
+        <w:pStyle w:val="FirstParagraph"/>
+      </w:pPr>
+      <w:r>
+        <w:t xml:space="preserve">Speculating about how receiver mechanisms evolved, and how many there exist is fascinating, but much more research needs to be conducted to make good for the fact that you cannot truly experiment with evolution. The eye tracking device, we developed, can be used to emulate other algorithms, for example using more fine-grained brightness distributions (</w:t>
+      </w:r>
+      <w:r>
+        <w:t xml:space="preserve">“Hexabright”</w:t>
+      </w:r>
+      <w:r>
+        <w:t xml:space="preserve">) or processing geometric cues.</w:t>
+      </w:r>
+    </w:p>
+    <w:p>
+      <w:pPr>
+        <w:pStyle w:val="BodyText"/>
+      </w:pPr>
+      <w:r>
+        <w:t xml:space="preserve">The dominant effect of the Quadbright manipulation is how differently it acts on individuals. The divide spans two magnitudes and must therefore have correlates in everyday performance. We would expect that performance in the Quadbright condition is correlated with the ability to read glances under poor conditions, for example with peripheral viewing or when the sender is wearing glasses.</w:t>
+      </w:r>
+    </w:p>
+    <w:p>
+      <w:pPr>
+        <w:pStyle w:val="BodyText"/>
+      </w:pPr>
+      <w:r>
+        <w:t xml:space="preserve">Studying how eye direction cues establish shared attention also has impact in at least two modern fields of application. One open problem in transport is how automated vehicles can effectively communicate attention and intentions with human traffic members. For example, making eye contact is often observed in communication between drivers and street-crossing pedestrians. External human-machine interfaces (e-HMI) have been tested for communication on the outside of cars, using text, icons and facial expressions. Understanding the role and processing modes of eye direction reading can be used to design more efficient signals.</w:t>
+      </w:r>
+    </w:p>
+    <w:p>
+      <w:pPr>
+        <w:pStyle w:val="BodyText"/>
+      </w:pPr>
+      <w:r>
+        <w:t xml:space="preserve">Another field of application is the design of artificial faces. In social robotics, robot faces are often designed to be expressive, and the role of glance reading in human-robot interaction is well established. However, designing more human-like eye regions for this purpose may result in an adverse effect known as the Uncanny Valley. Artificial faces that are too human-like, but not quite right, are perceived as creepy. The results of this study suggest that degraded eye regions can convey glance directions, which could facilitate the quality of interaction, without falling into the Uncanny Valley.</w:t>
+      </w:r>
+    </w:p>
+    <w:p>
+      <w:pPr>
+        <w:pStyle w:val="BodyText"/>
+      </w:pPr>
+      <w:r>
+        <w:t xml:space="preserve">Finally, the eye tracker we build to test our ideas about the receiving end has already been used extensively for bachelor-level student projects. With some refinement it could deliver sufficient accuracy for many psychological experiments and applied research studies, with the added benefit of being much easier to replicate for everyone than with using commercial eye tracking devices.</w:t>
+      </w:r>
+    </w:p>
     <w:bookmarkEnd w:id="92"/>
-    <w:bookmarkStart w:id="159" w:name="references"/>
+    <w:bookmarkEnd w:id="93"/>
+    <w:bookmarkEnd w:id="94"/>
+    <w:bookmarkStart w:id="95" w:name="conclusion-1"/>
     <w:p>
       <w:pPr>
         <w:pStyle w:val="Heading1"/>
       </w:pPr>
       <w:r>
+        <w:t xml:space="preserve">Conclusion</w:t>
+      </w:r>
+    </w:p>
+    <w:p>
+      <w:pPr>
+        <w:pStyle w:val="FirstParagraph"/>
+      </w:pPr>
+      <w:r>
+        <w:t xml:space="preserve">The Cooperative Eye Hypothesis implies that eyes with a visible white sclera is sending exceptionally clear signals about gaze directions. While previous research made this assumption based on face validity, the successful implementation of the simplistic eye tracking algorithm supports this idea. By showing that humans can read glance directions under Quadbright conditions, but with reduced accuracy, lends support for multi-receiver theories, as well as the cue-before-signal theory of evolutionary origins.</w:t>
+      </w:r>
+    </w:p>
+    <w:bookmarkEnd w:id="95"/>
+    <w:bookmarkStart w:id="162" w:name="references"/>
+    <w:p>
+      <w:pPr>
+        <w:pStyle w:val="Heading1"/>
+      </w:pPr>
+      <w:r>
         <w:t xml:space="preserve">References</w:t>
       </w:r>
     </w:p>
-    <w:bookmarkStart w:id="158" w:name="refs"/>
-    <w:bookmarkStart w:id="94" w:name="ref-Anderson2016"/>
+    <w:bookmarkStart w:id="161" w:name="refs"/>
+    <w:bookmarkStart w:id="97" w:name="ref-Anderson2016"/>
     <w:p>
       <w:pPr>
         <w:pStyle w:val="Bibliography"/>
@@ -3729,7 +3723,7 @@
       <w:r>
         <w:t xml:space="preserve"> </w:t>
       </w:r>
-      <w:hyperlink r:id="rId93">
+      <w:hyperlink r:id="rId96">
         <w:r>
           <w:rPr>
             <w:rStyle w:val="Hyperlink"/>
@@ -3738,8 +3732,8 @@
         </w:r>
       </w:hyperlink>
     </w:p>
-    <w:bookmarkEnd w:id="94"/>
-    <w:bookmarkStart w:id="96" w:name="ref-Babinet2021"/>
+    <w:bookmarkEnd w:id="97"/>
+    <w:bookmarkStart w:id="99" w:name="ref-Babinet2021"/>
     <w:p>
       <w:pPr>
         <w:pStyle w:val="Bibliography"/>
@@ -3776,7 +3770,7 @@
       <w:r>
         <w:t xml:space="preserve"> </w:t>
       </w:r>
-      <w:hyperlink r:id="rId95">
+      <w:hyperlink r:id="rId98">
         <w:r>
           <w:rPr>
             <w:rStyle w:val="Hyperlink"/>
@@ -3785,8 +3779,8 @@
         </w:r>
       </w:hyperlink>
     </w:p>
-    <w:bookmarkEnd w:id="96"/>
-    <w:bookmarkStart w:id="98" w:name="ref-Bakker2022"/>
+    <w:bookmarkEnd w:id="99"/>
+    <w:bookmarkStart w:id="101" w:name="ref-Bakker2022"/>
     <w:p>
       <w:pPr>
         <w:pStyle w:val="Bibliography"/>
@@ -3813,7 +3807,7 @@
       <w:r>
         <w:t xml:space="preserve"> </w:t>
       </w:r>
-      <w:hyperlink r:id="rId97">
+      <w:hyperlink r:id="rId100">
         <w:r>
           <w:rPr>
             <w:rStyle w:val="Hyperlink"/>
@@ -3822,8 +3816,8 @@
         </w:r>
       </w:hyperlink>
     </w:p>
-    <w:bookmarkEnd w:id="98"/>
-    <w:bookmarkStart w:id="100" w:name="ref-BARONCOHEN1995"/>
+    <w:bookmarkEnd w:id="101"/>
+    <w:bookmarkStart w:id="103" w:name="ref-BARONCOHEN1995"/>
     <w:p>
       <w:pPr>
         <w:pStyle w:val="Bibliography"/>
@@ -3847,7 +3841,7 @@
       <w:r>
         <w:t xml:space="preserve"> </w:t>
       </w:r>
-      <w:hyperlink r:id="rId99">
+      <w:hyperlink r:id="rId102">
         <w:r>
           <w:rPr>
             <w:rStyle w:val="Hyperlink"/>
@@ -3856,8 +3850,8 @@
         </w:r>
       </w:hyperlink>
     </w:p>
-    <w:bookmarkEnd w:id="100"/>
-    <w:bookmarkStart w:id="102" w:name="ref-BaronCohen2000"/>
+    <w:bookmarkEnd w:id="103"/>
+    <w:bookmarkStart w:id="105" w:name="ref-BaronCohen2000"/>
     <w:p>
       <w:pPr>
         <w:pStyle w:val="Bibliography"/>
@@ -3894,7 +3888,7 @@
       <w:r>
         <w:t xml:space="preserve"> </w:t>
       </w:r>
-      <w:hyperlink r:id="rId101">
+      <w:hyperlink r:id="rId104">
         <w:r>
           <w:rPr>
             <w:rStyle w:val="Hyperlink"/>
@@ -3903,8 +3897,8 @@
         </w:r>
       </w:hyperlink>
     </w:p>
-    <w:bookmarkEnd w:id="102"/>
-    <w:bookmarkStart w:id="104" w:name="ref-Bender2024"/>
+    <w:bookmarkEnd w:id="105"/>
+    <w:bookmarkStart w:id="107" w:name="ref-Bender2024"/>
     <w:p>
       <w:pPr>
         <w:pStyle w:val="Bibliography"/>
@@ -3931,7 +3925,7 @@
       <w:r>
         <w:t xml:space="preserve"> </w:t>
       </w:r>
-      <w:hyperlink r:id="rId103">
+      <w:hyperlink r:id="rId106">
         <w:r>
           <w:rPr>
             <w:rStyle w:val="Hyperlink"/>
@@ -3940,8 +3934,8 @@
         </w:r>
       </w:hyperlink>
     </w:p>
-    <w:bookmarkEnd w:id="104"/>
-    <w:bookmarkStart w:id="105" w:name="ref-opencv-library"/>
+    <w:bookmarkEnd w:id="107"/>
+    <w:bookmarkStart w:id="108" w:name="ref-opencv-library"/>
     <w:p>
       <w:pPr>
         <w:pStyle w:val="Bibliography"/>
@@ -3972,8 +3966,8 @@
         <w:t xml:space="preserve">.</w:t>
       </w:r>
     </w:p>
-    <w:bookmarkEnd w:id="105"/>
-    <w:bookmarkStart w:id="107" w:name="ref-brms"/>
+    <w:bookmarkEnd w:id="108"/>
+    <w:bookmarkStart w:id="110" w:name="ref-brms"/>
     <w:p>
       <w:pPr>
         <w:pStyle w:val="Bibliography"/>
@@ -4043,7 +4037,7 @@
       <w:r>
         <w:t xml:space="preserve"> </w:t>
       </w:r>
-      <w:hyperlink r:id="rId106">
+      <w:hyperlink r:id="rId109">
         <w:r>
           <w:rPr>
             <w:rStyle w:val="Hyperlink"/>
@@ -4052,8 +4046,8 @@
         </w:r>
       </w:hyperlink>
     </w:p>
-    <w:bookmarkEnd w:id="107"/>
-    <w:bookmarkStart w:id="108" w:name="ref-Ciesla2012"/>
+    <w:bookmarkEnd w:id="110"/>
+    <w:bookmarkStart w:id="111" w:name="ref-Ciesla2012"/>
     <w:p>
       <w:pPr>
         <w:pStyle w:val="Bibliography"/>
@@ -4075,8 +4069,8 @@
         <w:t xml:space="preserve">, 1–11.</w:t>
       </w:r>
     </w:p>
-    <w:bookmarkEnd w:id="108"/>
-    <w:bookmarkStart w:id="110" w:name="ref-Dessinioti2009"/>
+    <w:bookmarkEnd w:id="111"/>
+    <w:bookmarkStart w:id="113" w:name="ref-Dessinioti2009"/>
     <w:p>
       <w:pPr>
         <w:pStyle w:val="Bibliography"/>
@@ -4113,7 +4107,7 @@
       <w:r>
         <w:t xml:space="preserve"> </w:t>
       </w:r>
-      <w:hyperlink r:id="rId109">
+      <w:hyperlink r:id="rId112">
         <w:r>
           <w:rPr>
             <w:rStyle w:val="Hyperlink"/>
@@ -4122,8 +4116,8 @@
         </w:r>
       </w:hyperlink>
     </w:p>
-    <w:bookmarkEnd w:id="110"/>
-    <w:bookmarkStart w:id="112" w:name="ref-Farroni2003"/>
+    <w:bookmarkEnd w:id="113"/>
+    <w:bookmarkStart w:id="115" w:name="ref-Farroni2003"/>
     <w:p>
       <w:pPr>
         <w:pStyle w:val="Bibliography"/>
@@ -4160,7 +4154,7 @@
       <w:r>
         <w:t xml:space="preserve"> </w:t>
       </w:r>
-      <w:hyperlink r:id="rId111">
+      <w:hyperlink r:id="rId114">
         <w:r>
           <w:rPr>
             <w:rStyle w:val="Hyperlink"/>
@@ -4169,8 +4163,8 @@
         </w:r>
       </w:hyperlink>
     </w:p>
-    <w:bookmarkEnd w:id="112"/>
-    <w:bookmarkStart w:id="114" w:name="ref-Farroni2007"/>
+    <w:bookmarkEnd w:id="115"/>
+    <w:bookmarkStart w:id="117" w:name="ref-Farroni2007"/>
     <w:p>
       <w:pPr>
         <w:pStyle w:val="Bibliography"/>
@@ -4207,7 +4201,7 @@
       <w:r>
         <w:t xml:space="preserve"> </w:t>
       </w:r>
-      <w:hyperlink r:id="rId113">
+      <w:hyperlink r:id="rId116">
         <w:r>
           <w:rPr>
             <w:rStyle w:val="Hyperlink"/>
@@ -4216,8 +4210,8 @@
         </w:r>
       </w:hyperlink>
     </w:p>
-    <w:bookmarkEnd w:id="114"/>
-    <w:bookmarkStart w:id="116" w:name="ref-Farroni2004"/>
+    <w:bookmarkEnd w:id="117"/>
+    <w:bookmarkStart w:id="119" w:name="ref-Farroni2004"/>
     <w:p>
       <w:pPr>
         <w:pStyle w:val="Bibliography"/>
@@ -4254,7 +4248,7 @@
       <w:r>
         <w:t xml:space="preserve"> </w:t>
       </w:r>
-      <w:hyperlink r:id="rId115">
+      <w:hyperlink r:id="rId118">
         <w:r>
           <w:rPr>
             <w:rStyle w:val="Hyperlink"/>
@@ -4263,8 +4257,8 @@
         </w:r>
       </w:hyperlink>
     </w:p>
-    <w:bookmarkEnd w:id="116"/>
-    <w:bookmarkStart w:id="118" w:name="ref-Gale2000"/>
+    <w:bookmarkEnd w:id="119"/>
+    <w:bookmarkStart w:id="121" w:name="ref-Gale2000"/>
     <w:p>
       <w:pPr>
         <w:pStyle w:val="Bibliography"/>
@@ -4301,7 +4295,7 @@
       <w:r>
         <w:t xml:space="preserve"> </w:t>
       </w:r>
-      <w:hyperlink r:id="rId117">
+      <w:hyperlink r:id="rId120">
         <w:r>
           <w:rPr>
             <w:rStyle w:val="Hyperlink"/>
@@ -4310,8 +4304,8 @@
         </w:r>
       </w:hyperlink>
     </w:p>
-    <w:bookmarkEnd w:id="118"/>
-    <w:bookmarkStart w:id="120" w:name="ref-Gronskov2007"/>
+    <w:bookmarkEnd w:id="121"/>
+    <w:bookmarkStart w:id="123" w:name="ref-Gronskov2007"/>
     <w:p>
       <w:pPr>
         <w:pStyle w:val="Bibliography"/>
@@ -4348,7 +4342,7 @@
       <w:r>
         <w:t xml:space="preserve"> </w:t>
       </w:r>
-      <w:hyperlink r:id="rId119">
+      <w:hyperlink r:id="rId122">
         <w:r>
           <w:rPr>
             <w:rStyle w:val="Hyperlink"/>
@@ -4357,8 +4351,8 @@
         </w:r>
       </w:hyperlink>
     </w:p>
-    <w:bookmarkEnd w:id="120"/>
-    <w:bookmarkStart w:id="122" w:name="ref-Grosserichter2025"/>
+    <w:bookmarkEnd w:id="123"/>
+    <w:bookmarkStart w:id="125" w:name="ref-Grosserichter2025"/>
     <w:p>
       <w:pPr>
         <w:pStyle w:val="Bibliography"/>
@@ -4382,7 +4376,7 @@
       <w:r>
         <w:t xml:space="preserve">[Thesis, University of Twente].</w:t>
       </w:r>
-      <w:hyperlink r:id="rId121">
+      <w:hyperlink r:id="rId124">
         <w:r>
           <w:rPr>
             <w:rStyle w:val="Hyperlink"/>
@@ -4391,8 +4385,8 @@
         </w:r>
       </w:hyperlink>
     </w:p>
-    <w:bookmarkEnd w:id="122"/>
-    <w:bookmarkStart w:id="124" w:name="ref-Guilford1991"/>
+    <w:bookmarkEnd w:id="125"/>
+    <w:bookmarkStart w:id="127" w:name="ref-Guilford1991"/>
     <w:p>
       <w:pPr>
         <w:pStyle w:val="Bibliography"/>
@@ -4429,7 +4423,7 @@
       <w:r>
         <w:t xml:space="preserve"> </w:t>
       </w:r>
-      <w:hyperlink r:id="rId123">
+      <w:hyperlink r:id="rId126">
         <w:r>
           <w:rPr>
             <w:rStyle w:val="Hyperlink"/>
@@ -4438,8 +4432,8 @@
         </w:r>
       </w:hyperlink>
     </w:p>
-    <w:bookmarkEnd w:id="124"/>
-    <w:bookmarkStart w:id="126" w:name="ref-Heck2023"/>
+    <w:bookmarkEnd w:id="127"/>
+    <w:bookmarkStart w:id="129" w:name="ref-Heck2023"/>
     <w:p>
       <w:pPr>
         <w:pStyle w:val="Bibliography"/>
@@ -4463,7 +4457,7 @@
       <w:r>
         <w:t xml:space="preserve"> </w:t>
       </w:r>
-      <w:hyperlink r:id="rId125">
+      <w:hyperlink r:id="rId128">
         <w:r>
           <w:rPr>
             <w:rStyle w:val="Hyperlink"/>
@@ -4472,8 +4466,8 @@
         </w:r>
       </w:hyperlink>
     </w:p>
-    <w:bookmarkEnd w:id="126"/>
-    <w:bookmarkStart w:id="128" w:name="ref-Hoelter2025"/>
+    <w:bookmarkEnd w:id="129"/>
+    <w:bookmarkStart w:id="131" w:name="ref-Hoelter2025"/>
     <w:p>
       <w:pPr>
         <w:pStyle w:val="Bibliography"/>
@@ -4497,7 +4491,7 @@
       <w:r>
         <w:t xml:space="preserve">[Thesis, University of Twente].</w:t>
       </w:r>
-      <w:hyperlink r:id="rId127">
+      <w:hyperlink r:id="rId130">
         <w:r>
           <w:rPr>
             <w:rStyle w:val="Hyperlink"/>
@@ -4506,8 +4500,8 @@
         </w:r>
       </w:hyperlink>
     </w:p>
-    <w:bookmarkEnd w:id="128"/>
-    <w:bookmarkStart w:id="130" w:name="ref-Kobayashi2001"/>
+    <w:bookmarkEnd w:id="131"/>
+    <w:bookmarkStart w:id="133" w:name="ref-Kobayashi2001"/>
     <w:p>
       <w:pPr>
         <w:pStyle w:val="Bibliography"/>
@@ -4544,7 +4538,7 @@
       <w:r>
         <w:t xml:space="preserve"> </w:t>
       </w:r>
-      <w:hyperlink r:id="rId129">
+      <w:hyperlink r:id="rId132">
         <w:r>
           <w:rPr>
             <w:rStyle w:val="Hyperlink"/>
@@ -4553,8 +4547,8 @@
         </w:r>
       </w:hyperlink>
     </w:p>
-    <w:bookmarkEnd w:id="130"/>
-    <w:bookmarkStart w:id="132" w:name="ref-Krafka2016"/>
+    <w:bookmarkEnd w:id="133"/>
+    <w:bookmarkStart w:id="135" w:name="ref-Krafka2016"/>
     <w:p>
       <w:pPr>
         <w:pStyle w:val="Bibliography"/>
@@ -4578,7 +4572,7 @@
       <w:r>
         <w:t xml:space="preserve"> </w:t>
       </w:r>
-      <w:hyperlink r:id="rId131">
+      <w:hyperlink r:id="rId134">
         <w:r>
           <w:rPr>
             <w:rStyle w:val="Hyperlink"/>
@@ -4587,8 +4581,8 @@
         </w:r>
       </w:hyperlink>
     </w:p>
-    <w:bookmarkEnd w:id="132"/>
-    <w:bookmarkStart w:id="134" w:name="ref-Kruijt2011"/>
+    <w:bookmarkEnd w:id="135"/>
+    <w:bookmarkStart w:id="137" w:name="ref-Kruijt2011"/>
     <w:p>
       <w:pPr>
         <w:pStyle w:val="Bibliography"/>
@@ -4625,7 +4619,7 @@
       <w:r>
         <w:t xml:space="preserve"> </w:t>
       </w:r>
-      <w:hyperlink r:id="rId133">
+      <w:hyperlink r:id="rId136">
         <w:r>
           <w:rPr>
             <w:rStyle w:val="Hyperlink"/>
@@ -4634,8 +4628,8 @@
         </w:r>
       </w:hyperlink>
     </w:p>
-    <w:bookmarkEnd w:id="134"/>
-    <w:bookmarkStart w:id="136" w:name="ref-Laidre2013"/>
+    <w:bookmarkEnd w:id="137"/>
+    <w:bookmarkStart w:id="139" w:name="ref-Laidre2013"/>
     <w:p>
       <w:pPr>
         <w:pStyle w:val="Bibliography"/>
@@ -4672,7 +4666,7 @@
       <w:r>
         <w:t xml:space="preserve"> </w:t>
       </w:r>
-      <w:hyperlink r:id="rId135">
+      <w:hyperlink r:id="rId138">
         <w:r>
           <w:rPr>
             <w:rStyle w:val="Hyperlink"/>
@@ -4681,8 +4675,8 @@
         </w:r>
       </w:hyperlink>
     </w:p>
-    <w:bookmarkEnd w:id="136"/>
-    <w:bookmarkStart w:id="138" w:name="ref-Loomis2008"/>
+    <w:bookmarkEnd w:id="139"/>
+    <w:bookmarkStart w:id="141" w:name="ref-Loomis2008"/>
     <w:p>
       <w:pPr>
         <w:pStyle w:val="Bibliography"/>
@@ -4719,7 +4713,7 @@
       <w:r>
         <w:t xml:space="preserve"> </w:t>
       </w:r>
-      <w:hyperlink r:id="rId137">
+      <w:hyperlink r:id="rId140">
         <w:r>
           <w:rPr>
             <w:rStyle w:val="Hyperlink"/>
@@ -4728,8 +4722,8 @@
         </w:r>
       </w:hyperlink>
     </w:p>
-    <w:bookmarkEnd w:id="138"/>
-    <w:bookmarkStart w:id="140" w:name="ref-Mayhew2015"/>
+    <w:bookmarkEnd w:id="141"/>
+    <w:bookmarkStart w:id="143" w:name="ref-Mayhew2015"/>
     <w:p>
       <w:pPr>
         <w:pStyle w:val="Bibliography"/>
@@ -4766,7 +4760,7 @@
       <w:r>
         <w:t xml:space="preserve"> </w:t>
       </w:r>
-      <w:hyperlink r:id="rId139">
+      <w:hyperlink r:id="rId142">
         <w:r>
           <w:rPr>
             <w:rStyle w:val="Hyperlink"/>
@@ -4775,8 +4769,8 @@
         </w:r>
       </w:hyperlink>
     </w:p>
-    <w:bookmarkEnd w:id="140"/>
-    <w:bookmarkStart w:id="142" w:name="ref-Mearing2022"/>
+    <w:bookmarkEnd w:id="143"/>
+    <w:bookmarkStart w:id="145" w:name="ref-Mearing2022"/>
     <w:p>
       <w:pPr>
         <w:pStyle w:val="Bibliography"/>
@@ -4813,7 +4807,7 @@
       <w:r>
         <w:t xml:space="preserve"> </w:t>
       </w:r>
-      <w:hyperlink r:id="rId141">
+      <w:hyperlink r:id="rId144">
         <w:r>
           <w:rPr>
             <w:rStyle w:val="Hyperlink"/>
@@ -4822,8 +4816,8 @@
         </w:r>
       </w:hyperlink>
     </w:p>
-    <w:bookmarkEnd w:id="142"/>
-    <w:bookmarkStart w:id="144" w:name="ref-Pastel2021"/>
+    <w:bookmarkEnd w:id="145"/>
+    <w:bookmarkStart w:id="147" w:name="ref-Pastel2021"/>
     <w:p>
       <w:pPr>
         <w:pStyle w:val="Bibliography"/>
@@ -4860,7 +4854,7 @@
       <w:r>
         <w:t xml:space="preserve"> </w:t>
       </w:r>
-      <w:hyperlink r:id="rId143">
+      <w:hyperlink r:id="rId146">
         <w:r>
           <w:rPr>
             <w:rStyle w:val="Hyperlink"/>
@@ -4869,8 +4863,8 @@
         </w:r>
       </w:hyperlink>
     </w:p>
-    <w:bookmarkEnd w:id="144"/>
-    <w:bookmarkStart w:id="145" w:name="ref-scikit-learn"/>
+    <w:bookmarkEnd w:id="147"/>
+    <w:bookmarkStart w:id="148" w:name="ref-scikit-learn"/>
     <w:p>
       <w:pPr>
         <w:pStyle w:val="Bibliography"/>
@@ -4914,8 +4908,8 @@
         <w:t xml:space="preserve">, 2825–2830.</w:t>
       </w:r>
     </w:p>
-    <w:bookmarkEnd w:id="145"/>
-    <w:bookmarkStart w:id="147" w:name="ref-Rlang"/>
+    <w:bookmarkEnd w:id="148"/>
+    <w:bookmarkStart w:id="150" w:name="ref-Rlang"/>
     <w:p>
       <w:pPr>
         <w:pStyle w:val="Bibliography"/>
@@ -4939,7 +4933,7 @@
       <w:r>
         <w:t xml:space="preserve"> </w:t>
       </w:r>
-      <w:hyperlink r:id="rId146">
+      <w:hyperlink r:id="rId149">
         <w:r>
           <w:rPr>
             <w:rStyle w:val="Hyperlink"/>
@@ -4948,8 +4942,8 @@
         </w:r>
       </w:hyperlink>
     </w:p>
-    <w:bookmarkEnd w:id="147"/>
-    <w:bookmarkStart w:id="149" w:name="ref-Singh2012"/>
+    <w:bookmarkEnd w:id="150"/>
+    <w:bookmarkStart w:id="152" w:name="ref-Singh2012"/>
     <w:p>
       <w:pPr>
         <w:pStyle w:val="Bibliography"/>
@@ -4986,7 +4980,7 @@
       <w:r>
         <w:t xml:space="preserve"> </w:t>
       </w:r>
-      <w:hyperlink r:id="rId148">
+      <w:hyperlink r:id="rId151">
         <w:r>
           <w:rPr>
             <w:rStyle w:val="Hyperlink"/>
@@ -4995,8 +4989,8 @@
         </w:r>
       </w:hyperlink>
     </w:p>
-    <w:bookmarkEnd w:id="149"/>
-    <w:bookmarkStart w:id="151" w:name="ref-Tomasello2007"/>
+    <w:bookmarkEnd w:id="152"/>
+    <w:bookmarkStart w:id="154" w:name="ref-Tomasello2007"/>
     <w:p>
       <w:pPr>
         <w:pStyle w:val="Bibliography"/>
@@ -5033,7 +5027,7 @@
       <w:r>
         <w:t xml:space="preserve"> </w:t>
       </w:r>
-      <w:hyperlink r:id="rId150">
+      <w:hyperlink r:id="rId153">
         <w:r>
           <w:rPr>
             <w:rStyle w:val="Hyperlink"/>
@@ -5042,8 +5036,8 @@
         </w:r>
       </w:hyperlink>
     </w:p>
-    <w:bookmarkEnd w:id="151"/>
-    <w:bookmarkStart w:id="153" w:name="ref-Wolf2023"/>
+    <w:bookmarkEnd w:id="154"/>
+    <w:bookmarkStart w:id="156" w:name="ref-Wolf2023"/>
     <w:p>
       <w:pPr>
         <w:pStyle w:val="Bibliography"/>
@@ -5080,7 +5074,7 @@
       <w:r>
         <w:t xml:space="preserve"> </w:t>
       </w:r>
-      <w:hyperlink r:id="rId152">
+      <w:hyperlink r:id="rId155">
         <w:r>
           <w:rPr>
             <w:rStyle w:val="Hyperlink"/>
@@ -5089,8 +5083,8 @@
         </w:r>
       </w:hyperlink>
     </w:p>
-    <w:bookmarkEnd w:id="153"/>
-    <w:bookmarkStart w:id="155" w:name="ref-Yorzinski2021"/>
+    <w:bookmarkEnd w:id="156"/>
+    <w:bookmarkStart w:id="158" w:name="ref-Yorzinski2021"/>
     <w:p>
       <w:pPr>
         <w:pStyle w:val="Bibliography"/>
@@ -5127,7 +5121,7 @@
       <w:r>
         <w:t xml:space="preserve"> </w:t>
       </w:r>
-      <w:hyperlink r:id="rId154">
+      <w:hyperlink r:id="rId157">
         <w:r>
           <w:rPr>
             <w:rStyle w:val="Hyperlink"/>
@@ -5136,8 +5130,8 @@
         </w:r>
       </w:hyperlink>
     </w:p>
-    <w:bookmarkEnd w:id="155"/>
-    <w:bookmarkStart w:id="157" w:name="ref-Zhou2004"/>
+    <w:bookmarkEnd w:id="158"/>
+    <w:bookmarkStart w:id="160" w:name="ref-Zhou2004"/>
     <w:p>
       <w:pPr>
         <w:pStyle w:val="Bibliography"/>
@@ -5174,7 +5168,7 @@
       <w:r>
         <w:t xml:space="preserve"> </w:t>
       </w:r>
-      <w:hyperlink r:id="rId156">
+      <w:hyperlink r:id="rId159">
         <w:r>
           <w:rPr>
             <w:rStyle w:val="Hyperlink"/>
@@ -5183,9 +5177,9 @@
         </w:r>
       </w:hyperlink>
     </w:p>
-    <w:bookmarkEnd w:id="157"/>
-    <w:bookmarkEnd w:id="158"/>
-    <w:bookmarkEnd w:id="159"/>
+    <w:bookmarkEnd w:id="160"/>
+    <w:bookmarkEnd w:id="161"/>
+    <w:bookmarkEnd w:id="162"/>
     <w:sectPr>
       <w:footnotePr>
         <w:numRestart w:val="eachSect"/>
@@ -5296,123 +5290,8 @@
       </w:pPr>
     </w:lvl>
   </w:abstractNum>
-  <w:abstractNum w:abstractNumId="99411">
-    <w:nsid w:val="00A99411"/>
-    <w:multiLevelType w:val="multilevel"/>
-    <w:lvl w:ilvl="0">
-      <w:start w:val="1"/>
-      <w:numFmt w:val="decimal"/>
-      <w:lvlText w:val="%1."/>
-      <w:lvlJc w:val="left"/>
-      <w:pPr>
-        <w:ind w:left="720" w:hanging="360"/>
-      </w:pPr>
-    </w:lvl>
-    <w:lvl w:ilvl="1">
-      <w:start w:val="1"/>
-      <w:numFmt w:val="decimal"/>
-      <w:lvlText w:val="%2."/>
-      <w:lvlJc w:val="left"/>
-      <w:pPr>
-        <w:ind w:left="1440" w:hanging="360"/>
-      </w:pPr>
-    </w:lvl>
-    <w:lvl w:ilvl="2">
-      <w:start w:val="1"/>
-      <w:numFmt w:val="decimal"/>
-      <w:lvlText w:val="%3."/>
-      <w:lvlJc w:val="left"/>
-      <w:pPr>
-        <w:ind w:left="2160" w:hanging="360"/>
-      </w:pPr>
-    </w:lvl>
-    <w:lvl w:ilvl="3">
-      <w:start w:val="1"/>
-      <w:numFmt w:val="decimal"/>
-      <w:lvlText w:val="%4."/>
-      <w:lvlJc w:val="left"/>
-      <w:pPr>
-        <w:ind w:left="2880" w:hanging="360"/>
-      </w:pPr>
-    </w:lvl>
-    <w:lvl w:ilvl="4">
-      <w:start w:val="1"/>
-      <w:numFmt w:val="decimal"/>
-      <w:lvlText w:val="%5."/>
-      <w:lvlJc w:val="left"/>
-      <w:pPr>
-        <w:ind w:left="3600" w:hanging="360"/>
-      </w:pPr>
-    </w:lvl>
-    <w:lvl w:ilvl="5">
-      <w:start w:val="1"/>
-      <w:numFmt w:val="decimal"/>
-      <w:lvlText w:val="%6."/>
-      <w:lvlJc w:val="left"/>
-      <w:pPr>
-        <w:ind w:left="4320" w:hanging="360"/>
-      </w:pPr>
-    </w:lvl>
-    <w:lvl w:ilvl="6">
-      <w:start w:val="1"/>
-      <w:numFmt w:val="decimal"/>
-      <w:lvlText w:val="%7."/>
-      <w:lvlJc w:val="left"/>
-      <w:pPr>
-        <w:ind w:left="5040" w:hanging="360"/>
-      </w:pPr>
-    </w:lvl>
-    <w:lvl w:ilvl="7">
-      <w:start w:val="1"/>
-      <w:numFmt w:val="decimal"/>
-      <w:lvlText w:val="%8."/>
-      <w:lvlJc w:val="left"/>
-      <w:pPr>
-        <w:ind w:left="5760" w:hanging="360"/>
-      </w:pPr>
-    </w:lvl>
-    <w:lvl w:ilvl="8">
-      <w:start w:val="1"/>
-      <w:numFmt w:val="decimal"/>
-      <w:lvlText w:val="%9."/>
-      <w:lvlJc w:val="left"/>
-      <w:pPr>
-        <w:ind w:left="6480" w:hanging="360"/>
-      </w:pPr>
-    </w:lvl>
-  </w:abstractNum>
   <w:num w:numId="1000">
     <w:abstractNumId w:val="990"/>
-  </w:num>
-  <w:num w:numId="1001">
-    <w:abstractNumId w:val="99411"/>
-    <w:lvlOverride w:ilvl="0">
-      <w:startOverride w:val="1"/>
-    </w:lvlOverride>
-    <w:lvlOverride w:ilvl="1">
-      <w:startOverride w:val="1"/>
-    </w:lvlOverride>
-    <w:lvlOverride w:ilvl="2">
-      <w:startOverride w:val="1"/>
-    </w:lvlOverride>
-    <w:lvlOverride w:ilvl="3">
-      <w:startOverride w:val="1"/>
-    </w:lvlOverride>
-    <w:lvlOverride w:ilvl="4">
-      <w:startOverride w:val="1"/>
-    </w:lvlOverride>
-    <w:lvlOverride w:ilvl="5">
-      <w:startOverride w:val="1"/>
-    </w:lvlOverride>
-    <w:lvlOverride w:ilvl="6">
-      <w:startOverride w:val="1"/>
-    </w:lvlOverride>
-    <w:lvlOverride w:ilvl="7">
-      <w:startOverride w:val="1"/>
-    </w:lvlOverride>
-    <w:lvlOverride w:ilvl="8">
-      <w:startOverride w:val="1"/>
-    </w:lvlOverride>
   </w:num>
 </w:numbering>
 </file>

</xml_diff>

<commit_message>
+ T_0 and T_4 are pre-rendered to make it faster
</commit_message>
<xml_diff>
--- a/YET_CEHR.docx
+++ b/YET_CEHR.docx
@@ -831,7 +831,7 @@
     </w:p>
     <w:bookmarkEnd w:id="23"/>
     <w:bookmarkEnd w:id="24"/>
-    <w:bookmarkStart w:id="94" w:name="X22205b61d1e77e2fd0cafc196602fb9f87730eb"/>
+    <w:bookmarkStart w:id="89" w:name="X22205b61d1e77e2fd0cafc196602fb9f87730eb"/>
     <w:p>
       <w:pPr>
         <w:pStyle w:val="Heading1"/>
@@ -848,7 +848,7 @@
         <w:t xml:space="preserve">The first study was conducted to evaluate the accuracy of the QuadBright algorithm. The algorithm was tested on a 36 participants, who were asked to glance at an orange target on a white background, moving in a random pattern between 24 positions in a six-by-four grid.</w:t>
       </w:r>
     </w:p>
-    <w:bookmarkStart w:id="37" w:name="methods"/>
+    <w:bookmarkStart w:id="38" w:name="methods"/>
     <w:p>
       <w:pPr>
         <w:pStyle w:val="Heading2"/>
@@ -1189,12 +1189,52 @@
         <w:t xml:space="preserve">.</w:t>
       </w:r>
     </w:p>
-    <w:p>
-      <w:pPr>
-        <w:pStyle w:val="BodyText"/>
-      </w:pPr>
-      <w:r>
-        <w:t xml:space="preserve">A multilevel linear model was used to analyze the data, with random intercepts for participants and target positions. The dependent variable was the angular error in degrees. The model was fitted using the</w:t>
+    <w:bookmarkEnd w:id="35"/>
+    <w:bookmarkStart w:id="36" w:name="sample"/>
+    <w:p>
+      <w:pPr>
+        <w:pStyle w:val="Heading3"/>
+      </w:pPr>
+      <w:r>
+        <w:t xml:space="preserve">Sample</w:t>
+      </w:r>
+    </w:p>
+    <w:p>
+      <w:pPr>
+        <w:pStyle w:val="FirstParagraph"/>
+      </w:pPr>
+      <w:r>
+        <w:t xml:space="preserve">Twenty-four participants were recruited using convenience sampling. Participants with any form of sight corrections were excluded from the study.</w:t>
+      </w:r>
+    </w:p>
+    <w:bookmarkEnd w:id="36"/>
+    <w:bookmarkStart w:id="37" w:name="data-analysis"/>
+    <w:p>
+      <w:pPr>
+        <w:pStyle w:val="Heading3"/>
+      </w:pPr>
+      <w:r>
+        <w:t xml:space="preserve">Data Analysis</w:t>
+      </w:r>
+    </w:p>
+    <w:p>
+      <w:pPr>
+        <w:pStyle w:val="FirstParagraph"/>
+      </w:pPr>
+      <w:r>
+        <w:t xml:space="preserve">The effectiveness of the Quadbright method was measured as degree errors between real target position and measured position.</w:t>
+      </w:r>
+      <w:r>
+        <w:t xml:space="preserve"> </w:t>
+      </w:r>
+      <w:r>
+        <w:t xml:space="preserve">From the original experiment only the conditions with a white calibration background was used, resulting in 464499 observations from 24 participants. In order to make this more amenable, the data was reduced by first removing the first and last 500ms and subsequently averaging over four consecutive frames, resulting in 82445 observations.</w:t>
+      </w:r>
+      <w:r>
+        <w:t xml:space="preserve"> </w:t>
+      </w:r>
+      <w:r>
+        <w:t xml:space="preserve">A multilevel generalized linear model with a log-normal error distribution and log -ink was then used to analyze the data. The dependent variable was the angular error in degrees. Target x- and y-positions were used as predictors in a second degree polynomial term to account for increasing errors towards the extremes. The model was fitted using the</w:t>
       </w:r>
       <w:r>
         <w:t xml:space="preserve"> </w:t>
@@ -1233,41 +1273,44 @@
         <w:t xml:space="preserve">.</w:t>
       </w:r>
     </w:p>
-    <w:bookmarkEnd w:id="35"/>
-    <w:bookmarkStart w:id="36" w:name="sample"/>
-    <w:p>
-      <w:pPr>
-        <w:pStyle w:val="Heading3"/>
-      </w:pPr>
-      <w:r>
-        <w:t xml:space="preserve">Sample</w:t>
+    <w:bookmarkEnd w:id="37"/>
+    <w:bookmarkEnd w:id="38"/>
+    <w:bookmarkStart w:id="54" w:name="results"/>
+    <w:p>
+      <w:pPr>
+        <w:pStyle w:val="Heading2"/>
+      </w:pPr>
+      <w:r>
+        <w:t xml:space="preserve">Results</w:t>
       </w:r>
     </w:p>
     <w:p>
       <w:pPr>
         <w:pStyle w:val="FirstParagraph"/>
       </w:pPr>
-      <w:r>
-        <w:t xml:space="preserve">Twenty-four participants were recruited using convenience sampling. Participants with any form of sight corrections were excluded from the study.</w:t>
-      </w:r>
-    </w:p>
-    <w:bookmarkEnd w:id="36"/>
-    <w:bookmarkEnd w:id="37"/>
-    <w:bookmarkStart w:id="60" w:name="results"/>
-    <w:p>
-      <w:pPr>
-        <w:pStyle w:val="Heading2"/>
-      </w:pPr>
-      <w:r>
-        <w:t xml:space="preserve">Results</w:t>
-      </w:r>
-    </w:p>
-    <w:p>
-      <w:pPr>
-        <w:pStyle w:val="FirstParagraph"/>
-      </w:pPr>
-      <w:r>
-        <w:t xml:space="preserve">The effectiveness of the Quadbright method is measured as degree errors between real target position and measured position. The sample median of degree errors 2.7 degree, with a mean of 3.2 degree. 95 percent of all measurements are below 10.3 degree error. Extreme errors mostly occurred on three (out of 36) participants.</w:t>
+      <w:hyperlink w:anchor="fig-sample-degree-error">
+        <w:r>
+          <w:rPr>
+            <w:rStyle w:val="Hyperlink"/>
+          </w:rPr>
+          <w:t xml:space="preserve">Figure 2</w:t>
+        </w:r>
+      </w:hyperlink>
+      <w:r>
+        <w:t xml:space="preserve"> </w:t>
+      </w:r>
+      <w:r>
+        <w:t xml:space="preserve">shows the distribution of degree errors across all trials and participants. The distribution is right-skewed, with a long thin tail of extreme errors. The 95% quantile (red line) indicates that most errors are below 10.7 degree. However, this is not evenly distributed across the field, as the error is lowest in the center region and increasing towards the edges (</w:t>
+      </w:r>
+      <w:r>
+        <w:rPr>
+          <w:b/>
+          <w:bCs/>
+        </w:rPr>
+        <w:t xml:space="preserve">?@fig-error-by-target</w:t>
+      </w:r>
+      <w:r>
+        <w:t xml:space="preserve">).</w:t>
       </w:r>
     </w:p>
     <w:tbl>
@@ -1283,7 +1326,7 @@
       <w:tr>
         <w:tc>
           <w:tcPr/>
-          <w:bookmarkStart w:id="41" w:name="fig-sample-degree-error"/>
+          <w:bookmarkStart w:id="42" w:name="fig-sample-degree-error"/>
           <w:p>
             <w:pPr>
               <w:pStyle w:val="Compact"/>
@@ -1294,18 +1337,18 @@
                 <wp:inline>
                   <wp:extent cx="4620126" cy="3696101"/>
                   <wp:effectExtent b="0" l="0" r="0" t="0"/>
-                  <wp:docPr descr="" title="" id="39" name="Picture"/>
+                  <wp:docPr descr="" title="" id="40" name="Picture"/>
                   <a:graphic>
                     <a:graphicData uri="http://schemas.openxmlformats.org/drawingml/2006/picture">
                       <pic:pic>
                         <pic:nvPicPr>
-                          <pic:cNvPr descr="YET_CEHR_files/figure-docx/fig-sample-degree-error-1.png" id="40" name="Picture"/>
+                          <pic:cNvPr descr="YET_CEHR_files/figure-docx/fig-sample-degree-error-1.png" id="41" name="Picture"/>
                           <pic:cNvPicPr>
                             <a:picLocks noChangeArrowheads="1" noChangeAspect="1"/>
                           </pic:cNvPicPr>
                         </pic:nvPicPr>
                         <pic:blipFill>
-                          <a:blip r:embed="rId38"/>
+                          <a:blip r:embed="rId39"/>
                           <a:stretch>
                             <a:fillRect/>
                           </a:stretch>
@@ -1345,7 +1388,7 @@
               <w:t xml:space="preserve">Figure 2: Distribution of degree errors across all trials and participants. Vertical lines indicate the mean (green), median (blue) and 95% quantile (red). Note the logarithmic scale on the x-axis.</w:t>
             </w:r>
           </w:p>
-          <w:bookmarkEnd w:id="41"/>
+          <w:bookmarkEnd w:id="42"/>
         </w:tc>
       </w:tr>
     </w:tbl>
@@ -1362,149 +1405,7 @@
       <w:tr>
         <w:tc>
           <w:tcPr/>
-          <w:bookmarkStart w:id="45" w:name="fig-error-by-target"/>
-          <w:p>
-            <w:pPr>
-              <w:pStyle w:val="Compact"/>
-              <w:jc w:val="center"/>
-            </w:pPr>
-            <w:r>
-              <w:drawing>
-                <wp:inline>
-                  <wp:extent cx="5334000" cy="4000500"/>
-                  <wp:effectExtent b="0" l="0" r="0" t="0"/>
-                  <wp:docPr descr="" title="" id="43" name="Picture"/>
-                  <a:graphic>
-                    <a:graphicData uri="http://schemas.openxmlformats.org/drawingml/2006/picture">
-                      <pic:pic>
-                        <pic:nvPicPr>
-                          <pic:cNvPr descr="YET_CEHR_files/figure-docx/fig-error-by-target-1.png" id="44" name="Picture"/>
-                          <pic:cNvPicPr>
-                            <a:picLocks noChangeArrowheads="1" noChangeAspect="1"/>
-                          </pic:cNvPicPr>
-                        </pic:nvPicPr>
-                        <pic:blipFill>
-                          <a:blip r:embed="rId42"/>
-                          <a:stretch>
-                            <a:fillRect/>
-                          </a:stretch>
-                        </pic:blipFill>
-                        <pic:spPr bwMode="auto">
-                          <a:xfrm>
-                            <a:off x="0" y="0"/>
-                            <a:ext cx="5334000" cy="4000500"/>
-                          </a:xfrm>
-                          <a:prstGeom prst="rect">
-                            <a:avLst/>
-                          </a:prstGeom>
-                          <a:noFill/>
-                          <a:ln w="9525">
-                            <a:noFill/>
-                            <a:headEnd/>
-                            <a:tailEnd/>
-                          </a:ln>
-                        </pic:spPr>
-                      </pic:pic>
-                    </a:graphicData>
-                  </a:graphic>
-                </wp:inline>
-              </w:drawing>
-            </w:r>
-          </w:p>
-          <w:p>
-            <w:pPr>
-              <w:jc w:val="center"/>
-            </w:pPr>
-            <w:pPr>
-              <w:jc w:val="start"/>
-              <w:spacing w:before="200"/>
-              <w:pStyle w:val="ImageCaption"/>
-            </w:pPr>
-            <w:r>
-              <w:t xml:space="preserve">Figure 3: Measurement error by target position. Histograms show the distributions of angular errors (in pixel), with a density distribution shown in Red. Blue vertical lines indicate the median accuracy. Note the logarithmic scale on the x-axis.</w:t>
-            </w:r>
-          </w:p>
-          <w:bookmarkEnd w:id="45"/>
-        </w:tc>
-      </w:tr>
-    </w:tbl>
-    <w:p>
-      <w:pPr>
-        <w:pStyle w:val="BodyText"/>
-      </w:pPr>
-      <w:r>
-        <w:drawing>
-          <wp:inline>
-            <wp:extent cx="5334000" cy="4445000"/>
-            <wp:effectExtent b="0" l="0" r="0" t="0"/>
-            <wp:docPr descr="" title="" id="47" name="Picture"/>
-            <a:graphic>
-              <a:graphicData uri="http://schemas.openxmlformats.org/drawingml/2006/picture">
-                <pic:pic>
-                  <pic:nvPicPr>
-                    <pic:cNvPr descr="YET_CEHR_files/figure-docx/unnamed-chunk-6-1.png" id="48" name="Picture"/>
-                    <pic:cNvPicPr>
-                      <a:picLocks noChangeArrowheads="1" noChangeAspect="1"/>
-                    </pic:cNvPicPr>
-                  </pic:nvPicPr>
-                  <pic:blipFill>
-                    <a:blip r:embed="rId46"/>
-                    <a:stretch>
-                      <a:fillRect/>
-                    </a:stretch>
-                  </pic:blipFill>
-                  <pic:spPr bwMode="auto">
-                    <a:xfrm>
-                      <a:off x="0" y="0"/>
-                      <a:ext cx="5334000" cy="4445000"/>
-                    </a:xfrm>
-                    <a:prstGeom prst="rect">
-                      <a:avLst/>
-                    </a:prstGeom>
-                    <a:noFill/>
-                    <a:ln w="9525">
-                      <a:noFill/>
-                      <a:headEnd/>
-                      <a:tailEnd/>
-                    </a:ln>
-                  </pic:spPr>
-                </pic:pic>
-              </a:graphicData>
-            </a:graphic>
-          </wp:inline>
-        </w:drawing>
-      </w:r>
-    </w:p>
-    <w:p>
-      <w:pPr>
-        <w:pStyle w:val="BodyText"/>
-      </w:pPr>
-      <w:r>
-        <w:t xml:space="preserve">We ran a polynomial multi-level model with Intercept to map angular errors to target positions. To account for the curvature of measurement error across the screen, we used a second-order polynomial term, where the intercept represents the point of minimum angular error in screen center. To account for individual differences, we included the same term on participant level (random effects).</w:t>
-      </w:r>
-    </w:p>
-    <w:p>
-      <w:pPr>
-        <w:pStyle w:val="BodyText"/>
-      </w:pPr>
-      <w:r>
-        <w:t xml:space="preserve">In the center of the screen the error is xy. Both square terms are positive, which means the error increases towards extreme positions. However, the linear terms are both positive, which means the point of minimum error is xy to the right and xy up from screen center, with quite some uncertainty.</w:t>
-      </w:r>
-    </w:p>
-    <w:tbl>
-      <w:tblPr>
-        <w:tblStyle w:val="Table"/>
-        <w:tblW w:type="pct" w:w="5000"/>
-        <w:tblLayout w:type="fixed"/>
-        <w:tblLook w:firstRow="0" w:lastRow="0" w:firstColumn="0" w:lastColumn="0" w:noHBand="0" w:noVBand="0" w:val="0000"/>
-      </w:tblPr>
-      <w:tblGrid>
-        <w:gridCol w:w="7920"/>
-      </w:tblGrid>
-      <w:tr>
-        <w:tc>
-          <w:tcPr/>
-          <w:bookmarkStart w:id="49" w:name="tbl-fixef-M1"/>
+          <w:bookmarkStart w:id="43" w:name="tbl-fixef-M1"/>
           <w:p>
             <w:pPr>
               <w:jc w:val="center"/>
@@ -1610,7 +1511,7 @@
                     <w:jc w:val="center"/>
                   </w:pPr>
                   <w:r>
-                    <w:t xml:space="preserve">0.9731731</w:t>
+                    <w:t xml:space="preserve">0.9747846</w:t>
                   </w:r>
                 </w:p>
               </w:tc>
@@ -1623,7 +1524,7 @@
                     <w:jc w:val="center"/>
                   </w:pPr>
                   <w:r>
-                    <w:t xml:space="preserve">0.8638267</w:t>
+                    <w:t xml:space="preserve">0.8649661</w:t>
                   </w:r>
                 </w:p>
               </w:tc>
@@ -1636,7 +1537,7 @@
                     <w:jc w:val="center"/>
                   </w:pPr>
                   <w:r>
-                    <w:t xml:space="preserve">1.083287</w:t>
+                    <w:t xml:space="preserve">1.086635</w:t>
                   </w:r>
                 </w:p>
               </w:tc>
@@ -1664,7 +1565,7 @@
                     <w:jc w:val="center"/>
                   </w:pPr>
                   <w:r>
-                    <w:t xml:space="preserve">-31.4342584</w:t>
+                    <w:t xml:space="preserve">-44.9754207</w:t>
                   </w:r>
                 </w:p>
               </w:tc>
@@ -1677,7 +1578,7 @@
                     <w:jc w:val="center"/>
                   </w:pPr>
                   <w:r>
-                    <w:t xml:space="preserve">-38.9955644</w:t>
+                    <w:t xml:space="preserve">-56.2756099</w:t>
                   </w:r>
                 </w:p>
               </w:tc>
@@ -1690,7 +1591,7 @@
                     <w:jc w:val="center"/>
                   </w:pPr>
                   <w:r>
-                    <w:t xml:space="preserve">-23.862984</w:t>
+                    <w:t xml:space="preserve">-33.438458</w:t>
                   </w:r>
                 </w:p>
               </w:tc>
@@ -1718,7 +1619,7 @@
                     <w:jc w:val="center"/>
                   </w:pPr>
                   <w:r>
-                    <w:t xml:space="preserve">55.4614599</w:t>
+                    <w:t xml:space="preserve">79.9914917</w:t>
                   </w:r>
                 </w:p>
               </w:tc>
@@ -1731,7 +1632,7 @@
                     <w:jc w:val="center"/>
                   </w:pPr>
                   <w:r>
-                    <w:t xml:space="preserve">50.8822896</w:t>
+                    <w:t xml:space="preserve">73.5592257</w:t>
                   </w:r>
                 </w:p>
               </w:tc>
@@ -1744,7 +1645,7 @@
                     <w:jc w:val="center"/>
                   </w:pPr>
                   <w:r>
-                    <w:t xml:space="preserve">60.126233</w:t>
+                    <w:t xml:space="preserve">86.421888</w:t>
                   </w:r>
                 </w:p>
               </w:tc>
@@ -1772,7 +1673,7 @@
                     <w:jc w:val="center"/>
                   </w:pPr>
                   <w:r>
-                    <w:t xml:space="preserve">-13.3592238</w:t>
+                    <w:t xml:space="preserve">-15.7894438</w:t>
                   </w:r>
                 </w:p>
               </w:tc>
@@ -1785,7 +1686,7 @@
                     <w:jc w:val="center"/>
                   </w:pPr>
                   <w:r>
-                    <w:t xml:space="preserve">-19.9487998</w:t>
+                    <w:t xml:space="preserve">-24.5453695</w:t>
                   </w:r>
                 </w:p>
               </w:tc>
@@ -1798,7 +1699,7 @@
                     <w:jc w:val="center"/>
                   </w:pPr>
                   <w:r>
-                    <w:t xml:space="preserve">-6.783604</w:t>
+                    <w:t xml:space="preserve">-7.028243</w:t>
                   </w:r>
                 </w:p>
               </w:tc>
@@ -1826,7 +1727,7 @@
                     <w:jc w:val="center"/>
                   </w:pPr>
                   <w:r>
-                    <w:t xml:space="preserve">26.4777551</w:t>
+                    <w:t xml:space="preserve">37.0874602</w:t>
                   </w:r>
                 </w:p>
               </w:tc>
@@ -1839,7 +1740,7 @@
                     <w:jc w:val="center"/>
                   </w:pPr>
                   <w:r>
-                    <w:t xml:space="preserve">22.8915965</w:t>
+                    <w:t xml:space="preserve">32.5532476</w:t>
                   </w:r>
                 </w:p>
               </w:tc>
@@ -1852,13 +1753,13 @@
                     <w:jc w:val="center"/>
                   </w:pPr>
                   <w:r>
-                    <w:t xml:space="preserve">29.964893</w:t>
+                    <w:t xml:space="preserve">41.753883</w:t>
                   </w:r>
                 </w:p>
               </w:tc>
             </w:tr>
           </w:tbl>
-          <w:bookmarkEnd w:id="49"/>
+          <w:bookmarkEnd w:id="43"/>
           <w:p/>
         </w:tc>
       </w:tr>
@@ -1882,7 +1783,7 @@
         <w:t xml:space="preserve">). The square terms for both axis are positive and prominent, which means that the error increases towards extreme positions. The linear terms are both negative, which means that the point of optimal accuracy is not in the center, but slightly up and mount-side, with the largest error in the upper nasal corner.</w:t>
       </w:r>
     </w:p>
-    <w:bookmarkStart w:id="58" w:name="fig-predicted-degree-error"/>
+    <w:bookmarkStart w:id="52" w:name="fig-predicted-degree-error"/>
     <w:tbl>
       <w:tblPr>
         <w:tblStyle w:val="Table"/>
@@ -1910,7 +1811,7 @@
             <w:tr>
               <w:tc>
                 <w:tcPr/>
-                <w:bookmarkStart w:id="53" w:name="fig-predicted-degree-error-1"/>
+                <w:bookmarkStart w:id="47" w:name="fig-predicted-degree-error-1"/>
                 <w:p>
                   <w:pPr>
                     <w:pStyle w:val="Compact"/>
@@ -1922,18 +1823,18 @@
                       <wp:inline>
                         <wp:extent cx="2971800" cy="2377440"/>
                         <wp:effectExtent b="0" l="0" r="0" t="0"/>
-                        <wp:docPr descr="" title="" id="51" name="Picture"/>
+                        <wp:docPr descr="" title="" id="45" name="Picture"/>
                         <a:graphic>
                           <a:graphicData uri="http://schemas.openxmlformats.org/drawingml/2006/picture">
                             <pic:pic>
                               <pic:nvPicPr>
-                                <pic:cNvPr descr="YET_CEHR_files/figure-docx/fig-predicted-degree-error-1.png" id="52" name="Picture"/>
+                                <pic:cNvPr descr="YET_CEHR_files/figure-docx/fig-predicted-degree-error-1.png" id="46" name="Picture"/>
                                 <pic:cNvPicPr>
                                   <a:picLocks noChangeArrowheads="1" noChangeAspect="1"/>
                                 </pic:cNvPicPr>
                               </pic:nvPicPr>
                               <pic:blipFill>
-                                <a:blip r:embed="rId50"/>
+                                <a:blip r:embed="rId44"/>
                                 <a:stretch>
                                   <a:fillRect/>
                                 </a:stretch>
@@ -1974,7 +1875,7 @@
                     <w:t xml:space="preserve">(a) Horizontal error</w:t>
                   </w:r>
                 </w:p>
-                <w:bookmarkEnd w:id="53"/>
+                <w:bookmarkEnd w:id="47"/>
               </w:tc>
             </w:tr>
           </w:tbl>
@@ -1995,7 +1896,7 @@
             <w:tr>
               <w:tc>
                 <w:tcPr/>
-                <w:bookmarkStart w:id="57" w:name="fig-predicted-degree-error-2"/>
+                <w:bookmarkStart w:id="51" w:name="fig-predicted-degree-error-2"/>
                 <w:p>
                   <w:pPr>
                     <w:pStyle w:val="Compact"/>
@@ -2007,18 +1908,18 @@
                       <wp:inline>
                         <wp:extent cx="2971800" cy="2377440"/>
                         <wp:effectExtent b="0" l="0" r="0" t="0"/>
-                        <wp:docPr descr="" title="" id="55" name="Picture"/>
+                        <wp:docPr descr="" title="" id="49" name="Picture"/>
                         <a:graphic>
                           <a:graphicData uri="http://schemas.openxmlformats.org/drawingml/2006/picture">
                             <pic:pic>
                               <pic:nvPicPr>
-                                <pic:cNvPr descr="YET_CEHR_files/figure-docx/fig-predicted-degree-error-2.png" id="56" name="Picture"/>
+                                <pic:cNvPr descr="YET_CEHR_files/figure-docx/fig-predicted-degree-error-2.png" id="50" name="Picture"/>
                                 <pic:cNvPicPr>
                                   <a:picLocks noChangeArrowheads="1" noChangeAspect="1"/>
                                 </pic:cNvPicPr>
                               </pic:nvPicPr>
                               <pic:blipFill>
-                                <a:blip r:embed="rId54"/>
+                                <a:blip r:embed="rId48"/>
                                 <a:stretch>
                                   <a:fillRect/>
                                 </a:stretch>
@@ -2059,7 +1960,7 @@
                     <w:t xml:space="preserve">(b) Vertical error</w:t>
                   </w:r>
                 </w:p>
-                <w:bookmarkEnd w:id="57"/>
+                <w:bookmarkEnd w:id="51"/>
               </w:tc>
             </w:tr>
           </w:tbl>
@@ -2076,15 +1977,118 @@
         <w:pStyle w:val="ImageCaption"/>
       </w:pPr>
       <w:r>
-        <w:t xml:space="preserve">Figure 4: Predicted degree error by target position and participant. Points show center estimate per trial with LOESS lines for interpolation.</w:t>
-      </w:r>
-    </w:p>
-    <w:bookmarkEnd w:id="58"/>
+        <w:t xml:space="preserve">Figure 3: Predicted degree error by target position and participant. Points show center estimate per trial with LOESS lines for interpolation.</w:t>
+      </w:r>
+    </w:p>
+    <w:bookmarkEnd w:id="52"/>
     <w:p>
       <w:pPr>
         <w:pStyle w:val="BodyText"/>
       </w:pPr>
       <w:hyperlink w:anchor="fig-predicted-degree-error">
+        <w:r>
+          <w:rPr>
+            <w:rStyle w:val="Hyperlink"/>
+          </w:rPr>
+          <w:t xml:space="preserve">Figure 3</w:t>
+        </w:r>
+      </w:hyperlink>
+      <w:r>
+        <w:t xml:space="preserve"> </w:t>
+      </w:r>
+      <w:r>
+        <w:t xml:space="preserve">shows the fitted degree errors per participant. While the curvature is rather similar, there appears to be individual differences in the overall level. In the vast majority of of participants, the error is below 5 degree for most of the range.</w:t>
+      </w:r>
+    </w:p>
+    <w:bookmarkStart w:id="53" w:name="conclusion"/>
+    <w:p>
+      <w:pPr>
+        <w:pStyle w:val="Heading3"/>
+      </w:pPr>
+      <w:r>
+        <w:t xml:space="preserve">Conclusion</w:t>
+      </w:r>
+    </w:p>
+    <w:p>
+      <w:pPr>
+        <w:pStyle w:val="FirstParagraph"/>
+      </w:pPr>
+      <w:r>
+        <w:t xml:space="preserve">In conclusion, eye tracking using the Quadbright algorithm typically produces accuracy in the range of 2-5 degree error. This is a magnitude above what is achieved by commercial eye tracking devices using corneal reflections (e.g.</w:t>
+      </w:r>
+      <w:r>
+        <w:t xml:space="preserve"> </w:t>
+      </w:r>
+      <w:r>
+        <w:t xml:space="preserve">Pastel et al. (2021)</w:t>
+      </w:r>
+      <w:r>
+        <w:t xml:space="preserve">), but in the same range as other video-oculographic devices (</w:t>
+      </w:r>
+      <w:r>
+        <w:t xml:space="preserve">Heck et al. (2023)</w:t>
+      </w:r>
+      <w:r>
+        <w:t xml:space="preserve">). In the study of</w:t>
+      </w:r>
+      <w:r>
+        <w:t xml:space="preserve"> </w:t>
+      </w:r>
+      <w:r>
+        <w:t xml:space="preserve">Gale &amp; Monk (2000)</w:t>
+      </w:r>
+      <w:r>
+        <w:t xml:space="preserve"> </w:t>
+      </w:r>
+      <w:r>
+        <w:t xml:space="preserve">similar levels of accuracy were observed on participants when they judged glance directions from eye and head positions. Another similarity is the effect of eccentricity on accuracy, which has been observed for human participants by</w:t>
+      </w:r>
+      <w:r>
+        <w:t xml:space="preserve"> </w:t>
+      </w:r>
+      <w:r>
+        <w:t xml:space="preserve">Loomis et al. (2008)</w:t>
+      </w:r>
+      <w:r>
+        <w:t xml:space="preserve">. Altogether, the Quadbright device qualifies as a candidate model for human eye direction reading.</w:t>
+      </w:r>
+    </w:p>
+    <w:bookmarkEnd w:id="53"/>
+    <w:bookmarkEnd w:id="54"/>
+    <w:bookmarkStart w:id="83" w:name="X739e7a8d01a3a8db6358f3cf49c7af788e1739a"/>
+    <w:p>
+      <w:pPr>
+        <w:pStyle w:val="Heading2"/>
+      </w:pPr>
+      <w:r>
+        <w:t xml:space="preserve">Study 2: Human glance perception with QuadBright information</w:t>
+      </w:r>
+    </w:p>
+    <w:p>
+      <w:pPr>
+        <w:pStyle w:val="FirstParagraph"/>
+      </w:pPr>
+      <w:r>
+        <w:t xml:space="preserve">The second study aimed at the possibility that human direction reading uses a Quadbright device. A gaze reading experiment was constructed, where accuracy was measured with eye regions reduced to four brightness levels against a control condition. To approximate the depth of processing in both conditions, exposure times were varied from 70 milliseconds to one second.</w:t>
+      </w:r>
+    </w:p>
+    <w:bookmarkStart w:id="64" w:name="experimental-design-1"/>
+    <w:p>
+      <w:pPr>
+        <w:pStyle w:val="Heading3"/>
+      </w:pPr>
+      <w:r>
+        <w:t xml:space="preserve">Experimental design</w:t>
+      </w:r>
+    </w:p>
+    <w:p>
+      <w:pPr>
+        <w:pStyle w:val="FirstParagraph"/>
+      </w:pPr>
+      <w:r>
+        <w:t xml:space="preserve">In this experiment, participants see a frontal face glancing at the hours positions on a clock face (</w:t>
+      </w:r>
+      <w:hyperlink w:anchor="fig-qb-stimuli">
         <w:r>
           <w:rPr>
             <w:rStyle w:val="Hyperlink"/>
@@ -2093,109 +2097,6 @@
         </w:r>
       </w:hyperlink>
       <w:r>
-        <w:t xml:space="preserve"> </w:t>
-      </w:r>
-      <w:r>
-        <w:t xml:space="preserve">shows the fitted degree errors per participant. While the curvature is rather similar, there appears to be individual differences in the overall level. In the vast majority of of participants, the error is below 5 degree for most of the range.</w:t>
-      </w:r>
-    </w:p>
-    <w:bookmarkStart w:id="59" w:name="conclusion"/>
-    <w:p>
-      <w:pPr>
-        <w:pStyle w:val="Heading3"/>
-      </w:pPr>
-      <w:r>
-        <w:t xml:space="preserve">Conclusion</w:t>
-      </w:r>
-    </w:p>
-    <w:p>
-      <w:pPr>
-        <w:pStyle w:val="FirstParagraph"/>
-      </w:pPr>
-      <w:r>
-        <w:t xml:space="preserve">In conclusion, eye tracking using the Quadbright algorithm typically produces accuracy in the range of 2-5 degree error. This is a magnitude above what is achieved by commercial eye tracking devices using corneal reflections (e.g.</w:t>
-      </w:r>
-      <w:r>
-        <w:t xml:space="preserve"> </w:t>
-      </w:r>
-      <w:r>
-        <w:t xml:space="preserve">Pastel et al. (2021)</w:t>
-      </w:r>
-      <w:r>
-        <w:t xml:space="preserve">), but in the same range as other video-oculographic devices (</w:t>
-      </w:r>
-      <w:r>
-        <w:t xml:space="preserve">Heck et al. (2023)</w:t>
-      </w:r>
-      <w:r>
-        <w:t xml:space="preserve">). In the study of</w:t>
-      </w:r>
-      <w:r>
-        <w:t xml:space="preserve"> </w:t>
-      </w:r>
-      <w:r>
-        <w:t xml:space="preserve">Gale &amp; Monk (2000)</w:t>
-      </w:r>
-      <w:r>
-        <w:t xml:space="preserve"> </w:t>
-      </w:r>
-      <w:r>
-        <w:t xml:space="preserve">similar levels of accuracy were observed on participants when they judged glance directions from eye and head positions. Another similarity is the effect of eccentricity on accuracy, which has been observed for human participants by</w:t>
-      </w:r>
-      <w:r>
-        <w:t xml:space="preserve"> </w:t>
-      </w:r>
-      <w:r>
-        <w:t xml:space="preserve">Loomis et al. (2008)</w:t>
-      </w:r>
-      <w:r>
-        <w:t xml:space="preserve">. Altogether, the Quadbright device qualifies as a candidate model for human eye direction reading.</w:t>
-      </w:r>
-    </w:p>
-    <w:bookmarkEnd w:id="59"/>
-    <w:bookmarkEnd w:id="60"/>
-    <w:bookmarkStart w:id="88" w:name="X739e7a8d01a3a8db6358f3cf49c7af788e1739a"/>
-    <w:p>
-      <w:pPr>
-        <w:pStyle w:val="Heading2"/>
-      </w:pPr>
-      <w:r>
-        <w:t xml:space="preserve">Study 2: Human glance perception with QuadBright information</w:t>
-      </w:r>
-    </w:p>
-    <w:p>
-      <w:pPr>
-        <w:pStyle w:val="FirstParagraph"/>
-      </w:pPr>
-      <w:r>
-        <w:t xml:space="preserve">The second study aimed at the possibility that human direction reading uses a Quadbright device. A gaze reading experiment was constructed, where accuracy was measured with eye regions reduced to four brightness levels against a control condition. To approximate the depth of processing in both conditions, exposure times were varied from 70 milliseconds to one second.</w:t>
-      </w:r>
-    </w:p>
-    <w:bookmarkStart w:id="70" w:name="experimental-design-1"/>
-    <w:p>
-      <w:pPr>
-        <w:pStyle w:val="Heading3"/>
-      </w:pPr>
-      <w:r>
-        <w:t xml:space="preserve">Experimental design</w:t>
-      </w:r>
-    </w:p>
-    <w:p>
-      <w:pPr>
-        <w:pStyle w:val="FirstParagraph"/>
-      </w:pPr>
-      <w:r>
-        <w:t xml:space="preserve">In this experiment, participants see a frontal face glancing at the hours positions on a clock face (</w:t>
-      </w:r>
-      <w:hyperlink w:anchor="fig-qb-stimuli">
-        <w:r>
-          <w:rPr>
-            <w:rStyle w:val="Hyperlink"/>
-          </w:rPr>
-          <w:t xml:space="preserve">Figure 5</w:t>
-        </w:r>
-      </w:hyperlink>
-      <w:r>
         <w:t xml:space="preserve">) and are asked to read the correct hour position. The Quadbright condition was created by masking the eyeball region by a two-by-two grid of brightness levels. A Python script using the OpenCV library</w:t>
       </w:r>
       <w:r>
@@ -2220,7 +2121,7 @@
         <w:t xml:space="preserve">. Exposure times varied in five steps (70, 140, 400, 600 and 1000 milliseconds).</w:t>
       </w:r>
     </w:p>
-    <w:bookmarkStart w:id="69" w:name="fig-qb-stimuli"/>
+    <w:bookmarkStart w:id="63" w:name="fig-qb-stimuli"/>
     <w:tbl>
       <w:tblPr>
         <w:tblStyle w:val="Table"/>
@@ -2247,7 +2148,7 @@
             <w:tr>
               <w:tc>
                 <w:tcPr/>
-                <w:bookmarkStart w:id="64" w:name="fig-qb-control"/>
+                <w:bookmarkStart w:id="58" w:name="fig-qb-control"/>
                 <w:p>
                   <w:pPr>
                     <w:pStyle w:val="Compact"/>
@@ -2259,18 +2160,18 @@
                       <wp:inline>
                         <wp:extent cx="2971800" cy="2820458"/>
                         <wp:effectExtent b="0" l="0" r="0" t="0"/>
-                        <wp:docPr descr="" title="" id="62" name="Picture"/>
+                        <wp:docPr descr="" title="" id="56" name="Picture"/>
                         <a:graphic>
                           <a:graphicData uri="http://schemas.openxmlformats.org/drawingml/2006/picture">
                             <pic:pic>
                               <pic:nvPicPr>
-                                <pic:cNvPr descr="Illustrations/Exp_Control.png" id="63" name="Picture"/>
+                                <pic:cNvPr descr="Illustrations/Exp_Control.png" id="57" name="Picture"/>
                                 <pic:cNvPicPr>
                                   <a:picLocks noChangeArrowheads="1" noChangeAspect="1"/>
                                 </pic:cNvPicPr>
                               </pic:nvPicPr>
                               <pic:blipFill>
-                                <a:blip r:embed="rId61"/>
+                                <a:blip r:embed="rId55"/>
                                 <a:stretch>
                                   <a:fillRect/>
                                 </a:stretch>
@@ -2311,7 +2212,7 @@
                     <w:t xml:space="preserve">(a) Control condition</w:t>
                   </w:r>
                 </w:p>
-                <w:bookmarkEnd w:id="64"/>
+                <w:bookmarkEnd w:id="58"/>
               </w:tc>
             </w:tr>
           </w:tbl>
@@ -2328,29 +2229,29 @@
         <w:pStyle w:val="ImageCaption"/>
       </w:pPr>
       <w:r>
-        <w:t xml:space="preserve">Figure 5:</w:t>
-      </w:r>
-      <w:r>
-        <w:t xml:space="preserve"> </w:t>
-      </w:r>
-      <w:bookmarkStart w:id="68" w:name="fig-qb-experimental"/>
+        <w:t xml:space="preserve">Figure 4:</w:t>
+      </w:r>
+      <w:r>
+        <w:t xml:space="preserve"> </w:t>
+      </w:r>
+      <w:bookmarkStart w:id="62" w:name="fig-qb-experimental"/>
       <w:r>
         <w:drawing>
           <wp:inline>
             <wp:extent cx="2971800" cy="2859920"/>
             <wp:effectExtent b="0" l="0" r="0" t="0"/>
-            <wp:docPr descr="Quadbright condition" title="" id="66" name="Picture"/>
+            <wp:docPr descr="Quadbright condition" title="" id="60" name="Picture"/>
             <a:graphic>
               <a:graphicData uri="http://schemas.openxmlformats.org/drawingml/2006/picture">
                 <pic:pic>
                   <pic:nvPicPr>
-                    <pic:cNvPr descr="Illustrations/Exp_QB.png" id="67" name="Picture"/>
+                    <pic:cNvPr descr="Illustrations/Exp_QB.png" id="61" name="Picture"/>
                     <pic:cNvPicPr>
                       <a:picLocks noChangeArrowheads="1" noChangeAspect="1"/>
                     </pic:cNvPicPr>
                   </pic:nvPicPr>
                   <pic:blipFill>
-                    <a:blip r:embed="rId65"/>
+                    <a:blip r:embed="rId59"/>
                     <a:stretch>
                       <a:fillRect/>
                     </a:stretch>
@@ -2376,7 +2277,7 @@
           </wp:inline>
         </w:drawing>
       </w:r>
-      <w:bookmarkEnd w:id="68"/>
+      <w:bookmarkEnd w:id="62"/>
       <w:r>
         <w:t xml:space="preserve"> </w:t>
       </w:r>
@@ -2390,9 +2291,9 @@
         <w:t xml:space="preserve">(Hölter &amp; Schmettow, 2025, with permission)</w:t>
       </w:r>
     </w:p>
-    <w:bookmarkEnd w:id="69"/>
-    <w:bookmarkEnd w:id="70"/>
-    <w:bookmarkStart w:id="71" w:name="sample-1"/>
+    <w:bookmarkEnd w:id="63"/>
+    <w:bookmarkEnd w:id="64"/>
+    <w:bookmarkStart w:id="65" w:name="sample-1"/>
     <w:p>
       <w:pPr>
         <w:pStyle w:val="Heading3"/>
@@ -2409,8 +2310,8 @@
         <w:t xml:space="preserve">A sample of 43 participants was collected via convenience sampling with 20 female, 23 male, 18 to 70 years with an average age of 34.2 years). The study was approved by the Humannities &amp; Social Sciences ethics committee of the University of Twente under the number 250623. All participants provided informed consent prior to participation.</w:t>
       </w:r>
     </w:p>
-    <w:bookmarkEnd w:id="71"/>
-    <w:bookmarkStart w:id="72" w:name="data-analysis"/>
+    <w:bookmarkEnd w:id="65"/>
+    <w:bookmarkStart w:id="66" w:name="data-analysis-1"/>
     <w:p>
       <w:pPr>
         <w:pStyle w:val="Heading3"/>
@@ -2448,8 +2349,8 @@
         <w:t xml:space="preserve">.</w:t>
       </w:r>
     </w:p>
-    <w:bookmarkEnd w:id="72"/>
-    <w:bookmarkStart w:id="87" w:name="results-1"/>
+    <w:bookmarkEnd w:id="66"/>
+    <w:bookmarkStart w:id="82" w:name="results-1"/>
     <w:p>
       <w:pPr>
         <w:pStyle w:val="Heading3"/>
@@ -2471,7 +2372,7 @@
       <w:tr>
         <w:tc>
           <w:tcPr/>
-          <w:bookmarkStart w:id="73" w:name="tbl-fixef-M4"/>
+          <w:bookmarkStart w:id="67" w:name="tbl-fixef-M4"/>
           <w:p>
             <w:pPr>
               <w:jc w:val="center"/>
@@ -3095,116 +2996,11 @@
               </w:tc>
             </w:tr>
           </w:tbl>
-          <w:bookmarkEnd w:id="73"/>
+          <w:bookmarkEnd w:id="67"/>
           <w:p/>
         </w:tc>
       </w:tr>
     </w:tbl>
-    <w:p>
-      <w:pPr>
-        <w:pStyle w:val="BodyText"/>
-      </w:pPr>
-      <w:r>
-        <w:drawing>
-          <wp:inline>
-            <wp:extent cx="4620126" cy="3696101"/>
-            <wp:effectExtent b="0" l="0" r="0" t="0"/>
-            <wp:docPr descr="" title="" id="75" name="Picture"/>
-            <a:graphic>
-              <a:graphicData uri="http://schemas.openxmlformats.org/drawingml/2006/picture">
-                <pic:pic>
-                  <pic:nvPicPr>
-                    <pic:cNvPr descr="YET_CEHR_files/figure-docx/unnamed-chunk-10-1.png" id="76" name="Picture"/>
-                    <pic:cNvPicPr>
-                      <a:picLocks noChangeArrowheads="1" noChangeAspect="1"/>
-                    </pic:cNvPicPr>
-                  </pic:nvPicPr>
-                  <pic:blipFill>
-                    <a:blip r:embed="rId74"/>
-                    <a:stretch>
-                      <a:fillRect/>
-                    </a:stretch>
-                  </pic:blipFill>
-                  <pic:spPr bwMode="auto">
-                    <a:xfrm>
-                      <a:off x="0" y="0"/>
-                      <a:ext cx="4620126" cy="3696101"/>
-                    </a:xfrm>
-                    <a:prstGeom prst="rect">
-                      <a:avLst/>
-                    </a:prstGeom>
-                    <a:noFill/>
-                    <a:ln w="9525">
-                      <a:noFill/>
-                      <a:headEnd/>
-                      <a:tailEnd/>
-                    </a:ln>
-                  </pic:spPr>
-                </pic:pic>
-              </a:graphicData>
-            </a:graphic>
-          </wp:inline>
-        </w:drawing>
-      </w:r>
-    </w:p>
-    <w:p>
-      <w:pPr>
-        <w:pStyle w:val="BodyText"/>
-      </w:pPr>
-      <w:r>
-        <w:t xml:space="preserve">In</w:t>
-      </w:r>
-      <w:r>
-        <w:t xml:space="preserve"> </w:t>
-      </w:r>
-      <w:hyperlink w:anchor="tbl-fixef-M4">
-        <w:r>
-          <w:rPr>
-            <w:rStyle w:val="Hyperlink"/>
-          </w:rPr>
-          <w:t xml:space="preserve">Table 2</w:t>
-        </w:r>
-      </w:hyperlink>
-      <w:r>
-        <w:t xml:space="preserve"> </w:t>
-      </w:r>
-      <w:r>
-        <w:t xml:space="preserve">the Intercept is the average error in the baseline condition (Control, 70 milliseconds), which is around 16° with moderate certainty. In the control condition, error rates remain stable (99.7%) with 140 ms exposure, but with 400ms and 600ms the error rate drops to around 90% and finally to 81.9%.</w:t>
-      </w:r>
-    </w:p>
-    <w:p>
-      <w:pPr>
-        <w:pStyle w:val="BodyText"/>
-      </w:pPr>
-      <w:r>
-        <w:t xml:space="preserve">In the Quadbright condition with 70 ms exposure, the error is around twice as high compared to the control condition, although with considerable uncertainty. Initially, the expected degree error is around 35°. Different to the control condition, error rates take the first drop at 140ms to around 75%. From that point on, the error rates drop similarly to the control condition.</w:t>
-      </w:r>
-    </w:p>
-    <w:p>
-      <w:pPr>
-        <w:pStyle w:val="BodyText"/>
-      </w:pPr>
-      <w:r>
-        <w:t xml:space="preserve">If human eye direction reading is similar to a Quadbright device, we expect that it is a universal trait in the population. Figure</w:t>
-      </w:r>
-      <w:r>
-        <w:t xml:space="preserve"> </w:t>
-      </w:r>
-      <w:hyperlink w:anchor="fig-participant-trajectories">
-        <w:r>
-          <w:rPr>
-            <w:rStyle w:val="Hyperlink"/>
-          </w:rPr>
-          <w:t xml:space="preserve">Figure 6</w:t>
-        </w:r>
-      </w:hyperlink>
-      <w:r>
-        <w:t xml:space="preserve"> </w:t>
-      </w:r>
-      <w:r>
-        <w:t xml:space="preserve">shows the participant-level performance trajectories. Initially, all of them showed lower performance in the Quadbright condition. The second dominant effect that can be observed is an enormous variance in the Quadbright conditions. Initially, the sample appears to fall into two clusters, one in the region below 40 degree errors, and a few participants dramatically failing with Quadbright signals. Starting with 140ms, a third group appears with almost stable performance around 10 degree.</w:t>
-      </w:r>
-    </w:p>
     <w:tbl>
       <w:tblPr>
         <w:tblStyle w:val="Table"/>
@@ -3218,13 +3014,267 @@
       <w:tr>
         <w:tc>
           <w:tcPr/>
-          <w:bookmarkStart w:id="81" w:name="fig-participant-trajectories"/>
+          <w:bookmarkStart w:id="71" w:name="fig-fixef-M4"/>
           <w:p>
             <w:pPr>
               <w:pStyle w:val="Compact"/>
               <w:jc w:val="center"/>
             </w:pPr>
-            <w:bookmarkStart w:id="80" w:name="fig-participant-trajectories"/>
+            <w:r>
+              <w:drawing>
+                <wp:inline>
+                  <wp:extent cx="4620126" cy="3696101"/>
+                  <wp:effectExtent b="0" l="0" r="0" t="0"/>
+                  <wp:docPr descr="" title="" id="69" name="Picture"/>
+                  <a:graphic>
+                    <a:graphicData uri="http://schemas.openxmlformats.org/drawingml/2006/picture">
+                      <pic:pic>
+                        <pic:nvPicPr>
+                          <pic:cNvPr descr="YET_CEHR_files/figure-docx/fig-fixef-M4-1.png" id="70" name="Picture"/>
+                          <pic:cNvPicPr>
+                            <a:picLocks noChangeArrowheads="1" noChangeAspect="1"/>
+                          </pic:cNvPicPr>
+                        </pic:nvPicPr>
+                        <pic:blipFill>
+                          <a:blip r:embed="rId68"/>
+                          <a:stretch>
+                            <a:fillRect/>
+                          </a:stretch>
+                        </pic:blipFill>
+                        <pic:spPr bwMode="auto">
+                          <a:xfrm>
+                            <a:off x="0" y="0"/>
+                            <a:ext cx="4620126" cy="3696101"/>
+                          </a:xfrm>
+                          <a:prstGeom prst="rect">
+                            <a:avLst/>
+                          </a:prstGeom>
+                          <a:noFill/>
+                          <a:ln w="9525">
+                            <a:noFill/>
+                            <a:headEnd/>
+                            <a:tailEnd/>
+                          </a:ln>
+                        </pic:spPr>
+                      </pic:pic>
+                    </a:graphicData>
+                  </a:graphic>
+                </wp:inline>
+              </w:drawing>
+            </w:r>
+          </w:p>
+          <w:p>
+            <w:pPr>
+              <w:jc w:val="center"/>
+            </w:pPr>
+            <w:pPr>
+              <w:jc w:val="start"/>
+              <w:spacing w:before="200"/>
+              <w:pStyle w:val="ImageCaption"/>
+            </w:pPr>
+            <w:r>
+              <w:t xml:space="preserve">Figure 5: Estimated degree error by condition and exposure time with 95% credibility intervals.</w:t>
+            </w:r>
+          </w:p>
+          <w:bookmarkEnd w:id="71"/>
+        </w:tc>
+      </w:tr>
+    </w:tbl>
+    <w:p>
+      <w:pPr>
+        <w:pStyle w:val="BodyText"/>
+      </w:pPr>
+      <w:r>
+        <w:t xml:space="preserve">In</w:t>
+      </w:r>
+      <w:r>
+        <w:t xml:space="preserve"> </w:t>
+      </w:r>
+      <w:hyperlink w:anchor="tbl-fixef-M4">
+        <w:r>
+          <w:rPr>
+            <w:rStyle w:val="Hyperlink"/>
+          </w:rPr>
+          <w:t xml:space="preserve">Table 2</w:t>
+        </w:r>
+      </w:hyperlink>
+      <w:r>
+        <w:t xml:space="preserve"> </w:t>
+      </w:r>
+      <w:r>
+        <w:t xml:space="preserve">the Intercept is the average error in the baseline condition (Control, 70 milliseconds), which is around 16° with moderate certainty. In the control condition, error rates remain stable (99.7%) with 140 ms exposure, but with 400ms and 600ms the error rate drops to around 90% and finally to 81.9%.</w:t>
+      </w:r>
+    </w:p>
+    <w:p>
+      <w:pPr>
+        <w:pStyle w:val="BodyText"/>
+      </w:pPr>
+      <w:r>
+        <w:t xml:space="preserve">In the Quadbright condition with 70 ms exposure, the error is around twice as high compared to the control condition, although with considerable uncertainty. Initially, the expected degree error is around 35°. Different to the control condition, error rates take the first drop at 140ms to around 75%. From that point on, the error rates drop similarly to the control condition (</w:t>
+      </w:r>
+      <w:hyperlink w:anchor="fig-fixef-M4">
+        <w:r>
+          <w:rPr>
+            <w:rStyle w:val="Hyperlink"/>
+          </w:rPr>
+          <w:t xml:space="preserve">Figure 5</w:t>
+        </w:r>
+      </w:hyperlink>
+      <w:r>
+        <w:t xml:space="preserve">).</w:t>
+      </w:r>
+    </w:p>
+    <w:p>
+      <w:pPr>
+        <w:pStyle w:val="BodyText"/>
+      </w:pPr>
+      <w:r>
+        <w:t xml:space="preserve">If human eye direction reading is similar to a Quadbright device, we expect that it is a universal trait in the population. Figure</w:t>
+      </w:r>
+      <w:r>
+        <w:t xml:space="preserve"> </w:t>
+      </w:r>
+      <w:hyperlink w:anchor="fig-participant-trajectories">
+        <w:r>
+          <w:rPr>
+            <w:rStyle w:val="Hyperlink"/>
+          </w:rPr>
+          <w:t xml:space="preserve">Figure 6</w:t>
+        </w:r>
+      </w:hyperlink>
+      <w:r>
+        <w:t xml:space="preserve"> </w:t>
+      </w:r>
+      <w:r>
+        <w:t xml:space="preserve">shows the participant-level performance trajectories. Initially, all of them showed lower performance in the Quadbright condition. The second dominant effect that can be observed is an enormous variance in the Quadbright conditions. Initially, the sample appears to fall into two clusters, one in the region below 40 degree errors, and a few participants dramatically failing with Quadbright signals. Starting with 140ms, a third group appears with almost stable performance around 10 degree.</w:t>
+      </w:r>
+    </w:p>
+    <w:tbl>
+      <w:tblPr>
+        <w:tblStyle w:val="Table"/>
+        <w:tblW w:type="pct" w:w="5000"/>
+        <w:tblLayout w:type="fixed"/>
+        <w:tblLook w:firstRow="0" w:lastRow="0" w:firstColumn="0" w:lastColumn="0" w:noHBand="0" w:noVBand="0" w:val="0000"/>
+      </w:tblPr>
+      <w:tblGrid>
+        <w:gridCol w:w="7920"/>
+      </w:tblGrid>
+      <w:tr>
+        <w:tc>
+          <w:tcPr/>
+          <w:bookmarkStart w:id="76" w:name="fig-participant-trajectories"/>
+          <w:p>
+            <w:pPr>
+              <w:pStyle w:val="Compact"/>
+              <w:jc w:val="center"/>
+            </w:pPr>
+            <w:bookmarkStart w:id="75" w:name="fig-participant-trajectories"/>
+            <w:r>
+              <w:drawing>
+                <wp:inline>
+                  <wp:extent cx="5334000" cy="4000500"/>
+                  <wp:effectExtent b="0" l="0" r="0" t="0"/>
+                  <wp:docPr descr="" title="" id="73" name="Picture"/>
+                  <a:graphic>
+                    <a:graphicData uri="http://schemas.openxmlformats.org/drawingml/2006/picture">
+                      <pic:pic>
+                        <pic:nvPicPr>
+                          <pic:cNvPr descr="YET_CEHR_files/figure-docx/fig-participant-trajectories-1.png" id="74" name="Picture"/>
+                          <pic:cNvPicPr>
+                            <a:picLocks noChangeArrowheads="1" noChangeAspect="1"/>
+                          </pic:cNvPicPr>
+                        </pic:nvPicPr>
+                        <pic:blipFill>
+                          <a:blip r:embed="rId72"/>
+                          <a:stretch>
+                            <a:fillRect/>
+                          </a:stretch>
+                        </pic:blipFill>
+                        <pic:spPr bwMode="auto">
+                          <a:xfrm>
+                            <a:off x="0" y="0"/>
+                            <a:ext cx="5334000" cy="4000500"/>
+                          </a:xfrm>
+                          <a:prstGeom prst="rect">
+                            <a:avLst/>
+                          </a:prstGeom>
+                          <a:noFill/>
+                          <a:ln w="9525">
+                            <a:noFill/>
+                            <a:headEnd/>
+                            <a:tailEnd/>
+                          </a:ln>
+                        </pic:spPr>
+                      </pic:pic>
+                    </a:graphicData>
+                  </a:graphic>
+                </wp:inline>
+              </w:drawing>
+            </w:r>
+            <w:bookmarkEnd w:id="75"/>
+          </w:p>
+          <w:p>
+            <w:pPr>
+              <w:jc w:val="center"/>
+            </w:pPr>
+            <w:pPr>
+              <w:jc w:val="start"/>
+              <w:spacing w:before="200"/>
+              <w:pStyle w:val="ImageCaption"/>
+            </w:pPr>
+            <w:r>
+              <w:t xml:space="preserve">Figure 6</w:t>
+            </w:r>
+          </w:p>
+          <w:bookmarkEnd w:id="76"/>
+        </w:tc>
+      </w:tr>
+    </w:tbl>
+    <w:p>
+      <w:pPr>
+        <w:pStyle w:val="BodyText"/>
+      </w:pPr>
+      <w:r>
+        <w:t xml:space="preserve">A related question is whether the population-level pattern is representative for all displayed eye directions on stimulus level.</w:t>
+      </w:r>
+      <w:r>
+        <w:t xml:space="preserve"> </w:t>
+      </w:r>
+      <w:hyperlink w:anchor="fig-stim-trajectories">
+        <w:r>
+          <w:rPr>
+            <w:rStyle w:val="Hyperlink"/>
+          </w:rPr>
+          <w:t xml:space="preserve">Figure 7</w:t>
+        </w:r>
+      </w:hyperlink>
+      <w:r>
+        <w:t xml:space="preserve"> </w:t>
+      </w:r>
+      <w:r>
+        <w:t xml:space="preserve">shows that this is not so.</w:t>
+      </w:r>
+    </w:p>
+    <w:tbl>
+      <w:tblPr>
+        <w:tblStyle w:val="Table"/>
+        <w:tblW w:type="pct" w:w="5000"/>
+        <w:tblLayout w:type="fixed"/>
+        <w:tblLook w:firstRow="0" w:lastRow="0" w:firstColumn="0" w:lastColumn="0" w:noHBand="0" w:noVBand="0" w:val="0000"/>
+      </w:tblPr>
+      <w:tblGrid>
+        <w:gridCol w:w="7920"/>
+      </w:tblGrid>
+      <w:tr>
+        <w:tc>
+          <w:tcPr/>
+          <w:bookmarkStart w:id="81" w:name="fig-stim-trajectories"/>
+          <w:p>
+            <w:pPr>
+              <w:pStyle w:val="Compact"/>
+              <w:jc w:val="center"/>
+            </w:pPr>
+            <w:bookmarkStart w:id="80" w:name="fig-stim-trajectories"/>
             <w:r>
               <w:drawing>
                 <wp:inline>
@@ -3235,7 +3285,7 @@
                     <a:graphicData uri="http://schemas.openxmlformats.org/drawingml/2006/picture">
                       <pic:pic>
                         <pic:nvPicPr>
-                          <pic:cNvPr descr="YET_CEHR_files/figure-docx/fig-participant-trajectories-1.png" id="79" name="Picture"/>
+                          <pic:cNvPr descr="YET_CEHR_files/figure-docx/fig-stim-trajectories-1.png" id="79" name="Picture"/>
                           <pic:cNvPicPr>
                             <a:picLocks noChangeArrowheads="1" noChangeAspect="1"/>
                           </pic:cNvPicPr>
@@ -3279,145 +3329,56 @@
               <w:pStyle w:val="ImageCaption"/>
             </w:pPr>
             <w:r>
-              <w:t xml:space="preserve">Figure 6</w:t>
+              <w:t xml:space="preserve">Figure 7</w:t>
             </w:r>
           </w:p>
           <w:bookmarkEnd w:id="81"/>
         </w:tc>
       </w:tr>
     </w:tbl>
+    <w:bookmarkEnd w:id="82"/>
+    <w:bookmarkEnd w:id="83"/>
+    <w:bookmarkStart w:id="86" w:name="discussion"/>
+    <w:p>
+      <w:pPr>
+        <w:pStyle w:val="Heading2"/>
+      </w:pPr>
+      <w:r>
+        <w:t xml:space="preserve">Discussion</w:t>
+      </w:r>
+    </w:p>
+    <w:bookmarkStart w:id="84" w:name="evolution-of-the-effective-sender"/>
+    <w:p>
+      <w:pPr>
+        <w:pStyle w:val="Heading3"/>
+      </w:pPr>
+      <w:r>
+        <w:t xml:space="preserve">Evolution of the effective sender</w:t>
+      </w:r>
+    </w:p>
+    <w:p>
+      <w:pPr>
+        <w:pStyle w:val="FirstParagraph"/>
+      </w:pPr>
+      <w:r>
+        <w:t xml:space="preserve">The Cooperative Eye Theory implies that the eyeball is a very effective sender of glance direction signals, as simple receiver mechanisms are more likely to evolve. By construction of the most simple eye tracking device that can come to mind, we tried to establish a new limit on how effective the sender is.</w:t>
+      </w:r>
+    </w:p>
     <w:p>
       <w:pPr>
         <w:pStyle w:val="BodyText"/>
       </w:pPr>
       <w:r>
-        <w:t xml:space="preserve">A related question is whether the population-level pattern is representative for all displayed eye directions on stimulus level.</w:t>
-      </w:r>
-      <w:r>
-        <w:t xml:space="preserve"> </w:t>
-      </w:r>
-      <w:hyperlink w:anchor="fig-stim-trajectories">
-        <w:r>
-          <w:rPr>
-            <w:rStyle w:val="Hyperlink"/>
-          </w:rPr>
-          <w:t xml:space="preserve">Figure 7</w:t>
-        </w:r>
-      </w:hyperlink>
-      <w:r>
-        <w:t xml:space="preserve"> </w:t>
-      </w:r>
-      <w:r>
-        <w:t xml:space="preserve">shows that this is not so.</w:t>
-      </w:r>
-    </w:p>
-    <w:tbl>
-      <w:tblPr>
-        <w:tblStyle w:val="Table"/>
-        <w:tblW w:type="pct" w:w="5000"/>
-        <w:tblLayout w:type="fixed"/>
-        <w:tblLook w:firstRow="0" w:lastRow="0" w:firstColumn="0" w:lastColumn="0" w:noHBand="0" w:noVBand="0" w:val="0000"/>
-      </w:tblPr>
-      <w:tblGrid>
-        <w:gridCol w:w="7920"/>
-      </w:tblGrid>
-      <w:tr>
-        <w:tc>
-          <w:tcPr/>
-          <w:bookmarkStart w:id="86" w:name="fig-stim-trajectories"/>
-          <w:p>
-            <w:pPr>
-              <w:pStyle w:val="Compact"/>
-              <w:jc w:val="center"/>
-            </w:pPr>
-            <w:bookmarkStart w:id="85" w:name="fig-stim-trajectories"/>
-            <w:r>
-              <w:drawing>
-                <wp:inline>
-                  <wp:extent cx="5334000" cy="4000500"/>
-                  <wp:effectExtent b="0" l="0" r="0" t="0"/>
-                  <wp:docPr descr="" title="" id="83" name="Picture"/>
-                  <a:graphic>
-                    <a:graphicData uri="http://schemas.openxmlformats.org/drawingml/2006/picture">
-                      <pic:pic>
-                        <pic:nvPicPr>
-                          <pic:cNvPr descr="YET_CEHR_files/figure-docx/fig-stim-trajectories-1.png" id="84" name="Picture"/>
-                          <pic:cNvPicPr>
-                            <a:picLocks noChangeArrowheads="1" noChangeAspect="1"/>
-                          </pic:cNvPicPr>
-                        </pic:nvPicPr>
-                        <pic:blipFill>
-                          <a:blip r:embed="rId82"/>
-                          <a:stretch>
-                            <a:fillRect/>
-                          </a:stretch>
-                        </pic:blipFill>
-                        <pic:spPr bwMode="auto">
-                          <a:xfrm>
-                            <a:off x="0" y="0"/>
-                            <a:ext cx="5334000" cy="4000500"/>
-                          </a:xfrm>
-                          <a:prstGeom prst="rect">
-                            <a:avLst/>
-                          </a:prstGeom>
-                          <a:noFill/>
-                          <a:ln w="9525">
-                            <a:noFill/>
-                            <a:headEnd/>
-                            <a:tailEnd/>
-                          </a:ln>
-                        </pic:spPr>
-                      </pic:pic>
-                    </a:graphicData>
-                  </a:graphic>
-                </wp:inline>
-              </w:drawing>
-            </w:r>
-            <w:bookmarkEnd w:id="85"/>
-          </w:p>
-          <w:p>
-            <w:pPr>
-              <w:jc w:val="center"/>
-            </w:pPr>
-            <w:pPr>
-              <w:jc w:val="start"/>
-              <w:spacing w:before="200"/>
-              <w:pStyle w:val="ImageCaption"/>
-            </w:pPr>
-            <w:r>
-              <w:t xml:space="preserve">Figure 7</w:t>
-            </w:r>
-          </w:p>
-          <w:bookmarkEnd w:id="86"/>
-        </w:tc>
-      </w:tr>
-    </w:tbl>
-    <w:bookmarkEnd w:id="87"/>
-    <w:bookmarkEnd w:id="88"/>
-    <w:bookmarkStart w:id="91" w:name="discussion"/>
-    <w:p>
-      <w:pPr>
-        <w:pStyle w:val="Heading2"/>
-      </w:pPr>
-      <w:r>
-        <w:t xml:space="preserve">Discussion</w:t>
-      </w:r>
-    </w:p>
-    <w:bookmarkStart w:id="89" w:name="evolution-of-the-effective-sender"/>
-    <w:p>
-      <w:pPr>
-        <w:pStyle w:val="Heading3"/>
-      </w:pPr>
-      <w:r>
-        <w:t xml:space="preserve">Evolution of the effective sender</w:t>
-      </w:r>
-    </w:p>
-    <w:p>
-      <w:pPr>
-        <w:pStyle w:val="FirstParagraph"/>
-      </w:pPr>
-      <w:r>
-        <w:t xml:space="preserve">The Cooperative Eye Theory implies that the eyeball is a very effective sender of glance direction signals, as simple receiver mechanisms are more likely to evolve. By construction of the most simple eye tracking device that can come to mind, we tried to establish a new limit on how effective the sender is.</w:t>
+        <w:t xml:space="preserve">Overall, the Quadbright device showed very similar characteristics as human observers. Accuracy is in the same range as observed by</w:t>
+      </w:r>
+      <w:r>
+        <w:t xml:space="preserve"> </w:t>
+      </w:r>
+      <w:r>
+        <w:t xml:space="preserve">Gale &amp; Monk (2000)</w:t>
+      </w:r>
+      <w:r>
+        <w:t xml:space="preserve">, and the effect of eccentricity is also similar. In comparison with any other method of eye tracking the Quadbright device is extremely simple, with a 2x2 array of brightness sensors as input requirements.</w:t>
       </w:r>
     </w:p>
     <w:p>
@@ -3425,16 +3386,7 @@
         <w:pStyle w:val="BodyText"/>
       </w:pPr>
       <w:r>
-        <w:t xml:space="preserve">Overall, the Quadbright device showed very similar characteristics as human observers. Accuracy is in the same range as observed by</w:t>
-      </w:r>
-      <w:r>
-        <w:t xml:space="preserve"> </w:t>
-      </w:r>
-      <w:r>
-        <w:t xml:space="preserve">Gale &amp; Monk (2000)</w:t>
-      </w:r>
-      <w:r>
-        <w:t xml:space="preserve">, and the effect of eccentricity is also similar. In comparison with any other method of eye tracking the Quadbright device is extremely simple, with a 2x2 array of brightness sensors as input requirements.</w:t>
+        <w:t xml:space="preserve">Quadbright is extremely efficient in memory consumption, as it works with four brightness levels, which makes a total of 4 byte in the input buffer. Computationally, Quadbright is extremely efficient, as it uses a linear model with only 12 parameters to calculate eye directions. By the method of minimizing the sum of squares, all calculations in the process have closed solutions, requiring no costly numerical approximations, recursions, or iterative procedures. From a biological perspective, every organism that can sense horizontal and vertical brightness changes, can evolve this function, or acquire it by learning.</w:t>
       </w:r>
     </w:p>
     <w:p>
@@ -3442,14 +3394,6 @@
         <w:pStyle w:val="BodyText"/>
       </w:pPr>
       <w:r>
-        <w:t xml:space="preserve">Quadbright is extremely efficient in memory consumption, as it works with four brightness levels, which makes a total of 4 byte in the input buffer. Computationally, Quadbright is extremely efficient, as it uses a linear model with only 12 parameters to calculate eye directions. By the method of minimizing the sum of squares, all calculations in the process have closed solutions, requiring no costly numerical approximations, recursions, or iterative procedures. From a biological perspective, every organism that can sense horizontal and vertical brightness changes, can evolve this function, or acquire it by learning.</w:t>
-      </w:r>
-    </w:p>
-    <w:p>
-      <w:pPr>
-        <w:pStyle w:val="BodyText"/>
-      </w:pPr>
-      <w:r>
         <w:t xml:space="preserve">We may not forget here, that the spherical form of eye balls has evolved not for computational reasons, but for the physical requirements of creating a moving, variable-focus optical lens from a sack of pressurized liquid. The second salient cue of eyeballs is the dark iris, which adjusts the opening of the lens under varying light levels. Pigmentation in the iris seems to reduce stray light effects, where internal reflections reduce contrast levels</w:t>
       </w:r>
       <w:r>
@@ -3462,8 +3406,8 @@
         <w:t xml:space="preserve">.</w:t>
       </w:r>
     </w:p>
-    <w:bookmarkEnd w:id="89"/>
-    <w:bookmarkStart w:id="90" w:name="evolution-of-the-receving-end"/>
+    <w:bookmarkEnd w:id="84"/>
+    <w:bookmarkStart w:id="85" w:name="evolution-of-the-receving-end"/>
     <w:p>
       <w:pPr>
         <w:pStyle w:val="Heading3"/>
@@ -3589,104 +3533,104 @@
         <w:t xml:space="preserve">proposes a connection between autism spectrum disorders and a dysfunctional TM. If the lack of an EDD is part of this dysfunction, then we would expect diagnosed participant to show equal performance in the conditions of our experiment.</w:t>
       </w:r>
     </w:p>
+    <w:bookmarkEnd w:id="85"/>
+    <w:bookmarkEnd w:id="86"/>
+    <w:bookmarkStart w:id="88" w:name="limitations"/>
+    <w:p>
+      <w:pPr>
+        <w:pStyle w:val="Heading2"/>
+      </w:pPr>
+      <w:r>
+        <w:t xml:space="preserve">Limitations</w:t>
+      </w:r>
+    </w:p>
+    <w:bookmarkStart w:id="87" w:name="future-research"/>
+    <w:p>
+      <w:pPr>
+        <w:pStyle w:val="Heading3"/>
+      </w:pPr>
+      <w:r>
+        <w:t xml:space="preserve">Future research</w:t>
+      </w:r>
+    </w:p>
+    <w:p>
+      <w:pPr>
+        <w:pStyle w:val="FirstParagraph"/>
+      </w:pPr>
+      <w:r>
+        <w:t xml:space="preserve">Speculating about how receiver mechanisms evolved, and how many there exist is fascinating, but much more research needs to be conducted to make good for the fact that you cannot truly experiment with evolution. The eye tracking device, we developed, can be used to emulate other algorithms, for example using more fine-grained brightness distributions (</w:t>
+      </w:r>
+      <w:r>
+        <w:t xml:space="preserve">“Hexabright”</w:t>
+      </w:r>
+      <w:r>
+        <w:t xml:space="preserve">) or processing geometric cues.</w:t>
+      </w:r>
+    </w:p>
+    <w:p>
+      <w:pPr>
+        <w:pStyle w:val="BodyText"/>
+      </w:pPr>
+      <w:r>
+        <w:t xml:space="preserve">The dominant effect of the Quadbright manipulation is how differently it acts on individuals. The divide spans two magnitudes and must therefore have correlates in everyday performance. We would expect that performance in the Quadbright condition is correlated with the ability to read glances under poor conditions, for example with peripheral viewing or when the sender is wearing glasses.</w:t>
+      </w:r>
+    </w:p>
+    <w:p>
+      <w:pPr>
+        <w:pStyle w:val="BodyText"/>
+      </w:pPr>
+      <w:r>
+        <w:t xml:space="preserve">Studying how eye direction cues establish shared attention also has impact in at least two modern fields of application. One open problem in transport is how automated vehicles can effectively communicate attention and intentions with human traffic members. For example, making eye contact is often observed in communication between drivers and street-crossing pedestrians. External human-machine interfaces (e-HMI) have been tested for communication on the outside of cars, using text, icons and facial expressions. Understanding the role and processing modes of eye direction reading can be used to design more efficient signals.</w:t>
+      </w:r>
+    </w:p>
+    <w:p>
+      <w:pPr>
+        <w:pStyle w:val="BodyText"/>
+      </w:pPr>
+      <w:r>
+        <w:t xml:space="preserve">Another field of application is the design of artificial faces. In social robotics, robot faces are often designed to be expressive, and the role of glance reading in human-robot interaction is well established. However, designing more human-like eye regions for this purpose may result in an adverse effect known as the Uncanny Valley. Artificial faces that are too human-like, but not quite right, are perceived as creepy. The results of this study suggest that degraded eye regions can convey glance directions, which could facilitate the quality of interaction, without falling into the Uncanny Valley.</w:t>
+      </w:r>
+    </w:p>
+    <w:p>
+      <w:pPr>
+        <w:pStyle w:val="BodyText"/>
+      </w:pPr>
+      <w:r>
+        <w:t xml:space="preserve">Finally, the eye tracker we build to test our ideas about the receiving end has already been used extensively for bachelor-level student projects. With some refinement it could deliver sufficient accuracy for many psychological experiments and applied research studies, with the added benefit of being much easier to replicate for everyone than with using commercial eye tracking devices.</w:t>
+      </w:r>
+    </w:p>
+    <w:bookmarkEnd w:id="87"/>
+    <w:bookmarkEnd w:id="88"/>
+    <w:bookmarkEnd w:id="89"/>
+    <w:bookmarkStart w:id="90" w:name="conclusion-1"/>
+    <w:p>
+      <w:pPr>
+        <w:pStyle w:val="Heading1"/>
+      </w:pPr>
+      <w:r>
+        <w:t xml:space="preserve">Conclusion</w:t>
+      </w:r>
+    </w:p>
+    <w:p>
+      <w:pPr>
+        <w:pStyle w:val="FirstParagraph"/>
+      </w:pPr>
+      <w:r>
+        <w:t xml:space="preserve">The Cooperative Eye Hypothesis implies that eyes with a visible white sclera is sending exceptionally clear signals about gaze directions. While previous research made this assumption based on face validity, the successful implementation of the simplistic eye tracking algorithm supports this idea. By showing that humans can read glance directions under Quadbright conditions, but with reduced accuracy, lends support for multi-receiver theories, as well as the cue-before-signal theory of evolutionary origins.</w:t>
+      </w:r>
+    </w:p>
     <w:bookmarkEnd w:id="90"/>
-    <w:bookmarkEnd w:id="91"/>
-    <w:bookmarkStart w:id="93" w:name="limitations"/>
-    <w:p>
-      <w:pPr>
-        <w:pStyle w:val="Heading2"/>
-      </w:pPr>
-      <w:r>
-        <w:t xml:space="preserve">Limitations</w:t>
-      </w:r>
-    </w:p>
-    <w:bookmarkStart w:id="92" w:name="future-research"/>
-    <w:p>
-      <w:pPr>
-        <w:pStyle w:val="Heading3"/>
-      </w:pPr>
-      <w:r>
-        <w:t xml:space="preserve">Future research</w:t>
-      </w:r>
-    </w:p>
-    <w:p>
-      <w:pPr>
-        <w:pStyle w:val="FirstParagraph"/>
-      </w:pPr>
-      <w:r>
-        <w:t xml:space="preserve">Speculating about how receiver mechanisms evolved, and how many there exist is fascinating, but much more research needs to be conducted to make good for the fact that you cannot truly experiment with evolution. The eye tracking device, we developed, can be used to emulate other algorithms, for example using more fine-grained brightness distributions (</w:t>
-      </w:r>
-      <w:r>
-        <w:t xml:space="preserve">“Hexabright”</w:t>
-      </w:r>
-      <w:r>
-        <w:t xml:space="preserve">) or processing geometric cues.</w:t>
-      </w:r>
-    </w:p>
-    <w:p>
-      <w:pPr>
-        <w:pStyle w:val="BodyText"/>
-      </w:pPr>
-      <w:r>
-        <w:t xml:space="preserve">The dominant effect of the Quadbright manipulation is how differently it acts on individuals. The divide spans two magnitudes and must therefore have correlates in everyday performance. We would expect that performance in the Quadbright condition is correlated with the ability to read glances under poor conditions, for example with peripheral viewing or when the sender is wearing glasses.</w:t>
-      </w:r>
-    </w:p>
-    <w:p>
-      <w:pPr>
-        <w:pStyle w:val="BodyText"/>
-      </w:pPr>
-      <w:r>
-        <w:t xml:space="preserve">Studying how eye direction cues establish shared attention also has impact in at least two modern fields of application. One open problem in transport is how automated vehicles can effectively communicate attention and intentions with human traffic members. For example, making eye contact is often observed in communication between drivers and street-crossing pedestrians. External human-machine interfaces (e-HMI) have been tested for communication on the outside of cars, using text, icons and facial expressions. Understanding the role and processing modes of eye direction reading can be used to design more efficient signals.</w:t>
-      </w:r>
-    </w:p>
-    <w:p>
-      <w:pPr>
-        <w:pStyle w:val="BodyText"/>
-      </w:pPr>
-      <w:r>
-        <w:t xml:space="preserve">Another field of application is the design of artificial faces. In social robotics, robot faces are often designed to be expressive, and the role of glance reading in human-robot interaction is well established. However, designing more human-like eye regions for this purpose may result in an adverse effect known as the Uncanny Valley. Artificial faces that are too human-like, but not quite right, are perceived as creepy. The results of this study suggest that degraded eye regions can convey glance directions, which could facilitate the quality of interaction, without falling into the Uncanny Valley.</w:t>
-      </w:r>
-    </w:p>
-    <w:p>
-      <w:pPr>
-        <w:pStyle w:val="BodyText"/>
-      </w:pPr>
-      <w:r>
-        <w:t xml:space="preserve">Finally, the eye tracker we build to test our ideas about the receiving end has already been used extensively for bachelor-level student projects. With some refinement it could deliver sufficient accuracy for many psychological experiments and applied research studies, with the added benefit of being much easier to replicate for everyone than with using commercial eye tracking devices.</w:t>
-      </w:r>
-    </w:p>
-    <w:bookmarkEnd w:id="92"/>
-    <w:bookmarkEnd w:id="93"/>
-    <w:bookmarkEnd w:id="94"/>
-    <w:bookmarkStart w:id="95" w:name="conclusion-1"/>
+    <w:bookmarkStart w:id="157" w:name="references"/>
     <w:p>
       <w:pPr>
         <w:pStyle w:val="Heading1"/>
       </w:pPr>
       <w:r>
-        <w:t xml:space="preserve">Conclusion</w:t>
-      </w:r>
-    </w:p>
-    <w:p>
-      <w:pPr>
-        <w:pStyle w:val="FirstParagraph"/>
-      </w:pPr>
-      <w:r>
-        <w:t xml:space="preserve">The Cooperative Eye Hypothesis implies that eyes with a visible white sclera is sending exceptionally clear signals about gaze directions. While previous research made this assumption based on face validity, the successful implementation of the simplistic eye tracking algorithm supports this idea. By showing that humans can read glance directions under Quadbright conditions, but with reduced accuracy, lends support for multi-receiver theories, as well as the cue-before-signal theory of evolutionary origins.</w:t>
-      </w:r>
-    </w:p>
-    <w:bookmarkEnd w:id="95"/>
-    <w:bookmarkStart w:id="162" w:name="references"/>
-    <w:p>
-      <w:pPr>
-        <w:pStyle w:val="Heading1"/>
-      </w:pPr>
-      <w:r>
         <w:t xml:space="preserve">References</w:t>
       </w:r>
     </w:p>
-    <w:bookmarkStart w:id="161" w:name="refs"/>
-    <w:bookmarkStart w:id="97" w:name="ref-Anderson2016"/>
+    <w:bookmarkStart w:id="156" w:name="refs"/>
+    <w:bookmarkStart w:id="92" w:name="ref-Anderson2016"/>
     <w:p>
       <w:pPr>
         <w:pStyle w:val="Bibliography"/>
@@ -3723,7 +3667,7 @@
       <w:r>
         <w:t xml:space="preserve"> </w:t>
       </w:r>
-      <w:hyperlink r:id="rId96">
+      <w:hyperlink r:id="rId91">
         <w:r>
           <w:rPr>
             <w:rStyle w:val="Hyperlink"/>
@@ -3732,8 +3676,8 @@
         </w:r>
       </w:hyperlink>
     </w:p>
-    <w:bookmarkEnd w:id="97"/>
-    <w:bookmarkStart w:id="99" w:name="ref-Babinet2021"/>
+    <w:bookmarkEnd w:id="92"/>
+    <w:bookmarkStart w:id="94" w:name="ref-Babinet2021"/>
     <w:p>
       <w:pPr>
         <w:pStyle w:val="Bibliography"/>
@@ -3770,7 +3714,7 @@
       <w:r>
         <w:t xml:space="preserve"> </w:t>
       </w:r>
-      <w:hyperlink r:id="rId98">
+      <w:hyperlink r:id="rId93">
         <w:r>
           <w:rPr>
             <w:rStyle w:val="Hyperlink"/>
@@ -3779,8 +3723,8 @@
         </w:r>
       </w:hyperlink>
     </w:p>
-    <w:bookmarkEnd w:id="99"/>
-    <w:bookmarkStart w:id="101" w:name="ref-Bakker2022"/>
+    <w:bookmarkEnd w:id="94"/>
+    <w:bookmarkStart w:id="96" w:name="ref-Bakker2022"/>
     <w:p>
       <w:pPr>
         <w:pStyle w:val="Bibliography"/>
@@ -3807,7 +3751,7 @@
       <w:r>
         <w:t xml:space="preserve"> </w:t>
       </w:r>
-      <w:hyperlink r:id="rId100">
+      <w:hyperlink r:id="rId95">
         <w:r>
           <w:rPr>
             <w:rStyle w:val="Hyperlink"/>
@@ -3816,8 +3760,8 @@
         </w:r>
       </w:hyperlink>
     </w:p>
-    <w:bookmarkEnd w:id="101"/>
-    <w:bookmarkStart w:id="103" w:name="ref-BARONCOHEN1995"/>
+    <w:bookmarkEnd w:id="96"/>
+    <w:bookmarkStart w:id="98" w:name="ref-BARONCOHEN1995"/>
     <w:p>
       <w:pPr>
         <w:pStyle w:val="Bibliography"/>
@@ -3841,7 +3785,7 @@
       <w:r>
         <w:t xml:space="preserve"> </w:t>
       </w:r>
-      <w:hyperlink r:id="rId102">
+      <w:hyperlink r:id="rId97">
         <w:r>
           <w:rPr>
             <w:rStyle w:val="Hyperlink"/>
@@ -3850,8 +3794,8 @@
         </w:r>
       </w:hyperlink>
     </w:p>
-    <w:bookmarkEnd w:id="103"/>
-    <w:bookmarkStart w:id="105" w:name="ref-BaronCohen2000"/>
+    <w:bookmarkEnd w:id="98"/>
+    <w:bookmarkStart w:id="100" w:name="ref-BaronCohen2000"/>
     <w:p>
       <w:pPr>
         <w:pStyle w:val="Bibliography"/>
@@ -3888,7 +3832,7 @@
       <w:r>
         <w:t xml:space="preserve"> </w:t>
       </w:r>
-      <w:hyperlink r:id="rId104">
+      <w:hyperlink r:id="rId99">
         <w:r>
           <w:rPr>
             <w:rStyle w:val="Hyperlink"/>
@@ -3897,8 +3841,8 @@
         </w:r>
       </w:hyperlink>
     </w:p>
-    <w:bookmarkEnd w:id="105"/>
-    <w:bookmarkStart w:id="107" w:name="ref-Bender2024"/>
+    <w:bookmarkEnd w:id="100"/>
+    <w:bookmarkStart w:id="102" w:name="ref-Bender2024"/>
     <w:p>
       <w:pPr>
         <w:pStyle w:val="Bibliography"/>
@@ -3925,7 +3869,7 @@
       <w:r>
         <w:t xml:space="preserve"> </w:t>
       </w:r>
-      <w:hyperlink r:id="rId106">
+      <w:hyperlink r:id="rId101">
         <w:r>
           <w:rPr>
             <w:rStyle w:val="Hyperlink"/>
@@ -3934,8 +3878,8 @@
         </w:r>
       </w:hyperlink>
     </w:p>
-    <w:bookmarkEnd w:id="107"/>
-    <w:bookmarkStart w:id="108" w:name="ref-opencv-library"/>
+    <w:bookmarkEnd w:id="102"/>
+    <w:bookmarkStart w:id="103" w:name="ref-opencv-library"/>
     <w:p>
       <w:pPr>
         <w:pStyle w:val="Bibliography"/>
@@ -3966,8 +3910,8 @@
         <w:t xml:space="preserve">.</w:t>
       </w:r>
     </w:p>
-    <w:bookmarkEnd w:id="108"/>
-    <w:bookmarkStart w:id="110" w:name="ref-brms"/>
+    <w:bookmarkEnd w:id="103"/>
+    <w:bookmarkStart w:id="105" w:name="ref-brms"/>
     <w:p>
       <w:pPr>
         <w:pStyle w:val="Bibliography"/>
@@ -4037,7 +3981,7 @@
       <w:r>
         <w:t xml:space="preserve"> </w:t>
       </w:r>
-      <w:hyperlink r:id="rId109">
+      <w:hyperlink r:id="rId104">
         <w:r>
           <w:rPr>
             <w:rStyle w:val="Hyperlink"/>
@@ -4046,8 +3990,8 @@
         </w:r>
       </w:hyperlink>
     </w:p>
-    <w:bookmarkEnd w:id="110"/>
-    <w:bookmarkStart w:id="111" w:name="ref-Ciesla2012"/>
+    <w:bookmarkEnd w:id="105"/>
+    <w:bookmarkStart w:id="106" w:name="ref-Ciesla2012"/>
     <w:p>
       <w:pPr>
         <w:pStyle w:val="Bibliography"/>
@@ -4069,8 +4013,8 @@
         <w:t xml:space="preserve">, 1–11.</w:t>
       </w:r>
     </w:p>
-    <w:bookmarkEnd w:id="111"/>
-    <w:bookmarkStart w:id="113" w:name="ref-Dessinioti2009"/>
+    <w:bookmarkEnd w:id="106"/>
+    <w:bookmarkStart w:id="108" w:name="ref-Dessinioti2009"/>
     <w:p>
       <w:pPr>
         <w:pStyle w:val="Bibliography"/>
@@ -4107,7 +4051,7 @@
       <w:r>
         <w:t xml:space="preserve"> </w:t>
       </w:r>
-      <w:hyperlink r:id="rId112">
+      <w:hyperlink r:id="rId107">
         <w:r>
           <w:rPr>
             <w:rStyle w:val="Hyperlink"/>
@@ -4116,8 +4060,8 @@
         </w:r>
       </w:hyperlink>
     </w:p>
-    <w:bookmarkEnd w:id="113"/>
-    <w:bookmarkStart w:id="115" w:name="ref-Farroni2003"/>
+    <w:bookmarkEnd w:id="108"/>
+    <w:bookmarkStart w:id="110" w:name="ref-Farroni2003"/>
     <w:p>
       <w:pPr>
         <w:pStyle w:val="Bibliography"/>
@@ -4154,7 +4098,7 @@
       <w:r>
         <w:t xml:space="preserve"> </w:t>
       </w:r>
-      <w:hyperlink r:id="rId114">
+      <w:hyperlink r:id="rId109">
         <w:r>
           <w:rPr>
             <w:rStyle w:val="Hyperlink"/>
@@ -4163,8 +4107,8 @@
         </w:r>
       </w:hyperlink>
     </w:p>
-    <w:bookmarkEnd w:id="115"/>
-    <w:bookmarkStart w:id="117" w:name="ref-Farroni2007"/>
+    <w:bookmarkEnd w:id="110"/>
+    <w:bookmarkStart w:id="112" w:name="ref-Farroni2007"/>
     <w:p>
       <w:pPr>
         <w:pStyle w:val="Bibliography"/>
@@ -4201,7 +4145,7 @@
       <w:r>
         <w:t xml:space="preserve"> </w:t>
       </w:r>
-      <w:hyperlink r:id="rId116">
+      <w:hyperlink r:id="rId111">
         <w:r>
           <w:rPr>
             <w:rStyle w:val="Hyperlink"/>
@@ -4210,8 +4154,8 @@
         </w:r>
       </w:hyperlink>
     </w:p>
-    <w:bookmarkEnd w:id="117"/>
-    <w:bookmarkStart w:id="119" w:name="ref-Farroni2004"/>
+    <w:bookmarkEnd w:id="112"/>
+    <w:bookmarkStart w:id="114" w:name="ref-Farroni2004"/>
     <w:p>
       <w:pPr>
         <w:pStyle w:val="Bibliography"/>
@@ -4248,7 +4192,7 @@
       <w:r>
         <w:t xml:space="preserve"> </w:t>
       </w:r>
-      <w:hyperlink r:id="rId118">
+      <w:hyperlink r:id="rId113">
         <w:r>
           <w:rPr>
             <w:rStyle w:val="Hyperlink"/>
@@ -4257,8 +4201,8 @@
         </w:r>
       </w:hyperlink>
     </w:p>
-    <w:bookmarkEnd w:id="119"/>
-    <w:bookmarkStart w:id="121" w:name="ref-Gale2000"/>
+    <w:bookmarkEnd w:id="114"/>
+    <w:bookmarkStart w:id="116" w:name="ref-Gale2000"/>
     <w:p>
       <w:pPr>
         <w:pStyle w:val="Bibliography"/>
@@ -4295,7 +4239,7 @@
       <w:r>
         <w:t xml:space="preserve"> </w:t>
       </w:r>
-      <w:hyperlink r:id="rId120">
+      <w:hyperlink r:id="rId115">
         <w:r>
           <w:rPr>
             <w:rStyle w:val="Hyperlink"/>
@@ -4304,8 +4248,8 @@
         </w:r>
       </w:hyperlink>
     </w:p>
-    <w:bookmarkEnd w:id="121"/>
-    <w:bookmarkStart w:id="123" w:name="ref-Gronskov2007"/>
+    <w:bookmarkEnd w:id="116"/>
+    <w:bookmarkStart w:id="118" w:name="ref-Gronskov2007"/>
     <w:p>
       <w:pPr>
         <w:pStyle w:val="Bibliography"/>
@@ -4342,7 +4286,7 @@
       <w:r>
         <w:t xml:space="preserve"> </w:t>
       </w:r>
-      <w:hyperlink r:id="rId122">
+      <w:hyperlink r:id="rId117">
         <w:r>
           <w:rPr>
             <w:rStyle w:val="Hyperlink"/>
@@ -4351,8 +4295,8 @@
         </w:r>
       </w:hyperlink>
     </w:p>
-    <w:bookmarkEnd w:id="123"/>
-    <w:bookmarkStart w:id="125" w:name="ref-Grosserichter2025"/>
+    <w:bookmarkEnd w:id="118"/>
+    <w:bookmarkStart w:id="120" w:name="ref-Grosserichter2025"/>
     <w:p>
       <w:pPr>
         <w:pStyle w:val="Bibliography"/>
@@ -4376,7 +4320,7 @@
       <w:r>
         <w:t xml:space="preserve">[Thesis, University of Twente].</w:t>
       </w:r>
-      <w:hyperlink r:id="rId124">
+      <w:hyperlink r:id="rId119">
         <w:r>
           <w:rPr>
             <w:rStyle w:val="Hyperlink"/>
@@ -4385,8 +4329,8 @@
         </w:r>
       </w:hyperlink>
     </w:p>
-    <w:bookmarkEnd w:id="125"/>
-    <w:bookmarkStart w:id="127" w:name="ref-Guilford1991"/>
+    <w:bookmarkEnd w:id="120"/>
+    <w:bookmarkStart w:id="122" w:name="ref-Guilford1991"/>
     <w:p>
       <w:pPr>
         <w:pStyle w:val="Bibliography"/>
@@ -4423,7 +4367,7 @@
       <w:r>
         <w:t xml:space="preserve"> </w:t>
       </w:r>
-      <w:hyperlink r:id="rId126">
+      <w:hyperlink r:id="rId121">
         <w:r>
           <w:rPr>
             <w:rStyle w:val="Hyperlink"/>
@@ -4432,8 +4376,8 @@
         </w:r>
       </w:hyperlink>
     </w:p>
-    <w:bookmarkEnd w:id="127"/>
-    <w:bookmarkStart w:id="129" w:name="ref-Heck2023"/>
+    <w:bookmarkEnd w:id="122"/>
+    <w:bookmarkStart w:id="124" w:name="ref-Heck2023"/>
     <w:p>
       <w:pPr>
         <w:pStyle w:val="Bibliography"/>
@@ -4457,7 +4401,7 @@
       <w:r>
         <w:t xml:space="preserve"> </w:t>
       </w:r>
-      <w:hyperlink r:id="rId128">
+      <w:hyperlink r:id="rId123">
         <w:r>
           <w:rPr>
             <w:rStyle w:val="Hyperlink"/>
@@ -4466,8 +4410,8 @@
         </w:r>
       </w:hyperlink>
     </w:p>
-    <w:bookmarkEnd w:id="129"/>
-    <w:bookmarkStart w:id="131" w:name="ref-Hoelter2025"/>
+    <w:bookmarkEnd w:id="124"/>
+    <w:bookmarkStart w:id="126" w:name="ref-Hoelter2025"/>
     <w:p>
       <w:pPr>
         <w:pStyle w:val="Bibliography"/>
@@ -4491,7 +4435,7 @@
       <w:r>
         <w:t xml:space="preserve">[Thesis, University of Twente].</w:t>
       </w:r>
-      <w:hyperlink r:id="rId130">
+      <w:hyperlink r:id="rId125">
         <w:r>
           <w:rPr>
             <w:rStyle w:val="Hyperlink"/>
@@ -4500,8 +4444,8 @@
         </w:r>
       </w:hyperlink>
     </w:p>
-    <w:bookmarkEnd w:id="131"/>
-    <w:bookmarkStart w:id="133" w:name="ref-Kobayashi2001"/>
+    <w:bookmarkEnd w:id="126"/>
+    <w:bookmarkStart w:id="128" w:name="ref-Kobayashi2001"/>
     <w:p>
       <w:pPr>
         <w:pStyle w:val="Bibliography"/>
@@ -4538,7 +4482,7 @@
       <w:r>
         <w:t xml:space="preserve"> </w:t>
       </w:r>
-      <w:hyperlink r:id="rId132">
+      <w:hyperlink r:id="rId127">
         <w:r>
           <w:rPr>
             <w:rStyle w:val="Hyperlink"/>
@@ -4547,8 +4491,8 @@
         </w:r>
       </w:hyperlink>
     </w:p>
-    <w:bookmarkEnd w:id="133"/>
-    <w:bookmarkStart w:id="135" w:name="ref-Krafka2016"/>
+    <w:bookmarkEnd w:id="128"/>
+    <w:bookmarkStart w:id="130" w:name="ref-Krafka2016"/>
     <w:p>
       <w:pPr>
         <w:pStyle w:val="Bibliography"/>
@@ -4572,7 +4516,7 @@
       <w:r>
         <w:t xml:space="preserve"> </w:t>
       </w:r>
-      <w:hyperlink r:id="rId134">
+      <w:hyperlink r:id="rId129">
         <w:r>
           <w:rPr>
             <w:rStyle w:val="Hyperlink"/>
@@ -4581,8 +4525,8 @@
         </w:r>
       </w:hyperlink>
     </w:p>
-    <w:bookmarkEnd w:id="135"/>
-    <w:bookmarkStart w:id="137" w:name="ref-Kruijt2011"/>
+    <w:bookmarkEnd w:id="130"/>
+    <w:bookmarkStart w:id="132" w:name="ref-Kruijt2011"/>
     <w:p>
       <w:pPr>
         <w:pStyle w:val="Bibliography"/>
@@ -4619,7 +4563,7 @@
       <w:r>
         <w:t xml:space="preserve"> </w:t>
       </w:r>
-      <w:hyperlink r:id="rId136">
+      <w:hyperlink r:id="rId131">
         <w:r>
           <w:rPr>
             <w:rStyle w:val="Hyperlink"/>
@@ -4628,8 +4572,8 @@
         </w:r>
       </w:hyperlink>
     </w:p>
-    <w:bookmarkEnd w:id="137"/>
-    <w:bookmarkStart w:id="139" w:name="ref-Laidre2013"/>
+    <w:bookmarkEnd w:id="132"/>
+    <w:bookmarkStart w:id="134" w:name="ref-Laidre2013"/>
     <w:p>
       <w:pPr>
         <w:pStyle w:val="Bibliography"/>
@@ -4666,7 +4610,7 @@
       <w:r>
         <w:t xml:space="preserve"> </w:t>
       </w:r>
-      <w:hyperlink r:id="rId138">
+      <w:hyperlink r:id="rId133">
         <w:r>
           <w:rPr>
             <w:rStyle w:val="Hyperlink"/>
@@ -4675,8 +4619,8 @@
         </w:r>
       </w:hyperlink>
     </w:p>
-    <w:bookmarkEnd w:id="139"/>
-    <w:bookmarkStart w:id="141" w:name="ref-Loomis2008"/>
+    <w:bookmarkEnd w:id="134"/>
+    <w:bookmarkStart w:id="136" w:name="ref-Loomis2008"/>
     <w:p>
       <w:pPr>
         <w:pStyle w:val="Bibliography"/>
@@ -4713,7 +4657,7 @@
       <w:r>
         <w:t xml:space="preserve"> </w:t>
       </w:r>
-      <w:hyperlink r:id="rId140">
+      <w:hyperlink r:id="rId135">
         <w:r>
           <w:rPr>
             <w:rStyle w:val="Hyperlink"/>
@@ -4722,8 +4666,8 @@
         </w:r>
       </w:hyperlink>
     </w:p>
-    <w:bookmarkEnd w:id="141"/>
-    <w:bookmarkStart w:id="143" w:name="ref-Mayhew2015"/>
+    <w:bookmarkEnd w:id="136"/>
+    <w:bookmarkStart w:id="138" w:name="ref-Mayhew2015"/>
     <w:p>
       <w:pPr>
         <w:pStyle w:val="Bibliography"/>
@@ -4760,7 +4704,7 @@
       <w:r>
         <w:t xml:space="preserve"> </w:t>
       </w:r>
-      <w:hyperlink r:id="rId142">
+      <w:hyperlink r:id="rId137">
         <w:r>
           <w:rPr>
             <w:rStyle w:val="Hyperlink"/>
@@ -4769,8 +4713,8 @@
         </w:r>
       </w:hyperlink>
     </w:p>
-    <w:bookmarkEnd w:id="143"/>
-    <w:bookmarkStart w:id="145" w:name="ref-Mearing2022"/>
+    <w:bookmarkEnd w:id="138"/>
+    <w:bookmarkStart w:id="140" w:name="ref-Mearing2022"/>
     <w:p>
       <w:pPr>
         <w:pStyle w:val="Bibliography"/>
@@ -4807,7 +4751,7 @@
       <w:r>
         <w:t xml:space="preserve"> </w:t>
       </w:r>
-      <w:hyperlink r:id="rId144">
+      <w:hyperlink r:id="rId139">
         <w:r>
           <w:rPr>
             <w:rStyle w:val="Hyperlink"/>
@@ -4816,8 +4760,8 @@
         </w:r>
       </w:hyperlink>
     </w:p>
-    <w:bookmarkEnd w:id="145"/>
-    <w:bookmarkStart w:id="147" w:name="ref-Pastel2021"/>
+    <w:bookmarkEnd w:id="140"/>
+    <w:bookmarkStart w:id="142" w:name="ref-Pastel2021"/>
     <w:p>
       <w:pPr>
         <w:pStyle w:val="Bibliography"/>
@@ -4854,7 +4798,7 @@
       <w:r>
         <w:t xml:space="preserve"> </w:t>
       </w:r>
-      <w:hyperlink r:id="rId146">
+      <w:hyperlink r:id="rId141">
         <w:r>
           <w:rPr>
             <w:rStyle w:val="Hyperlink"/>
@@ -4863,8 +4807,8 @@
         </w:r>
       </w:hyperlink>
     </w:p>
-    <w:bookmarkEnd w:id="147"/>
-    <w:bookmarkStart w:id="148" w:name="ref-scikit-learn"/>
+    <w:bookmarkEnd w:id="142"/>
+    <w:bookmarkStart w:id="143" w:name="ref-scikit-learn"/>
     <w:p>
       <w:pPr>
         <w:pStyle w:val="Bibliography"/>
@@ -4908,8 +4852,8 @@
         <w:t xml:space="preserve">, 2825–2830.</w:t>
       </w:r>
     </w:p>
-    <w:bookmarkEnd w:id="148"/>
-    <w:bookmarkStart w:id="150" w:name="ref-Rlang"/>
+    <w:bookmarkEnd w:id="143"/>
+    <w:bookmarkStart w:id="145" w:name="ref-Rlang"/>
     <w:p>
       <w:pPr>
         <w:pStyle w:val="Bibliography"/>
@@ -4933,7 +4877,7 @@
       <w:r>
         <w:t xml:space="preserve"> </w:t>
       </w:r>
-      <w:hyperlink r:id="rId149">
+      <w:hyperlink r:id="rId144">
         <w:r>
           <w:rPr>
             <w:rStyle w:val="Hyperlink"/>
@@ -4942,8 +4886,8 @@
         </w:r>
       </w:hyperlink>
     </w:p>
-    <w:bookmarkEnd w:id="150"/>
-    <w:bookmarkStart w:id="152" w:name="ref-Singh2012"/>
+    <w:bookmarkEnd w:id="145"/>
+    <w:bookmarkStart w:id="147" w:name="ref-Singh2012"/>
     <w:p>
       <w:pPr>
         <w:pStyle w:val="Bibliography"/>
@@ -4980,7 +4924,7 @@
       <w:r>
         <w:t xml:space="preserve"> </w:t>
       </w:r>
-      <w:hyperlink r:id="rId151">
+      <w:hyperlink r:id="rId146">
         <w:r>
           <w:rPr>
             <w:rStyle w:val="Hyperlink"/>
@@ -4989,8 +4933,8 @@
         </w:r>
       </w:hyperlink>
     </w:p>
-    <w:bookmarkEnd w:id="152"/>
-    <w:bookmarkStart w:id="154" w:name="ref-Tomasello2007"/>
+    <w:bookmarkEnd w:id="147"/>
+    <w:bookmarkStart w:id="149" w:name="ref-Tomasello2007"/>
     <w:p>
       <w:pPr>
         <w:pStyle w:val="Bibliography"/>
@@ -5027,7 +4971,7 @@
       <w:r>
         <w:t xml:space="preserve"> </w:t>
       </w:r>
-      <w:hyperlink r:id="rId153">
+      <w:hyperlink r:id="rId148">
         <w:r>
           <w:rPr>
             <w:rStyle w:val="Hyperlink"/>
@@ -5036,8 +4980,8 @@
         </w:r>
       </w:hyperlink>
     </w:p>
-    <w:bookmarkEnd w:id="154"/>
-    <w:bookmarkStart w:id="156" w:name="ref-Wolf2023"/>
+    <w:bookmarkEnd w:id="149"/>
+    <w:bookmarkStart w:id="151" w:name="ref-Wolf2023"/>
     <w:p>
       <w:pPr>
         <w:pStyle w:val="Bibliography"/>
@@ -5074,7 +5018,7 @@
       <w:r>
         <w:t xml:space="preserve"> </w:t>
       </w:r>
-      <w:hyperlink r:id="rId155">
+      <w:hyperlink r:id="rId150">
         <w:r>
           <w:rPr>
             <w:rStyle w:val="Hyperlink"/>
@@ -5083,8 +5027,8 @@
         </w:r>
       </w:hyperlink>
     </w:p>
-    <w:bookmarkEnd w:id="156"/>
-    <w:bookmarkStart w:id="158" w:name="ref-Yorzinski2021"/>
+    <w:bookmarkEnd w:id="151"/>
+    <w:bookmarkStart w:id="153" w:name="ref-Yorzinski2021"/>
     <w:p>
       <w:pPr>
         <w:pStyle w:val="Bibliography"/>
@@ -5121,7 +5065,7 @@
       <w:r>
         <w:t xml:space="preserve"> </w:t>
       </w:r>
-      <w:hyperlink r:id="rId157">
+      <w:hyperlink r:id="rId152">
         <w:r>
           <w:rPr>
             <w:rStyle w:val="Hyperlink"/>
@@ -5130,8 +5074,8 @@
         </w:r>
       </w:hyperlink>
     </w:p>
-    <w:bookmarkEnd w:id="158"/>
-    <w:bookmarkStart w:id="160" w:name="ref-Zhou2004"/>
+    <w:bookmarkEnd w:id="153"/>
+    <w:bookmarkStart w:id="155" w:name="ref-Zhou2004"/>
     <w:p>
       <w:pPr>
         <w:pStyle w:val="Bibliography"/>
@@ -5168,7 +5112,7 @@
       <w:r>
         <w:t xml:space="preserve"> </w:t>
       </w:r>
-      <w:hyperlink r:id="rId159">
+      <w:hyperlink r:id="rId154">
         <w:r>
           <w:rPr>
             <w:rStyle w:val="Hyperlink"/>
@@ -5177,9 +5121,9 @@
         </w:r>
       </w:hyperlink>
     </w:p>
-    <w:bookmarkEnd w:id="160"/>
-    <w:bookmarkEnd w:id="161"/>
-    <w:bookmarkEnd w:id="162"/>
+    <w:bookmarkEnd w:id="155"/>
+    <w:bookmarkEnd w:id="156"/>
+    <w:bookmarkEnd w:id="157"/>
     <w:sectPr>
       <w:footnotePr>
         <w:numRestart w:val="eachSect"/>

</xml_diff>